<commit_message>
[ADD] problem far away
</commit_message>
<xml_diff>
--- a/New-year-contest/Far-away/Far away.docx
+++ b/New-year-contest/Far-away/Far away.docx
@@ -107,8 +107,6 @@
         </w:rPr>
         <w:t>)</w:t>
       </w:r>
-      <w:bookmarkStart w:id="0" w:name="_GoBack"/>
-      <w:bookmarkEnd w:id="0"/>
     </w:p>
     <w:p>
       <w:pPr>
@@ -125,10 +123,9 @@
       <w:pPr>
         <w:jc w:val="thaiDistribute"/>
         <w:rPr>
-          <w:rFonts w:ascii="Cordia New" w:eastAsiaTheme="minorEastAsia" w:hAnsi="Cordia New" w:cs="Cordia New" w:hint="cs"/>
-          <w:sz w:val="32"/>
-          <w:szCs w:val="32"/>
-          <w:cs/>
+          <w:rFonts w:ascii="Cordia New" w:hAnsi="Cordia New" w:cs="Cordia New"/>
+          <w:sz w:val="32"/>
+          <w:szCs w:val="32"/>
         </w:rPr>
       </w:pPr>
       <w:r>
@@ -155,7 +152,33 @@
           <w:sz w:val="32"/>
           <w:szCs w:val="32"/>
         </w:rPr>
-        <w:t xml:space="preserve">n x m </w:t>
+        <w:t xml:space="preserve">n </w:t>
+      </w:r>
+      <w:r>
+        <w:rPr>
+          <w:rFonts w:ascii="Cordia New" w:hAnsi="Cordia New" w:cs="Cordia New" w:hint="cs"/>
+          <w:sz w:val="32"/>
+          <w:szCs w:val="32"/>
+          <w:cs/>
+        </w:rPr>
+        <w:t xml:space="preserve">แถว </w:t>
+      </w:r>
+      <w:r>
+        <w:rPr>
+          <w:rFonts w:ascii="Cordia New" w:hAnsi="Cordia New" w:cs="Cordia New"/>
+          <w:sz w:val="32"/>
+          <w:szCs w:val="32"/>
+        </w:rPr>
+        <w:t xml:space="preserve">m </w:t>
+      </w:r>
+      <w:r>
+        <w:rPr>
+          <w:rFonts w:ascii="Cordia New" w:hAnsi="Cordia New" w:cs="Cordia New" w:hint="cs"/>
+          <w:sz w:val="32"/>
+          <w:szCs w:val="32"/>
+          <w:cs/>
+        </w:rPr>
+        <w:t xml:space="preserve">คอลัมน์ </w:t>
       </w:r>
       <w:r>
         <w:rPr>
@@ -172,16 +195,7 @@
           <w:sz w:val="32"/>
           <w:szCs w:val="32"/>
         </w:rPr>
-        <w:t xml:space="preserve">‘*’ </w:t>
-      </w:r>
-      <w:r>
-        <w:rPr>
-          <w:rFonts w:ascii="Cordia New" w:hAnsi="Cordia New" w:cs="Cordia New" w:hint="cs"/>
-          <w:sz w:val="32"/>
-          <w:szCs w:val="32"/>
-          <w:cs/>
-        </w:rPr>
-        <w:t>คือช่องที่มีบ้านตั้งอยู่ และช่องที่ถูกแทนที่ด้วย</w:t>
+        <w:t>‘</w:t>
       </w:r>
       <w:r>
         <w:rPr>
@@ -189,16 +203,242 @@
           <w:sz w:val="32"/>
           <w:szCs w:val="32"/>
         </w:rPr>
-        <w:t xml:space="preserve"> ’.’ </w:t>
-      </w:r>
-      <w:r>
-        <w:rPr>
-          <w:rFonts w:ascii="Cordia New" w:hAnsi="Cordia New" w:cs="Cordia New" w:hint="cs"/>
-          <w:sz w:val="32"/>
-          <w:szCs w:val="32"/>
-          <w:cs/>
-        </w:rPr>
-        <w:t>คือพื้นดิน เมื่อ</w:t>
+        <w:t>H</w:t>
+      </w:r>
+      <w:r>
+        <w:rPr>
+          <w:rFonts w:ascii="Cordia New" w:hAnsi="Cordia New" w:cs="Cordia New"/>
+          <w:sz w:val="32"/>
+          <w:szCs w:val="32"/>
+        </w:rPr>
+        <w:t xml:space="preserve">’ </w:t>
+      </w:r>
+      <w:r>
+        <w:rPr>
+          <w:rFonts w:ascii="Cordia New" w:hAnsi="Cordia New" w:cs="Cordia New" w:hint="cs"/>
+          <w:sz w:val="32"/>
+          <w:szCs w:val="32"/>
+          <w:cs/>
+        </w:rPr>
+        <w:t>คือช่องที่มีบ้านตั้งอยู่ ช่องที่ถูกแทนที่ด้วย</w:t>
+      </w:r>
+      <w:r>
+        <w:rPr>
+          <w:rFonts w:ascii="Cordia New" w:hAnsi="Cordia New" w:cs="Cordia New"/>
+          <w:sz w:val="32"/>
+          <w:szCs w:val="32"/>
+        </w:rPr>
+        <w:t xml:space="preserve"> ’</w:t>
+      </w:r>
+      <w:r>
+        <w:rPr>
+          <w:rFonts w:ascii="Cordia New" w:hAnsi="Cordia New" w:cs="Cordia New"/>
+          <w:sz w:val="32"/>
+          <w:szCs w:val="32"/>
+        </w:rPr>
+        <w:t>G</w:t>
+      </w:r>
+      <w:r>
+        <w:rPr>
+          <w:rFonts w:ascii="Cordia New" w:hAnsi="Cordia New" w:cs="Cordia New"/>
+          <w:sz w:val="32"/>
+          <w:szCs w:val="32"/>
+        </w:rPr>
+        <w:t xml:space="preserve">’ </w:t>
+      </w:r>
+      <w:r>
+        <w:rPr>
+          <w:rFonts w:ascii="Cordia New" w:hAnsi="Cordia New" w:cs="Cordia New" w:hint="cs"/>
+          <w:sz w:val="32"/>
+          <w:szCs w:val="32"/>
+          <w:cs/>
+        </w:rPr>
+        <w:t>คือพื้นดิน</w:t>
+      </w:r>
+      <w:r>
+        <w:rPr>
+          <w:rFonts w:ascii="Cordia New" w:hAnsi="Cordia New" w:cs="Cordia New"/>
+          <w:sz w:val="32"/>
+          <w:szCs w:val="32"/>
+        </w:rPr>
+        <w:t xml:space="preserve"> </w:t>
+      </w:r>
+      <w:r>
+        <w:rPr>
+          <w:rFonts w:ascii="Cordia New" w:hAnsi="Cordia New" w:cs="Cordia New" w:hint="cs"/>
+          <w:sz w:val="32"/>
+          <w:szCs w:val="32"/>
+          <w:cs/>
+        </w:rPr>
+        <w:t>คุณต้องการจะสร้างบ้านของคุณ</w:t>
+      </w:r>
+      <w:r>
+        <w:rPr>
+          <w:rFonts w:ascii="Cordia New" w:hAnsi="Cordia New" w:cs="Cordia New" w:hint="cs"/>
+          <w:sz w:val="32"/>
+          <w:szCs w:val="32"/>
+          <w:cs/>
+        </w:rPr>
+        <w:t>บนพื้นดิน</w:t>
+      </w:r>
+      <w:r>
+        <w:rPr>
+          <w:rFonts w:ascii="Cordia New" w:hAnsi="Cordia New" w:cs="Cordia New" w:hint="cs"/>
+          <w:sz w:val="32"/>
+          <w:szCs w:val="32"/>
+          <w:cs/>
+        </w:rPr>
+        <w:t xml:space="preserve"> โดยคุณตัดสินใจที่จะสร้างบ้านให้ห่างจากบ้านหลังอื่นมากที่สุด กล่าวคือระยะ</w:t>
+      </w:r>
+      <w:r>
+        <w:rPr>
+          <w:rFonts w:ascii="Cordia New" w:hAnsi="Cordia New" w:cs="Cordia New" w:hint="cs"/>
+          <w:sz w:val="32"/>
+          <w:szCs w:val="32"/>
+          <w:cs/>
+        </w:rPr>
+        <w:t>ทาง</w:t>
+      </w:r>
+      <w:r>
+        <w:rPr>
+          <w:rFonts w:ascii="Cordia New" w:hAnsi="Cordia New" w:cs="Cordia New" w:hint="cs"/>
+          <w:sz w:val="32"/>
+          <w:szCs w:val="32"/>
+          <w:cs/>
+        </w:rPr>
+        <w:t>จากบ้านของคุณไปถึงบ้านของคนอื่นที่อยู่ใกล้ที่สุดจะต้องไกลมากที่สุดเท่าที่จะเป็นไปได้</w:t>
+      </w:r>
+      <w:r>
+        <w:rPr>
+          <w:rFonts w:ascii="Cordia New" w:hAnsi="Cordia New" w:cs="Cordia New" w:hint="cs"/>
+          <w:sz w:val="32"/>
+          <w:szCs w:val="32"/>
+          <w:cs/>
+        </w:rPr>
+        <w:t xml:space="preserve"> </w:t>
+      </w:r>
+      <w:r>
+        <w:rPr>
+          <w:rFonts w:ascii="Cordia New" w:hAnsi="Cordia New" w:cs="Cordia New"/>
+          <w:sz w:val="32"/>
+          <w:szCs w:val="32"/>
+        </w:rPr>
+        <w:t>(</w:t>
+      </w:r>
+      <w:r>
+        <w:rPr>
+          <w:rFonts w:ascii="Cordia New" w:hAnsi="Cordia New" w:cs="Cordia New" w:hint="cs"/>
+          <w:sz w:val="32"/>
+          <w:szCs w:val="32"/>
+          <w:cs/>
+        </w:rPr>
+        <w:t xml:space="preserve">คุณสามารถเดินบนพื้นดินเพื่อไปหาบ้านหลังอื่นได้เท่านั้น และรับประกันว่าในข้อมูลชุดทดสอบ </w:t>
+      </w:r>
+      <w:r>
+        <w:rPr>
+          <w:rFonts w:ascii="Cordia New" w:hAnsi="Cordia New" w:cs="Cordia New" w:hint="cs"/>
+          <w:sz w:val="32"/>
+          <w:szCs w:val="32"/>
+          <w:cs/>
+        </w:rPr>
+        <w:t>ในทุกตำแหน่งที่เป็นพื้นดิน</w:t>
+      </w:r>
+      <w:r>
+        <w:rPr>
+          <w:rFonts w:ascii="Cordia New" w:hAnsi="Cordia New" w:cs="Cordia New" w:hint="cs"/>
+          <w:sz w:val="32"/>
+          <w:szCs w:val="32"/>
+          <w:cs/>
+        </w:rPr>
+        <w:t>คุณจะสามารถเดินไปหาบ้าน</w:t>
+      </w:r>
+      <w:r>
+        <w:rPr>
+          <w:rFonts w:ascii="Cordia New" w:hAnsi="Cordia New" w:cs="Cordia New" w:hint="cs"/>
+          <w:sz w:val="32"/>
+          <w:szCs w:val="32"/>
+          <w:cs/>
+        </w:rPr>
+        <w:t>ทุกหลัง</w:t>
+      </w:r>
+      <w:r>
+        <w:rPr>
+          <w:rFonts w:ascii="Cordia New" w:hAnsi="Cordia New" w:cs="Cordia New" w:hint="cs"/>
+          <w:sz w:val="32"/>
+          <w:szCs w:val="32"/>
+          <w:cs/>
+        </w:rPr>
+        <w:t>ได้เสมอ</w:t>
+      </w:r>
+      <w:r>
+        <w:rPr>
+          <w:rFonts w:ascii="Cordia New" w:hAnsi="Cordia New" w:cs="Cordia New"/>
+          <w:sz w:val="32"/>
+          <w:szCs w:val="32"/>
+        </w:rPr>
+        <w:t xml:space="preserve"> </w:t>
+      </w:r>
+      <w:r>
+        <w:rPr>
+          <w:rFonts w:ascii="Cordia New" w:hAnsi="Cordia New" w:cs="Cordia New" w:hint="cs"/>
+          <w:sz w:val="32"/>
+          <w:szCs w:val="32"/>
+          <w:cs/>
+        </w:rPr>
+        <w:t>และในหมู่บ้านแห่งนี้จะมีบ้านอย่างน้อยหนึ่งหลังเสมอ</w:t>
+      </w:r>
+      <w:r>
+        <w:rPr>
+          <w:rFonts w:ascii="Cordia New" w:hAnsi="Cordia New" w:cs="Cordia New"/>
+          <w:sz w:val="32"/>
+          <w:szCs w:val="32"/>
+        </w:rPr>
+        <w:t>)</w:t>
+      </w:r>
+      <w:r>
+        <w:rPr>
+          <w:rFonts w:ascii="Cordia New" w:hAnsi="Cordia New" w:cs="Cordia New" w:hint="cs"/>
+          <w:sz w:val="32"/>
+          <w:szCs w:val="32"/>
+          <w:cs/>
+        </w:rPr>
+        <w:t xml:space="preserve"> </w:t>
+      </w:r>
+      <w:r>
+        <w:rPr>
+          <w:rFonts w:ascii="Cordia New" w:hAnsi="Cordia New" w:cs="Cordia New" w:hint="cs"/>
+          <w:sz w:val="32"/>
+          <w:szCs w:val="32"/>
+          <w:cs/>
+        </w:rPr>
+        <w:t>จงเขียนโปรแกรมเพื่อหาว่าคุณจะสามารถสร้างบ้าน</w:t>
+      </w:r>
+      <w:r>
+        <w:rPr>
+          <w:rFonts w:ascii="Cordia New" w:hAnsi="Cordia New" w:cs="Cordia New" w:hint="cs"/>
+          <w:sz w:val="32"/>
+          <w:szCs w:val="32"/>
+          <w:cs/>
+        </w:rPr>
+        <w:t>ในหมู่บ้านแห่งนี้</w:t>
+      </w:r>
+      <w:r>
+        <w:rPr>
+          <w:rFonts w:ascii="Cordia New" w:hAnsi="Cordia New" w:cs="Cordia New" w:hint="cs"/>
+          <w:sz w:val="32"/>
+          <w:szCs w:val="32"/>
+          <w:cs/>
+        </w:rPr>
+        <w:t>ที่ตรงตามเงื่อนไขของคุณได้กี่ตำแหน่ง และแต่ละตำแหน่ง</w:t>
+      </w:r>
+      <w:r>
+        <w:rPr>
+          <w:rFonts w:ascii="Cordia New" w:hAnsi="Cordia New" w:cs="Cordia New" w:hint="cs"/>
+          <w:sz w:val="32"/>
+          <w:szCs w:val="32"/>
+          <w:cs/>
+        </w:rPr>
+        <w:t>นั้นคือตำแหน่งใดบ้าง</w:t>
       </w:r>
     </w:p>
     <w:p>
@@ -255,7 +495,23 @@
           <w:sz w:val="32"/>
           <w:szCs w:val="32"/>
         </w:rPr>
-        <w:t xml:space="preserve"> 2 </w:t>
+        <w:t xml:space="preserve"> </w:t>
+      </w:r>
+      <w:r>
+        <w:rPr>
+          <w:rFonts w:ascii="Cordia New" w:hAnsi="Cordia New" w:cs="Cordia New"/>
+          <w:sz w:val="32"/>
+          <w:szCs w:val="32"/>
+        </w:rPr>
+        <w:t>n+1</w:t>
+      </w:r>
+      <w:r>
+        <w:rPr>
+          <w:rFonts w:ascii="Cordia New" w:hAnsi="Cordia New" w:cs="Cordia New"/>
+          <w:sz w:val="32"/>
+          <w:szCs w:val="32"/>
+        </w:rPr>
+        <w:t xml:space="preserve"> </w:t>
       </w:r>
       <w:r>
         <w:rPr>
@@ -333,10 +589,20 @@
             <w:r>
               <w:rPr>
                 <w:rFonts w:ascii="Cordia New" w:hAnsi="Cordia New" w:cs="Cordia New" w:hint="cs"/>
-                <w:szCs w:val="24"/>
-                <w:cs/>
-              </w:rPr>
-              <w:t xml:space="preserve"> </w:t>
+                <w:sz w:val="32"/>
+                <w:szCs w:val="32"/>
+                <w:cs/>
+              </w:rPr>
+              <w:t>สองจำนวน</w:t>
+            </w:r>
+            <w:r>
+              <w:rPr>
+                <w:rFonts w:ascii="Cordia New" w:hAnsi="Cordia New" w:cs="Cordia New" w:hint="cs"/>
+                <w:sz w:val="32"/>
+                <w:szCs w:val="32"/>
+                <w:cs/>
+              </w:rPr>
+              <w:t xml:space="preserve"> ได้แก่ </w:t>
             </w:r>
             <m:oMath>
               <m:r>
@@ -344,24 +610,17 @@
                   <w:rFonts w:ascii="Cambria Math" w:hAnsi="Cambria Math" w:cs="Cordia New"/>
                   <w:szCs w:val="24"/>
                 </w:rPr>
-                <m:t>N</m:t>
+                <m:t>n,m</m:t>
               </m:r>
             </m:oMath>
             <w:r>
               <w:rPr>
-                <w:rFonts w:ascii="Cordia New" w:hAnsi="Cordia New" w:cs="Cordia New"/>
-                <w:szCs w:val="24"/>
+                <w:rFonts w:ascii="Cordia New" w:hAnsi="Cordia New" w:cs="Cordia New" w:hint="cs"/>
+                <w:sz w:val="32"/>
+                <w:szCs w:val="32"/>
+                <w:cs/>
               </w:rPr>
               <w:t xml:space="preserve"> </w:t>
-            </w:r>
-            <w:r>
-              <w:rPr>
-                <w:rFonts w:ascii="Cordia New" w:hAnsi="Cordia New" w:cs="Cordia New" w:hint="cs"/>
-                <w:sz w:val="32"/>
-                <w:szCs w:val="32"/>
-                <w:cs/>
-              </w:rPr>
-              <w:t xml:space="preserve">แทนจำนวนขวดของน้ำผึ้งในร้านค้า </w:t>
             </w:r>
             <m:oMath>
               <m:r>
@@ -372,7 +631,24 @@
                   <w:rFonts w:ascii="Cambria Math" w:hAnsi="Cambria Math" w:cs="Cordia New"/>
                   <w:szCs w:val="24"/>
                 </w:rPr>
-                <m:t>3≤N≤1,000,000</m:t>
+                <m:t>3≤</m:t>
+              </m:r>
+              <m:r>
+                <w:rPr>
+                  <w:rFonts w:ascii="Cambria Math" w:hAnsi="Cambria Math" w:cs="Cordia New"/>
+                  <w:szCs w:val="24"/>
+                </w:rPr>
+                <m:t>n,m</m:t>
+              </m:r>
+              <m:r>
+                <m:rPr>
+                  <m:sty m:val="p"/>
+                </m:rPr>
+                <w:rPr>
+                  <w:rFonts w:ascii="Cambria Math" w:hAnsi="Cambria Math" w:cs="Cordia New"/>
+                  <w:szCs w:val="24"/>
+                </w:rPr>
+                <m:t>≤30</m:t>
               </m:r>
             </m:oMath>
           </w:p>
@@ -386,7 +662,7 @@
           <w:p>
             <w:pPr>
               <w:rPr>
-                <w:rFonts w:ascii="Cordia New" w:eastAsiaTheme="minorEastAsia" w:hAnsi="Cordia New" w:cs="Cordia New"/>
+                <w:rFonts w:ascii="Cordia New" w:hAnsi="Cordia New" w:cs="Cordia New"/>
                 <w:sz w:val="32"/>
                 <w:szCs w:val="32"/>
               </w:rPr>
@@ -398,7 +674,7 @@
                 <w:szCs w:val="32"/>
                 <w:cs/>
               </w:rPr>
-              <w:t>บรรทัดที่</w:t>
+              <w:t xml:space="preserve">บรรทัดที่ </w:t>
             </w:r>
             <w:r>
               <w:rPr>
@@ -406,7 +682,24 @@
                 <w:sz w:val="32"/>
                 <w:szCs w:val="32"/>
               </w:rPr>
-              <w:t xml:space="preserve"> 2</w:t>
+              <w:t xml:space="preserve">2 </w:t>
+            </w:r>
+            <w:r>
+              <w:rPr>
+                <w:rFonts w:ascii="Cordia New" w:hAnsi="Cordia New" w:cs="Cordia New" w:hint="cs"/>
+                <w:sz w:val="32"/>
+                <w:szCs w:val="32"/>
+                <w:cs/>
+              </w:rPr>
+              <w:t xml:space="preserve">ถึง </w:t>
+            </w:r>
+            <w:r>
+              <w:rPr>
+                <w:rFonts w:ascii="Cordia New" w:hAnsi="Cordia New" w:cs="Cordia New"/>
+                <w:sz w:val="32"/>
+                <w:szCs w:val="32"/>
+              </w:rPr>
+              <w:t>n+1</w:t>
             </w:r>
           </w:p>
         </w:tc>
@@ -417,8 +710,7 @@
           <w:p>
             <w:pPr>
               <w:rPr>
-                <w:rFonts w:ascii="Cordia New" w:eastAsiaTheme="minorEastAsia" w:hAnsi="Cordia New" w:cs="Cordia New"/>
-                <w:i/>
+                <w:rFonts w:ascii="Cordia New" w:hAnsi="Cordia New" w:cs="Cordia New"/>
                 <w:sz w:val="32"/>
                 <w:szCs w:val="32"/>
               </w:rPr>
@@ -430,271 +722,59 @@
                 <w:szCs w:val="32"/>
                 <w:cs/>
               </w:rPr>
-              <w:t xml:space="preserve">รับค่าจำนวนเต็ม </w:t>
-            </w:r>
-            <m:oMath>
-              <m:sSub>
-                <m:sSubPr>
-                  <m:ctrlPr>
-                    <w:rPr>
-                      <w:rFonts w:ascii="Cambria Math" w:hAnsi="Cambria Math"/>
-                      <w:iCs/>
-                      <w:szCs w:val="24"/>
-                    </w:rPr>
-                  </m:ctrlPr>
-                </m:sSubPr>
-                <m:e>
-                  <m:r>
-                    <m:rPr>
-                      <m:sty m:val="p"/>
-                    </m:rPr>
-                    <w:rPr>
-                      <w:rFonts w:ascii="Cambria Math" w:hAnsi="Cambria Math"/>
-                      <w:szCs w:val="24"/>
-                    </w:rPr>
-                    <m:t>a</m:t>
-                  </m:r>
-                </m:e>
-                <m:sub>
-                  <m:r>
-                    <m:rPr>
-                      <m:sty m:val="p"/>
-                    </m:rPr>
-                    <w:rPr>
-                      <w:rFonts w:ascii="Cambria Math" w:hAnsi="Cambria Math"/>
-                      <w:szCs w:val="24"/>
-                    </w:rPr>
-                    <m:t>1</m:t>
-                  </m:r>
-                </m:sub>
-              </m:sSub>
-              <m:r>
-                <m:rPr>
-                  <m:sty m:val="p"/>
-                </m:rPr>
-                <w:rPr>
-                  <w:rFonts w:ascii="Cambria Math" w:hAnsi="Cambria Math"/>
-                  <w:szCs w:val="24"/>
-                </w:rPr>
-                <m:t>,</m:t>
-              </m:r>
-              <m:sSub>
-                <m:sSubPr>
-                  <m:ctrlPr>
-                    <w:rPr>
-                      <w:rFonts w:ascii="Cambria Math" w:hAnsi="Cambria Math"/>
-                      <w:iCs/>
-                      <w:szCs w:val="24"/>
-                    </w:rPr>
-                  </m:ctrlPr>
-                </m:sSubPr>
-                <m:e>
-                  <m:r>
-                    <m:rPr>
-                      <m:sty m:val="p"/>
-                    </m:rPr>
-                    <w:rPr>
-                      <w:rFonts w:ascii="Cambria Math" w:hAnsi="Cambria Math"/>
-                      <w:szCs w:val="24"/>
-                    </w:rPr>
-                    <m:t>a</m:t>
-                  </m:r>
-                </m:e>
-                <m:sub>
-                  <m:r>
-                    <m:rPr>
-                      <m:sty m:val="p"/>
-                    </m:rPr>
-                    <w:rPr>
-                      <w:rFonts w:ascii="Cambria Math" w:hAnsi="Cambria Math"/>
-                      <w:szCs w:val="24"/>
-                    </w:rPr>
-                    <m:t>2</m:t>
-                  </m:r>
-                </m:sub>
-              </m:sSub>
-              <m:r>
-                <m:rPr>
-                  <m:sty m:val="p"/>
-                </m:rPr>
-                <w:rPr>
-                  <w:rFonts w:ascii="Cambria Math" w:hAnsi="Cambria Math"/>
-                  <w:szCs w:val="24"/>
-                </w:rPr>
-                <m:t>,</m:t>
-              </m:r>
-              <m:sSub>
-                <m:sSubPr>
-                  <m:ctrlPr>
-                    <w:rPr>
-                      <w:rFonts w:ascii="Cambria Math" w:hAnsi="Cambria Math"/>
-                      <w:iCs/>
-                      <w:szCs w:val="24"/>
-                    </w:rPr>
-                  </m:ctrlPr>
-                </m:sSubPr>
-                <m:e>
-                  <m:r>
-                    <m:rPr>
-                      <m:sty m:val="p"/>
-                    </m:rPr>
-                    <w:rPr>
-                      <w:rFonts w:ascii="Cambria Math" w:hAnsi="Cambria Math"/>
-                      <w:szCs w:val="24"/>
-                    </w:rPr>
-                    <m:t>a</m:t>
-                  </m:r>
-                </m:e>
-                <m:sub>
-                  <m:r>
-                    <m:rPr>
-                      <m:sty m:val="p"/>
-                    </m:rPr>
-                    <w:rPr>
-                      <w:rFonts w:ascii="Cambria Math" w:hAnsi="Cambria Math"/>
-                      <w:szCs w:val="24"/>
-                    </w:rPr>
-                    <m:t>3</m:t>
-                  </m:r>
-                </m:sub>
-              </m:sSub>
-              <m:r>
-                <m:rPr>
-                  <m:sty m:val="p"/>
-                </m:rPr>
-                <w:rPr>
-                  <w:rFonts w:ascii="Cambria Math" w:hAnsi="Cambria Math"/>
-                  <w:szCs w:val="24"/>
-                </w:rPr>
-                <m:t>,…,</m:t>
-              </m:r>
-              <m:sSub>
-                <m:sSubPr>
-                  <m:ctrlPr>
-                    <w:rPr>
-                      <w:rFonts w:ascii="Cambria Math" w:hAnsi="Cambria Math"/>
-                      <w:iCs/>
-                      <w:szCs w:val="24"/>
-                    </w:rPr>
-                  </m:ctrlPr>
-                </m:sSubPr>
-                <m:e>
-                  <m:r>
-                    <m:rPr>
-                      <m:sty m:val="p"/>
-                    </m:rPr>
-                    <w:rPr>
-                      <w:rFonts w:ascii="Cambria Math" w:hAnsi="Cambria Math"/>
-                      <w:szCs w:val="24"/>
-                    </w:rPr>
-                    <m:t>a</m:t>
-                  </m:r>
-                </m:e>
-                <m:sub>
-                  <m:r>
-                    <m:rPr>
-                      <m:sty m:val="p"/>
-                    </m:rPr>
-                    <w:rPr>
-                      <w:rFonts w:ascii="Cambria Math" w:hAnsi="Cambria Math"/>
-                      <w:szCs w:val="24"/>
-                    </w:rPr>
-                    <m:t>N</m:t>
-                  </m:r>
-                </m:sub>
-              </m:sSub>
-            </m:oMath>
-            <w:r>
-              <w:rPr>
-                <w:rFonts w:ascii="Cordia New" w:eastAsiaTheme="minorEastAsia" w:hAnsi="Cordia New" w:cs="Cordia New" w:hint="cs"/>
-                <w:iCs/>
-                <w:szCs w:val="24"/>
-                <w:cs/>
-              </w:rPr>
-              <w:t xml:space="preserve"> </w:t>
-            </w:r>
-            <w:r>
-              <w:rPr>
-                <w:rFonts w:ascii="Cordia New" w:eastAsiaTheme="minorEastAsia" w:hAnsi="Cordia New" w:cs="Cordia New" w:hint="cs"/>
-                <w:i/>
-                <w:sz w:val="32"/>
-                <w:szCs w:val="32"/>
-                <w:cs/>
-              </w:rPr>
-              <w:t>แทนค่าความหวานของน้ำผึ้งแต่ละขวด</w:t>
-            </w:r>
-          </w:p>
-          <w:p>
-            <w:pPr>
-              <w:rPr>
-                <w:rFonts w:ascii="Cordia New" w:eastAsiaTheme="minorEastAsia" w:hAnsi="Cordia New" w:cs="Cordia New"/>
-                <w:i/>
-                <w:sz w:val="32"/>
-                <w:szCs w:val="32"/>
-              </w:rPr>
-            </w:pPr>
-            <m:oMathPara>
-              <m:oMathParaPr>
-                <m:jc m:val="left"/>
-              </m:oMathParaPr>
-              <m:oMath>
-                <m:r>
-                  <m:rPr>
-                    <m:sty m:val="p"/>
-                  </m:rPr>
-                  <w:rPr>
-                    <w:rFonts w:ascii="Cambria Math" w:eastAsiaTheme="minorEastAsia" w:hAnsi="Cambria Math" w:cs="Cordia New"/>
-                    <w:szCs w:val="24"/>
-                  </w:rPr>
-                  <m:t>1≤</m:t>
-                </m:r>
-                <m:sSub>
-                  <m:sSubPr>
-                    <m:ctrlPr>
-                      <w:rPr>
-                        <w:rFonts w:ascii="Cambria Math" w:eastAsiaTheme="minorEastAsia" w:hAnsi="Cambria Math" w:cs="Cordia New"/>
-                        <w:iCs/>
-                        <w:szCs w:val="24"/>
-                      </w:rPr>
-                    </m:ctrlPr>
-                  </m:sSubPr>
-                  <m:e>
-                    <m:r>
-                      <m:rPr>
-                        <m:sty m:val="p"/>
-                      </m:rPr>
-                      <w:rPr>
-                        <w:rFonts w:ascii="Cambria Math" w:eastAsiaTheme="minorEastAsia" w:hAnsi="Cambria Math" w:cs="Cordia New"/>
-                        <w:szCs w:val="24"/>
-                      </w:rPr>
-                      <m:t>a</m:t>
-                    </m:r>
-                  </m:e>
-                  <m:sub>
-                    <m:r>
-                      <m:rPr>
-                        <m:sty m:val="p"/>
-                      </m:rPr>
-                      <w:rPr>
-                        <w:rFonts w:ascii="Cambria Math" w:eastAsiaTheme="minorEastAsia" w:hAnsi="Cambria Math" w:cs="Cordia New"/>
-                        <w:szCs w:val="24"/>
-                      </w:rPr>
-                      <m:t>i</m:t>
-                    </m:r>
-                  </m:sub>
-                </m:sSub>
-                <m:r>
-                  <m:rPr>
-                    <m:sty m:val="p"/>
-                  </m:rPr>
-                  <w:rPr>
-                    <w:rFonts w:ascii="Cambria Math" w:eastAsiaTheme="minorEastAsia" w:hAnsi="Cambria Math" w:cs="Cordia New"/>
-                    <w:szCs w:val="24"/>
-                  </w:rPr>
-                  <m:t>≤1,000,000</m:t>
-                </m:r>
-              </m:oMath>
-            </m:oMathPara>
+              <w:t xml:space="preserve">แต่ละบรรทัดรับค่าตัวอักษรจำนวน </w:t>
+            </w:r>
+            <w:r>
+              <w:rPr>
+                <w:rFonts w:ascii="Cordia New" w:hAnsi="Cordia New" w:cs="Cordia New"/>
+                <w:sz w:val="32"/>
+                <w:szCs w:val="32"/>
+              </w:rPr>
+              <w:t xml:space="preserve">m </w:t>
+            </w:r>
+            <w:r>
+              <w:rPr>
+                <w:rFonts w:ascii="Cordia New" w:hAnsi="Cordia New" w:cs="Cordia New" w:hint="cs"/>
+                <w:sz w:val="32"/>
+                <w:szCs w:val="32"/>
+                <w:cs/>
+              </w:rPr>
+              <w:t xml:space="preserve">ตัว แต่ละตัวแสดงถึงแต่ละช่องของตารางในหมู่บ้านได้แก่ </w:t>
+            </w:r>
+            <w:r>
+              <w:rPr>
+                <w:rFonts w:ascii="Cordia New" w:hAnsi="Cordia New" w:cs="Cordia New"/>
+                <w:sz w:val="32"/>
+                <w:szCs w:val="32"/>
+              </w:rPr>
+              <w:t>‘H’ (</w:t>
+            </w:r>
+            <w:r>
+              <w:rPr>
+                <w:rFonts w:ascii="Cordia New" w:hAnsi="Cordia New" w:cs="Cordia New"/>
+                <w:sz w:val="32"/>
+                <w:szCs w:val="32"/>
+                <w:cs/>
+              </w:rPr>
+              <w:t xml:space="preserve">บ้าน) </w:t>
+            </w:r>
+            <w:r>
+              <w:rPr>
+                <w:rFonts w:ascii="Cordia New" w:hAnsi="Cordia New" w:cs="Cordia New"/>
+                <w:sz w:val="32"/>
+                <w:szCs w:val="32"/>
+              </w:rPr>
+              <w:t>‘G’ (</w:t>
+            </w:r>
+            <w:r>
+              <w:rPr>
+                <w:rFonts w:ascii="Cordia New" w:hAnsi="Cordia New" w:cs="Cordia New"/>
+                <w:sz w:val="32"/>
+                <w:szCs w:val="32"/>
+                <w:cs/>
+              </w:rPr>
+              <w:t>พื้นดิน)</w:t>
+            </w:r>
           </w:p>
         </w:tc>
       </w:tr>
@@ -758,15 +838,16 @@
           <w:szCs w:val="32"/>
           <w:cs/>
         </w:rPr>
-        <w:t>มีจำนวน</w:t>
-      </w:r>
-      <w:r>
-        <w:rPr>
-          <w:rFonts w:ascii="Cordia New" w:eastAsiaTheme="minorEastAsia" w:hAnsi="Cordia New" w:cs="Cordia New"/>
-          <w:sz w:val="32"/>
-          <w:szCs w:val="32"/>
-        </w:rPr>
-        <w:t xml:space="preserve"> 1 </w:t>
+        <w:t>มี</w:t>
+      </w:r>
+      <w:r>
+        <w:rPr>
+          <w:rFonts w:ascii="Cordia New" w:eastAsiaTheme="minorEastAsia" w:hAnsi="Cordia New" w:cs="Cordia New" w:hint="cs"/>
+          <w:sz w:val="32"/>
+          <w:szCs w:val="32"/>
+          <w:cs/>
+        </w:rPr>
+        <w:t>หลาย</w:t>
       </w:r>
       <w:r>
         <w:rPr>
@@ -840,7 +921,7 @@
                 <w:szCs w:val="32"/>
                 <w:cs/>
               </w:rPr>
-              <w:t>จำนวนเต็มหนึ่งจำนวนแสดงถึง</w:t>
+              <w:t>จำนวนเต็ม</w:t>
             </w:r>
             <w:r>
               <w:rPr>
@@ -849,7 +930,7 @@
                 <w:szCs w:val="32"/>
                 <w:cs/>
               </w:rPr>
-              <w:t>ค่าความแตกต่าง</w:t>
+              <w:t xml:space="preserve">สองจำนวน จำนวนแรกแสดงถึงระยะห่างจากบ้านของคุณไปบ้านหลังอื่น </w:t>
             </w:r>
             <w:r>
               <w:rPr>
@@ -858,7 +939,7 @@
                 <w:szCs w:val="32"/>
                 <w:cs/>
               </w:rPr>
-              <w:t>ของความหวาน</w:t>
+              <w:t>จำนวน</w:t>
             </w:r>
             <w:r>
               <w:rPr>
@@ -867,7 +948,146 @@
                 <w:szCs w:val="32"/>
                 <w:cs/>
               </w:rPr>
-              <w:t>ที่น้อยที่สุดที่เป็นไปได้</w:t>
+              <w:t>ที่สอง</w:t>
+            </w:r>
+            <w:r>
+              <w:rPr>
+                <w:rFonts w:ascii="Cordia New" w:eastAsiaTheme="minorEastAsia" w:hAnsi="Cordia New" w:cs="Cordia New" w:hint="cs"/>
+                <w:sz w:val="32"/>
+                <w:szCs w:val="32"/>
+                <w:cs/>
+              </w:rPr>
+              <w:t>แสดงถึง</w:t>
+            </w:r>
+            <w:r>
+              <w:rPr>
+                <w:rFonts w:ascii="Cordia New" w:eastAsiaTheme="minorEastAsia" w:hAnsi="Cordia New" w:cs="Cordia New" w:hint="cs"/>
+                <w:sz w:val="32"/>
+                <w:szCs w:val="32"/>
+                <w:cs/>
+              </w:rPr>
+              <w:t>จำนวนตำแหน่งที่คุณสามารถสร้างบ้านให้ตรงตามเงื่อนไขที่คุณต้องการได้</w:t>
+            </w:r>
+          </w:p>
+        </w:tc>
+      </w:tr>
+      <w:tr>
+        <w:tc>
+          <w:tcPr>
+            <w:tcW w:w="2335" w:type="dxa"/>
+          </w:tcPr>
+          <w:p>
+            <w:pPr>
+              <w:rPr>
+                <w:rFonts w:ascii="Cordia New" w:hAnsi="Cordia New" w:cs="Cordia New"/>
+                <w:sz w:val="32"/>
+                <w:szCs w:val="32"/>
+                <w:cs/>
+              </w:rPr>
+            </w:pPr>
+            <w:r>
+              <w:rPr>
+                <w:rFonts w:ascii="Cordia New" w:hAnsi="Cordia New" w:cs="Cordia New" w:hint="cs"/>
+                <w:sz w:val="32"/>
+                <w:szCs w:val="32"/>
+                <w:cs/>
+              </w:rPr>
+              <w:t xml:space="preserve">บรรทัดที่ </w:t>
+            </w:r>
+            <w:r>
+              <w:rPr>
+                <w:rFonts w:ascii="Cordia New" w:hAnsi="Cordia New" w:cs="Cordia New"/>
+                <w:sz w:val="32"/>
+                <w:szCs w:val="32"/>
+              </w:rPr>
+              <w:t xml:space="preserve">2 </w:t>
+            </w:r>
+            <w:r>
+              <w:rPr>
+                <w:rFonts w:ascii="Cordia New" w:hAnsi="Cordia New" w:cs="Cordia New" w:hint="cs"/>
+                <w:sz w:val="32"/>
+                <w:szCs w:val="32"/>
+                <w:cs/>
+              </w:rPr>
+              <w:t>เป็นต้นไป</w:t>
+            </w:r>
+          </w:p>
+        </w:tc>
+        <w:tc>
+          <w:tcPr>
+            <w:tcW w:w="7015" w:type="dxa"/>
+          </w:tcPr>
+          <w:p>
+            <w:pPr>
+              <w:jc w:val="thaiDistribute"/>
+              <w:rPr>
+                <w:rFonts w:ascii="Cordia New" w:eastAsiaTheme="minorEastAsia" w:hAnsi="Cordia New" w:cs="Cordia New"/>
+                <w:sz w:val="32"/>
+                <w:szCs w:val="32"/>
+                <w:cs/>
+              </w:rPr>
+            </w:pPr>
+            <w:r>
+              <w:rPr>
+                <w:rFonts w:ascii="Cordia New" w:eastAsiaTheme="minorEastAsia" w:hAnsi="Cordia New" w:cs="Cordia New" w:hint="cs"/>
+                <w:sz w:val="32"/>
+                <w:szCs w:val="32"/>
+                <w:cs/>
+              </w:rPr>
+              <w:t>แต่ละบรรทัดประกอบด้วยจำนวนเต็มเต็มสองจำนวน</w:t>
+            </w:r>
+            <w:r>
+              <w:rPr>
+                <w:rFonts w:ascii="Cordia New" w:eastAsiaTheme="minorEastAsia" w:hAnsi="Cordia New" w:cs="Cordia New" w:hint="cs"/>
+                <w:sz w:val="32"/>
+                <w:szCs w:val="32"/>
+                <w:cs/>
+              </w:rPr>
+              <w:t xml:space="preserve"> </w:t>
+            </w:r>
+            <w:r>
+              <w:rPr>
+                <w:rFonts w:ascii="Cordia New" w:eastAsiaTheme="minorEastAsia" w:hAnsi="Cordia New" w:cs="Cordia New" w:hint="cs"/>
+                <w:sz w:val="32"/>
+                <w:szCs w:val="32"/>
+                <w:cs/>
+              </w:rPr>
+              <w:t>จำนวนแรกคือแถว จำนวนที่สองคือคอลัมน์</w:t>
+            </w:r>
+            <w:r>
+              <w:rPr>
+                <w:rFonts w:ascii="Cordia New" w:eastAsiaTheme="minorEastAsia" w:hAnsi="Cordia New" w:cs="Cordia New"/>
+                <w:sz w:val="32"/>
+                <w:szCs w:val="32"/>
+              </w:rPr>
+              <w:t xml:space="preserve"> </w:t>
+            </w:r>
+            <w:r>
+              <w:rPr>
+                <w:rFonts w:ascii="Cordia New" w:eastAsiaTheme="minorEastAsia" w:hAnsi="Cordia New" w:cs="Cordia New" w:hint="cs"/>
+                <w:sz w:val="32"/>
+                <w:szCs w:val="32"/>
+                <w:cs/>
+              </w:rPr>
+              <w:t>ของ</w:t>
+            </w:r>
+            <w:r>
+              <w:rPr>
+                <w:rFonts w:ascii="Cordia New" w:eastAsiaTheme="minorEastAsia" w:hAnsi="Cordia New" w:cs="Cordia New" w:hint="cs"/>
+                <w:sz w:val="32"/>
+                <w:szCs w:val="32"/>
+                <w:cs/>
+              </w:rPr>
+              <w:t>ตำแหน่งที่คุณสามารถสร้างบ้านให้ตรงตามเงื่อนไข</w:t>
+            </w:r>
+            <w:r>
+              <w:rPr>
+                <w:rFonts w:ascii="Cordia New" w:eastAsiaTheme="minorEastAsia" w:hAnsi="Cordia New" w:cs="Cordia New" w:hint="cs"/>
+                <w:sz w:val="32"/>
+                <w:szCs w:val="32"/>
+                <w:cs/>
+              </w:rPr>
+              <w:t>ได้</w:t>
             </w:r>
           </w:p>
         </w:tc>
@@ -988,7 +1208,7 @@
                 <w:sz w:val="32"/>
                 <w:szCs w:val="32"/>
               </w:rPr>
-              <w:t>5</w:t>
+              <w:t>3 3</w:t>
             </w:r>
           </w:p>
           <w:p>
@@ -1006,7 +1226,43 @@
                 <w:sz w:val="32"/>
                 <w:szCs w:val="32"/>
               </w:rPr>
-              <w:t>4 1 5 7 6</w:t>
+              <w:t>GGG</w:t>
+            </w:r>
+          </w:p>
+          <w:p>
+            <w:pPr>
+              <w:jc w:val="thaiDistribute"/>
+              <w:rPr>
+                <w:rFonts w:ascii="Cordia New" w:eastAsiaTheme="minorEastAsia" w:hAnsi="Cordia New" w:cs="Cordia New"/>
+                <w:sz w:val="32"/>
+                <w:szCs w:val="32"/>
+              </w:rPr>
+            </w:pPr>
+            <w:r>
+              <w:rPr>
+                <w:rFonts w:ascii="Cordia New" w:eastAsiaTheme="minorEastAsia" w:hAnsi="Cordia New" w:cs="Cordia New"/>
+                <w:sz w:val="32"/>
+                <w:szCs w:val="32"/>
+              </w:rPr>
+              <w:t>GHG</w:t>
+            </w:r>
+          </w:p>
+          <w:p>
+            <w:pPr>
+              <w:jc w:val="thaiDistribute"/>
+              <w:rPr>
+                <w:rFonts w:ascii="Cordia New" w:eastAsiaTheme="minorEastAsia" w:hAnsi="Cordia New" w:cs="Cordia New"/>
+                <w:sz w:val="32"/>
+                <w:szCs w:val="32"/>
+              </w:rPr>
+            </w:pPr>
+            <w:r>
+              <w:rPr>
+                <w:rFonts w:ascii="Cordia New" w:eastAsiaTheme="minorEastAsia" w:hAnsi="Cordia New" w:cs="Cordia New"/>
+                <w:sz w:val="32"/>
+                <w:szCs w:val="32"/>
+              </w:rPr>
+              <w:t>GGG</w:t>
             </w:r>
           </w:p>
         </w:tc>
@@ -1029,16 +1285,9 @@
                 <w:sz w:val="32"/>
                 <w:szCs w:val="32"/>
               </w:rPr>
-              <w:t>2</w:t>
-            </w:r>
-          </w:p>
-        </w:tc>
-      </w:tr>
-      <w:tr>
-        <w:tc>
-          <w:tcPr>
-            <w:tcW w:w="4675" w:type="dxa"/>
-          </w:tcPr>
+              <w:t>2 4</w:t>
+            </w:r>
+          </w:p>
           <w:p>
             <w:pPr>
               <w:jc w:val="thaiDistribute"/>
@@ -1054,7 +1303,7 @@
                 <w:sz w:val="32"/>
                 <w:szCs w:val="32"/>
               </w:rPr>
-              <w:t>7</w:t>
+              <w:t>(1,1)</w:t>
             </w:r>
           </w:p>
           <w:p>
@@ -1072,14 +1321,9 @@
                 <w:sz w:val="32"/>
                 <w:szCs w:val="32"/>
               </w:rPr>
-              <w:t>1 2 9 6 10 7 4</w:t>
-            </w:r>
-          </w:p>
-        </w:tc>
-        <w:tc>
-          <w:tcPr>
-            <w:tcW w:w="4675" w:type="dxa"/>
-          </w:tcPr>
+              <w:t>(1,3)</w:t>
+            </w:r>
+          </w:p>
           <w:p>
             <w:pPr>
               <w:jc w:val="thaiDistribute"/>
@@ -1095,73 +1339,25 @@
                 <w:sz w:val="32"/>
                 <w:szCs w:val="32"/>
               </w:rPr>
-              <w:t>3</w:t>
-            </w:r>
-          </w:p>
-        </w:tc>
-      </w:tr>
-      <w:tr>
-        <w:tc>
-          <w:tcPr>
-            <w:tcW w:w="4675" w:type="dxa"/>
-          </w:tcPr>
+              <w:t>(3,1)</w:t>
+            </w:r>
+          </w:p>
           <w:p>
             <w:pPr>
               <w:jc w:val="thaiDistribute"/>
               <w:rPr>
-                <w:rFonts w:ascii="Cordia New" w:eastAsiaTheme="minorEastAsia" w:hAnsi="Cordia New" w:cs="Cordia New"/>
-                <w:sz w:val="32"/>
-                <w:szCs w:val="32"/>
-              </w:rPr>
-            </w:pPr>
-            <w:r>
-              <w:rPr>
-                <w:rFonts w:ascii="Cordia New" w:eastAsiaTheme="minorEastAsia" w:hAnsi="Cordia New" w:cs="Cordia New"/>
-                <w:sz w:val="32"/>
-                <w:szCs w:val="32"/>
-              </w:rPr>
-              <w:t>10</w:t>
-            </w:r>
-          </w:p>
-          <w:p>
-            <w:pPr>
-              <w:jc w:val="thaiDistribute"/>
-              <w:rPr>
-                <w:rFonts w:ascii="Cordia New" w:eastAsiaTheme="minorEastAsia" w:hAnsi="Cordia New" w:cs="Cordia New"/>
-                <w:sz w:val="32"/>
-                <w:szCs w:val="32"/>
-              </w:rPr>
-            </w:pPr>
-            <w:r>
-              <w:rPr>
-                <w:rFonts w:ascii="Cordia New" w:eastAsiaTheme="minorEastAsia" w:hAnsi="Cordia New" w:cs="Cordia New"/>
-                <w:sz w:val="32"/>
-                <w:szCs w:val="32"/>
-              </w:rPr>
-              <w:t>1 9 5 12 3 8 4 4 6 8</w:t>
-            </w:r>
-          </w:p>
-        </w:tc>
-        <w:tc>
-          <w:tcPr>
-            <w:tcW w:w="4675" w:type="dxa"/>
-          </w:tcPr>
-          <w:p>
-            <w:pPr>
-              <w:jc w:val="thaiDistribute"/>
-              <w:rPr>
-                <w:rFonts w:ascii="Cordia New" w:eastAsiaTheme="minorEastAsia" w:hAnsi="Cordia New" w:cs="Cordia New"/>
-                <w:sz w:val="32"/>
-                <w:szCs w:val="32"/>
-              </w:rPr>
-            </w:pPr>
-            <w:r>
-              <w:rPr>
-                <w:rFonts w:ascii="Cordia New" w:eastAsiaTheme="minorEastAsia" w:hAnsi="Cordia New" w:cs="Cordia New"/>
-                <w:sz w:val="32"/>
-                <w:szCs w:val="32"/>
-              </w:rPr>
-              <w:t>1</w:t>
+                <w:rFonts w:ascii="Cordia New" w:eastAsiaTheme="minorEastAsia" w:hAnsi="Cordia New" w:cs="Cordia New" w:hint="cs"/>
+                <w:sz w:val="32"/>
+                <w:szCs w:val="32"/>
+              </w:rPr>
+            </w:pPr>
+            <w:r>
+              <w:rPr>
+                <w:rFonts w:ascii="Cordia New" w:eastAsiaTheme="minorEastAsia" w:hAnsi="Cordia New" w:cs="Cordia New"/>
+                <w:sz w:val="32"/>
+                <w:szCs w:val="32"/>
+              </w:rPr>
+              <w:t>(3,3)</w:t>
             </w:r>
           </w:p>
         </w:tc>
@@ -1179,7 +1375,14 @@
     </w:p>
     <w:p>
       <w:pPr>
-        <w:jc w:val="thaiDistribute"/>
+        <w:jc w:val="right"/>
+        <w:rPr>
+          <w:rFonts w:ascii="Cordia New" w:eastAsiaTheme="minorEastAsia" w:hAnsi="Cordia New" w:cs="Cordia New" w:hint="cs"/>
+          <w:sz w:val="32"/>
+          <w:szCs w:val="32"/>
+        </w:rPr>
+      </w:pPr>
+      <w:r>
         <w:rPr>
           <w:rFonts w:ascii="Cordia New" w:eastAsiaTheme="minorEastAsia" w:hAnsi="Cordia New" w:cs="Cordia New"/>
           <w:b/>
@@ -1187,17 +1390,7 @@
           <w:sz w:val="32"/>
           <w:szCs w:val="32"/>
         </w:rPr>
-      </w:pPr>
-      <w:r>
-        <w:rPr>
-          <w:rFonts w:ascii="Cordia New" w:eastAsiaTheme="minorEastAsia" w:hAnsi="Cordia New" w:cs="Cordia New" w:hint="cs"/>
-          <w:b/>
-          <w:bCs/>
-          <w:sz w:val="32"/>
-          <w:szCs w:val="32"/>
-          <w:cs/>
-        </w:rPr>
-        <w:t xml:space="preserve">คำอธิบายตัวอย่างที่ </w:t>
+        <w:t>1/</w:t>
       </w:r>
       <w:r>
         <w:rPr>
@@ -1207,302 +1400,244 @@
           <w:sz w:val="32"/>
           <w:szCs w:val="32"/>
         </w:rPr>
-        <w:t>1</w:t>
-      </w:r>
+        <w:t>2</w:t>
+      </w:r>
+      <w:bookmarkStart w:id="0" w:name="_GoBack"/>
+      <w:bookmarkEnd w:id="0"/>
     </w:p>
-    <w:p>
-      <w:pPr>
-        <w:ind w:firstLine="720"/>
-        <w:jc w:val="thaiDistribute"/>
-        <w:rPr>
-          <w:rFonts w:ascii="Cordia New" w:eastAsiaTheme="minorEastAsia" w:hAnsi="Cordia New" w:cs="Cordia New"/>
-          <w:sz w:val="32"/>
-          <w:szCs w:val="32"/>
-        </w:rPr>
-      </w:pPr>
-      <w:r>
-        <w:rPr>
-          <w:rFonts w:ascii="Cordia New" w:eastAsiaTheme="minorEastAsia" w:hAnsi="Cordia New" w:cs="Cordia New" w:hint="cs"/>
-          <w:sz w:val="32"/>
-          <w:szCs w:val="32"/>
-          <w:cs/>
-        </w:rPr>
-        <w:t xml:space="preserve">น้ำผึ้ง </w:t>
-      </w:r>
-      <w:r>
-        <w:rPr>
-          <w:rFonts w:ascii="Cordia New" w:eastAsiaTheme="minorEastAsia" w:hAnsi="Cordia New" w:cs="Cordia New"/>
-          <w:sz w:val="32"/>
-          <w:szCs w:val="32"/>
-        </w:rPr>
-        <w:t xml:space="preserve">3 </w:t>
-      </w:r>
-      <w:r>
-        <w:rPr>
-          <w:rFonts w:ascii="Cordia New" w:eastAsiaTheme="minorEastAsia" w:hAnsi="Cordia New" w:cs="Cordia New" w:hint="cs"/>
-          <w:sz w:val="32"/>
-          <w:szCs w:val="32"/>
-          <w:cs/>
-        </w:rPr>
-        <w:t xml:space="preserve">ขวดที่คุณจะเลือกซื้อมีความหวานเป็น </w:t>
-      </w:r>
-      <w:r>
-        <w:rPr>
-          <w:rFonts w:ascii="Cordia New" w:eastAsiaTheme="minorEastAsia" w:hAnsi="Cordia New" w:cs="Cordia New"/>
-          <w:sz w:val="32"/>
-          <w:szCs w:val="32"/>
-        </w:rPr>
-        <w:t xml:space="preserve">4,5,6 </w:t>
-      </w:r>
-      <w:r>
-        <w:rPr>
-          <w:rFonts w:ascii="Cordia New" w:eastAsiaTheme="minorEastAsia" w:hAnsi="Cordia New" w:cs="Cordia New" w:hint="cs"/>
-          <w:sz w:val="32"/>
-          <w:szCs w:val="32"/>
-          <w:cs/>
-        </w:rPr>
-        <w:t xml:space="preserve">ซึ่งความแตกต่างของความหวานคือ </w:t>
-      </w:r>
-      <w:r>
-        <w:rPr>
-          <w:rFonts w:ascii="Cordia New" w:eastAsiaTheme="minorEastAsia" w:hAnsi="Cordia New" w:cs="Cordia New"/>
-          <w:sz w:val="32"/>
-          <w:szCs w:val="32"/>
-        </w:rPr>
-        <w:t>6 - 4 = 2</w:t>
-      </w:r>
-    </w:p>
+    <w:tbl>
+      <w:tblPr>
+        <w:tblStyle w:val="TableGrid"/>
+        <w:tblW w:w="0" w:type="auto"/>
+        <w:tblLook w:val="04A0" w:firstRow="1" w:lastRow="0" w:firstColumn="1" w:lastColumn="0" w:noHBand="0" w:noVBand="1"/>
+      </w:tblPr>
+      <w:tblGrid>
+        <w:gridCol w:w="4675"/>
+        <w:gridCol w:w="4675"/>
+      </w:tblGrid>
+      <w:tr>
+        <w:tc>
+          <w:tcPr>
+            <w:tcW w:w="4675" w:type="dxa"/>
+          </w:tcPr>
+          <w:p>
+            <w:pPr>
+              <w:jc w:val="thaiDistribute"/>
+              <w:rPr>
+                <w:rFonts w:ascii="Cordia New" w:eastAsiaTheme="minorEastAsia" w:hAnsi="Cordia New" w:cs="Cordia New"/>
+                <w:sz w:val="32"/>
+                <w:szCs w:val="32"/>
+              </w:rPr>
+            </w:pPr>
+            <w:r>
+              <w:rPr>
+                <w:rFonts w:ascii="Cordia New" w:eastAsiaTheme="minorEastAsia" w:hAnsi="Cordia New" w:cs="Cordia New"/>
+                <w:sz w:val="32"/>
+                <w:szCs w:val="32"/>
+              </w:rPr>
+              <w:lastRenderedPageBreak/>
+              <w:t>6 7</w:t>
+            </w:r>
+          </w:p>
+          <w:p>
+            <w:pPr>
+              <w:jc w:val="thaiDistribute"/>
+              <w:rPr>
+                <w:rFonts w:ascii="Cordia New" w:eastAsiaTheme="minorEastAsia" w:hAnsi="Cordia New" w:cs="Cordia New"/>
+                <w:sz w:val="32"/>
+                <w:szCs w:val="32"/>
+              </w:rPr>
+            </w:pPr>
+            <w:r>
+              <w:rPr>
+                <w:rFonts w:ascii="Cordia New" w:eastAsiaTheme="minorEastAsia" w:hAnsi="Cordia New" w:cs="Cordia New"/>
+                <w:sz w:val="32"/>
+                <w:szCs w:val="32"/>
+              </w:rPr>
+              <w:t>HGGGGGH</w:t>
+            </w:r>
+          </w:p>
+          <w:p>
+            <w:pPr>
+              <w:jc w:val="thaiDistribute"/>
+              <w:rPr>
+                <w:rFonts w:ascii="Cordia New" w:eastAsiaTheme="minorEastAsia" w:hAnsi="Cordia New" w:cs="Cordia New"/>
+                <w:sz w:val="32"/>
+                <w:szCs w:val="32"/>
+              </w:rPr>
+            </w:pPr>
+            <w:r>
+              <w:rPr>
+                <w:rFonts w:ascii="Cordia New" w:eastAsiaTheme="minorEastAsia" w:hAnsi="Cordia New" w:cs="Cordia New"/>
+                <w:sz w:val="32"/>
+                <w:szCs w:val="32"/>
+              </w:rPr>
+              <w:t>GGGGGGG</w:t>
+            </w:r>
+          </w:p>
+          <w:p>
+            <w:pPr>
+              <w:jc w:val="thaiDistribute"/>
+              <w:rPr>
+                <w:rFonts w:ascii="Cordia New" w:eastAsiaTheme="minorEastAsia" w:hAnsi="Cordia New" w:cs="Cordia New"/>
+                <w:sz w:val="32"/>
+                <w:szCs w:val="32"/>
+              </w:rPr>
+            </w:pPr>
+            <w:r>
+              <w:rPr>
+                <w:rFonts w:ascii="Cordia New" w:eastAsiaTheme="minorEastAsia" w:hAnsi="Cordia New" w:cs="Cordia New"/>
+                <w:sz w:val="32"/>
+                <w:szCs w:val="32"/>
+              </w:rPr>
+              <w:t>GGGGHGG</w:t>
+            </w:r>
+          </w:p>
+          <w:p>
+            <w:pPr>
+              <w:jc w:val="thaiDistribute"/>
+              <w:rPr>
+                <w:rFonts w:ascii="Cordia New" w:eastAsiaTheme="minorEastAsia" w:hAnsi="Cordia New" w:cs="Cordia New"/>
+                <w:sz w:val="32"/>
+                <w:szCs w:val="32"/>
+              </w:rPr>
+            </w:pPr>
+            <w:r>
+              <w:rPr>
+                <w:rFonts w:ascii="Cordia New" w:eastAsiaTheme="minorEastAsia" w:hAnsi="Cordia New" w:cs="Cordia New"/>
+                <w:sz w:val="32"/>
+                <w:szCs w:val="32"/>
+              </w:rPr>
+              <w:t>GGGGGGG</w:t>
+            </w:r>
+          </w:p>
+          <w:p>
+            <w:pPr>
+              <w:jc w:val="thaiDistribute"/>
+              <w:rPr>
+                <w:rFonts w:ascii="Cordia New" w:eastAsiaTheme="minorEastAsia" w:hAnsi="Cordia New" w:cs="Cordia New"/>
+                <w:sz w:val="32"/>
+                <w:szCs w:val="32"/>
+              </w:rPr>
+            </w:pPr>
+            <w:r>
+              <w:rPr>
+                <w:rFonts w:ascii="Cordia New" w:eastAsiaTheme="minorEastAsia" w:hAnsi="Cordia New" w:cs="Cordia New"/>
+                <w:sz w:val="32"/>
+                <w:szCs w:val="32"/>
+              </w:rPr>
+              <w:t>GHGGGGG</w:t>
+            </w:r>
+          </w:p>
+          <w:p>
+            <w:pPr>
+              <w:jc w:val="thaiDistribute"/>
+              <w:rPr>
+                <w:rFonts w:ascii="Cordia New" w:eastAsiaTheme="minorEastAsia" w:hAnsi="Cordia New" w:cs="Cordia New"/>
+                <w:sz w:val="32"/>
+                <w:szCs w:val="32"/>
+              </w:rPr>
+            </w:pPr>
+            <w:r>
+              <w:rPr>
+                <w:rFonts w:ascii="Cordia New" w:eastAsiaTheme="minorEastAsia" w:hAnsi="Cordia New" w:cs="Cordia New"/>
+                <w:sz w:val="32"/>
+                <w:szCs w:val="32"/>
+              </w:rPr>
+              <w:t>HGGGGGH</w:t>
+            </w:r>
+          </w:p>
+        </w:tc>
+        <w:tc>
+          <w:tcPr>
+            <w:tcW w:w="4675" w:type="dxa"/>
+          </w:tcPr>
+          <w:p>
+            <w:pPr>
+              <w:jc w:val="thaiDistribute"/>
+              <w:rPr>
+                <w:rFonts w:ascii="Cordia New" w:eastAsiaTheme="minorEastAsia" w:hAnsi="Cordia New" w:cs="Cordia New"/>
+                <w:sz w:val="32"/>
+                <w:szCs w:val="32"/>
+              </w:rPr>
+            </w:pPr>
+            <w:r>
+              <w:rPr>
+                <w:rFonts w:ascii="Cordia New" w:eastAsiaTheme="minorEastAsia" w:hAnsi="Cordia New" w:cs="Cordia New"/>
+                <w:sz w:val="32"/>
+                <w:szCs w:val="32"/>
+              </w:rPr>
+              <w:t>3 3</w:t>
+            </w:r>
+          </w:p>
+          <w:p>
+            <w:pPr>
+              <w:jc w:val="thaiDistribute"/>
+              <w:rPr>
+                <w:rFonts w:ascii="Cordia New" w:eastAsiaTheme="minorEastAsia" w:hAnsi="Cordia New" w:cs="Cordia New"/>
+                <w:sz w:val="32"/>
+                <w:szCs w:val="32"/>
+              </w:rPr>
+            </w:pPr>
+            <w:r>
+              <w:rPr>
+                <w:rFonts w:ascii="Cordia New" w:eastAsiaTheme="minorEastAsia" w:hAnsi="Cordia New" w:cs="Cordia New"/>
+                <w:sz w:val="32"/>
+                <w:szCs w:val="32"/>
+              </w:rPr>
+              <w:t>(1,4)</w:t>
+            </w:r>
+          </w:p>
+          <w:p>
+            <w:pPr>
+              <w:jc w:val="thaiDistribute"/>
+              <w:rPr>
+                <w:rFonts w:ascii="Cordia New" w:eastAsiaTheme="minorEastAsia" w:hAnsi="Cordia New" w:cs="Cordia New"/>
+                <w:sz w:val="32"/>
+                <w:szCs w:val="32"/>
+              </w:rPr>
+            </w:pPr>
+            <w:r>
+              <w:rPr>
+                <w:rFonts w:ascii="Cordia New" w:eastAsiaTheme="minorEastAsia" w:hAnsi="Cordia New" w:cs="Cordia New"/>
+                <w:sz w:val="32"/>
+                <w:szCs w:val="32"/>
+              </w:rPr>
+              <w:t>(2,3)</w:t>
+            </w:r>
+          </w:p>
+          <w:p>
+            <w:pPr>
+              <w:jc w:val="thaiDistribute"/>
+              <w:rPr>
+                <w:rFonts w:ascii="Cordia New" w:eastAsiaTheme="minorEastAsia" w:hAnsi="Cordia New" w:cs="Cordia New"/>
+                <w:sz w:val="32"/>
+                <w:szCs w:val="32"/>
+              </w:rPr>
+            </w:pPr>
+            <w:r>
+              <w:rPr>
+                <w:rFonts w:ascii="Cordia New" w:eastAsiaTheme="minorEastAsia" w:hAnsi="Cordia New" w:cs="Cordia New"/>
+                <w:sz w:val="32"/>
+                <w:szCs w:val="32"/>
+              </w:rPr>
+              <w:t>(6,4)</w:t>
+            </w:r>
+          </w:p>
+        </w:tc>
+      </w:tr>
+    </w:tbl>
     <w:p>
       <w:pPr>
         <w:jc w:val="thaiDistribute"/>
         <w:rPr>
           <w:rFonts w:ascii="Cordia New" w:eastAsiaTheme="minorEastAsia" w:hAnsi="Cordia New" w:cs="Cordia New"/>
-          <w:sz w:val="32"/>
-          <w:szCs w:val="32"/>
-        </w:rPr>
-      </w:pPr>
-    </w:p>
-    <w:p>
-      <w:pPr>
-        <w:jc w:val="right"/>
-        <w:rPr>
-          <w:rFonts w:ascii="Cordia New" w:eastAsiaTheme="minorEastAsia" w:hAnsi="Cordia New" w:cs="Cordia New"/>
           <w:b/>
           <w:bCs/>
           <w:sz w:val="32"/>
           <w:szCs w:val="32"/>
         </w:rPr>
       </w:pPr>
-      <w:r>
-        <w:rPr>
-          <w:rFonts w:ascii="Cordia New" w:eastAsiaTheme="minorEastAsia" w:hAnsi="Cordia New" w:cs="Cordia New"/>
-          <w:b/>
-          <w:bCs/>
-          <w:sz w:val="32"/>
-          <w:szCs w:val="32"/>
-        </w:rPr>
-        <w:t>1/2</w:t>
-      </w:r>
-    </w:p>
-    <w:p>
-      <w:pPr>
-        <w:jc w:val="thaiDistribute"/>
-        <w:rPr>
-          <w:rFonts w:ascii="Cordia New" w:eastAsiaTheme="minorEastAsia" w:hAnsi="Cordia New" w:cs="Cordia New"/>
-          <w:b/>
-          <w:bCs/>
-          <w:sz w:val="32"/>
-          <w:szCs w:val="32"/>
-        </w:rPr>
-      </w:pPr>
-      <w:r>
-        <w:rPr>
-          <w:rFonts w:ascii="Cordia New" w:eastAsiaTheme="minorEastAsia" w:hAnsi="Cordia New" w:cs="Cordia New" w:hint="cs"/>
-          <w:b/>
-          <w:bCs/>
-          <w:sz w:val="32"/>
-          <w:szCs w:val="32"/>
-          <w:cs/>
-        </w:rPr>
-        <w:t xml:space="preserve">คำอธิบายตัวอย่างที่ </w:t>
-      </w:r>
-      <w:r>
-        <w:rPr>
-          <w:rFonts w:ascii="Cordia New" w:eastAsiaTheme="minorEastAsia" w:hAnsi="Cordia New" w:cs="Cordia New"/>
-          <w:b/>
-          <w:bCs/>
-          <w:sz w:val="32"/>
-          <w:szCs w:val="32"/>
-        </w:rPr>
-        <w:t>2</w:t>
-      </w:r>
-    </w:p>
-    <w:p>
-      <w:pPr>
-        <w:ind w:firstLine="720"/>
-        <w:jc w:val="thaiDistribute"/>
-        <w:rPr>
-          <w:rFonts w:ascii="Cordia New" w:eastAsiaTheme="minorEastAsia" w:hAnsi="Cordia New" w:cs="Cordia New"/>
-          <w:sz w:val="31"/>
-          <w:szCs w:val="31"/>
-        </w:rPr>
-      </w:pPr>
-      <w:r>
-        <w:rPr>
-          <w:rFonts w:ascii="Cordia New" w:eastAsiaTheme="minorEastAsia" w:hAnsi="Cordia New" w:cs="Cordia New" w:hint="cs"/>
-          <w:sz w:val="31"/>
-          <w:szCs w:val="31"/>
-          <w:cs/>
-        </w:rPr>
-        <w:t xml:space="preserve">น้ำผึ้ง </w:t>
-      </w:r>
-      <w:r>
-        <w:rPr>
-          <w:rFonts w:ascii="Cordia New" w:eastAsiaTheme="minorEastAsia" w:hAnsi="Cordia New" w:cs="Cordia New"/>
-          <w:sz w:val="31"/>
-          <w:szCs w:val="31"/>
-        </w:rPr>
-        <w:t xml:space="preserve">3 </w:t>
-      </w:r>
-      <w:r>
-        <w:rPr>
-          <w:rFonts w:ascii="Cordia New" w:eastAsiaTheme="minorEastAsia" w:hAnsi="Cordia New" w:cs="Cordia New" w:hint="cs"/>
-          <w:sz w:val="31"/>
-          <w:szCs w:val="31"/>
-          <w:cs/>
-        </w:rPr>
-        <w:t xml:space="preserve">ขวดที่คุณจะเลือกซื้อมีความหวานเป็น </w:t>
-      </w:r>
-      <w:r>
-        <w:rPr>
-          <w:rFonts w:ascii="Cordia New" w:eastAsiaTheme="minorEastAsia" w:hAnsi="Cordia New" w:cs="Cordia New"/>
-          <w:sz w:val="31"/>
-          <w:szCs w:val="31"/>
-        </w:rPr>
-        <w:t xml:space="preserve">9,10,7 </w:t>
-      </w:r>
-      <w:r>
-        <w:rPr>
-          <w:rFonts w:ascii="Cordia New" w:eastAsiaTheme="minorEastAsia" w:hAnsi="Cordia New" w:cs="Cordia New" w:hint="cs"/>
-          <w:sz w:val="31"/>
-          <w:szCs w:val="31"/>
-          <w:cs/>
-        </w:rPr>
-        <w:t xml:space="preserve">ซึ่งความแตกต่างของความหวานคือ </w:t>
-      </w:r>
-      <w:r>
-        <w:rPr>
-          <w:rFonts w:ascii="Cordia New" w:eastAsiaTheme="minorEastAsia" w:hAnsi="Cordia New" w:cs="Cordia New"/>
-          <w:sz w:val="31"/>
-          <w:szCs w:val="31"/>
-        </w:rPr>
-        <w:t>10 - 7 = 3</w:t>
-      </w:r>
-    </w:p>
-    <w:p>
-      <w:pPr>
-        <w:jc w:val="thaiDistribute"/>
-        <w:rPr>
-          <w:rFonts w:ascii="Cordia New" w:eastAsiaTheme="minorEastAsia" w:hAnsi="Cordia New" w:cs="Cordia New"/>
-          <w:sz w:val="32"/>
-          <w:szCs w:val="32"/>
-        </w:rPr>
-      </w:pPr>
-    </w:p>
-    <w:p>
-      <w:pPr>
-        <w:jc w:val="thaiDistribute"/>
-        <w:rPr>
-          <w:rFonts w:ascii="Cordia New" w:eastAsiaTheme="minorEastAsia" w:hAnsi="Cordia New" w:cs="Cordia New"/>
-          <w:b/>
-          <w:bCs/>
-          <w:sz w:val="32"/>
-          <w:szCs w:val="32"/>
-        </w:rPr>
-      </w:pPr>
-      <w:r>
-        <w:rPr>
-          <w:rFonts w:ascii="Cordia New" w:eastAsiaTheme="minorEastAsia" w:hAnsi="Cordia New" w:cs="Cordia New" w:hint="cs"/>
-          <w:b/>
-          <w:bCs/>
-          <w:sz w:val="32"/>
-          <w:szCs w:val="32"/>
-          <w:cs/>
-        </w:rPr>
-        <w:t xml:space="preserve">คำอธิบายตัวอย่างที่ </w:t>
-      </w:r>
-      <w:r>
-        <w:rPr>
-          <w:rFonts w:ascii="Cordia New" w:eastAsiaTheme="minorEastAsia" w:hAnsi="Cordia New" w:cs="Cordia New"/>
-          <w:b/>
-          <w:bCs/>
-          <w:sz w:val="32"/>
-          <w:szCs w:val="32"/>
-        </w:rPr>
-        <w:t>3</w:t>
-      </w:r>
-    </w:p>
-    <w:p>
-      <w:pPr>
-        <w:ind w:firstLine="720"/>
-        <w:jc w:val="thaiDistribute"/>
-        <w:rPr>
-          <w:rFonts w:ascii="Cordia New" w:eastAsiaTheme="minorEastAsia" w:hAnsi="Cordia New" w:cs="Cordia New"/>
-          <w:sz w:val="32"/>
-          <w:szCs w:val="32"/>
-        </w:rPr>
-      </w:pPr>
-      <w:r>
-        <w:rPr>
-          <w:rFonts w:ascii="Cordia New" w:eastAsiaTheme="minorEastAsia" w:hAnsi="Cordia New" w:cs="Cordia New" w:hint="cs"/>
-          <w:sz w:val="32"/>
-          <w:szCs w:val="32"/>
-          <w:cs/>
-        </w:rPr>
-        <w:t xml:space="preserve">น้ำผึ้ง </w:t>
-      </w:r>
-      <w:r>
-        <w:rPr>
-          <w:rFonts w:ascii="Cordia New" w:eastAsiaTheme="minorEastAsia" w:hAnsi="Cordia New" w:cs="Cordia New"/>
-          <w:sz w:val="32"/>
-          <w:szCs w:val="32"/>
-        </w:rPr>
-        <w:t xml:space="preserve">3 </w:t>
-      </w:r>
-      <w:r>
-        <w:rPr>
-          <w:rFonts w:ascii="Cordia New" w:eastAsiaTheme="minorEastAsia" w:hAnsi="Cordia New" w:cs="Cordia New" w:hint="cs"/>
-          <w:sz w:val="32"/>
-          <w:szCs w:val="32"/>
-          <w:cs/>
-        </w:rPr>
-        <w:t xml:space="preserve">ขวดที่คุณจะเลือกซื้อมีความหวานเป็น </w:t>
-      </w:r>
-      <w:r>
-        <w:rPr>
-          <w:rFonts w:ascii="Cordia New" w:eastAsiaTheme="minorEastAsia" w:hAnsi="Cordia New" w:cs="Cordia New"/>
-          <w:sz w:val="32"/>
-          <w:szCs w:val="32"/>
-        </w:rPr>
-        <w:t xml:space="preserve">5,4,4 </w:t>
-      </w:r>
-      <w:r>
-        <w:rPr>
-          <w:rFonts w:ascii="Cordia New" w:eastAsiaTheme="minorEastAsia" w:hAnsi="Cordia New" w:cs="Cordia New" w:hint="cs"/>
-          <w:sz w:val="32"/>
-          <w:szCs w:val="32"/>
-          <w:cs/>
-        </w:rPr>
-        <w:t xml:space="preserve">ซึ่งความแตกต่างของความหวานคือ </w:t>
-      </w:r>
-      <w:r>
-        <w:rPr>
-          <w:rFonts w:ascii="Cordia New" w:eastAsiaTheme="minorEastAsia" w:hAnsi="Cordia New" w:cs="Cordia New"/>
-          <w:sz w:val="32"/>
-          <w:szCs w:val="32"/>
-        </w:rPr>
-        <w:t>5 - 4 = 1</w:t>
-      </w:r>
     </w:p>
     <w:p>
       <w:pPr>

</xml_diff>

<commit_message>
[FIX] far away and new year present problem
</commit_message>
<xml_diff>
--- a/New-year-contest/Far-away/Far away.docx
+++ b/New-year-contest/Far-away/Far away.docx
@@ -4,9 +4,9 @@
   <w:body>
     <w:p>
       <w:pPr>
-        <w:jc w:val="right"/>
-        <w:rPr>
-          <w:rFonts w:ascii="Cordia New" w:hAnsi="Cordia New" w:cs="Cordia New"/>
+        <w:jc w:val="center"/>
+        <w:rPr>
+          <w:rFonts w:ascii="TH Sarabun New" w:hAnsi="TH Sarabun New" w:cs="TH Sarabun New"/>
           <w:b/>
           <w:bCs/>
           <w:sz w:val="32"/>
@@ -15,103 +15,74 @@
       </w:pPr>
       <w:r>
         <w:rPr>
-          <w:rFonts w:ascii="Cordia New" w:hAnsi="Cordia New" w:cs="Cordia New" w:hint="cs"/>
+          <w:rFonts w:ascii="TH Sarabun New" w:hAnsi="TH Sarabun New" w:cs="TH Sarabun New" w:hint="cs"/>
           <w:b/>
           <w:bCs/>
           <w:sz w:val="32"/>
           <w:szCs w:val="32"/>
         </w:rPr>
-        <w:t>1 Sec,</w:t>
-      </w:r>
-      <w:r>
-        <w:rPr>
-          <w:rFonts w:ascii="Cordia New" w:hAnsi="Cordia New" w:cs="Cordia New"/>
-          <w:b/>
-          <w:bCs/>
-          <w:sz w:val="32"/>
-          <w:szCs w:val="32"/>
-        </w:rPr>
-        <w:t xml:space="preserve"> </w:t>
-      </w:r>
-      <w:r>
-        <w:rPr>
-          <w:rFonts w:ascii="Cordia New" w:hAnsi="Cordia New" w:cs="Cordia New" w:hint="cs"/>
-          <w:b/>
-          <w:bCs/>
-          <w:sz w:val="32"/>
-          <w:szCs w:val="32"/>
-        </w:rPr>
-        <w:t>64 MB</w:t>
+        <w:t>Far away</w:t>
       </w:r>
     </w:p>
     <w:p>
       <w:pPr>
-        <w:rPr>
-          <w:rFonts w:ascii="Cordia New" w:hAnsi="Cordia New" w:cs="Cordia New"/>
-          <w:b/>
-          <w:bCs/>
-          <w:sz w:val="32"/>
-          <w:szCs w:val="32"/>
-          <w:cs/>
+        <w:pBdr>
+          <w:bottom w:val="single" w:sz="8" w:space="1" w:color="auto"/>
+        </w:pBdr>
+        <w:jc w:val="center"/>
+        <w:rPr>
+          <w:rFonts w:ascii="TH Sarabun New" w:hAnsi="TH Sarabun New" w:cs="TH Sarabun New"/>
+          <w:sz w:val="32"/>
+          <w:szCs w:val="32"/>
         </w:rPr>
       </w:pPr>
       <w:r>
         <w:rPr>
-          <w:rFonts w:ascii="Cordia New" w:hAnsi="Cordia New" w:cs="Cordia New" w:hint="cs"/>
-          <w:b/>
-          <w:bCs/>
-          <w:sz w:val="32"/>
-          <w:szCs w:val="32"/>
-          <w:cs/>
-        </w:rPr>
-        <w:t>ห่างไกลผู้คน</w:t>
-      </w:r>
-      <w:r>
-        <w:rPr>
-          <w:rFonts w:ascii="Cordia New" w:hAnsi="Cordia New" w:cs="Cordia New" w:hint="cs"/>
-          <w:b/>
-          <w:bCs/>
-          <w:sz w:val="32"/>
-          <w:szCs w:val="32"/>
-          <w:cs/>
+          <w:rFonts w:ascii="TH Sarabun New" w:hAnsi="TH Sarabun New" w:cs="TH Sarabun New"/>
+          <w:sz w:val="32"/>
+          <w:szCs w:val="32"/>
+        </w:rPr>
+        <w:t xml:space="preserve">[ Time limit: 1 </w:t>
+      </w:r>
+      <w:proofErr w:type="gramStart"/>
+      <w:r>
+        <w:rPr>
+          <w:rFonts w:ascii="TH Sarabun New" w:hAnsi="TH Sarabun New" w:cs="TH Sarabun New"/>
+          <w:sz w:val="32"/>
+          <w:szCs w:val="32"/>
+        </w:rPr>
+        <w:t>sec</w:t>
+      </w:r>
+      <w:r>
+        <w:rPr>
+          <w:rFonts w:ascii="TH Sarabun New" w:hAnsi="TH Sarabun New" w:cs="TH Sarabun New"/>
+          <w:sz w:val="32"/>
+          <w:szCs w:val="32"/>
         </w:rPr>
         <w:t xml:space="preserve"> </w:t>
       </w:r>
       <w:r>
         <w:rPr>
-          <w:rFonts w:ascii="Cordia New" w:hAnsi="Cordia New" w:cs="Cordia New"/>
-          <w:b/>
-          <w:bCs/>
-          <w:sz w:val="32"/>
-          <w:szCs w:val="32"/>
-        </w:rPr>
-        <w:t>(</w:t>
-      </w:r>
-      <w:r>
-        <w:rPr>
-          <w:rFonts w:ascii="Cordia New" w:hAnsi="Cordia New" w:cs="Cordia New"/>
-          <w:b/>
-          <w:bCs/>
-          <w:sz w:val="32"/>
-          <w:szCs w:val="32"/>
-        </w:rPr>
-        <w:t>Far away</w:t>
-      </w:r>
-      <w:r>
-        <w:rPr>
-          <w:rFonts w:ascii="Cordia New" w:hAnsi="Cordia New" w:cs="Cordia New"/>
-          <w:b/>
-          <w:bCs/>
-          <w:sz w:val="32"/>
-          <w:szCs w:val="32"/>
-        </w:rPr>
-        <w:t>)</w:t>
+          <w:rFonts w:ascii="TH Sarabun New" w:hAnsi="TH Sarabun New" w:cs="TH Sarabun New"/>
+          <w:sz w:val="32"/>
+          <w:szCs w:val="32"/>
+        </w:rPr>
+        <w:t>]</w:t>
+      </w:r>
+      <w:proofErr w:type="gramEnd"/>
+      <w:r>
+        <w:rPr>
+          <w:rFonts w:ascii="TH Sarabun New" w:hAnsi="TH Sarabun New" w:cs="TH Sarabun New"/>
+          <w:sz w:val="32"/>
+          <w:szCs w:val="32"/>
+        </w:rPr>
+        <w:t>[ Memory limit: 64 MB ]</w:t>
       </w:r>
     </w:p>
     <w:p>
       <w:pPr>
         <w:rPr>
-          <w:rFonts w:ascii="Cordia New" w:hAnsi="Cordia New" w:cs="Cordia New"/>
+          <w:rFonts w:ascii="TH Sarabun New" w:hAnsi="TH Sarabun New" w:cs="TH Sarabun New" w:hint="cs"/>
           <w:b/>
           <w:bCs/>
           <w:sz w:val="32"/>
@@ -123,14 +94,14 @@
       <w:pPr>
         <w:jc w:val="thaiDistribute"/>
         <w:rPr>
-          <w:rFonts w:ascii="Cordia New" w:hAnsi="Cordia New" w:cs="Cordia New"/>
+          <w:rFonts w:ascii="TH Sarabun New" w:hAnsi="TH Sarabun New" w:cs="TH Sarabun New"/>
           <w:sz w:val="32"/>
           <w:szCs w:val="32"/>
         </w:rPr>
       </w:pPr>
       <w:r>
         <w:rPr>
-          <w:rFonts w:ascii="Cordia New" w:hAnsi="Cordia New" w:cs="Cordia New" w:hint="cs"/>
+          <w:rFonts w:ascii="TH Sarabun New" w:hAnsi="TH Sarabun New" w:cs="TH Sarabun New" w:hint="cs"/>
           <w:sz w:val="32"/>
           <w:szCs w:val="32"/>
           <w:cs/>
@@ -139,7 +110,7 @@
       </w:r>
       <w:r>
         <w:rPr>
-          <w:rFonts w:ascii="Cordia New" w:hAnsi="Cordia New" w:cs="Cordia New" w:hint="cs"/>
+          <w:rFonts w:ascii="TH Sarabun New" w:hAnsi="TH Sarabun New" w:cs="TH Sarabun New" w:hint="cs"/>
           <w:sz w:val="32"/>
           <w:szCs w:val="32"/>
           <w:cs/>
@@ -148,7 +119,7 @@
       </w:r>
       <w:r>
         <w:rPr>
-          <w:rFonts w:ascii="Cordia New" w:hAnsi="Cordia New" w:cs="Cordia New"/>
+          <w:rFonts w:ascii="TH Sarabun New" w:hAnsi="TH Sarabun New" w:cs="TH Sarabun New" w:hint="cs"/>
           <w:sz w:val="32"/>
           <w:szCs w:val="32"/>
         </w:rPr>
@@ -156,7 +127,7 @@
       </w:r>
       <w:r>
         <w:rPr>
-          <w:rFonts w:ascii="Cordia New" w:hAnsi="Cordia New" w:cs="Cordia New" w:hint="cs"/>
+          <w:rFonts w:ascii="TH Sarabun New" w:hAnsi="TH Sarabun New" w:cs="TH Sarabun New" w:hint="cs"/>
           <w:sz w:val="32"/>
           <w:szCs w:val="32"/>
           <w:cs/>
@@ -165,7 +136,7 @@
       </w:r>
       <w:r>
         <w:rPr>
-          <w:rFonts w:ascii="Cordia New" w:hAnsi="Cordia New" w:cs="Cordia New"/>
+          <w:rFonts w:ascii="TH Sarabun New" w:hAnsi="TH Sarabun New" w:cs="TH Sarabun New" w:hint="cs"/>
           <w:sz w:val="32"/>
           <w:szCs w:val="32"/>
         </w:rPr>
@@ -173,7 +144,7 @@
       </w:r>
       <w:r>
         <w:rPr>
-          <w:rFonts w:ascii="Cordia New" w:hAnsi="Cordia New" w:cs="Cordia New" w:hint="cs"/>
+          <w:rFonts w:ascii="TH Sarabun New" w:hAnsi="TH Sarabun New" w:cs="TH Sarabun New" w:hint="cs"/>
           <w:sz w:val="32"/>
           <w:szCs w:val="32"/>
           <w:cs/>
@@ -182,7 +153,7 @@
       </w:r>
       <w:r>
         <w:rPr>
-          <w:rFonts w:ascii="Cordia New" w:hAnsi="Cordia New" w:cs="Cordia New" w:hint="cs"/>
+          <w:rFonts w:ascii="TH Sarabun New" w:hAnsi="TH Sarabun New" w:cs="TH Sarabun New" w:hint="cs"/>
           <w:sz w:val="32"/>
           <w:szCs w:val="32"/>
           <w:cs/>
@@ -191,7 +162,7 @@
       </w:r>
       <w:r>
         <w:rPr>
-          <w:rFonts w:ascii="Cordia New" w:hAnsi="Cordia New" w:cs="Cordia New"/>
+          <w:rFonts w:ascii="TH Sarabun New" w:hAnsi="TH Sarabun New" w:cs="TH Sarabun New" w:hint="cs"/>
           <w:sz w:val="32"/>
           <w:szCs w:val="32"/>
         </w:rPr>
@@ -199,7 +170,7 @@
       </w:r>
       <w:r>
         <w:rPr>
-          <w:rFonts w:ascii="Cordia New" w:hAnsi="Cordia New" w:cs="Cordia New"/>
+          <w:rFonts w:ascii="TH Sarabun New" w:hAnsi="TH Sarabun New" w:cs="TH Sarabun New" w:hint="cs"/>
           <w:sz w:val="32"/>
           <w:szCs w:val="32"/>
         </w:rPr>
@@ -207,7 +178,7 @@
       </w:r>
       <w:r>
         <w:rPr>
-          <w:rFonts w:ascii="Cordia New" w:hAnsi="Cordia New" w:cs="Cordia New"/>
+          <w:rFonts w:ascii="TH Sarabun New" w:hAnsi="TH Sarabun New" w:cs="TH Sarabun New" w:hint="cs"/>
           <w:sz w:val="32"/>
           <w:szCs w:val="32"/>
         </w:rPr>
@@ -215,7 +186,7 @@
       </w:r>
       <w:r>
         <w:rPr>
-          <w:rFonts w:ascii="Cordia New" w:hAnsi="Cordia New" w:cs="Cordia New" w:hint="cs"/>
+          <w:rFonts w:ascii="TH Sarabun New" w:hAnsi="TH Sarabun New" w:cs="TH Sarabun New" w:hint="cs"/>
           <w:sz w:val="32"/>
           <w:szCs w:val="32"/>
           <w:cs/>
@@ -224,15 +195,23 @@
       </w:r>
       <w:r>
         <w:rPr>
-          <w:rFonts w:ascii="Cordia New" w:hAnsi="Cordia New" w:cs="Cordia New"/>
-          <w:sz w:val="32"/>
-          <w:szCs w:val="32"/>
-        </w:rPr>
-        <w:t xml:space="preserve"> ’</w:t>
-      </w:r>
-      <w:r>
-        <w:rPr>
-          <w:rFonts w:ascii="Cordia New" w:hAnsi="Cordia New" w:cs="Cordia New"/>
+          <w:rFonts w:ascii="TH Sarabun New" w:hAnsi="TH Sarabun New" w:cs="TH Sarabun New" w:hint="cs"/>
+          <w:sz w:val="32"/>
+          <w:szCs w:val="32"/>
+        </w:rPr>
+        <w:t xml:space="preserve"> </w:t>
+      </w:r>
+      <w:r>
+        <w:rPr>
+          <w:rFonts w:ascii="TH Sarabun New" w:hAnsi="TH Sarabun New" w:cs="TH Sarabun New" w:hint="cs"/>
+          <w:sz w:val="32"/>
+          <w:szCs w:val="32"/>
+        </w:rPr>
+        <w:t>‘</w:t>
+      </w:r>
+      <w:r>
+        <w:rPr>
+          <w:rFonts w:ascii="TH Sarabun New" w:hAnsi="TH Sarabun New" w:cs="TH Sarabun New"/>
           <w:sz w:val="32"/>
           <w:szCs w:val="32"/>
         </w:rPr>
@@ -240,15 +219,23 @@
       </w:r>
       <w:r>
         <w:rPr>
-          <w:rFonts w:ascii="Cordia New" w:hAnsi="Cordia New" w:cs="Cordia New"/>
-          <w:sz w:val="32"/>
-          <w:szCs w:val="32"/>
-        </w:rPr>
-        <w:t xml:space="preserve">’ </w:t>
-      </w:r>
-      <w:r>
-        <w:rPr>
-          <w:rFonts w:ascii="Cordia New" w:hAnsi="Cordia New" w:cs="Cordia New" w:hint="cs"/>
+          <w:rFonts w:ascii="TH Sarabun New" w:hAnsi="TH Sarabun New" w:cs="TH Sarabun New" w:hint="cs"/>
+          <w:sz w:val="32"/>
+          <w:szCs w:val="32"/>
+        </w:rPr>
+        <w:t>’</w:t>
+      </w:r>
+      <w:r>
+        <w:rPr>
+          <w:rFonts w:ascii="TH Sarabun New" w:hAnsi="TH Sarabun New" w:cs="TH Sarabun New" w:hint="cs"/>
+          <w:sz w:val="32"/>
+          <w:szCs w:val="32"/>
+        </w:rPr>
+        <w:t xml:space="preserve"> </w:t>
+      </w:r>
+      <w:r>
+        <w:rPr>
+          <w:rFonts w:ascii="TH Sarabun New" w:hAnsi="TH Sarabun New" w:cs="TH Sarabun New" w:hint="cs"/>
           <w:sz w:val="32"/>
           <w:szCs w:val="32"/>
           <w:cs/>
@@ -257,7 +244,7 @@
       </w:r>
       <w:r>
         <w:rPr>
-          <w:rFonts w:ascii="Cordia New" w:hAnsi="Cordia New" w:cs="Cordia New"/>
+          <w:rFonts w:ascii="TH Sarabun New" w:hAnsi="TH Sarabun New" w:cs="TH Sarabun New" w:hint="cs"/>
           <w:sz w:val="32"/>
           <w:szCs w:val="32"/>
         </w:rPr>
@@ -265,7 +252,7 @@
       </w:r>
       <w:r>
         <w:rPr>
-          <w:rFonts w:ascii="Cordia New" w:hAnsi="Cordia New" w:cs="Cordia New" w:hint="cs"/>
+          <w:rFonts w:ascii="TH Sarabun New" w:hAnsi="TH Sarabun New" w:cs="TH Sarabun New" w:hint="cs"/>
           <w:sz w:val="32"/>
           <w:szCs w:val="32"/>
           <w:cs/>
@@ -274,7 +261,7 @@
       </w:r>
       <w:r>
         <w:rPr>
-          <w:rFonts w:ascii="Cordia New" w:hAnsi="Cordia New" w:cs="Cordia New" w:hint="cs"/>
+          <w:rFonts w:ascii="TH Sarabun New" w:hAnsi="TH Sarabun New" w:cs="TH Sarabun New" w:hint="cs"/>
           <w:sz w:val="32"/>
           <w:szCs w:val="32"/>
           <w:cs/>
@@ -283,7 +270,7 @@
       </w:r>
       <w:r>
         <w:rPr>
-          <w:rFonts w:ascii="Cordia New" w:hAnsi="Cordia New" w:cs="Cordia New" w:hint="cs"/>
+          <w:rFonts w:ascii="TH Sarabun New" w:hAnsi="TH Sarabun New" w:cs="TH Sarabun New" w:hint="cs"/>
           <w:sz w:val="32"/>
           <w:szCs w:val="32"/>
           <w:cs/>
@@ -292,7 +279,7 @@
       </w:r>
       <w:r>
         <w:rPr>
-          <w:rFonts w:ascii="Cordia New" w:hAnsi="Cordia New" w:cs="Cordia New" w:hint="cs"/>
+          <w:rFonts w:ascii="TH Sarabun New" w:hAnsi="TH Sarabun New" w:cs="TH Sarabun New" w:hint="cs"/>
           <w:sz w:val="32"/>
           <w:szCs w:val="32"/>
           <w:cs/>
@@ -301,7 +288,7 @@
       </w:r>
       <w:r>
         <w:rPr>
-          <w:rFonts w:ascii="Cordia New" w:hAnsi="Cordia New" w:cs="Cordia New" w:hint="cs"/>
+          <w:rFonts w:ascii="TH Sarabun New" w:hAnsi="TH Sarabun New" w:cs="TH Sarabun New" w:hint="cs"/>
           <w:sz w:val="32"/>
           <w:szCs w:val="32"/>
           <w:cs/>
@@ -310,7 +297,7 @@
       </w:r>
       <w:r>
         <w:rPr>
-          <w:rFonts w:ascii="Cordia New" w:hAnsi="Cordia New" w:cs="Cordia New" w:hint="cs"/>
+          <w:rFonts w:ascii="TH Sarabun New" w:hAnsi="TH Sarabun New" w:cs="TH Sarabun New" w:hint="cs"/>
           <w:sz w:val="32"/>
           <w:szCs w:val="32"/>
           <w:cs/>
@@ -319,7 +306,7 @@
       </w:r>
       <w:r>
         <w:rPr>
-          <w:rFonts w:ascii="Cordia New" w:hAnsi="Cordia New" w:cs="Cordia New"/>
+          <w:rFonts w:ascii="TH Sarabun New" w:hAnsi="TH Sarabun New" w:cs="TH Sarabun New" w:hint="cs"/>
           <w:sz w:val="32"/>
           <w:szCs w:val="32"/>
         </w:rPr>
@@ -327,7 +314,7 @@
       </w:r>
       <w:r>
         <w:rPr>
-          <w:rFonts w:ascii="Cordia New" w:hAnsi="Cordia New" w:cs="Cordia New" w:hint="cs"/>
+          <w:rFonts w:ascii="TH Sarabun New" w:hAnsi="TH Sarabun New" w:cs="TH Sarabun New" w:hint="cs"/>
           <w:sz w:val="32"/>
           <w:szCs w:val="32"/>
           <w:cs/>
@@ -336,7 +323,7 @@
       </w:r>
       <w:r>
         <w:rPr>
-          <w:rFonts w:ascii="Cordia New" w:hAnsi="Cordia New" w:cs="Cordia New" w:hint="cs"/>
+          <w:rFonts w:ascii="TH Sarabun New" w:hAnsi="TH Sarabun New" w:cs="TH Sarabun New" w:hint="cs"/>
           <w:sz w:val="32"/>
           <w:szCs w:val="32"/>
           <w:cs/>
@@ -345,16 +332,27 @@
       </w:r>
       <w:r>
         <w:rPr>
-          <w:rFonts w:ascii="Cordia New" w:hAnsi="Cordia New" w:cs="Cordia New" w:hint="cs"/>
-          <w:sz w:val="32"/>
-          <w:szCs w:val="32"/>
-          <w:cs/>
-        </w:rPr>
-        <w:t>คุณจะสามารถเดินไปหาบ้าน</w:t>
-      </w:r>
-      <w:r>
-        <w:rPr>
-          <w:rFonts w:ascii="Cordia New" w:hAnsi="Cordia New" w:cs="Cordia New" w:hint="cs"/>
+          <w:rFonts w:ascii="TH Sarabun New" w:hAnsi="TH Sarabun New" w:cs="TH Sarabun New" w:hint="cs"/>
+          <w:sz w:val="32"/>
+          <w:szCs w:val="32"/>
+          <w:cs/>
+        </w:rPr>
+        <w:t>คุณจะสามา</w:t>
+      </w:r>
+      <w:bookmarkStart w:id="0" w:name="_GoBack"/>
+      <w:bookmarkEnd w:id="0"/>
+      <w:r>
+        <w:rPr>
+          <w:rFonts w:ascii="TH Sarabun New" w:hAnsi="TH Sarabun New" w:cs="TH Sarabun New" w:hint="cs"/>
+          <w:sz w:val="32"/>
+          <w:szCs w:val="32"/>
+          <w:cs/>
+        </w:rPr>
+        <w:t>รถเดินไปหาบ้าน</w:t>
+      </w:r>
+      <w:r>
+        <w:rPr>
+          <w:rFonts w:ascii="TH Sarabun New" w:hAnsi="TH Sarabun New" w:cs="TH Sarabun New" w:hint="cs"/>
           <w:sz w:val="32"/>
           <w:szCs w:val="32"/>
           <w:cs/>
@@ -363,7 +361,7 @@
       </w:r>
       <w:r>
         <w:rPr>
-          <w:rFonts w:ascii="Cordia New" w:hAnsi="Cordia New" w:cs="Cordia New" w:hint="cs"/>
+          <w:rFonts w:ascii="TH Sarabun New" w:hAnsi="TH Sarabun New" w:cs="TH Sarabun New" w:hint="cs"/>
           <w:sz w:val="32"/>
           <w:szCs w:val="32"/>
           <w:cs/>
@@ -372,7 +370,7 @@
       </w:r>
       <w:r>
         <w:rPr>
-          <w:rFonts w:ascii="Cordia New" w:hAnsi="Cordia New" w:cs="Cordia New"/>
+          <w:rFonts w:ascii="TH Sarabun New" w:hAnsi="TH Sarabun New" w:cs="TH Sarabun New" w:hint="cs"/>
           <w:sz w:val="32"/>
           <w:szCs w:val="32"/>
         </w:rPr>
@@ -380,7 +378,7 @@
       </w:r>
       <w:r>
         <w:rPr>
-          <w:rFonts w:ascii="Cordia New" w:hAnsi="Cordia New" w:cs="Cordia New" w:hint="cs"/>
+          <w:rFonts w:ascii="TH Sarabun New" w:hAnsi="TH Sarabun New" w:cs="TH Sarabun New" w:hint="cs"/>
           <w:sz w:val="32"/>
           <w:szCs w:val="32"/>
           <w:cs/>
@@ -389,62 +387,37 @@
       </w:r>
       <w:r>
         <w:rPr>
-          <w:rFonts w:ascii="Cordia New" w:hAnsi="Cordia New" w:cs="Cordia New"/>
+          <w:rFonts w:ascii="TH Sarabun New" w:hAnsi="TH Sarabun New" w:cs="TH Sarabun New" w:hint="cs"/>
           <w:sz w:val="32"/>
           <w:szCs w:val="32"/>
         </w:rPr>
         <w:t>)</w:t>
-      </w:r>
-      <w:r>
-        <w:rPr>
-          <w:rFonts w:ascii="Cordia New" w:hAnsi="Cordia New" w:cs="Cordia New" w:hint="cs"/>
-          <w:sz w:val="32"/>
-          <w:szCs w:val="32"/>
-          <w:cs/>
-        </w:rPr>
-        <w:t xml:space="preserve"> </w:t>
-      </w:r>
-      <w:r>
-        <w:rPr>
-          <w:rFonts w:ascii="Cordia New" w:hAnsi="Cordia New" w:cs="Cordia New" w:hint="cs"/>
-          <w:sz w:val="32"/>
-          <w:szCs w:val="32"/>
-          <w:cs/>
-        </w:rPr>
-        <w:t>จงเขียนโปรแกรมเพื่อหาว่าคุณจะสามารถสร้างบ้าน</w:t>
-      </w:r>
-      <w:r>
-        <w:rPr>
-          <w:rFonts w:ascii="Cordia New" w:hAnsi="Cordia New" w:cs="Cordia New" w:hint="cs"/>
-          <w:sz w:val="32"/>
-          <w:szCs w:val="32"/>
-          <w:cs/>
-        </w:rPr>
-        <w:t>ในหมู่บ้านแห่งนี้</w:t>
-      </w:r>
-      <w:r>
-        <w:rPr>
-          <w:rFonts w:ascii="Cordia New" w:hAnsi="Cordia New" w:cs="Cordia New" w:hint="cs"/>
-          <w:sz w:val="32"/>
-          <w:szCs w:val="32"/>
-          <w:cs/>
-        </w:rPr>
-        <w:t>ที่ตรงตามเงื่อนไขของคุณได้กี่ตำแหน่ง และแต่ละตำแหน่ง</w:t>
-      </w:r>
-      <w:r>
-        <w:rPr>
-          <w:rFonts w:ascii="Cordia New" w:hAnsi="Cordia New" w:cs="Cordia New" w:hint="cs"/>
-          <w:sz w:val="32"/>
-          <w:szCs w:val="32"/>
-          <w:cs/>
-        </w:rPr>
-        <w:t>นั้นคือตำแหน่งใดบ้าง</w:t>
       </w:r>
     </w:p>
     <w:p>
       <w:pPr>
-        <w:rPr>
-          <w:rFonts w:ascii="Cordia New" w:eastAsiaTheme="minorEastAsia" w:hAnsi="Cordia New" w:cs="Cordia New"/>
+        <w:ind w:firstLine="720"/>
+        <w:jc w:val="thaiDistribute"/>
+        <w:rPr>
+          <w:rFonts w:ascii="TH Sarabun New" w:hAnsi="TH Sarabun New" w:cs="TH Sarabun New"/>
+          <w:sz w:val="32"/>
+          <w:szCs w:val="32"/>
+        </w:rPr>
+      </w:pPr>
+      <w:r>
+        <w:rPr>
+          <w:rFonts w:ascii="TH Sarabun New" w:hAnsi="TH Sarabun New" w:cs="TH Sarabun New" w:hint="cs"/>
+          <w:sz w:val="32"/>
+          <w:szCs w:val="32"/>
+          <w:cs/>
+        </w:rPr>
+        <w:t>จงเขียนโปรแกรมเพื่อหาว่าคุณจะสามารถสร้างบ้านในหมู่บ้านแห่งนี้ที่ตรงตามเงื่อนไขของคุณได้กี่ตำแหน่ง และแต่ละตำแหน่งนั้นคือตำแหน่งใดบ้าง</w:t>
+      </w:r>
+    </w:p>
+    <w:p>
+      <w:pPr>
+        <w:rPr>
+          <w:rFonts w:ascii="TH Sarabun New" w:eastAsiaTheme="minorEastAsia" w:hAnsi="TH Sarabun New" w:cs="TH Sarabun New" w:hint="cs"/>
           <w:sz w:val="32"/>
           <w:szCs w:val="32"/>
         </w:rPr>
@@ -453,7 +426,7 @@
     <w:p>
       <w:pPr>
         <w:rPr>
-          <w:rFonts w:ascii="Cordia New" w:eastAsiaTheme="minorEastAsia" w:hAnsi="Cordia New" w:cs="Cordia New"/>
+          <w:rFonts w:ascii="TH Sarabun New" w:eastAsiaTheme="minorEastAsia" w:hAnsi="TH Sarabun New" w:cs="TH Sarabun New" w:hint="cs"/>
           <w:b/>
           <w:bCs/>
           <w:sz w:val="32"/>
@@ -462,7 +435,7 @@
       </w:pPr>
       <w:r>
         <w:rPr>
-          <w:rFonts w:ascii="Cordia New" w:eastAsiaTheme="minorEastAsia" w:hAnsi="Cordia New" w:cs="Cordia New" w:hint="cs"/>
+          <w:rFonts w:ascii="TH Sarabun New" w:eastAsiaTheme="minorEastAsia" w:hAnsi="TH Sarabun New" w:cs="TH Sarabun New" w:hint="cs"/>
           <w:b/>
           <w:bCs/>
           <w:sz w:val="32"/>
@@ -475,14 +448,14 @@
     <w:p>
       <w:pPr>
         <w:rPr>
-          <w:rFonts w:ascii="Cordia New" w:hAnsi="Cordia New" w:cs="Cordia New"/>
+          <w:rFonts w:ascii="TH Sarabun New" w:hAnsi="TH Sarabun New" w:cs="TH Sarabun New" w:hint="cs"/>
           <w:sz w:val="32"/>
           <w:szCs w:val="32"/>
         </w:rPr>
       </w:pPr>
       <w:r>
         <w:rPr>
-          <w:rFonts w:ascii="Cordia New" w:hAnsi="Cordia New" w:cs="Cordia New" w:hint="cs"/>
+          <w:rFonts w:ascii="TH Sarabun New" w:hAnsi="TH Sarabun New" w:cs="TH Sarabun New" w:hint="cs"/>
           <w:sz w:val="32"/>
           <w:szCs w:val="32"/>
           <w:cs/>
@@ -491,31 +464,34 @@
       </w:r>
       <w:r>
         <w:rPr>
-          <w:rFonts w:ascii="Cordia New" w:hAnsi="Cordia New" w:cs="Cordia New"/>
+          <w:rFonts w:ascii="TH Sarabun New" w:hAnsi="TH Sarabun New" w:cs="TH Sarabun New" w:hint="cs"/>
           <w:sz w:val="32"/>
           <w:szCs w:val="32"/>
         </w:rPr>
         <w:t xml:space="preserve"> </w:t>
       </w:r>
-      <w:r>
-        <w:rPr>
-          <w:rFonts w:ascii="Cordia New" w:hAnsi="Cordia New" w:cs="Cordia New"/>
-          <w:sz w:val="32"/>
-          <w:szCs w:val="32"/>
-        </w:rPr>
-        <w:t>n+1</w:t>
-      </w:r>
-      <w:r>
-        <w:rPr>
-          <w:rFonts w:ascii="Cordia New" w:hAnsi="Cordia New" w:cs="Cordia New"/>
-          <w:sz w:val="32"/>
-          <w:szCs w:val="32"/>
+      <m:oMath>
+        <m:r>
+          <m:rPr>
+            <m:sty m:val="p"/>
+          </m:rPr>
+          <w:rPr>
+            <w:rFonts w:ascii="Cambria Math" w:hAnsi="Cambria Math" w:cs="TH Sarabun New" w:hint="cs"/>
+            <w:szCs w:val="24"/>
+          </w:rPr>
+          <m:t>n+1</m:t>
+        </m:r>
+      </m:oMath>
+      <w:r>
+        <w:rPr>
+          <w:rFonts w:ascii="TH Sarabun New" w:hAnsi="TH Sarabun New" w:cs="TH Sarabun New" w:hint="cs"/>
+          <w:szCs w:val="24"/>
         </w:rPr>
         <w:t xml:space="preserve"> </w:t>
       </w:r>
       <w:r>
         <w:rPr>
-          <w:rFonts w:ascii="Cordia New" w:hAnsi="Cordia New" w:cs="Cordia New" w:hint="cs"/>
+          <w:rFonts w:ascii="TH Sarabun New" w:hAnsi="TH Sarabun New" w:cs="TH Sarabun New" w:hint="cs"/>
           <w:sz w:val="32"/>
           <w:szCs w:val="32"/>
           <w:cs/>
@@ -541,14 +517,14 @@
           <w:p>
             <w:pPr>
               <w:rPr>
-                <w:rFonts w:ascii="Cordia New" w:eastAsiaTheme="minorEastAsia" w:hAnsi="Cordia New" w:cs="Cordia New"/>
-                <w:sz w:val="32"/>
-                <w:szCs w:val="32"/>
-              </w:rPr>
-            </w:pPr>
-            <w:r>
-              <w:rPr>
-                <w:rFonts w:ascii="Cordia New" w:hAnsi="Cordia New" w:cs="Cordia New" w:hint="cs"/>
+                <w:rFonts w:ascii="TH Sarabun New" w:eastAsiaTheme="minorEastAsia" w:hAnsi="TH Sarabun New" w:cs="TH Sarabun New" w:hint="cs"/>
+                <w:sz w:val="32"/>
+                <w:szCs w:val="32"/>
+              </w:rPr>
+            </w:pPr>
+            <w:r>
+              <w:rPr>
+                <w:rFonts w:ascii="TH Sarabun New" w:hAnsi="TH Sarabun New" w:cs="TH Sarabun New" w:hint="cs"/>
                 <w:sz w:val="32"/>
                 <w:szCs w:val="32"/>
                 <w:cs/>
@@ -557,7 +533,7 @@
             </w:r>
             <w:r>
               <w:rPr>
-                <w:rFonts w:ascii="Cordia New" w:hAnsi="Cordia New" w:cs="Cordia New"/>
+                <w:rFonts w:ascii="TH Sarabun New" w:hAnsi="TH Sarabun New" w:cs="TH Sarabun New" w:hint="cs"/>
                 <w:sz w:val="32"/>
                 <w:szCs w:val="32"/>
               </w:rPr>
@@ -572,14 +548,14 @@
           <w:p>
             <w:pPr>
               <w:rPr>
-                <w:rFonts w:ascii="Cordia New" w:hAnsi="Cordia New" w:cs="Cordia New"/>
+                <w:rFonts w:ascii="TH Sarabun New" w:hAnsi="TH Sarabun New" w:cs="TH Sarabun New" w:hint="cs"/>
                 <w:iCs/>
                 <w:szCs w:val="24"/>
               </w:rPr>
             </w:pPr>
             <w:r>
               <w:rPr>
-                <w:rFonts w:ascii="Cordia New" w:hAnsi="Cordia New" w:cs="Cordia New" w:hint="cs"/>
+                <w:rFonts w:ascii="TH Sarabun New" w:hAnsi="TH Sarabun New" w:cs="TH Sarabun New" w:hint="cs"/>
                 <w:sz w:val="32"/>
                 <w:szCs w:val="32"/>
                 <w:cs/>
@@ -588,34 +564,7 @@
             </w:r>
             <w:r>
               <w:rPr>
-                <w:rFonts w:ascii="Cordia New" w:hAnsi="Cordia New" w:cs="Cordia New" w:hint="cs"/>
-                <w:sz w:val="32"/>
-                <w:szCs w:val="32"/>
-                <w:cs/>
-              </w:rPr>
-              <w:t>สองจำนวน</w:t>
-            </w:r>
-            <w:r>
-              <w:rPr>
-                <w:rFonts w:ascii="Cordia New" w:hAnsi="Cordia New" w:cs="Cordia New" w:hint="cs"/>
-                <w:sz w:val="32"/>
-                <w:szCs w:val="32"/>
-                <w:cs/>
-              </w:rPr>
-              <w:t xml:space="preserve"> ได้แก่ </w:t>
-            </w:r>
-            <m:oMath>
-              <m:r>
-                <w:rPr>
-                  <w:rFonts w:ascii="Cambria Math" w:hAnsi="Cambria Math" w:cs="Cordia New"/>
-                  <w:szCs w:val="24"/>
-                </w:rPr>
-                <m:t>n,m</m:t>
-              </m:r>
-            </m:oMath>
-            <w:r>
-              <w:rPr>
-                <w:rFonts w:ascii="Cordia New" w:hAnsi="Cordia New" w:cs="Cordia New" w:hint="cs"/>
+                <w:rFonts w:ascii="TH Sarabun New" w:hAnsi="TH Sarabun New" w:cs="TH Sarabun New" w:hint="cs"/>
                 <w:sz w:val="32"/>
                 <w:szCs w:val="32"/>
                 <w:cs/>
@@ -628,27 +577,32 @@
                   <m:sty m:val="p"/>
                 </m:rPr>
                 <w:rPr>
-                  <w:rFonts w:ascii="Cambria Math" w:hAnsi="Cambria Math" w:cs="Cordia New"/>
-                  <w:szCs w:val="24"/>
-                </w:rPr>
-                <m:t>3≤</m:t>
-              </m:r>
-              <m:r>
-                <w:rPr>
-                  <w:rFonts w:ascii="Cambria Math" w:hAnsi="Cambria Math" w:cs="Cordia New"/>
+                  <w:rFonts w:ascii="Cambria Math" w:hAnsi="Cambria Math" w:cs="TH Sarabun New" w:hint="cs"/>
                   <w:szCs w:val="24"/>
                 </w:rPr>
                 <m:t>n,m</m:t>
               </m:r>
+            </m:oMath>
+            <w:r>
+              <w:rPr>
+                <w:rFonts w:ascii="TH Sarabun New" w:hAnsi="TH Sarabun New" w:cs="TH Sarabun New" w:hint="cs"/>
+                <w:iCs/>
+                <w:sz w:val="32"/>
+                <w:szCs w:val="32"/>
+                <w:cs/>
+              </w:rPr>
+              <w:t xml:space="preserve"> </w:t>
+            </w:r>
+            <m:oMath>
               <m:r>
                 <m:rPr>
                   <m:sty m:val="p"/>
                 </m:rPr>
                 <w:rPr>
-                  <w:rFonts w:ascii="Cambria Math" w:hAnsi="Cambria Math" w:cs="Cordia New"/>
+                  <w:rFonts w:ascii="Cambria Math" w:hAnsi="Cambria Math" w:cs="TH Sarabun New" w:hint="cs"/>
                   <w:szCs w:val="24"/>
                 </w:rPr>
-                <m:t>≤30</m:t>
+                <m:t>3≤n,m≤30</m:t>
               </m:r>
             </m:oMath>
           </w:p>
@@ -662,14 +616,14 @@
           <w:p>
             <w:pPr>
               <w:rPr>
-                <w:rFonts w:ascii="Cordia New" w:hAnsi="Cordia New" w:cs="Cordia New"/>
-                <w:sz w:val="32"/>
-                <w:szCs w:val="32"/>
-              </w:rPr>
-            </w:pPr>
-            <w:r>
-              <w:rPr>
-                <w:rFonts w:ascii="Cordia New" w:hAnsi="Cordia New" w:cs="Cordia New" w:hint="cs"/>
+                <w:rFonts w:ascii="TH Sarabun New" w:hAnsi="TH Sarabun New" w:cs="TH Sarabun New" w:hint="cs"/>
+                <w:sz w:val="32"/>
+                <w:szCs w:val="32"/>
+              </w:rPr>
+            </w:pPr>
+            <w:r>
+              <w:rPr>
+                <w:rFonts w:ascii="TH Sarabun New" w:hAnsi="TH Sarabun New" w:cs="TH Sarabun New" w:hint="cs"/>
                 <w:sz w:val="32"/>
                 <w:szCs w:val="32"/>
                 <w:cs/>
@@ -678,7 +632,7 @@
             </w:r>
             <w:r>
               <w:rPr>
-                <w:rFonts w:ascii="Cordia New" w:hAnsi="Cordia New" w:cs="Cordia New"/>
+                <w:rFonts w:ascii="TH Sarabun New" w:hAnsi="TH Sarabun New" w:cs="TH Sarabun New" w:hint="cs"/>
                 <w:sz w:val="32"/>
                 <w:szCs w:val="32"/>
               </w:rPr>
@@ -686,7 +640,7 @@
             </w:r>
             <w:r>
               <w:rPr>
-                <w:rFonts w:ascii="Cordia New" w:hAnsi="Cordia New" w:cs="Cordia New" w:hint="cs"/>
+                <w:rFonts w:ascii="TH Sarabun New" w:hAnsi="TH Sarabun New" w:cs="TH Sarabun New" w:hint="cs"/>
                 <w:sz w:val="32"/>
                 <w:szCs w:val="32"/>
                 <w:cs/>
@@ -695,7 +649,7 @@
             </w:r>
             <w:r>
               <w:rPr>
-                <w:rFonts w:ascii="Cordia New" w:hAnsi="Cordia New" w:cs="Cordia New"/>
+                <w:rFonts w:ascii="TH Sarabun New" w:hAnsi="TH Sarabun New" w:cs="TH Sarabun New" w:hint="cs"/>
                 <w:sz w:val="32"/>
                 <w:szCs w:val="32"/>
               </w:rPr>
@@ -710,65 +664,119 @@
           <w:p>
             <w:pPr>
               <w:rPr>
-                <w:rFonts w:ascii="Cordia New" w:hAnsi="Cordia New" w:cs="Cordia New"/>
-                <w:sz w:val="32"/>
-                <w:szCs w:val="32"/>
-              </w:rPr>
-            </w:pPr>
-            <w:r>
-              <w:rPr>
-                <w:rFonts w:ascii="Cordia New" w:hAnsi="Cordia New" w:cs="Cordia New" w:hint="cs"/>
+                <w:rFonts w:ascii="TH Sarabun New" w:hAnsi="TH Sarabun New" w:cs="TH Sarabun New" w:hint="cs"/>
+                <w:sz w:val="32"/>
+                <w:szCs w:val="32"/>
+              </w:rPr>
+            </w:pPr>
+            <w:r>
+              <w:rPr>
+                <w:rFonts w:ascii="TH Sarabun New" w:hAnsi="TH Sarabun New" w:cs="TH Sarabun New" w:hint="cs"/>
                 <w:sz w:val="32"/>
                 <w:szCs w:val="32"/>
                 <w:cs/>
               </w:rPr>
               <w:t xml:space="preserve">แต่ละบรรทัดรับค่าตัวอักษรจำนวน </w:t>
             </w:r>
-            <w:r>
-              <w:rPr>
-                <w:rFonts w:ascii="Cordia New" w:hAnsi="Cordia New" w:cs="Cordia New"/>
-                <w:sz w:val="32"/>
-                <w:szCs w:val="32"/>
-              </w:rPr>
-              <w:t xml:space="preserve">m </w:t>
-            </w:r>
-            <w:r>
-              <w:rPr>
-                <w:rFonts w:ascii="Cordia New" w:hAnsi="Cordia New" w:cs="Cordia New" w:hint="cs"/>
+            <m:oMath>
+              <m:r>
+                <m:rPr>
+                  <m:sty m:val="p"/>
+                </m:rPr>
+                <w:rPr>
+                  <w:rFonts w:ascii="Cambria Math" w:hAnsi="Cambria Math" w:cs="TH Sarabun New" w:hint="cs"/>
+                  <w:szCs w:val="24"/>
+                </w:rPr>
+                <m:t>m</m:t>
+              </m:r>
+            </m:oMath>
+            <w:r>
+              <w:rPr>
+                <w:rFonts w:ascii="TH Sarabun New" w:hAnsi="TH Sarabun New" w:cs="TH Sarabun New" w:hint="cs"/>
+                <w:sz w:val="32"/>
+                <w:szCs w:val="32"/>
+              </w:rPr>
+              <w:t xml:space="preserve"> </w:t>
+            </w:r>
+            <w:r>
+              <w:rPr>
+                <w:rFonts w:ascii="TH Sarabun New" w:hAnsi="TH Sarabun New" w:cs="TH Sarabun New" w:hint="cs"/>
                 <w:sz w:val="32"/>
                 <w:szCs w:val="32"/>
                 <w:cs/>
               </w:rPr>
               <w:t xml:space="preserve">ตัว แต่ละตัวแสดงถึงแต่ละช่องของตารางในหมู่บ้านได้แก่ </w:t>
             </w:r>
-            <w:r>
-              <w:rPr>
-                <w:rFonts w:ascii="Cordia New" w:hAnsi="Cordia New" w:cs="Cordia New"/>
-                <w:sz w:val="32"/>
-                <w:szCs w:val="32"/>
-              </w:rPr>
-              <w:t>‘H’ (</w:t>
-            </w:r>
-            <w:r>
-              <w:rPr>
-                <w:rFonts w:ascii="Cordia New" w:hAnsi="Cordia New" w:cs="Cordia New"/>
-                <w:sz w:val="32"/>
-                <w:szCs w:val="32"/>
-                <w:cs/>
-              </w:rPr>
-              <w:t xml:space="preserve">บ้าน) </w:t>
-            </w:r>
-            <w:r>
-              <w:rPr>
-                <w:rFonts w:ascii="Cordia New" w:hAnsi="Cordia New" w:cs="Cordia New"/>
-                <w:sz w:val="32"/>
-                <w:szCs w:val="32"/>
-              </w:rPr>
-              <w:t>‘G’ (</w:t>
-            </w:r>
-            <w:r>
-              <w:rPr>
-                <w:rFonts w:ascii="Cordia New" w:hAnsi="Cordia New" w:cs="Cordia New"/>
+            <m:oMath>
+              <m:r>
+                <m:rPr>
+                  <m:sty m:val="p"/>
+                </m:rPr>
+                <w:rPr>
+                  <w:rFonts w:ascii="Cambria Math" w:hAnsi="Cambria Math" w:cs="TH Sarabun New" w:hint="cs"/>
+                  <w:szCs w:val="24"/>
+                </w:rPr>
+                <m:t>‘H’</m:t>
+              </m:r>
+            </m:oMath>
+            <w:r>
+              <w:rPr>
+                <w:rFonts w:ascii="TH Sarabun New" w:hAnsi="TH Sarabun New" w:cs="TH Sarabun New" w:hint="cs"/>
+                <w:sz w:val="32"/>
+                <w:szCs w:val="32"/>
+              </w:rPr>
+              <w:t xml:space="preserve"> (</w:t>
+            </w:r>
+            <w:r>
+              <w:rPr>
+                <w:rFonts w:ascii="TH Sarabun New" w:hAnsi="TH Sarabun New" w:cs="TH Sarabun New" w:hint="cs"/>
+                <w:sz w:val="32"/>
+                <w:szCs w:val="32"/>
+                <w:cs/>
+              </w:rPr>
+              <w:t>บ้าน)</w:t>
+            </w:r>
+            <w:r>
+              <w:rPr>
+                <w:rFonts w:ascii="TH Sarabun New" w:hAnsi="TH Sarabun New" w:cs="TH Sarabun New" w:hint="cs"/>
+                <w:sz w:val="32"/>
+                <w:szCs w:val="32"/>
+                <w:cs/>
+              </w:rPr>
+              <w:t xml:space="preserve"> และ</w:t>
+            </w:r>
+            <w:r>
+              <w:rPr>
+                <w:rFonts w:ascii="TH Sarabun New" w:hAnsi="TH Sarabun New" w:cs="TH Sarabun New" w:hint="cs"/>
+                <w:sz w:val="32"/>
+                <w:szCs w:val="32"/>
+                <w:cs/>
+              </w:rPr>
+              <w:t xml:space="preserve"> </w:t>
+            </w:r>
+            <m:oMath>
+              <m:r>
+                <m:rPr>
+                  <m:sty m:val="p"/>
+                </m:rPr>
+                <w:rPr>
+                  <w:rFonts w:ascii="Cambria Math" w:hAnsi="Cambria Math" w:cs="TH Sarabun New" w:hint="cs"/>
+                  <w:szCs w:val="24"/>
+                </w:rPr>
+                <m:t>‘G’</m:t>
+              </m:r>
+            </m:oMath>
+            <w:r>
+              <w:rPr>
+                <w:rFonts w:ascii="TH Sarabun New" w:hAnsi="TH Sarabun New" w:cs="TH Sarabun New" w:hint="cs"/>
+                <w:sz w:val="32"/>
+                <w:szCs w:val="32"/>
+              </w:rPr>
+              <w:t xml:space="preserve"> (</w:t>
+            </w:r>
+            <w:r>
+              <w:rPr>
+                <w:rFonts w:ascii="TH Sarabun New" w:hAnsi="TH Sarabun New" w:cs="TH Sarabun New" w:hint="cs"/>
                 <w:sz w:val="32"/>
                 <w:szCs w:val="32"/>
                 <w:cs/>
@@ -782,7 +790,7 @@
     <w:p>
       <w:pPr>
         <w:rPr>
-          <w:rFonts w:ascii="Cordia New" w:eastAsiaTheme="minorEastAsia" w:hAnsi="Cordia New" w:cs="Cordia New"/>
+          <w:rFonts w:ascii="TH Sarabun New" w:eastAsiaTheme="minorEastAsia" w:hAnsi="TH Sarabun New" w:cs="TH Sarabun New" w:hint="cs"/>
           <w:b/>
           <w:bCs/>
           <w:sz w:val="32"/>
@@ -793,7 +801,7 @@
     <w:p>
       <w:pPr>
         <w:rPr>
-          <w:rFonts w:ascii="Cordia New" w:eastAsiaTheme="minorEastAsia" w:hAnsi="Cordia New" w:cs="Cordia New"/>
+          <w:rFonts w:ascii="TH Sarabun New" w:eastAsiaTheme="minorEastAsia" w:hAnsi="TH Sarabun New" w:cs="TH Sarabun New" w:hint="cs"/>
           <w:b/>
           <w:bCs/>
           <w:sz w:val="32"/>
@@ -802,38 +810,27 @@
       </w:pPr>
       <w:r>
         <w:rPr>
-          <w:rFonts w:ascii="Cordia New" w:eastAsiaTheme="minorEastAsia" w:hAnsi="Cordia New" w:cs="Cordia New" w:hint="cs"/>
+          <w:rFonts w:ascii="TH Sarabun New" w:eastAsiaTheme="minorEastAsia" w:hAnsi="TH Sarabun New" w:cs="TH Sarabun New" w:hint="cs"/>
           <w:b/>
           <w:bCs/>
           <w:sz w:val="32"/>
           <w:szCs w:val="32"/>
           <w:cs/>
         </w:rPr>
-        <w:t>ข้อมูล</w:t>
-      </w:r>
-      <w:r>
-        <w:rPr>
-          <w:rFonts w:ascii="Cordia New" w:eastAsiaTheme="minorEastAsia" w:hAnsi="Cordia New" w:cs="Cordia New" w:hint="cs"/>
-          <w:b/>
-          <w:bCs/>
-          <w:sz w:val="32"/>
-          <w:szCs w:val="32"/>
-          <w:cs/>
-        </w:rPr>
-        <w:t>ส่งออก</w:t>
+        <w:t>ข้อมูลส่งออก</w:t>
       </w:r>
     </w:p>
     <w:p>
       <w:pPr>
         <w:rPr>
-          <w:rFonts w:ascii="Cordia New" w:eastAsiaTheme="minorEastAsia" w:hAnsi="Cordia New" w:cs="Cordia New"/>
+          <w:rFonts w:ascii="TH Sarabun New" w:eastAsiaTheme="minorEastAsia" w:hAnsi="TH Sarabun New" w:cs="TH Sarabun New" w:hint="cs"/>
           <w:sz w:val="32"/>
           <w:szCs w:val="32"/>
         </w:rPr>
       </w:pPr>
       <w:r>
         <w:rPr>
-          <w:rFonts w:ascii="Cordia New" w:eastAsiaTheme="minorEastAsia" w:hAnsi="Cordia New" w:cs="Cordia New" w:hint="cs"/>
+          <w:rFonts w:ascii="TH Sarabun New" w:eastAsiaTheme="minorEastAsia" w:hAnsi="TH Sarabun New" w:cs="TH Sarabun New" w:hint="cs"/>
           <w:sz w:val="32"/>
           <w:szCs w:val="32"/>
           <w:cs/>
@@ -842,7 +839,7 @@
       </w:r>
       <w:r>
         <w:rPr>
-          <w:rFonts w:ascii="Cordia New" w:eastAsiaTheme="minorEastAsia" w:hAnsi="Cordia New" w:cs="Cordia New" w:hint="cs"/>
+          <w:rFonts w:ascii="TH Sarabun New" w:eastAsiaTheme="minorEastAsia" w:hAnsi="TH Sarabun New" w:cs="TH Sarabun New" w:hint="cs"/>
           <w:sz w:val="32"/>
           <w:szCs w:val="32"/>
           <w:cs/>
@@ -851,7 +848,7 @@
       </w:r>
       <w:r>
         <w:rPr>
-          <w:rFonts w:ascii="Cordia New" w:eastAsiaTheme="minorEastAsia" w:hAnsi="Cordia New" w:cs="Cordia New" w:hint="cs"/>
+          <w:rFonts w:ascii="TH Sarabun New" w:eastAsiaTheme="minorEastAsia" w:hAnsi="TH Sarabun New" w:cs="TH Sarabun New" w:hint="cs"/>
           <w:sz w:val="32"/>
           <w:szCs w:val="32"/>
           <w:cs/>
@@ -877,14 +874,14 @@
           <w:p>
             <w:pPr>
               <w:rPr>
-                <w:rFonts w:ascii="Cordia New" w:eastAsiaTheme="minorEastAsia" w:hAnsi="Cordia New" w:cs="Cordia New"/>
-                <w:sz w:val="32"/>
-                <w:szCs w:val="32"/>
-              </w:rPr>
-            </w:pPr>
-            <w:r>
-              <w:rPr>
-                <w:rFonts w:ascii="Cordia New" w:hAnsi="Cordia New" w:cs="Cordia New" w:hint="cs"/>
+                <w:rFonts w:ascii="TH Sarabun New" w:eastAsiaTheme="minorEastAsia" w:hAnsi="TH Sarabun New" w:cs="TH Sarabun New" w:hint="cs"/>
+                <w:sz w:val="32"/>
+                <w:szCs w:val="32"/>
+              </w:rPr>
+            </w:pPr>
+            <w:r>
+              <w:rPr>
+                <w:rFonts w:ascii="TH Sarabun New" w:hAnsi="TH Sarabun New" w:cs="TH Sarabun New" w:hint="cs"/>
                 <w:sz w:val="32"/>
                 <w:szCs w:val="32"/>
                 <w:cs/>
@@ -893,7 +890,7 @@
             </w:r>
             <w:r>
               <w:rPr>
-                <w:rFonts w:ascii="Cordia New" w:hAnsi="Cordia New" w:cs="Cordia New"/>
+                <w:rFonts w:ascii="TH Sarabun New" w:hAnsi="TH Sarabun New" w:cs="TH Sarabun New" w:hint="cs"/>
                 <w:sz w:val="32"/>
                 <w:szCs w:val="32"/>
               </w:rPr>
@@ -909,14 +906,14 @@
             <w:pPr>
               <w:jc w:val="thaiDistribute"/>
               <w:rPr>
-                <w:rFonts w:ascii="Cordia New" w:eastAsiaTheme="minorEastAsia" w:hAnsi="Cordia New" w:cs="Cordia New"/>
-                <w:sz w:val="32"/>
-                <w:szCs w:val="32"/>
-              </w:rPr>
-            </w:pPr>
-            <w:r>
-              <w:rPr>
-                <w:rFonts w:ascii="Cordia New" w:eastAsiaTheme="minorEastAsia" w:hAnsi="Cordia New" w:cs="Cordia New" w:hint="cs"/>
+                <w:rFonts w:ascii="TH Sarabun New" w:eastAsiaTheme="minorEastAsia" w:hAnsi="TH Sarabun New" w:cs="TH Sarabun New" w:hint="cs"/>
+                <w:sz w:val="32"/>
+                <w:szCs w:val="32"/>
+              </w:rPr>
+            </w:pPr>
+            <w:r>
+              <w:rPr>
+                <w:rFonts w:ascii="TH Sarabun New" w:eastAsiaTheme="minorEastAsia" w:hAnsi="TH Sarabun New" w:cs="TH Sarabun New" w:hint="cs"/>
                 <w:sz w:val="32"/>
                 <w:szCs w:val="32"/>
                 <w:cs/>
@@ -925,7 +922,7 @@
             </w:r>
             <w:r>
               <w:rPr>
-                <w:rFonts w:ascii="Cordia New" w:eastAsiaTheme="minorEastAsia" w:hAnsi="Cordia New" w:cs="Cordia New" w:hint="cs"/>
+                <w:rFonts w:ascii="TH Sarabun New" w:eastAsiaTheme="minorEastAsia" w:hAnsi="TH Sarabun New" w:cs="TH Sarabun New" w:hint="cs"/>
                 <w:sz w:val="32"/>
                 <w:szCs w:val="32"/>
                 <w:cs/>
@@ -934,7 +931,7 @@
             </w:r>
             <w:r>
               <w:rPr>
-                <w:rFonts w:ascii="Cordia New" w:eastAsiaTheme="minorEastAsia" w:hAnsi="Cordia New" w:cs="Cordia New" w:hint="cs"/>
+                <w:rFonts w:ascii="TH Sarabun New" w:eastAsiaTheme="minorEastAsia" w:hAnsi="TH Sarabun New" w:cs="TH Sarabun New" w:hint="cs"/>
                 <w:sz w:val="32"/>
                 <w:szCs w:val="32"/>
                 <w:cs/>
@@ -943,7 +940,7 @@
             </w:r>
             <w:r>
               <w:rPr>
-                <w:rFonts w:ascii="Cordia New" w:eastAsiaTheme="minorEastAsia" w:hAnsi="Cordia New" w:cs="Cordia New" w:hint="cs"/>
+                <w:rFonts w:ascii="TH Sarabun New" w:eastAsiaTheme="minorEastAsia" w:hAnsi="TH Sarabun New" w:cs="TH Sarabun New" w:hint="cs"/>
                 <w:sz w:val="32"/>
                 <w:szCs w:val="32"/>
                 <w:cs/>
@@ -952,7 +949,7 @@
             </w:r>
             <w:r>
               <w:rPr>
-                <w:rFonts w:ascii="Cordia New" w:eastAsiaTheme="minorEastAsia" w:hAnsi="Cordia New" w:cs="Cordia New" w:hint="cs"/>
+                <w:rFonts w:ascii="TH Sarabun New" w:eastAsiaTheme="minorEastAsia" w:hAnsi="TH Sarabun New" w:cs="TH Sarabun New" w:hint="cs"/>
                 <w:sz w:val="32"/>
                 <w:szCs w:val="32"/>
                 <w:cs/>
@@ -961,7 +958,7 @@
             </w:r>
             <w:r>
               <w:rPr>
-                <w:rFonts w:ascii="Cordia New" w:eastAsiaTheme="minorEastAsia" w:hAnsi="Cordia New" w:cs="Cordia New" w:hint="cs"/>
+                <w:rFonts w:ascii="TH Sarabun New" w:eastAsiaTheme="minorEastAsia" w:hAnsi="TH Sarabun New" w:cs="TH Sarabun New" w:hint="cs"/>
                 <w:sz w:val="32"/>
                 <w:szCs w:val="32"/>
                 <w:cs/>
@@ -979,15 +976,15 @@
           <w:p>
             <w:pPr>
               <w:rPr>
-                <w:rFonts w:ascii="Cordia New" w:hAnsi="Cordia New" w:cs="Cordia New"/>
-                <w:sz w:val="32"/>
-                <w:szCs w:val="32"/>
-                <w:cs/>
-              </w:rPr>
-            </w:pPr>
-            <w:r>
-              <w:rPr>
-                <w:rFonts w:ascii="Cordia New" w:hAnsi="Cordia New" w:cs="Cordia New" w:hint="cs"/>
+                <w:rFonts w:ascii="TH Sarabun New" w:hAnsi="TH Sarabun New" w:cs="TH Sarabun New" w:hint="cs"/>
+                <w:sz w:val="32"/>
+                <w:szCs w:val="32"/>
+                <w:cs/>
+              </w:rPr>
+            </w:pPr>
+            <w:r>
+              <w:rPr>
+                <w:rFonts w:ascii="TH Sarabun New" w:hAnsi="TH Sarabun New" w:cs="TH Sarabun New" w:hint="cs"/>
                 <w:sz w:val="32"/>
                 <w:szCs w:val="32"/>
                 <w:cs/>
@@ -996,7 +993,7 @@
             </w:r>
             <w:r>
               <w:rPr>
-                <w:rFonts w:ascii="Cordia New" w:hAnsi="Cordia New" w:cs="Cordia New"/>
+                <w:rFonts w:ascii="TH Sarabun New" w:hAnsi="TH Sarabun New" w:cs="TH Sarabun New" w:hint="cs"/>
                 <w:sz w:val="32"/>
                 <w:szCs w:val="32"/>
               </w:rPr>
@@ -1004,7 +1001,7 @@
             </w:r>
             <w:r>
               <w:rPr>
-                <w:rFonts w:ascii="Cordia New" w:hAnsi="Cordia New" w:cs="Cordia New" w:hint="cs"/>
+                <w:rFonts w:ascii="TH Sarabun New" w:hAnsi="TH Sarabun New" w:cs="TH Sarabun New" w:hint="cs"/>
                 <w:sz w:val="32"/>
                 <w:szCs w:val="32"/>
                 <w:cs/>
@@ -1021,15 +1018,15 @@
             <w:pPr>
               <w:jc w:val="thaiDistribute"/>
               <w:rPr>
-                <w:rFonts w:ascii="Cordia New" w:eastAsiaTheme="minorEastAsia" w:hAnsi="Cordia New" w:cs="Cordia New"/>
-                <w:sz w:val="32"/>
-                <w:szCs w:val="32"/>
-                <w:cs/>
-              </w:rPr>
-            </w:pPr>
-            <w:r>
-              <w:rPr>
-                <w:rFonts w:ascii="Cordia New" w:eastAsiaTheme="minorEastAsia" w:hAnsi="Cordia New" w:cs="Cordia New" w:hint="cs"/>
+                <w:rFonts w:ascii="TH Sarabun New" w:eastAsiaTheme="minorEastAsia" w:hAnsi="TH Sarabun New" w:cs="TH Sarabun New" w:hint="cs"/>
+                <w:sz w:val="32"/>
+                <w:szCs w:val="32"/>
+                <w:cs/>
+              </w:rPr>
+            </w:pPr>
+            <w:r>
+              <w:rPr>
+                <w:rFonts w:ascii="TH Sarabun New" w:eastAsiaTheme="minorEastAsia" w:hAnsi="TH Sarabun New" w:cs="TH Sarabun New" w:hint="cs"/>
                 <w:sz w:val="32"/>
                 <w:szCs w:val="32"/>
                 <w:cs/>
@@ -1038,7 +1035,7 @@
             </w:r>
             <w:r>
               <w:rPr>
-                <w:rFonts w:ascii="Cordia New" w:eastAsiaTheme="minorEastAsia" w:hAnsi="Cordia New" w:cs="Cordia New" w:hint="cs"/>
+                <w:rFonts w:ascii="TH Sarabun New" w:eastAsiaTheme="minorEastAsia" w:hAnsi="TH Sarabun New" w:cs="TH Sarabun New" w:hint="cs"/>
                 <w:sz w:val="32"/>
                 <w:szCs w:val="32"/>
                 <w:cs/>
@@ -1047,7 +1044,7 @@
             </w:r>
             <w:r>
               <w:rPr>
-                <w:rFonts w:ascii="Cordia New" w:eastAsiaTheme="minorEastAsia" w:hAnsi="Cordia New" w:cs="Cordia New" w:hint="cs"/>
+                <w:rFonts w:ascii="TH Sarabun New" w:eastAsiaTheme="minorEastAsia" w:hAnsi="TH Sarabun New" w:cs="TH Sarabun New" w:hint="cs"/>
                 <w:sz w:val="32"/>
                 <w:szCs w:val="32"/>
                 <w:cs/>
@@ -1056,7 +1053,7 @@
             </w:r>
             <w:r>
               <w:rPr>
-                <w:rFonts w:ascii="Cordia New" w:eastAsiaTheme="minorEastAsia" w:hAnsi="Cordia New" w:cs="Cordia New"/>
+                <w:rFonts w:ascii="TH Sarabun New" w:eastAsiaTheme="minorEastAsia" w:hAnsi="TH Sarabun New" w:cs="TH Sarabun New" w:hint="cs"/>
                 <w:sz w:val="32"/>
                 <w:szCs w:val="32"/>
               </w:rPr>
@@ -1064,25 +1061,16 @@
             </w:r>
             <w:r>
               <w:rPr>
-                <w:rFonts w:ascii="Cordia New" w:eastAsiaTheme="minorEastAsia" w:hAnsi="Cordia New" w:cs="Cordia New" w:hint="cs"/>
-                <w:sz w:val="32"/>
-                <w:szCs w:val="32"/>
-                <w:cs/>
-              </w:rPr>
-              <w:t>ของ</w:t>
-            </w:r>
-            <w:r>
-              <w:rPr>
-                <w:rFonts w:ascii="Cordia New" w:eastAsiaTheme="minorEastAsia" w:hAnsi="Cordia New" w:cs="Cordia New" w:hint="cs"/>
-                <w:sz w:val="32"/>
-                <w:szCs w:val="32"/>
-                <w:cs/>
-              </w:rPr>
-              <w:t>ตำแหน่งที่คุณสามารถสร้างบ้านให้ตรงตามเงื่อนไข</w:t>
-            </w:r>
-            <w:r>
-              <w:rPr>
-                <w:rFonts w:ascii="Cordia New" w:eastAsiaTheme="minorEastAsia" w:hAnsi="Cordia New" w:cs="Cordia New" w:hint="cs"/>
+                <w:rFonts w:ascii="TH Sarabun New" w:eastAsiaTheme="minorEastAsia" w:hAnsi="TH Sarabun New" w:cs="TH Sarabun New" w:hint="cs"/>
+                <w:sz w:val="32"/>
+                <w:szCs w:val="32"/>
+                <w:cs/>
+              </w:rPr>
+              <w:t>ของตำแหน่งที่คุณสามารถสร้างบ้านให้ตรงตามเงื่อนไข</w:t>
+            </w:r>
+            <w:r>
+              <w:rPr>
+                <w:rFonts w:ascii="TH Sarabun New" w:eastAsiaTheme="minorEastAsia" w:hAnsi="TH Sarabun New" w:cs="TH Sarabun New" w:hint="cs"/>
                 <w:sz w:val="32"/>
                 <w:szCs w:val="32"/>
                 <w:cs/>
@@ -1097,7 +1085,7 @@
       <w:pPr>
         <w:jc w:val="thaiDistribute"/>
         <w:rPr>
-          <w:rFonts w:ascii="Cordia New" w:eastAsiaTheme="minorEastAsia" w:hAnsi="Cordia New" w:cs="Cordia New"/>
+          <w:rFonts w:ascii="TH Sarabun New" w:eastAsiaTheme="minorEastAsia" w:hAnsi="TH Sarabun New" w:cs="TH Sarabun New"/>
           <w:sz w:val="32"/>
           <w:szCs w:val="32"/>
         </w:rPr>
@@ -1107,23 +1095,76 @@
       <w:pPr>
         <w:jc w:val="thaiDistribute"/>
         <w:rPr>
-          <w:rFonts w:ascii="Cordia New" w:eastAsiaTheme="minorEastAsia" w:hAnsi="Cordia New" w:cs="Cordia New"/>
+          <w:rFonts w:ascii="TH Sarabun New" w:eastAsiaTheme="minorEastAsia" w:hAnsi="TH Sarabun New" w:cs="TH Sarabun New"/>
+          <w:sz w:val="32"/>
+          <w:szCs w:val="32"/>
+        </w:rPr>
+      </w:pPr>
+    </w:p>
+    <w:p>
+      <w:pPr>
+        <w:jc w:val="thaiDistribute"/>
+        <w:rPr>
+          <w:rFonts w:ascii="TH Sarabun New" w:eastAsiaTheme="minorEastAsia" w:hAnsi="TH Sarabun New" w:cs="TH Sarabun New"/>
+          <w:sz w:val="32"/>
+          <w:szCs w:val="32"/>
+        </w:rPr>
+      </w:pPr>
+    </w:p>
+    <w:p>
+      <w:pPr>
+        <w:jc w:val="right"/>
+        <w:rPr>
+          <w:rFonts w:ascii="TH Sarabun New" w:eastAsiaTheme="minorEastAsia" w:hAnsi="TH Sarabun New" w:cs="TH Sarabun New"/>
           <w:b/>
           <w:bCs/>
           <w:sz w:val="32"/>
           <w:szCs w:val="32"/>
-          <w:cs/>
         </w:rPr>
       </w:pPr>
       <w:r>
         <w:rPr>
-          <w:rFonts w:ascii="Cordia New" w:eastAsiaTheme="minorEastAsia" w:hAnsi="Cordia New" w:cs="Cordia New" w:hint="cs"/>
+          <w:rFonts w:ascii="TH Sarabun New" w:eastAsiaTheme="minorEastAsia" w:hAnsi="TH Sarabun New" w:cs="TH Sarabun New"/>
           <w:b/>
           <w:bCs/>
           <w:sz w:val="32"/>
           <w:szCs w:val="32"/>
-          <w:cs/>
-        </w:rPr>
+        </w:rPr>
+        <w:t>½</w:t>
+      </w:r>
+    </w:p>
+    <w:p>
+      <w:pPr>
+        <w:jc w:val="right"/>
+        <w:rPr>
+          <w:rFonts w:ascii="TH Sarabun New" w:eastAsiaTheme="minorEastAsia" w:hAnsi="TH Sarabun New" w:cs="TH Sarabun New" w:hint="cs"/>
+          <w:sz w:val="32"/>
+          <w:szCs w:val="32"/>
+        </w:rPr>
+      </w:pPr>
+    </w:p>
+    <w:p>
+      <w:pPr>
+        <w:jc w:val="thaiDistribute"/>
+        <w:rPr>
+          <w:rFonts w:ascii="TH Sarabun New" w:eastAsiaTheme="minorEastAsia" w:hAnsi="TH Sarabun New" w:cs="TH Sarabun New" w:hint="cs"/>
+          <w:b/>
+          <w:bCs/>
+          <w:sz w:val="32"/>
+          <w:szCs w:val="32"/>
+          <w:cs/>
+        </w:rPr>
+      </w:pPr>
+      <w:r>
+        <w:rPr>
+          <w:rFonts w:ascii="TH Sarabun New" w:eastAsiaTheme="minorEastAsia" w:hAnsi="TH Sarabun New" w:cs="TH Sarabun New" w:hint="cs"/>
+          <w:b/>
+          <w:bCs/>
+          <w:sz w:val="32"/>
+          <w:szCs w:val="32"/>
+          <w:cs/>
+        </w:rPr>
+        <w:lastRenderedPageBreak/>
         <w:t>ตัวอย่าง</w:t>
       </w:r>
     </w:p>
@@ -1146,15 +1187,15 @@
             <w:pPr>
               <w:jc w:val="thaiDistribute"/>
               <w:rPr>
-                <w:rFonts w:ascii="Cordia New" w:eastAsiaTheme="minorEastAsia" w:hAnsi="Cordia New" w:cs="Cordia New"/>
-                <w:sz w:val="32"/>
-                <w:szCs w:val="32"/>
-                <w:cs/>
-              </w:rPr>
-            </w:pPr>
-            <w:r>
-              <w:rPr>
-                <w:rFonts w:ascii="Cordia New" w:eastAsiaTheme="minorEastAsia" w:hAnsi="Cordia New" w:cs="Cordia New" w:hint="cs"/>
+                <w:rFonts w:ascii="TH Sarabun New" w:eastAsiaTheme="minorEastAsia" w:hAnsi="TH Sarabun New" w:cs="TH Sarabun New" w:hint="cs"/>
+                <w:sz w:val="32"/>
+                <w:szCs w:val="32"/>
+                <w:cs/>
+              </w:rPr>
+            </w:pPr>
+            <w:r>
+              <w:rPr>
+                <w:rFonts w:ascii="TH Sarabun New" w:eastAsiaTheme="minorEastAsia" w:hAnsi="TH Sarabun New" w:cs="TH Sarabun New" w:hint="cs"/>
                 <w:sz w:val="32"/>
                 <w:szCs w:val="32"/>
                 <w:cs/>
@@ -1171,14 +1212,14 @@
             <w:pPr>
               <w:jc w:val="thaiDistribute"/>
               <w:rPr>
-                <w:rFonts w:ascii="Cordia New" w:eastAsiaTheme="minorEastAsia" w:hAnsi="Cordia New" w:cs="Cordia New"/>
-                <w:sz w:val="32"/>
-                <w:szCs w:val="32"/>
-              </w:rPr>
-            </w:pPr>
-            <w:r>
-              <w:rPr>
-                <w:rFonts w:ascii="Cordia New" w:eastAsiaTheme="minorEastAsia" w:hAnsi="Cordia New" w:cs="Cordia New" w:hint="cs"/>
+                <w:rFonts w:ascii="TH Sarabun New" w:eastAsiaTheme="minorEastAsia" w:hAnsi="TH Sarabun New" w:cs="TH Sarabun New" w:hint="cs"/>
+                <w:sz w:val="32"/>
+                <w:szCs w:val="32"/>
+              </w:rPr>
+            </w:pPr>
+            <w:r>
+              <w:rPr>
+                <w:rFonts w:ascii="TH Sarabun New" w:eastAsiaTheme="minorEastAsia" w:hAnsi="TH Sarabun New" w:cs="TH Sarabun New" w:hint="cs"/>
                 <w:sz w:val="32"/>
                 <w:szCs w:val="32"/>
                 <w:cs/>
@@ -1197,14 +1238,14 @@
             <w:pPr>
               <w:jc w:val="thaiDistribute"/>
               <w:rPr>
-                <w:rFonts w:ascii="Cordia New" w:eastAsiaTheme="minorEastAsia" w:hAnsi="Cordia New" w:cs="Cordia New"/>
-                <w:sz w:val="32"/>
-                <w:szCs w:val="32"/>
-              </w:rPr>
-            </w:pPr>
-            <w:r>
-              <w:rPr>
-                <w:rFonts w:ascii="Cordia New" w:eastAsiaTheme="minorEastAsia" w:hAnsi="Cordia New" w:cs="Cordia New"/>
+                <w:rFonts w:ascii="TH Sarabun New" w:eastAsiaTheme="minorEastAsia" w:hAnsi="TH Sarabun New" w:cs="TH Sarabun New" w:hint="cs"/>
+                <w:sz w:val="32"/>
+                <w:szCs w:val="32"/>
+              </w:rPr>
+            </w:pPr>
+            <w:r>
+              <w:rPr>
+                <w:rFonts w:ascii="TH Sarabun New" w:eastAsiaTheme="minorEastAsia" w:hAnsi="TH Sarabun New" w:cs="TH Sarabun New" w:hint="cs"/>
                 <w:sz w:val="32"/>
                 <w:szCs w:val="32"/>
               </w:rPr>
@@ -1215,14 +1256,14 @@
             <w:pPr>
               <w:jc w:val="thaiDistribute"/>
               <w:rPr>
-                <w:rFonts w:ascii="Cordia New" w:eastAsiaTheme="minorEastAsia" w:hAnsi="Cordia New" w:cs="Cordia New"/>
-                <w:sz w:val="32"/>
-                <w:szCs w:val="32"/>
-              </w:rPr>
-            </w:pPr>
-            <w:r>
-              <w:rPr>
-                <w:rFonts w:ascii="Cordia New" w:eastAsiaTheme="minorEastAsia" w:hAnsi="Cordia New" w:cs="Cordia New"/>
+                <w:rFonts w:ascii="TH Sarabun New" w:eastAsiaTheme="minorEastAsia" w:hAnsi="TH Sarabun New" w:cs="TH Sarabun New" w:hint="cs"/>
+                <w:sz w:val="32"/>
+                <w:szCs w:val="32"/>
+              </w:rPr>
+            </w:pPr>
+            <w:r>
+              <w:rPr>
+                <w:rFonts w:ascii="TH Sarabun New" w:eastAsiaTheme="minorEastAsia" w:hAnsi="TH Sarabun New" w:cs="TH Sarabun New" w:hint="cs"/>
                 <w:sz w:val="32"/>
                 <w:szCs w:val="32"/>
               </w:rPr>
@@ -1233,14 +1274,14 @@
             <w:pPr>
               <w:jc w:val="thaiDistribute"/>
               <w:rPr>
-                <w:rFonts w:ascii="Cordia New" w:eastAsiaTheme="minorEastAsia" w:hAnsi="Cordia New" w:cs="Cordia New"/>
-                <w:sz w:val="32"/>
-                <w:szCs w:val="32"/>
-              </w:rPr>
-            </w:pPr>
-            <w:r>
-              <w:rPr>
-                <w:rFonts w:ascii="Cordia New" w:eastAsiaTheme="minorEastAsia" w:hAnsi="Cordia New" w:cs="Cordia New"/>
+                <w:rFonts w:ascii="TH Sarabun New" w:eastAsiaTheme="minorEastAsia" w:hAnsi="TH Sarabun New" w:cs="TH Sarabun New" w:hint="cs"/>
+                <w:sz w:val="32"/>
+                <w:szCs w:val="32"/>
+              </w:rPr>
+            </w:pPr>
+            <w:r>
+              <w:rPr>
+                <w:rFonts w:ascii="TH Sarabun New" w:eastAsiaTheme="minorEastAsia" w:hAnsi="TH Sarabun New" w:cs="TH Sarabun New" w:hint="cs"/>
                 <w:sz w:val="32"/>
                 <w:szCs w:val="32"/>
               </w:rPr>
@@ -1251,14 +1292,14 @@
             <w:pPr>
               <w:jc w:val="thaiDistribute"/>
               <w:rPr>
-                <w:rFonts w:ascii="Cordia New" w:eastAsiaTheme="minorEastAsia" w:hAnsi="Cordia New" w:cs="Cordia New"/>
-                <w:sz w:val="32"/>
-                <w:szCs w:val="32"/>
-              </w:rPr>
-            </w:pPr>
-            <w:r>
-              <w:rPr>
-                <w:rFonts w:ascii="Cordia New" w:eastAsiaTheme="minorEastAsia" w:hAnsi="Cordia New" w:cs="Cordia New"/>
+                <w:rFonts w:ascii="TH Sarabun New" w:eastAsiaTheme="minorEastAsia" w:hAnsi="TH Sarabun New" w:cs="TH Sarabun New" w:hint="cs"/>
+                <w:sz w:val="32"/>
+                <w:szCs w:val="32"/>
+              </w:rPr>
+            </w:pPr>
+            <w:r>
+              <w:rPr>
+                <w:rFonts w:ascii="TH Sarabun New" w:eastAsiaTheme="minorEastAsia" w:hAnsi="TH Sarabun New" w:cs="TH Sarabun New" w:hint="cs"/>
                 <w:sz w:val="32"/>
                 <w:szCs w:val="32"/>
               </w:rPr>
@@ -1274,14 +1315,14 @@
             <w:pPr>
               <w:jc w:val="thaiDistribute"/>
               <w:rPr>
-                <w:rFonts w:ascii="Cordia New" w:eastAsiaTheme="minorEastAsia" w:hAnsi="Cordia New" w:cs="Cordia New"/>
-                <w:sz w:val="32"/>
-                <w:szCs w:val="32"/>
-              </w:rPr>
-            </w:pPr>
-            <w:r>
-              <w:rPr>
-                <w:rFonts w:ascii="Cordia New" w:eastAsiaTheme="minorEastAsia" w:hAnsi="Cordia New" w:cs="Cordia New"/>
+                <w:rFonts w:ascii="TH Sarabun New" w:eastAsiaTheme="minorEastAsia" w:hAnsi="TH Sarabun New" w:cs="TH Sarabun New" w:hint="cs"/>
+                <w:sz w:val="32"/>
+                <w:szCs w:val="32"/>
+              </w:rPr>
+            </w:pPr>
+            <w:r>
+              <w:rPr>
+                <w:rFonts w:ascii="TH Sarabun New" w:eastAsiaTheme="minorEastAsia" w:hAnsi="TH Sarabun New" w:cs="TH Sarabun New" w:hint="cs"/>
                 <w:sz w:val="32"/>
                 <w:szCs w:val="32"/>
               </w:rPr>
@@ -1292,14 +1333,14 @@
             <w:pPr>
               <w:jc w:val="thaiDistribute"/>
               <w:rPr>
-                <w:rFonts w:ascii="Cordia New" w:eastAsiaTheme="minorEastAsia" w:hAnsi="Cordia New" w:cs="Cordia New"/>
-                <w:sz w:val="32"/>
-                <w:szCs w:val="32"/>
-              </w:rPr>
-            </w:pPr>
-            <w:r>
-              <w:rPr>
-                <w:rFonts w:ascii="Cordia New" w:eastAsiaTheme="minorEastAsia" w:hAnsi="Cordia New" w:cs="Cordia New"/>
+                <w:rFonts w:ascii="TH Sarabun New" w:eastAsiaTheme="minorEastAsia" w:hAnsi="TH Sarabun New" w:cs="TH Sarabun New" w:hint="cs"/>
+                <w:sz w:val="32"/>
+                <w:szCs w:val="32"/>
+              </w:rPr>
+            </w:pPr>
+            <w:r>
+              <w:rPr>
+                <w:rFonts w:ascii="TH Sarabun New" w:eastAsiaTheme="minorEastAsia" w:hAnsi="TH Sarabun New" w:cs="TH Sarabun New" w:hint="cs"/>
                 <w:sz w:val="32"/>
                 <w:szCs w:val="32"/>
               </w:rPr>
@@ -1310,14 +1351,14 @@
             <w:pPr>
               <w:jc w:val="thaiDistribute"/>
               <w:rPr>
-                <w:rFonts w:ascii="Cordia New" w:eastAsiaTheme="minorEastAsia" w:hAnsi="Cordia New" w:cs="Cordia New"/>
-                <w:sz w:val="32"/>
-                <w:szCs w:val="32"/>
-              </w:rPr>
-            </w:pPr>
-            <w:r>
-              <w:rPr>
-                <w:rFonts w:ascii="Cordia New" w:eastAsiaTheme="minorEastAsia" w:hAnsi="Cordia New" w:cs="Cordia New"/>
+                <w:rFonts w:ascii="TH Sarabun New" w:eastAsiaTheme="minorEastAsia" w:hAnsi="TH Sarabun New" w:cs="TH Sarabun New" w:hint="cs"/>
+                <w:sz w:val="32"/>
+                <w:szCs w:val="32"/>
+              </w:rPr>
+            </w:pPr>
+            <w:r>
+              <w:rPr>
+                <w:rFonts w:ascii="TH Sarabun New" w:eastAsiaTheme="minorEastAsia" w:hAnsi="TH Sarabun New" w:cs="TH Sarabun New" w:hint="cs"/>
                 <w:sz w:val="32"/>
                 <w:szCs w:val="32"/>
               </w:rPr>
@@ -1328,14 +1369,14 @@
             <w:pPr>
               <w:jc w:val="thaiDistribute"/>
               <w:rPr>
-                <w:rFonts w:ascii="Cordia New" w:eastAsiaTheme="minorEastAsia" w:hAnsi="Cordia New" w:cs="Cordia New"/>
-                <w:sz w:val="32"/>
-                <w:szCs w:val="32"/>
-              </w:rPr>
-            </w:pPr>
-            <w:r>
-              <w:rPr>
-                <w:rFonts w:ascii="Cordia New" w:eastAsiaTheme="minorEastAsia" w:hAnsi="Cordia New" w:cs="Cordia New"/>
+                <w:rFonts w:ascii="TH Sarabun New" w:eastAsiaTheme="minorEastAsia" w:hAnsi="TH Sarabun New" w:cs="TH Sarabun New" w:hint="cs"/>
+                <w:sz w:val="32"/>
+                <w:szCs w:val="32"/>
+              </w:rPr>
+            </w:pPr>
+            <w:r>
+              <w:rPr>
+                <w:rFonts w:ascii="TH Sarabun New" w:eastAsiaTheme="minorEastAsia" w:hAnsi="TH Sarabun New" w:cs="TH Sarabun New" w:hint="cs"/>
                 <w:sz w:val="32"/>
                 <w:szCs w:val="32"/>
               </w:rPr>
@@ -1346,18 +1387,228 @@
             <w:pPr>
               <w:jc w:val="thaiDistribute"/>
               <w:rPr>
-                <w:rFonts w:ascii="Cordia New" w:eastAsiaTheme="minorEastAsia" w:hAnsi="Cordia New" w:cs="Cordia New" w:hint="cs"/>
-                <w:sz w:val="32"/>
-                <w:szCs w:val="32"/>
-              </w:rPr>
-            </w:pPr>
-            <w:r>
-              <w:rPr>
-                <w:rFonts w:ascii="Cordia New" w:eastAsiaTheme="minorEastAsia" w:hAnsi="Cordia New" w:cs="Cordia New"/>
+                <w:rFonts w:ascii="TH Sarabun New" w:eastAsiaTheme="minorEastAsia" w:hAnsi="TH Sarabun New" w:cs="TH Sarabun New" w:hint="cs"/>
+                <w:sz w:val="32"/>
+                <w:szCs w:val="32"/>
+              </w:rPr>
+            </w:pPr>
+            <w:r>
+              <w:rPr>
+                <w:rFonts w:ascii="TH Sarabun New" w:eastAsiaTheme="minorEastAsia" w:hAnsi="TH Sarabun New" w:cs="TH Sarabun New" w:hint="cs"/>
                 <w:sz w:val="32"/>
                 <w:szCs w:val="32"/>
               </w:rPr>
               <w:t>(3,3)</w:t>
+            </w:r>
+          </w:p>
+        </w:tc>
+      </w:tr>
+      <w:tr>
+        <w:tc>
+          <w:tcPr>
+            <w:tcW w:w="4675" w:type="dxa"/>
+          </w:tcPr>
+          <w:p>
+            <w:pPr>
+              <w:jc w:val="thaiDistribute"/>
+              <w:rPr>
+                <w:rFonts w:ascii="TH Sarabun New" w:eastAsiaTheme="minorEastAsia" w:hAnsi="TH Sarabun New" w:cs="TH Sarabun New" w:hint="cs"/>
+                <w:sz w:val="32"/>
+                <w:szCs w:val="32"/>
+              </w:rPr>
+            </w:pPr>
+            <w:r>
+              <w:rPr>
+                <w:rFonts w:ascii="TH Sarabun New" w:eastAsiaTheme="minorEastAsia" w:hAnsi="TH Sarabun New" w:cs="TH Sarabun New" w:hint="cs"/>
+                <w:sz w:val="32"/>
+                <w:szCs w:val="32"/>
+              </w:rPr>
+              <w:t>6 7</w:t>
+            </w:r>
+          </w:p>
+          <w:p>
+            <w:pPr>
+              <w:jc w:val="thaiDistribute"/>
+              <w:rPr>
+                <w:rFonts w:ascii="TH Sarabun New" w:eastAsiaTheme="minorEastAsia" w:hAnsi="TH Sarabun New" w:cs="TH Sarabun New" w:hint="cs"/>
+                <w:sz w:val="32"/>
+                <w:szCs w:val="32"/>
+              </w:rPr>
+            </w:pPr>
+            <w:r>
+              <w:rPr>
+                <w:rFonts w:ascii="TH Sarabun New" w:eastAsiaTheme="minorEastAsia" w:hAnsi="TH Sarabun New" w:cs="TH Sarabun New" w:hint="cs"/>
+                <w:sz w:val="32"/>
+                <w:szCs w:val="32"/>
+              </w:rPr>
+              <w:t>HGGGGGH</w:t>
+            </w:r>
+          </w:p>
+          <w:p>
+            <w:pPr>
+              <w:jc w:val="thaiDistribute"/>
+              <w:rPr>
+                <w:rFonts w:ascii="TH Sarabun New" w:eastAsiaTheme="minorEastAsia" w:hAnsi="TH Sarabun New" w:cs="TH Sarabun New" w:hint="cs"/>
+                <w:sz w:val="32"/>
+                <w:szCs w:val="32"/>
+              </w:rPr>
+            </w:pPr>
+            <w:r>
+              <w:rPr>
+                <w:rFonts w:ascii="TH Sarabun New" w:eastAsiaTheme="minorEastAsia" w:hAnsi="TH Sarabun New" w:cs="TH Sarabun New" w:hint="cs"/>
+                <w:sz w:val="32"/>
+                <w:szCs w:val="32"/>
+              </w:rPr>
+              <w:t>GGGGGGG</w:t>
+            </w:r>
+          </w:p>
+          <w:p>
+            <w:pPr>
+              <w:jc w:val="thaiDistribute"/>
+              <w:rPr>
+                <w:rFonts w:ascii="TH Sarabun New" w:eastAsiaTheme="minorEastAsia" w:hAnsi="TH Sarabun New" w:cs="TH Sarabun New" w:hint="cs"/>
+                <w:sz w:val="32"/>
+                <w:szCs w:val="32"/>
+              </w:rPr>
+            </w:pPr>
+            <w:r>
+              <w:rPr>
+                <w:rFonts w:ascii="TH Sarabun New" w:eastAsiaTheme="minorEastAsia" w:hAnsi="TH Sarabun New" w:cs="TH Sarabun New" w:hint="cs"/>
+                <w:sz w:val="32"/>
+                <w:szCs w:val="32"/>
+              </w:rPr>
+              <w:t>GGGGHGG</w:t>
+            </w:r>
+          </w:p>
+          <w:p>
+            <w:pPr>
+              <w:jc w:val="thaiDistribute"/>
+              <w:rPr>
+                <w:rFonts w:ascii="TH Sarabun New" w:eastAsiaTheme="minorEastAsia" w:hAnsi="TH Sarabun New" w:cs="TH Sarabun New" w:hint="cs"/>
+                <w:sz w:val="32"/>
+                <w:szCs w:val="32"/>
+              </w:rPr>
+            </w:pPr>
+            <w:r>
+              <w:rPr>
+                <w:rFonts w:ascii="TH Sarabun New" w:eastAsiaTheme="minorEastAsia" w:hAnsi="TH Sarabun New" w:cs="TH Sarabun New" w:hint="cs"/>
+                <w:sz w:val="32"/>
+                <w:szCs w:val="32"/>
+              </w:rPr>
+              <w:t>GGGGGGG</w:t>
+            </w:r>
+          </w:p>
+          <w:p>
+            <w:pPr>
+              <w:jc w:val="thaiDistribute"/>
+              <w:rPr>
+                <w:rFonts w:ascii="TH Sarabun New" w:eastAsiaTheme="minorEastAsia" w:hAnsi="TH Sarabun New" w:cs="TH Sarabun New" w:hint="cs"/>
+                <w:sz w:val="32"/>
+                <w:szCs w:val="32"/>
+              </w:rPr>
+            </w:pPr>
+            <w:r>
+              <w:rPr>
+                <w:rFonts w:ascii="TH Sarabun New" w:eastAsiaTheme="minorEastAsia" w:hAnsi="TH Sarabun New" w:cs="TH Sarabun New" w:hint="cs"/>
+                <w:sz w:val="32"/>
+                <w:szCs w:val="32"/>
+              </w:rPr>
+              <w:t>GHGGGGG</w:t>
+            </w:r>
+          </w:p>
+          <w:p>
+            <w:pPr>
+              <w:jc w:val="thaiDistribute"/>
+              <w:rPr>
+                <w:rFonts w:ascii="TH Sarabun New" w:eastAsiaTheme="minorEastAsia" w:hAnsi="TH Sarabun New" w:cs="TH Sarabun New" w:hint="cs"/>
+                <w:sz w:val="32"/>
+                <w:szCs w:val="32"/>
+              </w:rPr>
+            </w:pPr>
+            <w:r>
+              <w:rPr>
+                <w:rFonts w:ascii="TH Sarabun New" w:eastAsiaTheme="minorEastAsia" w:hAnsi="TH Sarabun New" w:cs="TH Sarabun New" w:hint="cs"/>
+                <w:sz w:val="32"/>
+                <w:szCs w:val="32"/>
+              </w:rPr>
+              <w:t>HGGGGGH</w:t>
+            </w:r>
+          </w:p>
+        </w:tc>
+        <w:tc>
+          <w:tcPr>
+            <w:tcW w:w="4675" w:type="dxa"/>
+          </w:tcPr>
+          <w:p>
+            <w:pPr>
+              <w:jc w:val="thaiDistribute"/>
+              <w:rPr>
+                <w:rFonts w:ascii="TH Sarabun New" w:eastAsiaTheme="minorEastAsia" w:hAnsi="TH Sarabun New" w:cs="TH Sarabun New" w:hint="cs"/>
+                <w:sz w:val="32"/>
+                <w:szCs w:val="32"/>
+              </w:rPr>
+            </w:pPr>
+            <w:r>
+              <w:rPr>
+                <w:rFonts w:ascii="TH Sarabun New" w:eastAsiaTheme="minorEastAsia" w:hAnsi="TH Sarabun New" w:cs="TH Sarabun New" w:hint="cs"/>
+                <w:sz w:val="32"/>
+                <w:szCs w:val="32"/>
+              </w:rPr>
+              <w:t>3 3</w:t>
+            </w:r>
+          </w:p>
+          <w:p>
+            <w:pPr>
+              <w:jc w:val="thaiDistribute"/>
+              <w:rPr>
+                <w:rFonts w:ascii="TH Sarabun New" w:eastAsiaTheme="minorEastAsia" w:hAnsi="TH Sarabun New" w:cs="TH Sarabun New" w:hint="cs"/>
+                <w:sz w:val="32"/>
+                <w:szCs w:val="32"/>
+              </w:rPr>
+            </w:pPr>
+            <w:r>
+              <w:rPr>
+                <w:rFonts w:ascii="TH Sarabun New" w:eastAsiaTheme="minorEastAsia" w:hAnsi="TH Sarabun New" w:cs="TH Sarabun New" w:hint="cs"/>
+                <w:sz w:val="32"/>
+                <w:szCs w:val="32"/>
+              </w:rPr>
+              <w:t>(1,4)</w:t>
+            </w:r>
+          </w:p>
+          <w:p>
+            <w:pPr>
+              <w:jc w:val="thaiDistribute"/>
+              <w:rPr>
+                <w:rFonts w:ascii="TH Sarabun New" w:eastAsiaTheme="minorEastAsia" w:hAnsi="TH Sarabun New" w:cs="TH Sarabun New" w:hint="cs"/>
+                <w:sz w:val="32"/>
+                <w:szCs w:val="32"/>
+              </w:rPr>
+            </w:pPr>
+            <w:r>
+              <w:rPr>
+                <w:rFonts w:ascii="TH Sarabun New" w:eastAsiaTheme="minorEastAsia" w:hAnsi="TH Sarabun New" w:cs="TH Sarabun New" w:hint="cs"/>
+                <w:sz w:val="32"/>
+                <w:szCs w:val="32"/>
+              </w:rPr>
+              <w:t>(2,3)</w:t>
+            </w:r>
+          </w:p>
+          <w:p>
+            <w:pPr>
+              <w:jc w:val="thaiDistribute"/>
+              <w:rPr>
+                <w:rFonts w:ascii="TH Sarabun New" w:eastAsiaTheme="minorEastAsia" w:hAnsi="TH Sarabun New" w:cs="TH Sarabun New" w:hint="cs"/>
+                <w:sz w:val="32"/>
+                <w:szCs w:val="32"/>
+              </w:rPr>
+            </w:pPr>
+            <w:r>
+              <w:rPr>
+                <w:rFonts w:ascii="TH Sarabun New" w:eastAsiaTheme="minorEastAsia" w:hAnsi="TH Sarabun New" w:cs="TH Sarabun New" w:hint="cs"/>
+                <w:sz w:val="32"/>
+                <w:szCs w:val="32"/>
+              </w:rPr>
+              <w:t>(6,4)</w:t>
             </w:r>
           </w:p>
         </w:tc>
@@ -1367,7 +1618,17 @@
       <w:pPr>
         <w:jc w:val="thaiDistribute"/>
         <w:rPr>
-          <w:rFonts w:ascii="Cordia New" w:eastAsiaTheme="minorEastAsia" w:hAnsi="Cordia New" w:cs="Cordia New"/>
+          <w:rFonts w:ascii="TH Sarabun New" w:eastAsiaTheme="minorEastAsia" w:hAnsi="TH Sarabun New" w:cs="TH Sarabun New" w:hint="cs"/>
+          <w:sz w:val="32"/>
+          <w:szCs w:val="32"/>
+        </w:rPr>
+      </w:pPr>
+    </w:p>
+    <w:p>
+      <w:pPr>
+        <w:jc w:val="thaiDistribute"/>
+        <w:rPr>
+          <w:rFonts w:ascii="TH Sarabun New" w:eastAsiaTheme="minorEastAsia" w:hAnsi="TH Sarabun New" w:cs="TH Sarabun New" w:hint="cs"/>
           <w:sz w:val="32"/>
           <w:szCs w:val="32"/>
         </w:rPr>
@@ -1377,273 +1638,10 @@
       <w:pPr>
         <w:jc w:val="right"/>
         <w:rPr>
-          <w:rFonts w:ascii="Cordia New" w:eastAsiaTheme="minorEastAsia" w:hAnsi="Cordia New" w:cs="Cordia New" w:hint="cs"/>
-          <w:sz w:val="32"/>
-          <w:szCs w:val="32"/>
-        </w:rPr>
-      </w:pPr>
-      <w:r>
-        <w:rPr>
-          <w:rFonts w:ascii="Cordia New" w:eastAsiaTheme="minorEastAsia" w:hAnsi="Cordia New" w:cs="Cordia New"/>
+          <w:rFonts w:ascii="TH Sarabun New" w:eastAsiaTheme="minorEastAsia" w:hAnsi="TH Sarabun New" w:cs="TH Sarabun New" w:hint="cs"/>
           <w:b/>
           <w:bCs/>
-          <w:sz w:val="32"/>
-          <w:szCs w:val="32"/>
-        </w:rPr>
-        <w:t>1/</w:t>
-      </w:r>
-      <w:r>
-        <w:rPr>
-          <w:rFonts w:ascii="Cordia New" w:eastAsiaTheme="minorEastAsia" w:hAnsi="Cordia New" w:cs="Cordia New"/>
-          <w:b/>
-          <w:bCs/>
-          <w:sz w:val="32"/>
-          <w:szCs w:val="32"/>
-        </w:rPr>
-        <w:t>2</w:t>
-      </w:r>
-      <w:bookmarkStart w:id="0" w:name="_GoBack"/>
-      <w:bookmarkEnd w:id="0"/>
-    </w:p>
-    <w:tbl>
-      <w:tblPr>
-        <w:tblStyle w:val="TableGrid"/>
-        <w:tblW w:w="0" w:type="auto"/>
-        <w:tblLook w:val="04A0" w:firstRow="1" w:lastRow="0" w:firstColumn="1" w:lastColumn="0" w:noHBand="0" w:noVBand="1"/>
-      </w:tblPr>
-      <w:tblGrid>
-        <w:gridCol w:w="4675"/>
-        <w:gridCol w:w="4675"/>
-      </w:tblGrid>
-      <w:tr>
-        <w:tc>
-          <w:tcPr>
-            <w:tcW w:w="4675" w:type="dxa"/>
-          </w:tcPr>
-          <w:p>
-            <w:pPr>
-              <w:jc w:val="thaiDistribute"/>
-              <w:rPr>
-                <w:rFonts w:ascii="Cordia New" w:eastAsiaTheme="minorEastAsia" w:hAnsi="Cordia New" w:cs="Cordia New"/>
-                <w:sz w:val="32"/>
-                <w:szCs w:val="32"/>
-              </w:rPr>
-            </w:pPr>
-            <w:r>
-              <w:rPr>
-                <w:rFonts w:ascii="Cordia New" w:eastAsiaTheme="minorEastAsia" w:hAnsi="Cordia New" w:cs="Cordia New"/>
-                <w:sz w:val="32"/>
-                <w:szCs w:val="32"/>
-              </w:rPr>
-              <w:lastRenderedPageBreak/>
-              <w:t>6 7</w:t>
-            </w:r>
-          </w:p>
-          <w:p>
-            <w:pPr>
-              <w:jc w:val="thaiDistribute"/>
-              <w:rPr>
-                <w:rFonts w:ascii="Cordia New" w:eastAsiaTheme="minorEastAsia" w:hAnsi="Cordia New" w:cs="Cordia New"/>
-                <w:sz w:val="32"/>
-                <w:szCs w:val="32"/>
-              </w:rPr>
-            </w:pPr>
-            <w:r>
-              <w:rPr>
-                <w:rFonts w:ascii="Cordia New" w:eastAsiaTheme="minorEastAsia" w:hAnsi="Cordia New" w:cs="Cordia New"/>
-                <w:sz w:val="32"/>
-                <w:szCs w:val="32"/>
-              </w:rPr>
-              <w:t>HGGGGGH</w:t>
-            </w:r>
-          </w:p>
-          <w:p>
-            <w:pPr>
-              <w:jc w:val="thaiDistribute"/>
-              <w:rPr>
-                <w:rFonts w:ascii="Cordia New" w:eastAsiaTheme="minorEastAsia" w:hAnsi="Cordia New" w:cs="Cordia New"/>
-                <w:sz w:val="32"/>
-                <w:szCs w:val="32"/>
-              </w:rPr>
-            </w:pPr>
-            <w:r>
-              <w:rPr>
-                <w:rFonts w:ascii="Cordia New" w:eastAsiaTheme="minorEastAsia" w:hAnsi="Cordia New" w:cs="Cordia New"/>
-                <w:sz w:val="32"/>
-                <w:szCs w:val="32"/>
-              </w:rPr>
-              <w:t>GGGGGGG</w:t>
-            </w:r>
-          </w:p>
-          <w:p>
-            <w:pPr>
-              <w:jc w:val="thaiDistribute"/>
-              <w:rPr>
-                <w:rFonts w:ascii="Cordia New" w:eastAsiaTheme="minorEastAsia" w:hAnsi="Cordia New" w:cs="Cordia New"/>
-                <w:sz w:val="32"/>
-                <w:szCs w:val="32"/>
-              </w:rPr>
-            </w:pPr>
-            <w:r>
-              <w:rPr>
-                <w:rFonts w:ascii="Cordia New" w:eastAsiaTheme="minorEastAsia" w:hAnsi="Cordia New" w:cs="Cordia New"/>
-                <w:sz w:val="32"/>
-                <w:szCs w:val="32"/>
-              </w:rPr>
-              <w:t>GGGGHGG</w:t>
-            </w:r>
-          </w:p>
-          <w:p>
-            <w:pPr>
-              <w:jc w:val="thaiDistribute"/>
-              <w:rPr>
-                <w:rFonts w:ascii="Cordia New" w:eastAsiaTheme="minorEastAsia" w:hAnsi="Cordia New" w:cs="Cordia New"/>
-                <w:sz w:val="32"/>
-                <w:szCs w:val="32"/>
-              </w:rPr>
-            </w:pPr>
-            <w:r>
-              <w:rPr>
-                <w:rFonts w:ascii="Cordia New" w:eastAsiaTheme="minorEastAsia" w:hAnsi="Cordia New" w:cs="Cordia New"/>
-                <w:sz w:val="32"/>
-                <w:szCs w:val="32"/>
-              </w:rPr>
-              <w:t>GGGGGGG</w:t>
-            </w:r>
-          </w:p>
-          <w:p>
-            <w:pPr>
-              <w:jc w:val="thaiDistribute"/>
-              <w:rPr>
-                <w:rFonts w:ascii="Cordia New" w:eastAsiaTheme="minorEastAsia" w:hAnsi="Cordia New" w:cs="Cordia New"/>
-                <w:sz w:val="32"/>
-                <w:szCs w:val="32"/>
-              </w:rPr>
-            </w:pPr>
-            <w:r>
-              <w:rPr>
-                <w:rFonts w:ascii="Cordia New" w:eastAsiaTheme="minorEastAsia" w:hAnsi="Cordia New" w:cs="Cordia New"/>
-                <w:sz w:val="32"/>
-                <w:szCs w:val="32"/>
-              </w:rPr>
-              <w:t>GHGGGGG</w:t>
-            </w:r>
-          </w:p>
-          <w:p>
-            <w:pPr>
-              <w:jc w:val="thaiDistribute"/>
-              <w:rPr>
-                <w:rFonts w:ascii="Cordia New" w:eastAsiaTheme="minorEastAsia" w:hAnsi="Cordia New" w:cs="Cordia New"/>
-                <w:sz w:val="32"/>
-                <w:szCs w:val="32"/>
-              </w:rPr>
-            </w:pPr>
-            <w:r>
-              <w:rPr>
-                <w:rFonts w:ascii="Cordia New" w:eastAsiaTheme="minorEastAsia" w:hAnsi="Cordia New" w:cs="Cordia New"/>
-                <w:sz w:val="32"/>
-                <w:szCs w:val="32"/>
-              </w:rPr>
-              <w:t>HGGGGGH</w:t>
-            </w:r>
-          </w:p>
-        </w:tc>
-        <w:tc>
-          <w:tcPr>
-            <w:tcW w:w="4675" w:type="dxa"/>
-          </w:tcPr>
-          <w:p>
-            <w:pPr>
-              <w:jc w:val="thaiDistribute"/>
-              <w:rPr>
-                <w:rFonts w:ascii="Cordia New" w:eastAsiaTheme="minorEastAsia" w:hAnsi="Cordia New" w:cs="Cordia New"/>
-                <w:sz w:val="32"/>
-                <w:szCs w:val="32"/>
-              </w:rPr>
-            </w:pPr>
-            <w:r>
-              <w:rPr>
-                <w:rFonts w:ascii="Cordia New" w:eastAsiaTheme="minorEastAsia" w:hAnsi="Cordia New" w:cs="Cordia New"/>
-                <w:sz w:val="32"/>
-                <w:szCs w:val="32"/>
-              </w:rPr>
-              <w:t>3 3</w:t>
-            </w:r>
-          </w:p>
-          <w:p>
-            <w:pPr>
-              <w:jc w:val="thaiDistribute"/>
-              <w:rPr>
-                <w:rFonts w:ascii="Cordia New" w:eastAsiaTheme="minorEastAsia" w:hAnsi="Cordia New" w:cs="Cordia New"/>
-                <w:sz w:val="32"/>
-                <w:szCs w:val="32"/>
-              </w:rPr>
-            </w:pPr>
-            <w:r>
-              <w:rPr>
-                <w:rFonts w:ascii="Cordia New" w:eastAsiaTheme="minorEastAsia" w:hAnsi="Cordia New" w:cs="Cordia New"/>
-                <w:sz w:val="32"/>
-                <w:szCs w:val="32"/>
-              </w:rPr>
-              <w:t>(1,4)</w:t>
-            </w:r>
-          </w:p>
-          <w:p>
-            <w:pPr>
-              <w:jc w:val="thaiDistribute"/>
-              <w:rPr>
-                <w:rFonts w:ascii="Cordia New" w:eastAsiaTheme="minorEastAsia" w:hAnsi="Cordia New" w:cs="Cordia New"/>
-                <w:sz w:val="32"/>
-                <w:szCs w:val="32"/>
-              </w:rPr>
-            </w:pPr>
-            <w:r>
-              <w:rPr>
-                <w:rFonts w:ascii="Cordia New" w:eastAsiaTheme="minorEastAsia" w:hAnsi="Cordia New" w:cs="Cordia New"/>
-                <w:sz w:val="32"/>
-                <w:szCs w:val="32"/>
-              </w:rPr>
-              <w:t>(2,3)</w:t>
-            </w:r>
-          </w:p>
-          <w:p>
-            <w:pPr>
-              <w:jc w:val="thaiDistribute"/>
-              <w:rPr>
-                <w:rFonts w:ascii="Cordia New" w:eastAsiaTheme="minorEastAsia" w:hAnsi="Cordia New" w:cs="Cordia New"/>
-                <w:sz w:val="32"/>
-                <w:szCs w:val="32"/>
-              </w:rPr>
-            </w:pPr>
-            <w:r>
-              <w:rPr>
-                <w:rFonts w:ascii="Cordia New" w:eastAsiaTheme="minorEastAsia" w:hAnsi="Cordia New" w:cs="Cordia New"/>
-                <w:sz w:val="32"/>
-                <w:szCs w:val="32"/>
-              </w:rPr>
-              <w:t>(6,4)</w:t>
-            </w:r>
-          </w:p>
-        </w:tc>
-      </w:tr>
-    </w:tbl>
-    <w:p>
-      <w:pPr>
-        <w:jc w:val="thaiDistribute"/>
-        <w:rPr>
-          <w:rFonts w:ascii="Cordia New" w:eastAsiaTheme="minorEastAsia" w:hAnsi="Cordia New" w:cs="Cordia New"/>
-          <w:b/>
-          <w:bCs/>
-          <w:sz w:val="32"/>
-          <w:szCs w:val="32"/>
-        </w:rPr>
-      </w:pPr>
-    </w:p>
-    <w:p>
-      <w:pPr>
-        <w:jc w:val="thaiDistribute"/>
-        <w:rPr>
-          <w:rFonts w:ascii="Cordia New" w:eastAsiaTheme="minorEastAsia" w:hAnsi="Cordia New" w:cs="Cordia New"/>
+          <w:color w:val="000000" w:themeColor="text1"/>
           <w:sz w:val="32"/>
           <w:szCs w:val="32"/>
         </w:rPr>
@@ -1653,42 +1651,36 @@
       <w:pPr>
         <w:jc w:val="right"/>
         <w:rPr>
-          <w:rFonts w:ascii="Cordia New" w:eastAsiaTheme="minorEastAsia" w:hAnsi="Cordia New" w:cs="Cordia New"/>
+          <w:rFonts w:ascii="TH Sarabun New" w:eastAsiaTheme="minorEastAsia" w:hAnsi="TH Sarabun New" w:cs="TH Sarabun New" w:hint="cs"/>
           <w:b/>
           <w:bCs/>
           <w:color w:val="000000" w:themeColor="text1"/>
           <w:sz w:val="32"/>
           <w:szCs w:val="32"/>
+          <w:cs/>
         </w:rPr>
       </w:pPr>
+      <w:r>
+        <w:rPr>
+          <w:rFonts w:ascii="TH Sarabun New" w:eastAsiaTheme="minorEastAsia" w:hAnsi="TH Sarabun New" w:cs="TH Sarabun New" w:hint="cs"/>
+          <w:b/>
+          <w:bCs/>
+          <w:color w:val="000000" w:themeColor="text1"/>
+          <w:sz w:val="32"/>
+          <w:szCs w:val="32"/>
+        </w:rPr>
+        <w:t>2/2</w:t>
+      </w:r>
     </w:p>
     <w:p>
       <w:pPr>
-        <w:jc w:val="right"/>
-        <w:rPr>
-          <w:rFonts w:ascii="Cordia New" w:eastAsiaTheme="minorEastAsia" w:hAnsi="Cordia New" w:cs="Cordia New"/>
-          <w:b/>
-          <w:bCs/>
-          <w:color w:val="000000" w:themeColor="text1"/>
-          <w:sz w:val="32"/>
-          <w:szCs w:val="32"/>
-          <w:cs/>
+        <w:rPr>
+          <w:rFonts w:ascii="TH Sarabun New" w:hAnsi="TH Sarabun New" w:cs="TH Sarabun New" w:hint="cs"/>
         </w:rPr>
       </w:pPr>
-      <w:r>
-        <w:rPr>
-          <w:rFonts w:ascii="Cordia New" w:eastAsiaTheme="minorEastAsia" w:hAnsi="Cordia New" w:cs="Cordia New"/>
-          <w:b/>
-          <w:bCs/>
-          <w:color w:val="000000" w:themeColor="text1"/>
-          <w:sz w:val="32"/>
-          <w:szCs w:val="32"/>
-        </w:rPr>
-        <w:t>2/2</w:t>
-      </w:r>
     </w:p>
-    <w:p/>
     <w:sectPr>
+      <w:headerReference w:type="default" r:id="rId6"/>
       <w:pgSz w:w="12240" w:h="15840"/>
       <w:pgMar w:top="1440" w:right="1440" w:bottom="1440" w:left="1440" w:header="720" w:footer="720" w:gutter="0"/>
       <w:cols w:space="720"/>
@@ -1696,6 +1688,83 @@
     </w:sectPr>
   </w:body>
 </w:document>
+</file>
+
+<file path=word/endnotes.xml><?xml version="1.0" encoding="utf-8"?>
+<w:endnotes xmlns:wpc="http://schemas.microsoft.com/office/word/2010/wordprocessingCanvas" xmlns:cx="http://schemas.microsoft.com/office/drawing/2014/chartex" xmlns:cx1="http://schemas.microsoft.com/office/drawing/2015/9/8/chartex" xmlns:cx2="http://schemas.microsoft.com/office/drawing/2015/10/21/chartex" xmlns:cx3="http://schemas.microsoft.com/office/drawing/2016/5/9/chartex" xmlns:cx4="http://schemas.microsoft.com/office/drawing/2016/5/10/chartex" xmlns:cx5="http://schemas.microsoft.com/office/drawing/2016/5/11/chartex" xmlns:cx6="http://schemas.microsoft.com/office/drawing/2016/5/12/chartex" xmlns:cx7="http://schemas.microsoft.com/office/drawing/2016/5/13/chartex" xmlns:cx8="http://schemas.microsoft.com/office/drawing/2016/5/14/chartex" xmlns:mc="http://schemas.openxmlformats.org/markup-compatibility/2006" xmlns:aink="http://schemas.microsoft.com/office/drawing/2016/ink" xmlns:am3d="http://schemas.microsoft.com/office/drawing/2017/model3d" xmlns:o="urn:schemas-microsoft-com:office:office" xmlns:r="http://schemas.openxmlformats.org/officeDocument/2006/relationships" xmlns:m="http://schemas.openxmlformats.org/officeDocument/2006/math" xmlns:v="urn:schemas-microsoft-com:vml" xmlns:wp14="http://schemas.microsoft.com/office/word/2010/wordprocessingDrawing" xmlns:wp="http://schemas.openxmlformats.org/drawingml/2006/wordprocessingDrawing" xmlns:w10="urn:schemas-microsoft-com:office:word" xmlns:w="http://schemas.openxmlformats.org/wordprocessingml/2006/main" xmlns:w14="http://schemas.microsoft.com/office/word/2010/wordml" xmlns:w15="http://schemas.microsoft.com/office/word/2012/wordml" xmlns:w16cid="http://schemas.microsoft.com/office/word/2016/wordml/cid" xmlns:w16se="http://schemas.microsoft.com/office/word/2015/wordml/symex" xmlns:wpg="http://schemas.microsoft.com/office/word/2010/wordprocessingGroup" xmlns:wpi="http://schemas.microsoft.com/office/word/2010/wordprocessingInk" xmlns:wne="http://schemas.microsoft.com/office/word/2006/wordml" xmlns:wps="http://schemas.microsoft.com/office/word/2010/wordprocessingShape" mc:Ignorable="w14 w15 w16se w16cid wp14">
+  <w:endnote w:type="separator" w:id="-1">
+    <w:p>
+      <w:r>
+        <w:separator/>
+      </w:r>
+    </w:p>
+  </w:endnote>
+  <w:endnote w:type="continuationSeparator" w:id="0">
+    <w:p>
+      <w:r>
+        <w:continuationSeparator/>
+      </w:r>
+    </w:p>
+  </w:endnote>
+</w:endnotes>
+</file>
+
+<file path=word/footnotes.xml><?xml version="1.0" encoding="utf-8"?>
+<w:footnotes xmlns:wpc="http://schemas.microsoft.com/office/word/2010/wordprocessingCanvas" xmlns:cx="http://schemas.microsoft.com/office/drawing/2014/chartex" xmlns:cx1="http://schemas.microsoft.com/office/drawing/2015/9/8/chartex" xmlns:cx2="http://schemas.microsoft.com/office/drawing/2015/10/21/chartex" xmlns:cx3="http://schemas.microsoft.com/office/drawing/2016/5/9/chartex" xmlns:cx4="http://schemas.microsoft.com/office/drawing/2016/5/10/chartex" xmlns:cx5="http://schemas.microsoft.com/office/drawing/2016/5/11/chartex" xmlns:cx6="http://schemas.microsoft.com/office/drawing/2016/5/12/chartex" xmlns:cx7="http://schemas.microsoft.com/office/drawing/2016/5/13/chartex" xmlns:cx8="http://schemas.microsoft.com/office/drawing/2016/5/14/chartex" xmlns:mc="http://schemas.openxmlformats.org/markup-compatibility/2006" xmlns:aink="http://schemas.microsoft.com/office/drawing/2016/ink" xmlns:am3d="http://schemas.microsoft.com/office/drawing/2017/model3d" xmlns:o="urn:schemas-microsoft-com:office:office" xmlns:r="http://schemas.openxmlformats.org/officeDocument/2006/relationships" xmlns:m="http://schemas.openxmlformats.org/officeDocument/2006/math" xmlns:v="urn:schemas-microsoft-com:vml" xmlns:wp14="http://schemas.microsoft.com/office/word/2010/wordprocessingDrawing" xmlns:wp="http://schemas.openxmlformats.org/drawingml/2006/wordprocessingDrawing" xmlns:w10="urn:schemas-microsoft-com:office:word" xmlns:w="http://schemas.openxmlformats.org/wordprocessingml/2006/main" xmlns:w14="http://schemas.microsoft.com/office/word/2010/wordml" xmlns:w15="http://schemas.microsoft.com/office/word/2012/wordml" xmlns:w16cid="http://schemas.microsoft.com/office/word/2016/wordml/cid" xmlns:w16se="http://schemas.microsoft.com/office/word/2015/wordml/symex" xmlns:wpg="http://schemas.microsoft.com/office/word/2010/wordprocessingGroup" xmlns:wpi="http://schemas.microsoft.com/office/word/2010/wordprocessingInk" xmlns:wne="http://schemas.microsoft.com/office/word/2006/wordml" xmlns:wps="http://schemas.microsoft.com/office/word/2010/wordprocessingShape" mc:Ignorable="w14 w15 w16se w16cid wp14">
+  <w:footnote w:type="separator" w:id="-1">
+    <w:p>
+      <w:r>
+        <w:separator/>
+      </w:r>
+    </w:p>
+  </w:footnote>
+  <w:footnote w:type="continuationSeparator" w:id="0">
+    <w:p>
+      <w:r>
+        <w:continuationSeparator/>
+      </w:r>
+    </w:p>
+  </w:footnote>
+</w:footnotes>
+</file>
+
+<file path=word/header1.xml><?xml version="1.0" encoding="utf-8"?>
+<w:hdr xmlns:wpc="http://schemas.microsoft.com/office/word/2010/wordprocessingCanvas" xmlns:cx="http://schemas.microsoft.com/office/drawing/2014/chartex" xmlns:cx1="http://schemas.microsoft.com/office/drawing/2015/9/8/chartex" xmlns:cx2="http://schemas.microsoft.com/office/drawing/2015/10/21/chartex" xmlns:cx3="http://schemas.microsoft.com/office/drawing/2016/5/9/chartex" xmlns:cx4="http://schemas.microsoft.com/office/drawing/2016/5/10/chartex" xmlns:cx5="http://schemas.microsoft.com/office/drawing/2016/5/11/chartex" xmlns:cx6="http://schemas.microsoft.com/office/drawing/2016/5/12/chartex" xmlns:cx7="http://schemas.microsoft.com/office/drawing/2016/5/13/chartex" xmlns:cx8="http://schemas.microsoft.com/office/drawing/2016/5/14/chartex" xmlns:mc="http://schemas.openxmlformats.org/markup-compatibility/2006" xmlns:aink="http://schemas.microsoft.com/office/drawing/2016/ink" xmlns:am3d="http://schemas.microsoft.com/office/drawing/2017/model3d" xmlns:o="urn:schemas-microsoft-com:office:office" xmlns:r="http://schemas.openxmlformats.org/officeDocument/2006/relationships" xmlns:m="http://schemas.openxmlformats.org/officeDocument/2006/math" xmlns:v="urn:schemas-microsoft-com:vml" xmlns:wp14="http://schemas.microsoft.com/office/word/2010/wordprocessingDrawing" xmlns:wp="http://schemas.openxmlformats.org/drawingml/2006/wordprocessingDrawing" xmlns:w10="urn:schemas-microsoft-com:office:word" xmlns:w="http://schemas.openxmlformats.org/wordprocessingml/2006/main" xmlns:w14="http://schemas.microsoft.com/office/word/2010/wordml" xmlns:w15="http://schemas.microsoft.com/office/word/2012/wordml" xmlns:w16cid="http://schemas.microsoft.com/office/word/2016/wordml/cid" xmlns:w16se="http://schemas.microsoft.com/office/word/2015/wordml/symex" xmlns:wpg="http://schemas.microsoft.com/office/word/2010/wordprocessingGroup" xmlns:wpi="http://schemas.microsoft.com/office/word/2010/wordprocessingInk" xmlns:wne="http://schemas.microsoft.com/office/word/2006/wordml" xmlns:wps="http://schemas.microsoft.com/office/word/2010/wordprocessingShape" mc:Ignorable="w14 w15 w16se w16cid wp14">
+  <w:p>
+    <w:pPr>
+      <w:pStyle w:val="Header"/>
+      <w:jc w:val="right"/>
+      <w:rPr>
+        <w:rFonts w:ascii="TH Sarabun New" w:hAnsi="TH Sarabun New" w:cs="TH Sarabun New" w:hint="cs"/>
+        <w:sz w:val="32"/>
+        <w:szCs w:val="32"/>
+      </w:rPr>
+    </w:pPr>
+    <w:r>
+      <w:rPr>
+        <w:rFonts w:ascii="TH Sarabun New" w:hAnsi="TH Sarabun New" w:cs="TH Sarabun New" w:hint="cs"/>
+        <w:sz w:val="32"/>
+        <w:szCs w:val="32"/>
+      </w:rPr>
+      <w:t xml:space="preserve">By </w:t>
+    </w:r>
+    <w:proofErr w:type="spellStart"/>
+    <w:r>
+      <w:rPr>
+        <w:rFonts w:ascii="TH Sarabun New" w:hAnsi="TH Sarabun New" w:cs="TH Sarabun New" w:hint="cs"/>
+        <w:sz w:val="32"/>
+        <w:szCs w:val="32"/>
+      </w:rPr>
+      <w:t>boyplus</w:t>
+    </w:r>
+    <w:proofErr w:type="spellEnd"/>
+  </w:p>
+  <w:p>
+    <w:pPr>
+      <w:pStyle w:val="Header"/>
+    </w:pPr>
+  </w:p>
+</w:hdr>
 </file>
 
 <file path=word/styles.xml><?xml version="1.0" encoding="utf-8"?>
@@ -2164,6 +2233,48 @@
       <w:szCs w:val="22"/>
     </w:rPr>
   </w:style>
+  <w:style w:type="paragraph" w:styleId="Header">
+    <w:name w:val="header"/>
+    <w:basedOn w:val="Normal"/>
+    <w:link w:val="HeaderChar"/>
+    <w:uiPriority w:val="99"/>
+    <w:unhideWhenUsed/>
+    <w:rsid w:val="0095733B"/>
+    <w:pPr>
+      <w:tabs>
+        <w:tab w:val="center" w:pos="4680"/>
+        <w:tab w:val="right" w:pos="9360"/>
+      </w:tabs>
+    </w:pPr>
+  </w:style>
+  <w:style w:type="character" w:customStyle="1" w:styleId="HeaderChar">
+    <w:name w:val="Header Char"/>
+    <w:basedOn w:val="DefaultParagraphFont"/>
+    <w:link w:val="Header"/>
+    <w:uiPriority w:val="99"/>
+    <w:rsid w:val="0095733B"/>
+  </w:style>
+  <w:style w:type="paragraph" w:styleId="Footer">
+    <w:name w:val="footer"/>
+    <w:basedOn w:val="Normal"/>
+    <w:link w:val="FooterChar"/>
+    <w:uiPriority w:val="99"/>
+    <w:unhideWhenUsed/>
+    <w:rsid w:val="0095733B"/>
+    <w:pPr>
+      <w:tabs>
+        <w:tab w:val="center" w:pos="4680"/>
+        <w:tab w:val="right" w:pos="9360"/>
+      </w:tabs>
+    </w:pPr>
+  </w:style>
+  <w:style w:type="character" w:customStyle="1" w:styleId="FooterChar">
+    <w:name w:val="Footer Char"/>
+    <w:basedOn w:val="DefaultParagraphFont"/>
+    <w:link w:val="Footer"/>
+    <w:uiPriority w:val="99"/>
+    <w:rsid w:val="0095733B"/>
+  </w:style>
 </w:styles>
 </file>
 

</xml_diff>

<commit_message>
[ADD] pair of happiness, location, sprinkler problem
</commit_message>
<xml_diff>
--- a/New-year-contest/Far-away/Far away.docx
+++ b/New-year-contest/Far-away/Far away.docx
@@ -4,7 +4,7 @@
   <w:body>
     <w:p>
       <w:pPr>
-        <w:jc w:val="center"/>
+        <w:jc w:val="right"/>
         <w:rPr>
           <w:rFonts w:ascii="TH Sarabun New" w:hAnsi="TH Sarabun New" w:cs="TH Sarabun New"/>
           <w:b/>
@@ -15,6 +15,59 @@
       </w:pPr>
       <w:r>
         <w:rPr>
+          <w:rFonts w:ascii="TH Sarabun New" w:hAnsi="TH Sarabun New" w:cs="TH Sarabun New"/>
+          <w:b/>
+          <w:bCs/>
+          <w:sz w:val="32"/>
+          <w:szCs w:val="32"/>
+        </w:rPr>
+        <w:t>1 sec, 64 MB</w:t>
+      </w:r>
+    </w:p>
+    <w:p>
+      <w:pPr>
+        <w:rPr>
+          <w:rFonts w:ascii="TH Sarabun New" w:hAnsi="TH Sarabun New" w:cs="TH Sarabun New"/>
+          <w:b/>
+          <w:bCs/>
+          <w:sz w:val="32"/>
+          <w:szCs w:val="32"/>
+        </w:rPr>
+      </w:pPr>
+      <w:r>
+        <w:rPr>
+          <w:rFonts w:ascii="TH Sarabun New" w:hAnsi="TH Sarabun New" w:cs="TH Sarabun New" w:hint="cs"/>
+          <w:b/>
+          <w:bCs/>
+          <w:sz w:val="32"/>
+          <w:szCs w:val="32"/>
+          <w:cs/>
+        </w:rPr>
+        <w:t>ห่างไกลผู้คน</w:t>
+      </w:r>
+      <w:r>
+        <w:rPr>
+          <w:rFonts w:ascii="TH Sarabun New" w:hAnsi="TH Sarabun New" w:cs="TH Sarabun New" w:hint="cs"/>
+          <w:b/>
+          <w:bCs/>
+          <w:sz w:val="32"/>
+          <w:szCs w:val="32"/>
+          <w:cs/>
+        </w:rPr>
+        <w:t xml:space="preserve"> </w:t>
+      </w:r>
+      <w:r>
+        <w:rPr>
+          <w:rFonts w:ascii="TH Sarabun New" w:hAnsi="TH Sarabun New" w:cs="TH Sarabun New"/>
+          <w:b/>
+          <w:bCs/>
+          <w:sz w:val="32"/>
+          <w:szCs w:val="32"/>
+        </w:rPr>
+        <w:t>(</w:t>
+      </w:r>
+      <w:r>
+        <w:rPr>
           <w:rFonts w:ascii="TH Sarabun New" w:hAnsi="TH Sarabun New" w:cs="TH Sarabun New" w:hint="cs"/>
           <w:b/>
           <w:bCs/>
@@ -23,39 +76,70 @@
         </w:rPr>
         <w:t>Far away</w:t>
       </w:r>
-    </w:p>
-    <w:p>
-      <w:pPr>
-        <w:pBdr>
-          <w:bottom w:val="single" w:sz="8" w:space="1" w:color="auto"/>
-        </w:pBdr>
-        <w:jc w:val="center"/>
+      <w:r>
         <w:rPr>
           <w:rFonts w:ascii="TH Sarabun New" w:hAnsi="TH Sarabun New" w:cs="TH Sarabun New"/>
-          <w:sz w:val="32"/>
-          <w:szCs w:val="32"/>
-        </w:rPr>
-      </w:pPr>
-      <w:r>
+          <w:b/>
+          <w:bCs/>
+          <w:sz w:val="32"/>
+          <w:szCs w:val="32"/>
+        </w:rPr>
+        <w:t>)</w:t>
+      </w:r>
+    </w:p>
+    <w:p>
+      <w:pPr>
         <w:rPr>
           <w:rFonts w:ascii="TH Sarabun New" w:hAnsi="TH Sarabun New" w:cs="TH Sarabun New"/>
-          <w:sz w:val="32"/>
-          <w:szCs w:val="32"/>
-        </w:rPr>
-        <w:t xml:space="preserve">[ Time limit: 1 </w:t>
-      </w:r>
-      <w:proofErr w:type="gramStart"/>
-      <w:r>
+          <w:b/>
+          <w:bCs/>
+          <w:sz w:val="36"/>
+          <w:szCs w:val="36"/>
+        </w:rPr>
+      </w:pPr>
+    </w:p>
+    <w:p>
+      <w:pPr>
+        <w:jc w:val="thaiDistribute"/>
         <w:rPr>
           <w:rFonts w:ascii="TH Sarabun New" w:hAnsi="TH Sarabun New" w:cs="TH Sarabun New"/>
           <w:sz w:val="32"/>
           <w:szCs w:val="32"/>
         </w:rPr>
-        <w:t>sec</w:t>
-      </w:r>
-      <w:r>
-        <w:rPr>
-          <w:rFonts w:ascii="TH Sarabun New" w:hAnsi="TH Sarabun New" w:cs="TH Sarabun New"/>
+      </w:pPr>
+      <w:r>
+        <w:rPr>
+          <w:rFonts w:ascii="TH Sarabun New" w:hAnsi="TH Sarabun New" w:cs="TH Sarabun New" w:hint="cs"/>
+          <w:sz w:val="32"/>
+          <w:szCs w:val="32"/>
+          <w:cs/>
+        </w:rPr>
+        <w:tab/>
+      </w:r>
+      <w:r>
+        <w:rPr>
+          <w:rFonts w:ascii="TH Sarabun New" w:hAnsi="TH Sarabun New" w:cs="TH Sarabun New" w:hint="cs"/>
+          <w:sz w:val="32"/>
+          <w:szCs w:val="32"/>
+          <w:cs/>
+        </w:rPr>
+        <w:t xml:space="preserve">ณ หมู่บ้านแห่งหนึ่งถูกแบ่งออกเป็นตารางขนาด </w:t>
+      </w:r>
+      <m:oMath>
+        <m:r>
+          <m:rPr>
+            <m:sty m:val="p"/>
+          </m:rPr>
+          <w:rPr>
+            <w:rFonts w:ascii="Cambria Math" w:hAnsi="Cambria Math" w:cs="TH Sarabun New" w:hint="cs"/>
+            <w:szCs w:val="24"/>
+          </w:rPr>
+          <m:t>n</m:t>
+        </m:r>
+      </m:oMath>
+      <w:r>
+        <w:rPr>
+          <w:rFonts w:ascii="TH Sarabun New" w:hAnsi="TH Sarabun New" w:cs="TH Sarabun New" w:hint="cs"/>
           <w:sz w:val="32"/>
           <w:szCs w:val="32"/>
         </w:rPr>
@@ -63,70 +147,6 @@
       </w:r>
       <w:r>
         <w:rPr>
-          <w:rFonts w:ascii="TH Sarabun New" w:hAnsi="TH Sarabun New" w:cs="TH Sarabun New"/>
-          <w:sz w:val="32"/>
-          <w:szCs w:val="32"/>
-        </w:rPr>
-        <w:t>]</w:t>
-      </w:r>
-      <w:proofErr w:type="gramEnd"/>
-      <w:r>
-        <w:rPr>
-          <w:rFonts w:ascii="TH Sarabun New" w:hAnsi="TH Sarabun New" w:cs="TH Sarabun New"/>
-          <w:sz w:val="32"/>
-          <w:szCs w:val="32"/>
-        </w:rPr>
-        <w:t>[ Memory limit: 64 MB ]</w:t>
-      </w:r>
-    </w:p>
-    <w:p>
-      <w:pPr>
-        <w:rPr>
-          <w:rFonts w:ascii="TH Sarabun New" w:hAnsi="TH Sarabun New" w:cs="TH Sarabun New" w:hint="cs"/>
-          <w:b/>
-          <w:bCs/>
-          <w:sz w:val="32"/>
-          <w:szCs w:val="32"/>
-        </w:rPr>
-      </w:pPr>
-    </w:p>
-    <w:p>
-      <w:pPr>
-        <w:jc w:val="thaiDistribute"/>
-        <w:rPr>
-          <w:rFonts w:ascii="TH Sarabun New" w:hAnsi="TH Sarabun New" w:cs="TH Sarabun New"/>
-          <w:sz w:val="32"/>
-          <w:szCs w:val="32"/>
-        </w:rPr>
-      </w:pPr>
-      <w:r>
-        <w:rPr>
-          <w:rFonts w:ascii="TH Sarabun New" w:hAnsi="TH Sarabun New" w:cs="TH Sarabun New" w:hint="cs"/>
-          <w:sz w:val="32"/>
-          <w:szCs w:val="32"/>
-          <w:cs/>
-        </w:rPr>
-        <w:tab/>
-      </w:r>
-      <w:r>
-        <w:rPr>
-          <w:rFonts w:ascii="TH Sarabun New" w:hAnsi="TH Sarabun New" w:cs="TH Sarabun New" w:hint="cs"/>
-          <w:sz w:val="32"/>
-          <w:szCs w:val="32"/>
-          <w:cs/>
-        </w:rPr>
-        <w:t xml:space="preserve">ณ หมู่บ้านแห่งหนึ่งถูกแบ่งออกเป็นตารางขนาด </w:t>
-      </w:r>
-      <w:r>
-        <w:rPr>
-          <w:rFonts w:ascii="TH Sarabun New" w:hAnsi="TH Sarabun New" w:cs="TH Sarabun New" w:hint="cs"/>
-          <w:sz w:val="32"/>
-          <w:szCs w:val="32"/>
-        </w:rPr>
-        <w:t xml:space="preserve">n </w:t>
-      </w:r>
-      <w:r>
-        <w:rPr>
           <w:rFonts w:ascii="TH Sarabun New" w:hAnsi="TH Sarabun New" w:cs="TH Sarabun New" w:hint="cs"/>
           <w:sz w:val="32"/>
           <w:szCs w:val="32"/>
@@ -134,13 +154,25 @@
         </w:rPr>
         <w:t xml:space="preserve">แถว </w:t>
       </w:r>
-      <w:r>
-        <w:rPr>
-          <w:rFonts w:ascii="TH Sarabun New" w:hAnsi="TH Sarabun New" w:cs="TH Sarabun New" w:hint="cs"/>
-          <w:sz w:val="32"/>
-          <w:szCs w:val="32"/>
-        </w:rPr>
-        <w:t xml:space="preserve">m </w:t>
+      <m:oMath>
+        <m:r>
+          <m:rPr>
+            <m:sty m:val="p"/>
+          </m:rPr>
+          <w:rPr>
+            <w:rFonts w:ascii="Cambria Math" w:hAnsi="Cambria Math" w:cs="TH Sarabun New" w:hint="cs"/>
+            <w:szCs w:val="24"/>
+          </w:rPr>
+          <m:t>m</m:t>
+        </m:r>
+      </m:oMath>
+      <w:r>
+        <w:rPr>
+          <w:rFonts w:ascii="TH Sarabun New" w:hAnsi="TH Sarabun New" w:cs="TH Sarabun New" w:hint="cs"/>
+          <w:sz w:val="32"/>
+          <w:szCs w:val="32"/>
+        </w:rPr>
+        <w:t xml:space="preserve"> </w:t>
       </w:r>
       <w:r>
         <w:rPr>
@@ -160,29 +192,25 @@
         </w:rPr>
         <w:t xml:space="preserve">โดยในตารางนี้ช่องที่ถูกแทนด้วย </w:t>
       </w:r>
-      <w:r>
-        <w:rPr>
-          <w:rFonts w:ascii="TH Sarabun New" w:hAnsi="TH Sarabun New" w:cs="TH Sarabun New" w:hint="cs"/>
-          <w:sz w:val="32"/>
-          <w:szCs w:val="32"/>
-        </w:rPr>
-        <w:t>‘</w:t>
-      </w:r>
-      <w:r>
-        <w:rPr>
-          <w:rFonts w:ascii="TH Sarabun New" w:hAnsi="TH Sarabun New" w:cs="TH Sarabun New" w:hint="cs"/>
-          <w:sz w:val="32"/>
-          <w:szCs w:val="32"/>
-        </w:rPr>
-        <w:t>H</w:t>
-      </w:r>
-      <w:r>
-        <w:rPr>
-          <w:rFonts w:ascii="TH Sarabun New" w:hAnsi="TH Sarabun New" w:cs="TH Sarabun New" w:hint="cs"/>
-          <w:sz w:val="32"/>
-          <w:szCs w:val="32"/>
-        </w:rPr>
-        <w:t xml:space="preserve">’ </w:t>
+      <m:oMath>
+        <m:r>
+          <m:rPr>
+            <m:sty m:val="p"/>
+          </m:rPr>
+          <w:rPr>
+            <w:rFonts w:ascii="Cambria Math" w:hAnsi="Cambria Math" w:cs="TH Sarabun New" w:hint="cs"/>
+            <w:szCs w:val="24"/>
+          </w:rPr>
+          <m:t>‘H’</m:t>
+        </m:r>
+      </m:oMath>
+      <w:r>
+        <w:rPr>
+          <w:rFonts w:ascii="TH Sarabun New" w:hAnsi="TH Sarabun New" w:cs="TH Sarabun New" w:hint="cs"/>
+          <w:sz w:val="32"/>
+          <w:szCs w:val="32"/>
+        </w:rPr>
+        <w:t xml:space="preserve"> </w:t>
       </w:r>
       <w:r>
         <w:rPr>
@@ -201,30 +229,38 @@
         </w:rPr>
         <w:t xml:space="preserve"> </w:t>
       </w:r>
-      <w:r>
-        <w:rPr>
-          <w:rFonts w:ascii="TH Sarabun New" w:hAnsi="TH Sarabun New" w:cs="TH Sarabun New" w:hint="cs"/>
-          <w:sz w:val="32"/>
-          <w:szCs w:val="32"/>
-        </w:rPr>
-        <w:t>‘</w:t>
-      </w:r>
-      <w:r>
-        <w:rPr>
-          <w:rFonts w:ascii="TH Sarabun New" w:hAnsi="TH Sarabun New" w:cs="TH Sarabun New"/>
-          <w:sz w:val="32"/>
-          <w:szCs w:val="32"/>
-        </w:rPr>
-        <w:t>G</w:t>
-      </w:r>
-      <w:r>
-        <w:rPr>
-          <w:rFonts w:ascii="TH Sarabun New" w:hAnsi="TH Sarabun New" w:cs="TH Sarabun New" w:hint="cs"/>
-          <w:sz w:val="32"/>
-          <w:szCs w:val="32"/>
-        </w:rPr>
-        <w:t>’</w:t>
-      </w:r>
+      <m:oMath>
+        <m:r>
+          <m:rPr>
+            <m:sty m:val="p"/>
+          </m:rPr>
+          <w:rPr>
+            <w:rFonts w:ascii="Cambria Math" w:hAnsi="Cambria Math" w:cs="TH Sarabun New" w:hint="cs"/>
+            <w:szCs w:val="24"/>
+          </w:rPr>
+          <m:t>‘</m:t>
+        </m:r>
+        <m:r>
+          <m:rPr>
+            <m:sty m:val="p"/>
+          </m:rPr>
+          <w:rPr>
+            <w:rFonts w:ascii="Cambria Math" w:hAnsi="Cambria Math" w:cs="TH Sarabun New"/>
+            <w:szCs w:val="24"/>
+          </w:rPr>
+          <m:t>G</m:t>
+        </m:r>
+        <m:r>
+          <m:rPr>
+            <m:sty m:val="p"/>
+          </m:rPr>
+          <w:rPr>
+            <w:rFonts w:ascii="Cambria Math" w:hAnsi="Cambria Math" w:cs="TH Sarabun New" w:hint="cs"/>
+            <w:szCs w:val="24"/>
+          </w:rPr>
+          <m:t>’</m:t>
+        </m:r>
+      </m:oMath>
       <w:r>
         <w:rPr>
           <w:rFonts w:ascii="TH Sarabun New" w:hAnsi="TH Sarabun New" w:cs="TH Sarabun New" w:hint="cs"/>
@@ -337,18 +373,7 @@
           <w:szCs w:val="32"/>
           <w:cs/>
         </w:rPr>
-        <w:t>คุณจะสามา</w:t>
-      </w:r>
-      <w:bookmarkStart w:id="0" w:name="_GoBack"/>
-      <w:bookmarkEnd w:id="0"/>
-      <w:r>
-        <w:rPr>
-          <w:rFonts w:ascii="TH Sarabun New" w:hAnsi="TH Sarabun New" w:cs="TH Sarabun New" w:hint="cs"/>
-          <w:sz w:val="32"/>
-          <w:szCs w:val="32"/>
-          <w:cs/>
-        </w:rPr>
-        <w:t>รถเดินไปหาบ้าน</w:t>
+        <w:t>คุณจะสามารถเดินไปหาบ้าน</w:t>
       </w:r>
       <w:r>
         <w:rPr>
@@ -417,25 +442,25 @@
     <w:p>
       <w:pPr>
         <w:rPr>
+          <w:rFonts w:ascii="TH Sarabun New" w:eastAsiaTheme="minorEastAsia" w:hAnsi="TH Sarabun New" w:cs="TH Sarabun New"/>
+          <w:sz w:val="32"/>
+          <w:szCs w:val="32"/>
+        </w:rPr>
+      </w:pPr>
+    </w:p>
+    <w:p>
+      <w:pPr>
+        <w:rPr>
+          <w:rFonts w:ascii="TH Sarabun New" w:eastAsiaTheme="minorEastAsia" w:hAnsi="TH Sarabun New" w:cs="TH Sarabun New"/>
+          <w:b/>
+          <w:bCs/>
+          <w:sz w:val="32"/>
+          <w:szCs w:val="32"/>
+        </w:rPr>
+      </w:pPr>
+      <w:r>
+        <w:rPr>
           <w:rFonts w:ascii="TH Sarabun New" w:eastAsiaTheme="minorEastAsia" w:hAnsi="TH Sarabun New" w:cs="TH Sarabun New" w:hint="cs"/>
-          <w:sz w:val="32"/>
-          <w:szCs w:val="32"/>
-        </w:rPr>
-      </w:pPr>
-    </w:p>
-    <w:p>
-      <w:pPr>
-        <w:rPr>
-          <w:rFonts w:ascii="TH Sarabun New" w:eastAsiaTheme="minorEastAsia" w:hAnsi="TH Sarabun New" w:cs="TH Sarabun New" w:hint="cs"/>
-          <w:b/>
-          <w:bCs/>
-          <w:sz w:val="32"/>
-          <w:szCs w:val="32"/>
-        </w:rPr>
-      </w:pPr>
-      <w:r>
-        <w:rPr>
-          <w:rFonts w:ascii="TH Sarabun New" w:eastAsiaTheme="minorEastAsia" w:hAnsi="TH Sarabun New" w:cs="TH Sarabun New" w:hint="cs"/>
           <w:b/>
           <w:bCs/>
           <w:sz w:val="32"/>
@@ -448,7 +473,7 @@
     <w:p>
       <w:pPr>
         <w:rPr>
-          <w:rFonts w:ascii="TH Sarabun New" w:hAnsi="TH Sarabun New" w:cs="TH Sarabun New" w:hint="cs"/>
+          <w:rFonts w:ascii="TH Sarabun New" w:hAnsi="TH Sarabun New" w:cs="TH Sarabun New"/>
           <w:sz w:val="32"/>
           <w:szCs w:val="32"/>
         </w:rPr>
@@ -517,7 +542,7 @@
           <w:p>
             <w:pPr>
               <w:rPr>
-                <w:rFonts w:ascii="TH Sarabun New" w:eastAsiaTheme="minorEastAsia" w:hAnsi="TH Sarabun New" w:cs="TH Sarabun New" w:hint="cs"/>
+                <w:rFonts w:ascii="TH Sarabun New" w:eastAsiaTheme="minorEastAsia" w:hAnsi="TH Sarabun New" w:cs="TH Sarabun New"/>
                 <w:sz w:val="32"/>
                 <w:szCs w:val="32"/>
               </w:rPr>
@@ -548,7 +573,7 @@
           <w:p>
             <w:pPr>
               <w:rPr>
-                <w:rFonts w:ascii="TH Sarabun New" w:hAnsi="TH Sarabun New" w:cs="TH Sarabun New" w:hint="cs"/>
+                <w:rFonts w:ascii="TH Sarabun New" w:hAnsi="TH Sarabun New" w:cs="TH Sarabun New"/>
                 <w:iCs/>
                 <w:szCs w:val="24"/>
               </w:rPr>
@@ -616,45 +641,49 @@
           <w:p>
             <w:pPr>
               <w:rPr>
+                <w:rFonts w:ascii="TH Sarabun New" w:hAnsi="TH Sarabun New" w:cs="TH Sarabun New"/>
+                <w:sz w:val="32"/>
+                <w:szCs w:val="32"/>
+              </w:rPr>
+            </w:pPr>
+            <w:r>
+              <w:rPr>
                 <w:rFonts w:ascii="TH Sarabun New" w:hAnsi="TH Sarabun New" w:cs="TH Sarabun New" w:hint="cs"/>
                 <w:sz w:val="32"/>
                 <w:szCs w:val="32"/>
-              </w:rPr>
-            </w:pPr>
+                <w:cs/>
+              </w:rPr>
+              <w:t xml:space="preserve">บรรทัดที่ </w:t>
+            </w:r>
             <w:r>
               <w:rPr>
                 <w:rFonts w:ascii="TH Sarabun New" w:hAnsi="TH Sarabun New" w:cs="TH Sarabun New" w:hint="cs"/>
                 <w:sz w:val="32"/>
                 <w:szCs w:val="32"/>
-                <w:cs/>
-              </w:rPr>
-              <w:t xml:space="preserve">บรรทัดที่ </w:t>
+              </w:rPr>
+              <w:t xml:space="preserve">2 </w:t>
             </w:r>
             <w:r>
               <w:rPr>
                 <w:rFonts w:ascii="TH Sarabun New" w:hAnsi="TH Sarabun New" w:cs="TH Sarabun New" w:hint="cs"/>
                 <w:sz w:val="32"/>
                 <w:szCs w:val="32"/>
-              </w:rPr>
-              <w:t xml:space="preserve">2 </w:t>
-            </w:r>
-            <w:r>
-              <w:rPr>
-                <w:rFonts w:ascii="TH Sarabun New" w:hAnsi="TH Sarabun New" w:cs="TH Sarabun New" w:hint="cs"/>
-                <w:sz w:val="32"/>
-                <w:szCs w:val="32"/>
                 <w:cs/>
               </w:rPr>
               <w:t xml:space="preserve">ถึง </w:t>
             </w:r>
-            <w:r>
-              <w:rPr>
-                <w:rFonts w:ascii="TH Sarabun New" w:hAnsi="TH Sarabun New" w:cs="TH Sarabun New" w:hint="cs"/>
-                <w:sz w:val="32"/>
-                <w:szCs w:val="32"/>
-              </w:rPr>
-              <w:t>n+1</w:t>
-            </w:r>
+            <m:oMath>
+              <m:r>
+                <m:rPr>
+                  <m:sty m:val="p"/>
+                </m:rPr>
+                <w:rPr>
+                  <w:rFonts w:ascii="Cambria Math" w:hAnsi="Cambria Math" w:cs="TH Sarabun New" w:hint="cs"/>
+                  <w:szCs w:val="24"/>
+                </w:rPr>
+                <m:t>n+1</m:t>
+              </m:r>
+            </m:oMath>
           </w:p>
         </w:tc>
         <w:tc>
@@ -664,7 +693,7 @@
           <w:p>
             <w:pPr>
               <w:rPr>
-                <w:rFonts w:ascii="TH Sarabun New" w:hAnsi="TH Sarabun New" w:cs="TH Sarabun New" w:hint="cs"/>
+                <w:rFonts w:ascii="TH Sarabun New" w:hAnsi="TH Sarabun New" w:cs="TH Sarabun New"/>
                 <w:sz w:val="32"/>
                 <w:szCs w:val="32"/>
               </w:rPr>
@@ -790,31 +819,31 @@
     <w:p>
       <w:pPr>
         <w:rPr>
+          <w:rFonts w:ascii="TH Sarabun New" w:eastAsiaTheme="minorEastAsia" w:hAnsi="TH Sarabun New" w:cs="TH Sarabun New"/>
+          <w:b/>
+          <w:bCs/>
+          <w:sz w:val="32"/>
+          <w:szCs w:val="32"/>
+        </w:rPr>
+      </w:pPr>
+    </w:p>
+    <w:p>
+      <w:pPr>
+        <w:rPr>
+          <w:rFonts w:ascii="TH Sarabun New" w:eastAsiaTheme="minorEastAsia" w:hAnsi="TH Sarabun New" w:cs="TH Sarabun New"/>
+          <w:b/>
+          <w:bCs/>
+          <w:sz w:val="32"/>
+          <w:szCs w:val="32"/>
+        </w:rPr>
+      </w:pPr>
+      <w:r>
+        <w:rPr>
           <w:rFonts w:ascii="TH Sarabun New" w:eastAsiaTheme="minorEastAsia" w:hAnsi="TH Sarabun New" w:cs="TH Sarabun New" w:hint="cs"/>
           <w:b/>
           <w:bCs/>
           <w:sz w:val="32"/>
           <w:szCs w:val="32"/>
-        </w:rPr>
-      </w:pPr>
-    </w:p>
-    <w:p>
-      <w:pPr>
-        <w:rPr>
-          <w:rFonts w:ascii="TH Sarabun New" w:eastAsiaTheme="minorEastAsia" w:hAnsi="TH Sarabun New" w:cs="TH Sarabun New" w:hint="cs"/>
-          <w:b/>
-          <w:bCs/>
-          <w:sz w:val="32"/>
-          <w:szCs w:val="32"/>
-        </w:rPr>
-      </w:pPr>
-      <w:r>
-        <w:rPr>
-          <w:rFonts w:ascii="TH Sarabun New" w:eastAsiaTheme="minorEastAsia" w:hAnsi="TH Sarabun New" w:cs="TH Sarabun New" w:hint="cs"/>
-          <w:b/>
-          <w:bCs/>
-          <w:sz w:val="32"/>
-          <w:szCs w:val="32"/>
           <w:cs/>
         </w:rPr>
         <w:t>ข้อมูลส่งออก</w:t>
@@ -823,7 +852,7 @@
     <w:p>
       <w:pPr>
         <w:rPr>
-          <w:rFonts w:ascii="TH Sarabun New" w:eastAsiaTheme="minorEastAsia" w:hAnsi="TH Sarabun New" w:cs="TH Sarabun New" w:hint="cs"/>
+          <w:rFonts w:ascii="TH Sarabun New" w:eastAsiaTheme="minorEastAsia" w:hAnsi="TH Sarabun New" w:cs="TH Sarabun New"/>
           <w:sz w:val="32"/>
           <w:szCs w:val="32"/>
         </w:rPr>
@@ -874,7 +903,7 @@
           <w:p>
             <w:pPr>
               <w:rPr>
-                <w:rFonts w:ascii="TH Sarabun New" w:eastAsiaTheme="minorEastAsia" w:hAnsi="TH Sarabun New" w:cs="TH Sarabun New" w:hint="cs"/>
+                <w:rFonts w:ascii="TH Sarabun New" w:eastAsiaTheme="minorEastAsia" w:hAnsi="TH Sarabun New" w:cs="TH Sarabun New"/>
                 <w:sz w:val="32"/>
                 <w:szCs w:val="32"/>
               </w:rPr>
@@ -906,7 +935,7 @@
             <w:pPr>
               <w:jc w:val="thaiDistribute"/>
               <w:rPr>
-                <w:rFonts w:ascii="TH Sarabun New" w:eastAsiaTheme="minorEastAsia" w:hAnsi="TH Sarabun New" w:cs="TH Sarabun New" w:hint="cs"/>
+                <w:rFonts w:ascii="TH Sarabun New" w:eastAsiaTheme="minorEastAsia" w:hAnsi="TH Sarabun New" w:cs="TH Sarabun New"/>
                 <w:sz w:val="32"/>
                 <w:szCs w:val="32"/>
               </w:rPr>
@@ -976,7 +1005,7 @@
           <w:p>
             <w:pPr>
               <w:rPr>
-                <w:rFonts w:ascii="TH Sarabun New" w:hAnsi="TH Sarabun New" w:cs="TH Sarabun New" w:hint="cs"/>
+                <w:rFonts w:ascii="TH Sarabun New" w:hAnsi="TH Sarabun New" w:cs="TH Sarabun New"/>
                 <w:sz w:val="32"/>
                 <w:szCs w:val="32"/>
                 <w:cs/>
@@ -1018,7 +1047,7 @@
             <w:pPr>
               <w:jc w:val="thaiDistribute"/>
               <w:rPr>
-                <w:rFonts w:ascii="TH Sarabun New" w:eastAsiaTheme="minorEastAsia" w:hAnsi="TH Sarabun New" w:cs="TH Sarabun New" w:hint="cs"/>
+                <w:rFonts w:ascii="TH Sarabun New" w:eastAsiaTheme="minorEastAsia" w:hAnsi="TH Sarabun New" w:cs="TH Sarabun New"/>
                 <w:sz w:val="32"/>
                 <w:szCs w:val="32"/>
                 <w:cs/>
@@ -1122,6 +1151,18 @@
           <w:szCs w:val="32"/>
         </w:rPr>
       </w:pPr>
+    </w:p>
+    <w:p>
+      <w:pPr>
+        <w:jc w:val="right"/>
+        <w:rPr>
+          <w:rFonts w:ascii="TH Sarabun New" w:eastAsiaTheme="minorEastAsia" w:hAnsi="TH Sarabun New" w:cs="TH Sarabun New" w:hint="cs"/>
+          <w:b/>
+          <w:bCs/>
+          <w:sz w:val="32"/>
+          <w:szCs w:val="32"/>
+        </w:rPr>
+      </w:pPr>
       <w:r>
         <w:rPr>
           <w:rFonts w:ascii="TH Sarabun New" w:eastAsiaTheme="minorEastAsia" w:hAnsi="TH Sarabun New" w:cs="TH Sarabun New"/>
@@ -1130,24 +1171,14 @@
           <w:sz w:val="32"/>
           <w:szCs w:val="32"/>
         </w:rPr>
-        <w:t>½</w:t>
-      </w:r>
-    </w:p>
-    <w:p>
-      <w:pPr>
-        <w:jc w:val="right"/>
-        <w:rPr>
-          <w:rFonts w:ascii="TH Sarabun New" w:eastAsiaTheme="minorEastAsia" w:hAnsi="TH Sarabun New" w:cs="TH Sarabun New" w:hint="cs"/>
-          <w:sz w:val="32"/>
-          <w:szCs w:val="32"/>
-        </w:rPr>
-      </w:pPr>
+        <w:t>1/2</w:t>
+      </w:r>
     </w:p>
     <w:p>
       <w:pPr>
         <w:jc w:val="thaiDistribute"/>
         <w:rPr>
-          <w:rFonts w:ascii="TH Sarabun New" w:eastAsiaTheme="minorEastAsia" w:hAnsi="TH Sarabun New" w:cs="TH Sarabun New" w:hint="cs"/>
+          <w:rFonts w:ascii="TH Sarabun New" w:eastAsiaTheme="minorEastAsia" w:hAnsi="TH Sarabun New" w:cs="TH Sarabun New"/>
           <w:b/>
           <w:bCs/>
           <w:sz w:val="32"/>
@@ -1182,12 +1213,13 @@
         <w:tc>
           <w:tcPr>
             <w:tcW w:w="4675" w:type="dxa"/>
+            <w:shd w:val="clear" w:color="auto" w:fill="auto"/>
           </w:tcPr>
           <w:p>
             <w:pPr>
               <w:jc w:val="thaiDistribute"/>
               <w:rPr>
-                <w:rFonts w:ascii="TH Sarabun New" w:eastAsiaTheme="minorEastAsia" w:hAnsi="TH Sarabun New" w:cs="TH Sarabun New" w:hint="cs"/>
+                <w:rFonts w:ascii="TH Sarabun New" w:eastAsiaTheme="minorEastAsia" w:hAnsi="TH Sarabun New" w:cs="TH Sarabun New"/>
                 <w:sz w:val="32"/>
                 <w:szCs w:val="32"/>
                 <w:cs/>
@@ -1207,12 +1239,13 @@
         <w:tc>
           <w:tcPr>
             <w:tcW w:w="4675" w:type="dxa"/>
+            <w:shd w:val="clear" w:color="auto" w:fill="auto"/>
           </w:tcPr>
           <w:p>
             <w:pPr>
               <w:jc w:val="thaiDistribute"/>
               <w:rPr>
-                <w:rFonts w:ascii="TH Sarabun New" w:eastAsiaTheme="minorEastAsia" w:hAnsi="TH Sarabun New" w:cs="TH Sarabun New" w:hint="cs"/>
+                <w:rFonts w:ascii="TH Sarabun New" w:eastAsiaTheme="minorEastAsia" w:hAnsi="TH Sarabun New" w:cs="TH Sarabun New"/>
                 <w:sz w:val="32"/>
                 <w:szCs w:val="32"/>
               </w:rPr>
@@ -1238,7 +1271,7 @@
             <w:pPr>
               <w:jc w:val="thaiDistribute"/>
               <w:rPr>
-                <w:rFonts w:ascii="TH Sarabun New" w:eastAsiaTheme="minorEastAsia" w:hAnsi="TH Sarabun New" w:cs="TH Sarabun New" w:hint="cs"/>
+                <w:rFonts w:ascii="TH Sarabun New" w:eastAsiaTheme="minorEastAsia" w:hAnsi="TH Sarabun New" w:cs="TH Sarabun New"/>
                 <w:sz w:val="32"/>
                 <w:szCs w:val="32"/>
               </w:rPr>
@@ -1256,7 +1289,7 @@
             <w:pPr>
               <w:jc w:val="thaiDistribute"/>
               <w:rPr>
-                <w:rFonts w:ascii="TH Sarabun New" w:eastAsiaTheme="minorEastAsia" w:hAnsi="TH Sarabun New" w:cs="TH Sarabun New" w:hint="cs"/>
+                <w:rFonts w:ascii="TH Sarabun New" w:eastAsiaTheme="minorEastAsia" w:hAnsi="TH Sarabun New" w:cs="TH Sarabun New"/>
                 <w:sz w:val="32"/>
                 <w:szCs w:val="32"/>
               </w:rPr>
@@ -1274,7 +1307,7 @@
             <w:pPr>
               <w:jc w:val="thaiDistribute"/>
               <w:rPr>
-                <w:rFonts w:ascii="TH Sarabun New" w:eastAsiaTheme="minorEastAsia" w:hAnsi="TH Sarabun New" w:cs="TH Sarabun New" w:hint="cs"/>
+                <w:rFonts w:ascii="TH Sarabun New" w:eastAsiaTheme="minorEastAsia" w:hAnsi="TH Sarabun New" w:cs="TH Sarabun New"/>
                 <w:sz w:val="32"/>
                 <w:szCs w:val="32"/>
               </w:rPr>
@@ -1292,7 +1325,7 @@
             <w:pPr>
               <w:jc w:val="thaiDistribute"/>
               <w:rPr>
-                <w:rFonts w:ascii="TH Sarabun New" w:eastAsiaTheme="minorEastAsia" w:hAnsi="TH Sarabun New" w:cs="TH Sarabun New" w:hint="cs"/>
+                <w:rFonts w:ascii="TH Sarabun New" w:eastAsiaTheme="minorEastAsia" w:hAnsi="TH Sarabun New" w:cs="TH Sarabun New"/>
                 <w:sz w:val="32"/>
                 <w:szCs w:val="32"/>
               </w:rPr>
@@ -1315,7 +1348,7 @@
             <w:pPr>
               <w:jc w:val="thaiDistribute"/>
               <w:rPr>
-                <w:rFonts w:ascii="TH Sarabun New" w:eastAsiaTheme="minorEastAsia" w:hAnsi="TH Sarabun New" w:cs="TH Sarabun New" w:hint="cs"/>
+                <w:rFonts w:ascii="TH Sarabun New" w:eastAsiaTheme="minorEastAsia" w:hAnsi="TH Sarabun New" w:cs="TH Sarabun New"/>
                 <w:sz w:val="32"/>
                 <w:szCs w:val="32"/>
               </w:rPr>
@@ -1333,7 +1366,7 @@
             <w:pPr>
               <w:jc w:val="thaiDistribute"/>
               <w:rPr>
-                <w:rFonts w:ascii="TH Sarabun New" w:eastAsiaTheme="minorEastAsia" w:hAnsi="TH Sarabun New" w:cs="TH Sarabun New" w:hint="cs"/>
+                <w:rFonts w:ascii="TH Sarabun New" w:eastAsiaTheme="minorEastAsia" w:hAnsi="TH Sarabun New" w:cs="TH Sarabun New"/>
                 <w:sz w:val="32"/>
                 <w:szCs w:val="32"/>
               </w:rPr>
@@ -1351,7 +1384,7 @@
             <w:pPr>
               <w:jc w:val="thaiDistribute"/>
               <w:rPr>
-                <w:rFonts w:ascii="TH Sarabun New" w:eastAsiaTheme="minorEastAsia" w:hAnsi="TH Sarabun New" w:cs="TH Sarabun New" w:hint="cs"/>
+                <w:rFonts w:ascii="TH Sarabun New" w:eastAsiaTheme="minorEastAsia" w:hAnsi="TH Sarabun New" w:cs="TH Sarabun New"/>
                 <w:sz w:val="32"/>
                 <w:szCs w:val="32"/>
               </w:rPr>
@@ -1369,7 +1402,7 @@
             <w:pPr>
               <w:jc w:val="thaiDistribute"/>
               <w:rPr>
-                <w:rFonts w:ascii="TH Sarabun New" w:eastAsiaTheme="minorEastAsia" w:hAnsi="TH Sarabun New" w:cs="TH Sarabun New" w:hint="cs"/>
+                <w:rFonts w:ascii="TH Sarabun New" w:eastAsiaTheme="minorEastAsia" w:hAnsi="TH Sarabun New" w:cs="TH Sarabun New"/>
                 <w:sz w:val="32"/>
                 <w:szCs w:val="32"/>
               </w:rPr>
@@ -1387,7 +1420,7 @@
             <w:pPr>
               <w:jc w:val="thaiDistribute"/>
               <w:rPr>
-                <w:rFonts w:ascii="TH Sarabun New" w:eastAsiaTheme="minorEastAsia" w:hAnsi="TH Sarabun New" w:cs="TH Sarabun New" w:hint="cs"/>
+                <w:rFonts w:ascii="TH Sarabun New" w:eastAsiaTheme="minorEastAsia" w:hAnsi="TH Sarabun New" w:cs="TH Sarabun New"/>
                 <w:sz w:val="32"/>
                 <w:szCs w:val="32"/>
               </w:rPr>
@@ -1412,7 +1445,7 @@
             <w:pPr>
               <w:jc w:val="thaiDistribute"/>
               <w:rPr>
-                <w:rFonts w:ascii="TH Sarabun New" w:eastAsiaTheme="minorEastAsia" w:hAnsi="TH Sarabun New" w:cs="TH Sarabun New" w:hint="cs"/>
+                <w:rFonts w:ascii="TH Sarabun New" w:eastAsiaTheme="minorEastAsia" w:hAnsi="TH Sarabun New" w:cs="TH Sarabun New"/>
                 <w:sz w:val="32"/>
                 <w:szCs w:val="32"/>
               </w:rPr>
@@ -1430,7 +1463,7 @@
             <w:pPr>
               <w:jc w:val="thaiDistribute"/>
               <w:rPr>
-                <w:rFonts w:ascii="TH Sarabun New" w:eastAsiaTheme="minorEastAsia" w:hAnsi="TH Sarabun New" w:cs="TH Sarabun New" w:hint="cs"/>
+                <w:rFonts w:ascii="TH Sarabun New" w:eastAsiaTheme="minorEastAsia" w:hAnsi="TH Sarabun New" w:cs="TH Sarabun New"/>
                 <w:sz w:val="32"/>
                 <w:szCs w:val="32"/>
               </w:rPr>
@@ -1448,7 +1481,7 @@
             <w:pPr>
               <w:jc w:val="thaiDistribute"/>
               <w:rPr>
-                <w:rFonts w:ascii="TH Sarabun New" w:eastAsiaTheme="minorEastAsia" w:hAnsi="TH Sarabun New" w:cs="TH Sarabun New" w:hint="cs"/>
+                <w:rFonts w:ascii="TH Sarabun New" w:eastAsiaTheme="minorEastAsia" w:hAnsi="TH Sarabun New" w:cs="TH Sarabun New"/>
                 <w:sz w:val="32"/>
                 <w:szCs w:val="32"/>
               </w:rPr>
@@ -1466,7 +1499,7 @@
             <w:pPr>
               <w:jc w:val="thaiDistribute"/>
               <w:rPr>
-                <w:rFonts w:ascii="TH Sarabun New" w:eastAsiaTheme="minorEastAsia" w:hAnsi="TH Sarabun New" w:cs="TH Sarabun New" w:hint="cs"/>
+                <w:rFonts w:ascii="TH Sarabun New" w:eastAsiaTheme="minorEastAsia" w:hAnsi="TH Sarabun New" w:cs="TH Sarabun New"/>
                 <w:sz w:val="32"/>
                 <w:szCs w:val="32"/>
               </w:rPr>
@@ -1484,7 +1517,7 @@
             <w:pPr>
               <w:jc w:val="thaiDistribute"/>
               <w:rPr>
-                <w:rFonts w:ascii="TH Sarabun New" w:eastAsiaTheme="minorEastAsia" w:hAnsi="TH Sarabun New" w:cs="TH Sarabun New" w:hint="cs"/>
+                <w:rFonts w:ascii="TH Sarabun New" w:eastAsiaTheme="minorEastAsia" w:hAnsi="TH Sarabun New" w:cs="TH Sarabun New"/>
                 <w:sz w:val="32"/>
                 <w:szCs w:val="32"/>
               </w:rPr>
@@ -1502,7 +1535,7 @@
             <w:pPr>
               <w:jc w:val="thaiDistribute"/>
               <w:rPr>
-                <w:rFonts w:ascii="TH Sarabun New" w:eastAsiaTheme="minorEastAsia" w:hAnsi="TH Sarabun New" w:cs="TH Sarabun New" w:hint="cs"/>
+                <w:rFonts w:ascii="TH Sarabun New" w:eastAsiaTheme="minorEastAsia" w:hAnsi="TH Sarabun New" w:cs="TH Sarabun New"/>
                 <w:sz w:val="32"/>
                 <w:szCs w:val="32"/>
               </w:rPr>
@@ -1520,7 +1553,7 @@
             <w:pPr>
               <w:jc w:val="thaiDistribute"/>
               <w:rPr>
-                <w:rFonts w:ascii="TH Sarabun New" w:eastAsiaTheme="minorEastAsia" w:hAnsi="TH Sarabun New" w:cs="TH Sarabun New" w:hint="cs"/>
+                <w:rFonts w:ascii="TH Sarabun New" w:eastAsiaTheme="minorEastAsia" w:hAnsi="TH Sarabun New" w:cs="TH Sarabun New"/>
                 <w:sz w:val="32"/>
                 <w:szCs w:val="32"/>
               </w:rPr>
@@ -1543,7 +1576,7 @@
             <w:pPr>
               <w:jc w:val="thaiDistribute"/>
               <w:rPr>
-                <w:rFonts w:ascii="TH Sarabun New" w:eastAsiaTheme="minorEastAsia" w:hAnsi="TH Sarabun New" w:cs="TH Sarabun New" w:hint="cs"/>
+                <w:rFonts w:ascii="TH Sarabun New" w:eastAsiaTheme="minorEastAsia" w:hAnsi="TH Sarabun New" w:cs="TH Sarabun New"/>
                 <w:sz w:val="32"/>
                 <w:szCs w:val="32"/>
               </w:rPr>
@@ -1561,7 +1594,7 @@
             <w:pPr>
               <w:jc w:val="thaiDistribute"/>
               <w:rPr>
-                <w:rFonts w:ascii="TH Sarabun New" w:eastAsiaTheme="minorEastAsia" w:hAnsi="TH Sarabun New" w:cs="TH Sarabun New" w:hint="cs"/>
+                <w:rFonts w:ascii="TH Sarabun New" w:eastAsiaTheme="minorEastAsia" w:hAnsi="TH Sarabun New" w:cs="TH Sarabun New"/>
                 <w:sz w:val="32"/>
                 <w:szCs w:val="32"/>
               </w:rPr>
@@ -1579,7 +1612,7 @@
             <w:pPr>
               <w:jc w:val="thaiDistribute"/>
               <w:rPr>
-                <w:rFonts w:ascii="TH Sarabun New" w:eastAsiaTheme="minorEastAsia" w:hAnsi="TH Sarabun New" w:cs="TH Sarabun New" w:hint="cs"/>
+                <w:rFonts w:ascii="TH Sarabun New" w:eastAsiaTheme="minorEastAsia" w:hAnsi="TH Sarabun New" w:cs="TH Sarabun New"/>
                 <w:sz w:val="32"/>
                 <w:szCs w:val="32"/>
               </w:rPr>
@@ -1597,7 +1630,7 @@
             <w:pPr>
               <w:jc w:val="thaiDistribute"/>
               <w:rPr>
-                <w:rFonts w:ascii="TH Sarabun New" w:eastAsiaTheme="minorEastAsia" w:hAnsi="TH Sarabun New" w:cs="TH Sarabun New" w:hint="cs"/>
+                <w:rFonts w:ascii="TH Sarabun New" w:eastAsiaTheme="minorEastAsia" w:hAnsi="TH Sarabun New" w:cs="TH Sarabun New"/>
                 <w:sz w:val="32"/>
                 <w:szCs w:val="32"/>
               </w:rPr>
@@ -1618,7 +1651,7 @@
       <w:pPr>
         <w:jc w:val="thaiDistribute"/>
         <w:rPr>
-          <w:rFonts w:ascii="TH Sarabun New" w:eastAsiaTheme="minorEastAsia" w:hAnsi="TH Sarabun New" w:cs="TH Sarabun New" w:hint="cs"/>
+          <w:rFonts w:ascii="TH Sarabun New" w:eastAsiaTheme="minorEastAsia" w:hAnsi="TH Sarabun New" w:cs="TH Sarabun New"/>
           <w:sz w:val="32"/>
           <w:szCs w:val="32"/>
         </w:rPr>
@@ -1628,7 +1661,7 @@
       <w:pPr>
         <w:jc w:val="thaiDistribute"/>
         <w:rPr>
-          <w:rFonts w:ascii="TH Sarabun New" w:eastAsiaTheme="minorEastAsia" w:hAnsi="TH Sarabun New" w:cs="TH Sarabun New" w:hint="cs"/>
+          <w:rFonts w:ascii="TH Sarabun New" w:eastAsiaTheme="minorEastAsia" w:hAnsi="TH Sarabun New" w:cs="TH Sarabun New"/>
           <w:sz w:val="32"/>
           <w:szCs w:val="32"/>
         </w:rPr>
@@ -1638,7 +1671,7 @@
       <w:pPr>
         <w:jc w:val="right"/>
         <w:rPr>
-          <w:rFonts w:ascii="TH Sarabun New" w:eastAsiaTheme="minorEastAsia" w:hAnsi="TH Sarabun New" w:cs="TH Sarabun New" w:hint="cs"/>
+          <w:rFonts w:ascii="TH Sarabun New" w:eastAsiaTheme="minorEastAsia" w:hAnsi="TH Sarabun New" w:cs="TH Sarabun New"/>
           <w:b/>
           <w:bCs/>
           <w:color w:val="000000" w:themeColor="text1"/>
@@ -1651,36 +1684,172 @@
       <w:pPr>
         <w:jc w:val="right"/>
         <w:rPr>
-          <w:rFonts w:ascii="TH Sarabun New" w:eastAsiaTheme="minorEastAsia" w:hAnsi="TH Sarabun New" w:cs="TH Sarabun New" w:hint="cs"/>
-          <w:b/>
-          <w:bCs/>
-          <w:color w:val="000000" w:themeColor="text1"/>
-          <w:sz w:val="32"/>
-          <w:szCs w:val="32"/>
-          <w:cs/>
-        </w:rPr>
-      </w:pPr>
-      <w:r>
-        <w:rPr>
-          <w:rFonts w:ascii="TH Sarabun New" w:eastAsiaTheme="minorEastAsia" w:hAnsi="TH Sarabun New" w:cs="TH Sarabun New" w:hint="cs"/>
-          <w:b/>
-          <w:bCs/>
-          <w:color w:val="000000" w:themeColor="text1"/>
-          <w:sz w:val="32"/>
-          <w:szCs w:val="32"/>
+          <w:rFonts w:ascii="TH Sarabun New" w:hAnsi="TH Sarabun New" w:cs="TH Sarabun New"/>
+          <w:b/>
+          <w:bCs/>
+          <w:sz w:val="32"/>
+          <w:szCs w:val="36"/>
+        </w:rPr>
+      </w:pPr>
+    </w:p>
+    <w:p>
+      <w:pPr>
+        <w:jc w:val="right"/>
+        <w:rPr>
+          <w:rFonts w:ascii="TH Sarabun New" w:hAnsi="TH Sarabun New" w:cs="TH Sarabun New"/>
+          <w:b/>
+          <w:bCs/>
+          <w:sz w:val="32"/>
+          <w:szCs w:val="36"/>
+        </w:rPr>
+      </w:pPr>
+    </w:p>
+    <w:p>
+      <w:pPr>
+        <w:jc w:val="right"/>
+        <w:rPr>
+          <w:rFonts w:ascii="TH Sarabun New" w:hAnsi="TH Sarabun New" w:cs="TH Sarabun New"/>
+          <w:b/>
+          <w:bCs/>
+          <w:sz w:val="32"/>
+          <w:szCs w:val="36"/>
+        </w:rPr>
+      </w:pPr>
+    </w:p>
+    <w:p>
+      <w:pPr>
+        <w:jc w:val="right"/>
+        <w:rPr>
+          <w:rFonts w:ascii="TH Sarabun New" w:hAnsi="TH Sarabun New" w:cs="TH Sarabun New"/>
+          <w:b/>
+          <w:bCs/>
+          <w:sz w:val="32"/>
+          <w:szCs w:val="36"/>
+        </w:rPr>
+      </w:pPr>
+    </w:p>
+    <w:p>
+      <w:pPr>
+        <w:jc w:val="right"/>
+        <w:rPr>
+          <w:rFonts w:ascii="TH Sarabun New" w:hAnsi="TH Sarabun New" w:cs="TH Sarabun New"/>
+          <w:b/>
+          <w:bCs/>
+          <w:sz w:val="32"/>
+          <w:szCs w:val="36"/>
+        </w:rPr>
+      </w:pPr>
+    </w:p>
+    <w:p>
+      <w:pPr>
+        <w:jc w:val="right"/>
+        <w:rPr>
+          <w:rFonts w:ascii="TH Sarabun New" w:hAnsi="TH Sarabun New" w:cs="TH Sarabun New"/>
+          <w:b/>
+          <w:bCs/>
+          <w:sz w:val="32"/>
+          <w:szCs w:val="36"/>
+        </w:rPr>
+      </w:pPr>
+    </w:p>
+    <w:p>
+      <w:pPr>
+        <w:jc w:val="right"/>
+        <w:rPr>
+          <w:rFonts w:ascii="TH Sarabun New" w:hAnsi="TH Sarabun New" w:cs="TH Sarabun New"/>
+          <w:b/>
+          <w:bCs/>
+          <w:sz w:val="32"/>
+          <w:szCs w:val="36"/>
+        </w:rPr>
+      </w:pPr>
+    </w:p>
+    <w:p>
+      <w:pPr>
+        <w:jc w:val="right"/>
+        <w:rPr>
+          <w:rFonts w:ascii="TH Sarabun New" w:hAnsi="TH Sarabun New" w:cs="TH Sarabun New"/>
+          <w:b/>
+          <w:bCs/>
+          <w:sz w:val="32"/>
+          <w:szCs w:val="36"/>
+        </w:rPr>
+      </w:pPr>
+    </w:p>
+    <w:p>
+      <w:pPr>
+        <w:jc w:val="right"/>
+        <w:rPr>
+          <w:rFonts w:ascii="TH Sarabun New" w:hAnsi="TH Sarabun New" w:cs="TH Sarabun New"/>
+          <w:b/>
+          <w:bCs/>
+          <w:sz w:val="32"/>
+          <w:szCs w:val="36"/>
+        </w:rPr>
+      </w:pPr>
+    </w:p>
+    <w:p>
+      <w:pPr>
+        <w:jc w:val="right"/>
+        <w:rPr>
+          <w:rFonts w:ascii="TH Sarabun New" w:hAnsi="TH Sarabun New" w:cs="TH Sarabun New"/>
+          <w:b/>
+          <w:bCs/>
+          <w:sz w:val="32"/>
+          <w:szCs w:val="36"/>
+        </w:rPr>
+      </w:pPr>
+    </w:p>
+    <w:p>
+      <w:pPr>
+        <w:jc w:val="right"/>
+        <w:rPr>
+          <w:rFonts w:ascii="TH Sarabun New" w:hAnsi="TH Sarabun New" w:cs="TH Sarabun New"/>
+          <w:b/>
+          <w:bCs/>
+          <w:sz w:val="32"/>
+          <w:szCs w:val="36"/>
+        </w:rPr>
+      </w:pPr>
+    </w:p>
+    <w:p>
+      <w:pPr>
+        <w:jc w:val="right"/>
+        <w:rPr>
+          <w:rFonts w:ascii="TH Sarabun New" w:hAnsi="TH Sarabun New" w:cs="TH Sarabun New"/>
+          <w:b/>
+          <w:bCs/>
+          <w:sz w:val="32"/>
+          <w:szCs w:val="36"/>
+        </w:rPr>
+      </w:pPr>
+    </w:p>
+    <w:p>
+      <w:pPr>
+        <w:jc w:val="right"/>
+        <w:rPr>
+          <w:rFonts w:ascii="TH Sarabun New" w:hAnsi="TH Sarabun New" w:cs="TH Sarabun New"/>
+          <w:b/>
+          <w:bCs/>
+          <w:sz w:val="32"/>
+          <w:szCs w:val="36"/>
+        </w:rPr>
+      </w:pPr>
+      <w:bookmarkStart w:id="0" w:name="_GoBack"/>
+      <w:bookmarkEnd w:id="0"/>
+      <w:r>
+        <w:rPr>
+          <w:rFonts w:ascii="TH Sarabun New" w:hAnsi="TH Sarabun New" w:cs="TH Sarabun New"/>
+          <w:b/>
+          <w:bCs/>
+          <w:sz w:val="32"/>
+          <w:szCs w:val="36"/>
         </w:rPr>
         <w:t>2/2</w:t>
       </w:r>
     </w:p>
-    <w:p>
-      <w:pPr>
-        <w:rPr>
-          <w:rFonts w:ascii="TH Sarabun New" w:hAnsi="TH Sarabun New" w:cs="TH Sarabun New" w:hint="cs"/>
-        </w:rPr>
-      </w:pPr>
-    </w:p>
     <w:sectPr>
-      <w:headerReference w:type="default" r:id="rId6"/>
+      <w:footerReference w:type="default" r:id="rId7"/>
       <w:pgSz w:w="12240" w:h="15840"/>
       <w:pgMar w:top="1440" w:right="1440" w:bottom="1440" w:left="1440" w:header="720" w:footer="720" w:gutter="0"/>
       <w:cols w:space="720"/>
@@ -1709,51 +1878,40 @@
 </w:endnotes>
 </file>
 
-<file path=word/footnotes.xml><?xml version="1.0" encoding="utf-8"?>
-<w:footnotes xmlns:wpc="http://schemas.microsoft.com/office/word/2010/wordprocessingCanvas" xmlns:cx="http://schemas.microsoft.com/office/drawing/2014/chartex" xmlns:cx1="http://schemas.microsoft.com/office/drawing/2015/9/8/chartex" xmlns:cx2="http://schemas.microsoft.com/office/drawing/2015/10/21/chartex" xmlns:cx3="http://schemas.microsoft.com/office/drawing/2016/5/9/chartex" xmlns:cx4="http://schemas.microsoft.com/office/drawing/2016/5/10/chartex" xmlns:cx5="http://schemas.microsoft.com/office/drawing/2016/5/11/chartex" xmlns:cx6="http://schemas.microsoft.com/office/drawing/2016/5/12/chartex" xmlns:cx7="http://schemas.microsoft.com/office/drawing/2016/5/13/chartex" xmlns:cx8="http://schemas.microsoft.com/office/drawing/2016/5/14/chartex" xmlns:mc="http://schemas.openxmlformats.org/markup-compatibility/2006" xmlns:aink="http://schemas.microsoft.com/office/drawing/2016/ink" xmlns:am3d="http://schemas.microsoft.com/office/drawing/2017/model3d" xmlns:o="urn:schemas-microsoft-com:office:office" xmlns:r="http://schemas.openxmlformats.org/officeDocument/2006/relationships" xmlns:m="http://schemas.openxmlformats.org/officeDocument/2006/math" xmlns:v="urn:schemas-microsoft-com:vml" xmlns:wp14="http://schemas.microsoft.com/office/word/2010/wordprocessingDrawing" xmlns:wp="http://schemas.openxmlformats.org/drawingml/2006/wordprocessingDrawing" xmlns:w10="urn:schemas-microsoft-com:office:word" xmlns:w="http://schemas.openxmlformats.org/wordprocessingml/2006/main" xmlns:w14="http://schemas.microsoft.com/office/word/2010/wordml" xmlns:w15="http://schemas.microsoft.com/office/word/2012/wordml" xmlns:w16cid="http://schemas.microsoft.com/office/word/2016/wordml/cid" xmlns:w16se="http://schemas.microsoft.com/office/word/2015/wordml/symex" xmlns:wpg="http://schemas.microsoft.com/office/word/2010/wordprocessingGroup" xmlns:wpi="http://schemas.microsoft.com/office/word/2010/wordprocessingInk" xmlns:wne="http://schemas.microsoft.com/office/word/2006/wordml" xmlns:wps="http://schemas.microsoft.com/office/word/2010/wordprocessingShape" mc:Ignorable="w14 w15 w16se w16cid wp14">
-  <w:footnote w:type="separator" w:id="-1">
-    <w:p>
-      <w:r>
-        <w:separator/>
-      </w:r>
-    </w:p>
-  </w:footnote>
-  <w:footnote w:type="continuationSeparator" w:id="0">
-    <w:p>
-      <w:r>
-        <w:continuationSeparator/>
-      </w:r>
-    </w:p>
-  </w:footnote>
-</w:footnotes>
-</file>
-
-<file path=word/header1.xml><?xml version="1.0" encoding="utf-8"?>
-<w:hdr xmlns:wpc="http://schemas.microsoft.com/office/word/2010/wordprocessingCanvas" xmlns:cx="http://schemas.microsoft.com/office/drawing/2014/chartex" xmlns:cx1="http://schemas.microsoft.com/office/drawing/2015/9/8/chartex" xmlns:cx2="http://schemas.microsoft.com/office/drawing/2015/10/21/chartex" xmlns:cx3="http://schemas.microsoft.com/office/drawing/2016/5/9/chartex" xmlns:cx4="http://schemas.microsoft.com/office/drawing/2016/5/10/chartex" xmlns:cx5="http://schemas.microsoft.com/office/drawing/2016/5/11/chartex" xmlns:cx6="http://schemas.microsoft.com/office/drawing/2016/5/12/chartex" xmlns:cx7="http://schemas.microsoft.com/office/drawing/2016/5/13/chartex" xmlns:cx8="http://schemas.microsoft.com/office/drawing/2016/5/14/chartex" xmlns:mc="http://schemas.openxmlformats.org/markup-compatibility/2006" xmlns:aink="http://schemas.microsoft.com/office/drawing/2016/ink" xmlns:am3d="http://schemas.microsoft.com/office/drawing/2017/model3d" xmlns:o="urn:schemas-microsoft-com:office:office" xmlns:r="http://schemas.openxmlformats.org/officeDocument/2006/relationships" xmlns:m="http://schemas.openxmlformats.org/officeDocument/2006/math" xmlns:v="urn:schemas-microsoft-com:vml" xmlns:wp14="http://schemas.microsoft.com/office/word/2010/wordprocessingDrawing" xmlns:wp="http://schemas.openxmlformats.org/drawingml/2006/wordprocessingDrawing" xmlns:w10="urn:schemas-microsoft-com:office:word" xmlns:w="http://schemas.openxmlformats.org/wordprocessingml/2006/main" xmlns:w14="http://schemas.microsoft.com/office/word/2010/wordml" xmlns:w15="http://schemas.microsoft.com/office/word/2012/wordml" xmlns:w16cid="http://schemas.microsoft.com/office/word/2016/wordml/cid" xmlns:w16se="http://schemas.microsoft.com/office/word/2015/wordml/symex" xmlns:wpg="http://schemas.microsoft.com/office/word/2010/wordprocessingGroup" xmlns:wpi="http://schemas.microsoft.com/office/word/2010/wordprocessingInk" xmlns:wne="http://schemas.microsoft.com/office/word/2006/wordml" xmlns:wps="http://schemas.microsoft.com/office/word/2010/wordprocessingShape" mc:Ignorable="w14 w15 w16se w16cid wp14">
+<file path=word/footer1.xml><?xml version="1.0" encoding="utf-8"?>
+<w:ftr xmlns:wpc="http://schemas.microsoft.com/office/word/2010/wordprocessingCanvas" xmlns:cx="http://schemas.microsoft.com/office/drawing/2014/chartex" xmlns:cx1="http://schemas.microsoft.com/office/drawing/2015/9/8/chartex" xmlns:cx2="http://schemas.microsoft.com/office/drawing/2015/10/21/chartex" xmlns:cx3="http://schemas.microsoft.com/office/drawing/2016/5/9/chartex" xmlns:cx4="http://schemas.microsoft.com/office/drawing/2016/5/10/chartex" xmlns:cx5="http://schemas.microsoft.com/office/drawing/2016/5/11/chartex" xmlns:cx6="http://schemas.microsoft.com/office/drawing/2016/5/12/chartex" xmlns:cx7="http://schemas.microsoft.com/office/drawing/2016/5/13/chartex" xmlns:cx8="http://schemas.microsoft.com/office/drawing/2016/5/14/chartex" xmlns:mc="http://schemas.openxmlformats.org/markup-compatibility/2006" xmlns:aink="http://schemas.microsoft.com/office/drawing/2016/ink" xmlns:am3d="http://schemas.microsoft.com/office/drawing/2017/model3d" xmlns:o="urn:schemas-microsoft-com:office:office" xmlns:r="http://schemas.openxmlformats.org/officeDocument/2006/relationships" xmlns:m="http://schemas.openxmlformats.org/officeDocument/2006/math" xmlns:v="urn:schemas-microsoft-com:vml" xmlns:wp14="http://schemas.microsoft.com/office/word/2010/wordprocessingDrawing" xmlns:wp="http://schemas.openxmlformats.org/drawingml/2006/wordprocessingDrawing" xmlns:w10="urn:schemas-microsoft-com:office:word" xmlns:w="http://schemas.openxmlformats.org/wordprocessingml/2006/main" xmlns:w14="http://schemas.microsoft.com/office/word/2010/wordml" xmlns:w15="http://schemas.microsoft.com/office/word/2012/wordml" xmlns:w16cid="http://schemas.microsoft.com/office/word/2016/wordml/cid" xmlns:w16se="http://schemas.microsoft.com/office/word/2015/wordml/symex" xmlns:wpg="http://schemas.microsoft.com/office/word/2010/wordprocessingGroup" xmlns:wpi="http://schemas.microsoft.com/office/word/2010/wordprocessingInk" xmlns:wne="http://schemas.microsoft.com/office/word/2006/wordml" xmlns:wps="http://schemas.microsoft.com/office/word/2010/wordprocessingShape" mc:Ignorable="w14 w15 w16se w16cid wp14">
   <w:p>
     <w:pPr>
-      <w:pStyle w:val="Header"/>
+      <w:pStyle w:val="Footer"/>
       <w:jc w:val="right"/>
       <w:rPr>
-        <w:rFonts w:ascii="TH Sarabun New" w:hAnsi="TH Sarabun New" w:cs="TH Sarabun New" w:hint="cs"/>
+        <w:rFonts w:ascii="TH Sarabun New" w:hAnsi="TH Sarabun New" w:cs="TH Sarabun New"/>
         <w:sz w:val="32"/>
-        <w:szCs w:val="32"/>
+        <w:szCs w:val="36"/>
       </w:rPr>
     </w:pPr>
     <w:r>
       <w:rPr>
+        <w:rFonts w:ascii="TH Sarabun New" w:hAnsi="TH Sarabun New" w:cs="TH Sarabun New"/>
+        <w:sz w:val="32"/>
+        <w:szCs w:val="36"/>
+      </w:rPr>
+      <w:t>b</w:t>
+    </w:r>
+    <w:r>
+      <w:rPr>
         <w:rFonts w:ascii="TH Sarabun New" w:hAnsi="TH Sarabun New" w:cs="TH Sarabun New" w:hint="cs"/>
         <w:sz w:val="32"/>
-        <w:szCs w:val="32"/>
+        <w:szCs w:val="36"/>
       </w:rPr>
-      <w:t xml:space="preserve">By </w:t>
+      <w:t xml:space="preserve">y </w:t>
     </w:r>
     <w:proofErr w:type="spellStart"/>
     <w:r>
       <w:rPr>
         <w:rFonts w:ascii="TH Sarabun New" w:hAnsi="TH Sarabun New" w:cs="TH Sarabun New" w:hint="cs"/>
         <w:sz w:val="32"/>
-        <w:szCs w:val="32"/>
+        <w:szCs w:val="36"/>
       </w:rPr>
       <w:t>boyplus</w:t>
     </w:r>
@@ -1761,10 +1919,29 @@
   </w:p>
   <w:p>
     <w:pPr>
-      <w:pStyle w:val="Header"/>
+      <w:pStyle w:val="Footer"/>
     </w:pPr>
   </w:p>
-</w:hdr>
+</w:ftr>
+</file>
+
+<file path=word/footnotes.xml><?xml version="1.0" encoding="utf-8"?>
+<w:footnotes xmlns:wpc="http://schemas.microsoft.com/office/word/2010/wordprocessingCanvas" xmlns:cx="http://schemas.microsoft.com/office/drawing/2014/chartex" xmlns:cx1="http://schemas.microsoft.com/office/drawing/2015/9/8/chartex" xmlns:cx2="http://schemas.microsoft.com/office/drawing/2015/10/21/chartex" xmlns:cx3="http://schemas.microsoft.com/office/drawing/2016/5/9/chartex" xmlns:cx4="http://schemas.microsoft.com/office/drawing/2016/5/10/chartex" xmlns:cx5="http://schemas.microsoft.com/office/drawing/2016/5/11/chartex" xmlns:cx6="http://schemas.microsoft.com/office/drawing/2016/5/12/chartex" xmlns:cx7="http://schemas.microsoft.com/office/drawing/2016/5/13/chartex" xmlns:cx8="http://schemas.microsoft.com/office/drawing/2016/5/14/chartex" xmlns:mc="http://schemas.openxmlformats.org/markup-compatibility/2006" xmlns:aink="http://schemas.microsoft.com/office/drawing/2016/ink" xmlns:am3d="http://schemas.microsoft.com/office/drawing/2017/model3d" xmlns:o="urn:schemas-microsoft-com:office:office" xmlns:r="http://schemas.openxmlformats.org/officeDocument/2006/relationships" xmlns:m="http://schemas.openxmlformats.org/officeDocument/2006/math" xmlns:v="urn:schemas-microsoft-com:vml" xmlns:wp14="http://schemas.microsoft.com/office/word/2010/wordprocessingDrawing" xmlns:wp="http://schemas.openxmlformats.org/drawingml/2006/wordprocessingDrawing" xmlns:w10="urn:schemas-microsoft-com:office:word" xmlns:w="http://schemas.openxmlformats.org/wordprocessingml/2006/main" xmlns:w14="http://schemas.microsoft.com/office/word/2010/wordml" xmlns:w15="http://schemas.microsoft.com/office/word/2012/wordml" xmlns:w16cid="http://schemas.microsoft.com/office/word/2016/wordml/cid" xmlns:w16se="http://schemas.microsoft.com/office/word/2015/wordml/symex" xmlns:wpg="http://schemas.microsoft.com/office/word/2010/wordprocessingGroup" xmlns:wpi="http://schemas.microsoft.com/office/word/2010/wordprocessingInk" xmlns:wne="http://schemas.microsoft.com/office/word/2006/wordml" xmlns:wps="http://schemas.microsoft.com/office/word/2010/wordprocessingShape" mc:Ignorable="w14 w15 w16se w16cid wp14">
+  <w:footnote w:type="separator" w:id="-1">
+    <w:p>
+      <w:r>
+        <w:separator/>
+      </w:r>
+    </w:p>
+  </w:footnote>
+  <w:footnote w:type="continuationSeparator" w:id="0">
+    <w:p>
+      <w:r>
+        <w:continuationSeparator/>
+      </w:r>
+    </w:p>
+  </w:footnote>
+</w:footnotes>
 </file>
 
 <file path=word/styles.xml><?xml version="1.0" encoding="utf-8"?>
@@ -2571,4 +2748,16 @@
     </a:ext>
   </a:extLst>
 </a:theme>
+</file>
+
+<file path=customXml/item1.xml><?xml version="1.0" encoding="utf-8"?>
+<b:Sources xmlns:b="http://schemas.openxmlformats.org/officeDocument/2006/bibliography" xmlns="http://schemas.openxmlformats.org/officeDocument/2006/bibliography" SelectedStyle="/APASixthEditionOfficeOnline.xsl" StyleName="APA" Version="6"/>
+</file>
+
+<file path=customXml/itemProps1.xml><?xml version="1.0" encoding="utf-8"?>
+<ds:datastoreItem xmlns:ds="http://schemas.openxmlformats.org/officeDocument/2006/customXml" ds:itemID="{706B59A1-FE58-6F40-AB85-061A82B06D5B}">
+  <ds:schemaRefs>
+    <ds:schemaRef ds:uri="http://schemas.openxmlformats.org/officeDocument/2006/bibliography"/>
+  </ds:schemaRefs>
+</ds:datastoreItem>
 </file>
</xml_diff>

<commit_message>
[ADD] data-test pair of happiness problem
</commit_message>
<xml_diff>
--- a/New-year-contest/Far-away/Far away.docx
+++ b/New-year-contest/Far-away/Far away.docx
@@ -190,7 +190,205 @@
           <w:szCs w:val="32"/>
           <w:cs/>
         </w:rPr>
-        <w:t xml:space="preserve">โดยในตารางนี้ช่องที่ถูกแทนด้วย </w:t>
+        <w:t>โดย</w:t>
+      </w:r>
+      <w:r>
+        <w:rPr>
+          <w:rFonts w:ascii="TH Sarabun New" w:hAnsi="TH Sarabun New" w:cs="TH Sarabun New" w:hint="cs"/>
+          <w:sz w:val="32"/>
+          <w:szCs w:val="32"/>
+          <w:cs/>
+        </w:rPr>
+        <w:t xml:space="preserve">ในตารางอันนี้ </w:t>
+      </w:r>
+      <w:r>
+        <w:rPr>
+          <w:rFonts w:ascii="TH Sarabun New" w:hAnsi="TH Sarabun New" w:cs="TH Sarabun New" w:hint="cs"/>
+          <w:sz w:val="32"/>
+          <w:szCs w:val="32"/>
+          <w:cs/>
+        </w:rPr>
+        <w:t>ช่องในแถวที่</w:t>
+      </w:r>
+      <m:oMath>
+        <m:r>
+          <m:rPr>
+            <m:sty m:val="p"/>
+          </m:rPr>
+          <w:rPr>
+            <w:rFonts w:ascii="Cambria Math" w:hAnsi="Cambria Math" w:cs="TH Sarabun New"/>
+            <w:szCs w:val="24"/>
+          </w:rPr>
+          <m:t xml:space="preserve"> </m:t>
+        </m:r>
+        <m:r>
+          <m:rPr>
+            <m:sty m:val="p"/>
+          </m:rPr>
+          <w:rPr>
+            <w:rFonts w:ascii="Cambria Math" w:hAnsi="Cambria Math" w:cs="TH Sarabun New"/>
+            <w:szCs w:val="24"/>
+          </w:rPr>
+          <m:t>i</m:t>
+        </m:r>
+      </m:oMath>
+      <w:r>
+        <w:rPr>
+          <w:rFonts w:ascii="TH Sarabun New" w:eastAsiaTheme="minorEastAsia" w:hAnsi="TH Sarabun New" w:cs="TH Sarabun New"/>
+          <w:iCs/>
+          <w:szCs w:val="24"/>
+        </w:rPr>
+        <w:t xml:space="preserve">                         </w:t>
+      </w:r>
+      <w:r>
+        <w:rPr>
+          <w:rFonts w:ascii="TH Sarabun New" w:hAnsi="TH Sarabun New" w:cs="TH Sarabun New" w:hint="cs"/>
+          <w:sz w:val="32"/>
+          <w:szCs w:val="32"/>
+          <w:cs/>
+        </w:rPr>
+        <w:t xml:space="preserve"> </w:t>
+      </w:r>
+      <m:oMath>
+        <m:r>
+          <m:rPr>
+            <m:sty m:val="p"/>
+          </m:rPr>
+          <w:rPr>
+            <w:rFonts w:ascii="Cambria Math" w:hAnsi="Cambria Math" w:cs="Cordia New"/>
+            <w:szCs w:val="24"/>
+          </w:rPr>
+          <m:t>(1≤i≤n)</m:t>
+        </m:r>
+      </m:oMath>
+      <w:r>
+        <w:rPr>
+          <w:rFonts w:ascii="TH Sarabun New" w:eastAsiaTheme="minorEastAsia" w:hAnsi="TH Sarabun New" w:cs="TH Sarabun New"/>
+          <w:iCs/>
+          <w:szCs w:val="24"/>
+        </w:rPr>
+        <w:t xml:space="preserve"> </w:t>
+      </w:r>
+      <w:r>
+        <w:rPr>
+          <w:rFonts w:ascii="TH Sarabun New" w:hAnsi="TH Sarabun New" w:cs="TH Sarabun New" w:hint="cs"/>
+          <w:sz w:val="32"/>
+          <w:szCs w:val="32"/>
+          <w:cs/>
+        </w:rPr>
+        <w:t xml:space="preserve">คอลัมน์ที่ </w:t>
+      </w:r>
+      <m:oMath>
+        <m:r>
+          <m:rPr>
+            <m:sty m:val="p"/>
+          </m:rPr>
+          <w:rPr>
+            <w:rFonts w:ascii="Cambria Math" w:hAnsi="Cambria Math" w:cs="TH Sarabun New"/>
+            <w:szCs w:val="24"/>
+          </w:rPr>
+          <m:t>j</m:t>
+        </m:r>
+      </m:oMath>
+      <w:r>
+        <w:rPr>
+          <w:rFonts w:ascii="TH Sarabun New" w:hAnsi="TH Sarabun New" w:cs="TH Sarabun New"/>
+          <w:sz w:val="32"/>
+          <w:szCs w:val="32"/>
+        </w:rPr>
+        <w:t xml:space="preserve"> </w:t>
+      </w:r>
+      <m:oMath>
+        <m:r>
+          <m:rPr>
+            <m:sty m:val="p"/>
+          </m:rPr>
+          <w:rPr>
+            <w:rFonts w:ascii="Cambria Math" w:hAnsi="Cambria Math" w:cs="Cordia New"/>
+            <w:szCs w:val="24"/>
+          </w:rPr>
+          <m:t>(1≤j≤m)</m:t>
+        </m:r>
+      </m:oMath>
+      <w:r>
+        <w:rPr>
+          <w:rFonts w:ascii="TH Sarabun New" w:eastAsiaTheme="minorEastAsia" w:hAnsi="TH Sarabun New" w:cs="TH Sarabun New" w:hint="cs"/>
+          <w:iCs/>
+          <w:szCs w:val="24"/>
+          <w:cs/>
+        </w:rPr>
+        <w:t xml:space="preserve"> </w:t>
+      </w:r>
+      <w:r>
+        <w:rPr>
+          <w:rFonts w:ascii="TH Sarabun New" w:hAnsi="TH Sarabun New" w:cs="TH Sarabun New" w:hint="cs"/>
+          <w:sz w:val="32"/>
+          <w:szCs w:val="32"/>
+          <w:cs/>
+        </w:rPr>
+        <w:t>จะ</w:t>
+      </w:r>
+      <w:r>
+        <w:rPr>
+          <w:rFonts w:ascii="TH Sarabun New" w:hAnsi="TH Sarabun New" w:cs="TH Sarabun New" w:hint="cs"/>
+          <w:sz w:val="32"/>
+          <w:szCs w:val="32"/>
+          <w:cs/>
+        </w:rPr>
+        <w:t>สามารถถูก</w:t>
+      </w:r>
+      <w:r>
+        <w:rPr>
+          <w:rFonts w:ascii="TH Sarabun New" w:hAnsi="TH Sarabun New" w:cs="TH Sarabun New" w:hint="cs"/>
+          <w:sz w:val="32"/>
+          <w:szCs w:val="32"/>
+          <w:cs/>
+        </w:rPr>
+        <w:t>แทนที่ด้วย</w:t>
+      </w:r>
+      <w:r>
+        <w:rPr>
+          <w:rFonts w:ascii="TH Sarabun New" w:hAnsi="TH Sarabun New" w:cs="TH Sarabun New" w:hint="cs"/>
+          <w:sz w:val="32"/>
+          <w:szCs w:val="32"/>
+          <w:cs/>
+        </w:rPr>
+        <w:t xml:space="preserve">ตัวอักษรตัวใดตัวหนึ่งจาก </w:t>
+      </w:r>
+      <w:r>
+        <w:rPr>
+          <w:rFonts w:ascii="TH Sarabun New" w:hAnsi="TH Sarabun New" w:cs="TH Sarabun New"/>
+          <w:sz w:val="32"/>
+          <w:szCs w:val="32"/>
+        </w:rPr>
+        <w:t xml:space="preserve">2 </w:t>
+      </w:r>
+      <w:r>
+        <w:rPr>
+          <w:rFonts w:ascii="TH Sarabun New" w:hAnsi="TH Sarabun New" w:cs="TH Sarabun New" w:hint="cs"/>
+          <w:sz w:val="32"/>
+          <w:szCs w:val="32"/>
+          <w:cs/>
+        </w:rPr>
+        <w:t>ตัว</w:t>
+      </w:r>
+      <w:r>
+        <w:rPr>
+          <w:rFonts w:ascii="TH Sarabun New" w:hAnsi="TH Sarabun New" w:cs="TH Sarabun New" w:hint="cs"/>
+          <w:sz w:val="32"/>
+          <w:szCs w:val="32"/>
+          <w:cs/>
+        </w:rPr>
+        <w:t xml:space="preserve"> ได้แก่ </w:t>
+      </w:r>
+      <w:r>
+        <w:rPr>
+          <w:rFonts w:ascii="TH Sarabun New" w:hAnsi="TH Sarabun New" w:cs="TH Sarabun New" w:hint="cs"/>
+          <w:sz w:val="32"/>
+          <w:szCs w:val="32"/>
+          <w:cs/>
+        </w:rPr>
+        <w:t xml:space="preserve"> </w:t>
       </w:r>
       <m:oMath>
         <m:r>
@@ -219,7 +417,25 @@
           <w:szCs w:val="32"/>
           <w:cs/>
         </w:rPr>
-        <w:t>คือช่องที่มีบ้านตั้งอยู่ ช่องที่ถูกแทนที่ด้วย</w:t>
+        <w:t>คือช่องที่มีบ้านตั้งอยู่</w:t>
+      </w:r>
+      <w:r>
+        <w:rPr>
+          <w:rFonts w:ascii="TH Sarabun New" w:hAnsi="TH Sarabun New" w:cs="TH Sarabun New" w:hint="cs"/>
+          <w:sz w:val="32"/>
+          <w:szCs w:val="32"/>
+          <w:cs/>
+        </w:rPr>
+        <w:t xml:space="preserve"> และ</w:t>
+      </w:r>
+      <w:r>
+        <w:rPr>
+          <w:rFonts w:ascii="TH Sarabun New" w:hAnsi="TH Sarabun New" w:cs="TH Sarabun New" w:hint="cs"/>
+          <w:sz w:val="32"/>
+          <w:szCs w:val="32"/>
+          <w:cs/>
+        </w:rPr>
+        <w:t>ช่องที่ถูกแทนที่ด้วย</w:t>
       </w:r>
       <w:r>
         <w:rPr>
@@ -329,7 +545,25 @@
           <w:szCs w:val="32"/>
           <w:cs/>
         </w:rPr>
-        <w:t>จากบ้านของคุณไปถึงบ้านของคนอื่นที่อยู่ใกล้ที่สุดจะต้องไกลมากที่สุดเท่าที่จะเป็นไปได้</w:t>
+        <w:t>จากบ้านของคุณไปถึงบ้านของคนอื่นที่อยู่ใกล้ที่สุด</w:t>
+      </w:r>
+      <w:r>
+        <w:rPr>
+          <w:rFonts w:ascii="TH Sarabun New" w:hAnsi="TH Sarabun New" w:cs="TH Sarabun New" w:hint="cs"/>
+          <w:sz w:val="32"/>
+          <w:szCs w:val="32"/>
+          <w:cs/>
+        </w:rPr>
+        <w:t>กับบ้านของคุณ</w:t>
+      </w:r>
+      <w:r>
+        <w:rPr>
+          <w:rFonts w:ascii="TH Sarabun New" w:hAnsi="TH Sarabun New" w:cs="TH Sarabun New" w:hint="cs"/>
+          <w:sz w:val="32"/>
+          <w:szCs w:val="32"/>
+          <w:cs/>
+        </w:rPr>
+        <w:t>จะต้องไกลมากที่สุดเท่าที่จะเป็นไปได้</w:t>
       </w:r>
       <w:r>
         <w:rPr>
@@ -1156,21 +1390,22 @@
       <w:pPr>
         <w:jc w:val="right"/>
         <w:rPr>
-          <w:rFonts w:ascii="TH Sarabun New" w:eastAsiaTheme="minorEastAsia" w:hAnsi="TH Sarabun New" w:cs="TH Sarabun New" w:hint="cs"/>
-          <w:b/>
-          <w:bCs/>
-          <w:sz w:val="32"/>
-          <w:szCs w:val="32"/>
-        </w:rPr>
-      </w:pPr>
-      <w:r>
-        <w:rPr>
           <w:rFonts w:ascii="TH Sarabun New" w:eastAsiaTheme="minorEastAsia" w:hAnsi="TH Sarabun New" w:cs="TH Sarabun New"/>
           <w:b/>
           <w:bCs/>
           <w:sz w:val="32"/>
           <w:szCs w:val="32"/>
         </w:rPr>
+      </w:pPr>
+      <w:r>
+        <w:rPr>
+          <w:rFonts w:ascii="TH Sarabun New" w:eastAsiaTheme="minorEastAsia" w:hAnsi="TH Sarabun New" w:cs="TH Sarabun New"/>
+          <w:b/>
+          <w:bCs/>
+          <w:sz w:val="32"/>
+          <w:szCs w:val="32"/>
+        </w:rPr>
+        <w:lastRenderedPageBreak/>
         <w:t>1/2</w:t>
       </w:r>
     </w:p>
@@ -1195,7 +1430,6 @@
           <w:szCs w:val="32"/>
           <w:cs/>
         </w:rPr>
-        <w:lastRenderedPageBreak/>
         <w:t>ตัวอย่าง</w:t>
       </w:r>
     </w:p>
@@ -1662,8 +1896,364 @@
         <w:jc w:val="thaiDistribute"/>
         <w:rPr>
           <w:rFonts w:ascii="TH Sarabun New" w:eastAsiaTheme="minorEastAsia" w:hAnsi="TH Sarabun New" w:cs="TH Sarabun New"/>
-          <w:sz w:val="32"/>
-          <w:szCs w:val="32"/>
+          <w:b/>
+          <w:bCs/>
+          <w:sz w:val="32"/>
+          <w:szCs w:val="32"/>
+        </w:rPr>
+      </w:pPr>
+      <w:r>
+        <w:rPr>
+          <w:rFonts w:ascii="TH Sarabun New" w:eastAsiaTheme="minorEastAsia" w:hAnsi="TH Sarabun New" w:cs="TH Sarabun New" w:hint="cs"/>
+          <w:b/>
+          <w:bCs/>
+          <w:sz w:val="32"/>
+          <w:szCs w:val="32"/>
+          <w:cs/>
+        </w:rPr>
+        <w:t xml:space="preserve">คำอธิบายตัวอย่างที่ </w:t>
+      </w:r>
+      <w:r>
+        <w:rPr>
+          <w:rFonts w:ascii="TH Sarabun New" w:eastAsiaTheme="minorEastAsia" w:hAnsi="TH Sarabun New" w:cs="TH Sarabun New"/>
+          <w:b/>
+          <w:bCs/>
+          <w:sz w:val="32"/>
+          <w:szCs w:val="32"/>
+        </w:rPr>
+        <w:t>1</w:t>
+      </w:r>
+    </w:p>
+    <w:tbl>
+      <w:tblPr>
+        <w:tblStyle w:val="TableGrid"/>
+        <w:tblW w:w="0" w:type="auto"/>
+        <w:tblLook w:val="04A0" w:firstRow="1" w:lastRow="0" w:firstColumn="1" w:lastColumn="0" w:noHBand="0" w:noVBand="1"/>
+      </w:tblPr>
+      <w:tblGrid>
+        <w:gridCol w:w="868"/>
+        <w:gridCol w:w="868"/>
+        <w:gridCol w:w="868"/>
+      </w:tblGrid>
+      <w:tr>
+        <w:trPr>
+          <w:trHeight w:val="344"/>
+        </w:trPr>
+        <w:tc>
+          <w:tcPr>
+            <w:tcW w:w="868" w:type="dxa"/>
+            <w:shd w:val="clear" w:color="auto" w:fill="BDD6EE" w:themeFill="accent5" w:themeFillTint="66"/>
+          </w:tcPr>
+          <w:p>
+            <w:pPr>
+              <w:jc w:val="center"/>
+              <w:rPr>
+                <w:rFonts w:ascii="TH Sarabun New" w:eastAsiaTheme="minorEastAsia" w:hAnsi="TH Sarabun New" w:cs="TH Sarabun New" w:hint="cs"/>
+                <w:sz w:val="32"/>
+                <w:szCs w:val="32"/>
+              </w:rPr>
+            </w:pPr>
+            <w:r>
+              <w:rPr>
+                <w:rFonts w:ascii="TH Sarabun New" w:eastAsiaTheme="minorEastAsia" w:hAnsi="TH Sarabun New" w:cs="TH Sarabun New"/>
+                <w:sz w:val="32"/>
+                <w:szCs w:val="32"/>
+              </w:rPr>
+              <w:t>G</w:t>
+            </w:r>
+          </w:p>
+        </w:tc>
+        <w:tc>
+          <w:tcPr>
+            <w:tcW w:w="868" w:type="dxa"/>
+          </w:tcPr>
+          <w:p>
+            <w:pPr>
+              <w:jc w:val="center"/>
+              <w:rPr>
+                <w:rFonts w:ascii="TH Sarabun New" w:eastAsiaTheme="minorEastAsia" w:hAnsi="TH Sarabun New" w:cs="TH Sarabun New" w:hint="cs"/>
+                <w:sz w:val="32"/>
+                <w:szCs w:val="32"/>
+              </w:rPr>
+            </w:pPr>
+            <w:r>
+              <w:rPr>
+                <w:rFonts w:ascii="TH Sarabun New" w:eastAsiaTheme="minorEastAsia" w:hAnsi="TH Sarabun New" w:cs="TH Sarabun New"/>
+                <w:sz w:val="32"/>
+                <w:szCs w:val="32"/>
+              </w:rPr>
+              <w:t>G</w:t>
+            </w:r>
+          </w:p>
+        </w:tc>
+        <w:tc>
+          <w:tcPr>
+            <w:tcW w:w="868" w:type="dxa"/>
+            <w:shd w:val="clear" w:color="auto" w:fill="BDD6EE" w:themeFill="accent5" w:themeFillTint="66"/>
+          </w:tcPr>
+          <w:p>
+            <w:pPr>
+              <w:jc w:val="center"/>
+              <w:rPr>
+                <w:rFonts w:ascii="TH Sarabun New" w:eastAsiaTheme="minorEastAsia" w:hAnsi="TH Sarabun New" w:cs="TH Sarabun New" w:hint="cs"/>
+                <w:sz w:val="32"/>
+                <w:szCs w:val="32"/>
+              </w:rPr>
+            </w:pPr>
+            <w:r>
+              <w:rPr>
+                <w:rFonts w:ascii="TH Sarabun New" w:eastAsiaTheme="minorEastAsia" w:hAnsi="TH Sarabun New" w:cs="TH Sarabun New"/>
+                <w:sz w:val="32"/>
+                <w:szCs w:val="32"/>
+              </w:rPr>
+              <w:t>G</w:t>
+            </w:r>
+          </w:p>
+        </w:tc>
+      </w:tr>
+      <w:tr>
+        <w:trPr>
+          <w:trHeight w:val="344"/>
+        </w:trPr>
+        <w:tc>
+          <w:tcPr>
+            <w:tcW w:w="868" w:type="dxa"/>
+          </w:tcPr>
+          <w:p>
+            <w:pPr>
+              <w:jc w:val="center"/>
+              <w:rPr>
+                <w:rFonts w:ascii="TH Sarabun New" w:eastAsiaTheme="minorEastAsia" w:hAnsi="TH Sarabun New" w:cs="TH Sarabun New" w:hint="cs"/>
+                <w:sz w:val="32"/>
+                <w:szCs w:val="32"/>
+              </w:rPr>
+            </w:pPr>
+            <w:r>
+              <w:rPr>
+                <w:rFonts w:ascii="TH Sarabun New" w:eastAsiaTheme="minorEastAsia" w:hAnsi="TH Sarabun New" w:cs="TH Sarabun New"/>
+                <w:sz w:val="32"/>
+                <w:szCs w:val="32"/>
+              </w:rPr>
+              <w:t>G</w:t>
+            </w:r>
+          </w:p>
+        </w:tc>
+        <w:tc>
+          <w:tcPr>
+            <w:tcW w:w="868" w:type="dxa"/>
+          </w:tcPr>
+          <w:p>
+            <w:pPr>
+              <w:jc w:val="center"/>
+              <w:rPr>
+                <w:rFonts w:ascii="TH Sarabun New" w:eastAsiaTheme="minorEastAsia" w:hAnsi="TH Sarabun New" w:cs="TH Sarabun New" w:hint="cs"/>
+                <w:sz w:val="32"/>
+                <w:szCs w:val="32"/>
+              </w:rPr>
+            </w:pPr>
+            <w:r>
+              <w:rPr>
+                <w:rFonts w:ascii="TH Sarabun New" w:eastAsiaTheme="minorEastAsia" w:hAnsi="TH Sarabun New" w:cs="TH Sarabun New"/>
+                <w:sz w:val="32"/>
+                <w:szCs w:val="32"/>
+              </w:rPr>
+              <w:t>H</w:t>
+            </w:r>
+          </w:p>
+        </w:tc>
+        <w:tc>
+          <w:tcPr>
+            <w:tcW w:w="868" w:type="dxa"/>
+          </w:tcPr>
+          <w:p>
+            <w:pPr>
+              <w:jc w:val="center"/>
+              <w:rPr>
+                <w:rFonts w:ascii="TH Sarabun New" w:eastAsiaTheme="minorEastAsia" w:hAnsi="TH Sarabun New" w:cs="TH Sarabun New" w:hint="cs"/>
+                <w:sz w:val="32"/>
+                <w:szCs w:val="32"/>
+              </w:rPr>
+            </w:pPr>
+            <w:r>
+              <w:rPr>
+                <w:rFonts w:ascii="TH Sarabun New" w:eastAsiaTheme="minorEastAsia" w:hAnsi="TH Sarabun New" w:cs="TH Sarabun New"/>
+                <w:sz w:val="32"/>
+                <w:szCs w:val="32"/>
+              </w:rPr>
+              <w:t>G</w:t>
+            </w:r>
+          </w:p>
+        </w:tc>
+      </w:tr>
+      <w:tr>
+        <w:trPr>
+          <w:trHeight w:val="344"/>
+        </w:trPr>
+        <w:tc>
+          <w:tcPr>
+            <w:tcW w:w="868" w:type="dxa"/>
+            <w:shd w:val="clear" w:color="auto" w:fill="BDD6EE" w:themeFill="accent5" w:themeFillTint="66"/>
+          </w:tcPr>
+          <w:p>
+            <w:pPr>
+              <w:jc w:val="center"/>
+              <w:rPr>
+                <w:rFonts w:ascii="TH Sarabun New" w:eastAsiaTheme="minorEastAsia" w:hAnsi="TH Sarabun New" w:cs="TH Sarabun New" w:hint="cs"/>
+                <w:sz w:val="32"/>
+                <w:szCs w:val="32"/>
+              </w:rPr>
+            </w:pPr>
+            <w:r>
+              <w:rPr>
+                <w:rFonts w:ascii="TH Sarabun New" w:eastAsiaTheme="minorEastAsia" w:hAnsi="TH Sarabun New" w:cs="TH Sarabun New"/>
+                <w:sz w:val="32"/>
+                <w:szCs w:val="32"/>
+              </w:rPr>
+              <w:t>G</w:t>
+            </w:r>
+          </w:p>
+        </w:tc>
+        <w:tc>
+          <w:tcPr>
+            <w:tcW w:w="868" w:type="dxa"/>
+          </w:tcPr>
+          <w:p>
+            <w:pPr>
+              <w:jc w:val="center"/>
+              <w:rPr>
+                <w:rFonts w:ascii="TH Sarabun New" w:eastAsiaTheme="minorEastAsia" w:hAnsi="TH Sarabun New" w:cs="TH Sarabun New" w:hint="cs"/>
+                <w:sz w:val="32"/>
+                <w:szCs w:val="32"/>
+              </w:rPr>
+            </w:pPr>
+            <w:r>
+              <w:rPr>
+                <w:rFonts w:ascii="TH Sarabun New" w:eastAsiaTheme="minorEastAsia" w:hAnsi="TH Sarabun New" w:cs="TH Sarabun New"/>
+                <w:sz w:val="32"/>
+                <w:szCs w:val="32"/>
+              </w:rPr>
+              <w:t>G</w:t>
+            </w:r>
+          </w:p>
+        </w:tc>
+        <w:tc>
+          <w:tcPr>
+            <w:tcW w:w="868" w:type="dxa"/>
+            <w:shd w:val="clear" w:color="auto" w:fill="BDD6EE" w:themeFill="accent5" w:themeFillTint="66"/>
+          </w:tcPr>
+          <w:p>
+            <w:pPr>
+              <w:jc w:val="center"/>
+              <w:rPr>
+                <w:rFonts w:ascii="TH Sarabun New" w:eastAsiaTheme="minorEastAsia" w:hAnsi="TH Sarabun New" w:cs="TH Sarabun New" w:hint="cs"/>
+                <w:sz w:val="32"/>
+                <w:szCs w:val="32"/>
+              </w:rPr>
+            </w:pPr>
+            <w:r>
+              <w:rPr>
+                <w:rFonts w:ascii="TH Sarabun New" w:eastAsiaTheme="minorEastAsia" w:hAnsi="TH Sarabun New" w:cs="TH Sarabun New"/>
+                <w:sz w:val="32"/>
+                <w:szCs w:val="32"/>
+              </w:rPr>
+              <w:t>G</w:t>
+            </w:r>
+          </w:p>
+        </w:tc>
+      </w:tr>
+    </w:tbl>
+    <w:p>
+      <w:pPr>
+        <w:ind w:firstLine="720"/>
+        <w:jc w:val="thaiDistribute"/>
+        <w:rPr>
+          <w:rFonts w:ascii="TH Sarabun New" w:eastAsiaTheme="minorEastAsia" w:hAnsi="TH Sarabun New" w:cs="TH Sarabun New" w:hint="cs"/>
+          <w:sz w:val="32"/>
+          <w:szCs w:val="32"/>
+          <w:cs/>
+        </w:rPr>
+      </w:pPr>
+      <w:r>
+        <w:rPr>
+          <w:rFonts w:ascii="TH Sarabun New" w:eastAsiaTheme="minorEastAsia" w:hAnsi="TH Sarabun New" w:cs="TH Sarabun New" w:hint="cs"/>
+          <w:sz w:val="32"/>
+          <w:szCs w:val="32"/>
+          <w:cs/>
+        </w:rPr>
+        <w:t xml:space="preserve">ช่องสีฟ้าในตารางคือตำแหน่งที่คุณสามารถสร้างบ้านได้ตรงตามเงื่อนไขที่คุณต้องการ เนื่องจากทั้ง </w:t>
+      </w:r>
+      <w:r>
+        <w:rPr>
+          <w:rFonts w:ascii="TH Sarabun New" w:eastAsiaTheme="minorEastAsia" w:hAnsi="TH Sarabun New" w:cs="TH Sarabun New"/>
+          <w:sz w:val="32"/>
+          <w:szCs w:val="32"/>
+        </w:rPr>
+        <w:t xml:space="preserve">4 </w:t>
+      </w:r>
+      <w:r>
+        <w:rPr>
+          <w:rFonts w:ascii="TH Sarabun New" w:eastAsiaTheme="minorEastAsia" w:hAnsi="TH Sarabun New" w:cs="TH Sarabun New" w:hint="cs"/>
+          <w:sz w:val="32"/>
+          <w:szCs w:val="32"/>
+          <w:cs/>
+        </w:rPr>
+        <w:t>ตำแหน่งนี้</w:t>
+      </w:r>
+      <w:r>
+        <w:rPr>
+          <w:rFonts w:ascii="TH Sarabun New" w:eastAsiaTheme="minorEastAsia" w:hAnsi="TH Sarabun New" w:cs="TH Sarabun New" w:hint="cs"/>
+          <w:sz w:val="32"/>
+          <w:szCs w:val="32"/>
+          <w:cs/>
+        </w:rPr>
+        <w:t xml:space="preserve"> มีระยะทาง</w:t>
+      </w:r>
+      <w:r>
+        <w:rPr>
+          <w:rFonts w:ascii="TH Sarabun New" w:eastAsiaTheme="minorEastAsia" w:hAnsi="TH Sarabun New" w:cs="TH Sarabun New" w:hint="cs"/>
+          <w:sz w:val="32"/>
+          <w:szCs w:val="32"/>
+          <w:cs/>
+        </w:rPr>
+        <w:t xml:space="preserve">จากตำแหน่งของตนเองไปยังบ้านของคนอื่นที่ใกล้ที่สุดเป็นระยะทางเท่ากับ </w:t>
+      </w:r>
+      <w:r>
+        <w:rPr>
+          <w:rFonts w:ascii="TH Sarabun New" w:eastAsiaTheme="minorEastAsia" w:hAnsi="TH Sarabun New" w:cs="TH Sarabun New"/>
+          <w:sz w:val="32"/>
+          <w:szCs w:val="32"/>
+        </w:rPr>
+        <w:t xml:space="preserve">2 </w:t>
+      </w:r>
+      <w:r>
+        <w:rPr>
+          <w:rFonts w:ascii="TH Sarabun New" w:eastAsiaTheme="minorEastAsia" w:hAnsi="TH Sarabun New" w:cs="TH Sarabun New" w:hint="cs"/>
+          <w:sz w:val="32"/>
+          <w:szCs w:val="32"/>
+          <w:cs/>
+        </w:rPr>
+        <w:t>เท่ากันทั้งหมด</w:t>
+      </w:r>
+      <w:r>
+        <w:rPr>
+          <w:rFonts w:ascii="TH Sarabun New" w:eastAsiaTheme="minorEastAsia" w:hAnsi="TH Sarabun New" w:cs="TH Sarabun New" w:hint="cs"/>
+          <w:sz w:val="32"/>
+          <w:szCs w:val="32"/>
+          <w:cs/>
+        </w:rPr>
+        <w:t xml:space="preserve"> ซึ่งเป็นระยะทางที่ไกลที่สุดที่เป็นไปได้</w:t>
+      </w:r>
+      <w:bookmarkStart w:id="0" w:name="_GoBack"/>
+      <w:bookmarkEnd w:id="0"/>
+    </w:p>
+    <w:p>
+      <w:pPr>
+        <w:rPr>
+          <w:rFonts w:ascii="TH Sarabun New" w:hAnsi="TH Sarabun New" w:cs="TH Sarabun New"/>
+          <w:b/>
+          <w:bCs/>
+          <w:sz w:val="32"/>
+          <w:szCs w:val="36"/>
         </w:rPr>
       </w:pPr>
     </w:p>
@@ -1671,12 +2261,11 @@
       <w:pPr>
         <w:jc w:val="right"/>
         <w:rPr>
-          <w:rFonts w:ascii="TH Sarabun New" w:eastAsiaTheme="minorEastAsia" w:hAnsi="TH Sarabun New" w:cs="TH Sarabun New"/>
+          <w:rFonts w:ascii="TH Sarabun New" w:hAnsi="TH Sarabun New" w:cs="TH Sarabun New"/>
           <w:b/>
           <w:bCs/>
-          <w:color w:val="000000" w:themeColor="text1"/>
-          <w:sz w:val="32"/>
-          <w:szCs w:val="32"/>
+          <w:sz w:val="32"/>
+          <w:szCs w:val="36"/>
         </w:rPr>
       </w:pPr>
     </w:p>
@@ -1694,9 +2283,8 @@
     </w:p>
     <w:p>
       <w:pPr>
-        <w:jc w:val="right"/>
-        <w:rPr>
-          <w:rFonts w:ascii="TH Sarabun New" w:hAnsi="TH Sarabun New" w:cs="TH Sarabun New"/>
+        <w:rPr>
+          <w:rFonts w:ascii="TH Sarabun New" w:hAnsi="TH Sarabun New" w:cs="TH Sarabun New" w:hint="cs"/>
           <w:b/>
           <w:bCs/>
           <w:sz w:val="32"/>
@@ -1715,128 +2303,6 @@
           <w:szCs w:val="36"/>
         </w:rPr>
       </w:pPr>
-    </w:p>
-    <w:p>
-      <w:pPr>
-        <w:jc w:val="right"/>
-        <w:rPr>
-          <w:rFonts w:ascii="TH Sarabun New" w:hAnsi="TH Sarabun New" w:cs="TH Sarabun New"/>
-          <w:b/>
-          <w:bCs/>
-          <w:sz w:val="32"/>
-          <w:szCs w:val="36"/>
-        </w:rPr>
-      </w:pPr>
-    </w:p>
-    <w:p>
-      <w:pPr>
-        <w:jc w:val="right"/>
-        <w:rPr>
-          <w:rFonts w:ascii="TH Sarabun New" w:hAnsi="TH Sarabun New" w:cs="TH Sarabun New"/>
-          <w:b/>
-          <w:bCs/>
-          <w:sz w:val="32"/>
-          <w:szCs w:val="36"/>
-        </w:rPr>
-      </w:pPr>
-    </w:p>
-    <w:p>
-      <w:pPr>
-        <w:jc w:val="right"/>
-        <w:rPr>
-          <w:rFonts w:ascii="TH Sarabun New" w:hAnsi="TH Sarabun New" w:cs="TH Sarabun New"/>
-          <w:b/>
-          <w:bCs/>
-          <w:sz w:val="32"/>
-          <w:szCs w:val="36"/>
-        </w:rPr>
-      </w:pPr>
-    </w:p>
-    <w:p>
-      <w:pPr>
-        <w:jc w:val="right"/>
-        <w:rPr>
-          <w:rFonts w:ascii="TH Sarabun New" w:hAnsi="TH Sarabun New" w:cs="TH Sarabun New"/>
-          <w:b/>
-          <w:bCs/>
-          <w:sz w:val="32"/>
-          <w:szCs w:val="36"/>
-        </w:rPr>
-      </w:pPr>
-    </w:p>
-    <w:p>
-      <w:pPr>
-        <w:jc w:val="right"/>
-        <w:rPr>
-          <w:rFonts w:ascii="TH Sarabun New" w:hAnsi="TH Sarabun New" w:cs="TH Sarabun New"/>
-          <w:b/>
-          <w:bCs/>
-          <w:sz w:val="32"/>
-          <w:szCs w:val="36"/>
-        </w:rPr>
-      </w:pPr>
-    </w:p>
-    <w:p>
-      <w:pPr>
-        <w:jc w:val="right"/>
-        <w:rPr>
-          <w:rFonts w:ascii="TH Sarabun New" w:hAnsi="TH Sarabun New" w:cs="TH Sarabun New"/>
-          <w:b/>
-          <w:bCs/>
-          <w:sz w:val="32"/>
-          <w:szCs w:val="36"/>
-        </w:rPr>
-      </w:pPr>
-    </w:p>
-    <w:p>
-      <w:pPr>
-        <w:jc w:val="right"/>
-        <w:rPr>
-          <w:rFonts w:ascii="TH Sarabun New" w:hAnsi="TH Sarabun New" w:cs="TH Sarabun New"/>
-          <w:b/>
-          <w:bCs/>
-          <w:sz w:val="32"/>
-          <w:szCs w:val="36"/>
-        </w:rPr>
-      </w:pPr>
-    </w:p>
-    <w:p>
-      <w:pPr>
-        <w:jc w:val="right"/>
-        <w:rPr>
-          <w:rFonts w:ascii="TH Sarabun New" w:hAnsi="TH Sarabun New" w:cs="TH Sarabun New"/>
-          <w:b/>
-          <w:bCs/>
-          <w:sz w:val="32"/>
-          <w:szCs w:val="36"/>
-        </w:rPr>
-      </w:pPr>
-    </w:p>
-    <w:p>
-      <w:pPr>
-        <w:jc w:val="right"/>
-        <w:rPr>
-          <w:rFonts w:ascii="TH Sarabun New" w:hAnsi="TH Sarabun New" w:cs="TH Sarabun New"/>
-          <w:b/>
-          <w:bCs/>
-          <w:sz w:val="32"/>
-          <w:szCs w:val="36"/>
-        </w:rPr>
-      </w:pPr>
-    </w:p>
-    <w:p>
-      <w:pPr>
-        <w:jc w:val="right"/>
-        <w:rPr>
-          <w:rFonts w:ascii="TH Sarabun New" w:hAnsi="TH Sarabun New" w:cs="TH Sarabun New"/>
-          <w:b/>
-          <w:bCs/>
-          <w:sz w:val="32"/>
-          <w:szCs w:val="36"/>
-        </w:rPr>
-      </w:pPr>
-      <w:bookmarkStart w:id="0" w:name="_GoBack"/>
-      <w:bookmarkEnd w:id="0"/>
       <w:r>
         <w:rPr>
           <w:rFonts w:ascii="TH Sarabun New" w:hAnsi="TH Sarabun New" w:cs="TH Sarabun New"/>
@@ -1904,18 +2370,8 @@
         <w:sz w:val="32"/>
         <w:szCs w:val="36"/>
       </w:rPr>
-      <w:t xml:space="preserve">y </w:t>
+      <w:t>y boyplus</w:t>
     </w:r>
-    <w:proofErr w:type="spellStart"/>
-    <w:r>
-      <w:rPr>
-        <w:rFonts w:ascii="TH Sarabun New" w:hAnsi="TH Sarabun New" w:cs="TH Sarabun New" w:hint="cs"/>
-        <w:sz w:val="32"/>
-        <w:szCs w:val="36"/>
-      </w:rPr>
-      <w:t>boyplus</w:t>
-    </w:r>
-    <w:proofErr w:type="spellEnd"/>
   </w:p>
   <w:p>
     <w:pPr>
@@ -2755,7 +3211,7 @@
 </file>
 
 <file path=customXml/itemProps1.xml><?xml version="1.0" encoding="utf-8"?>
-<ds:datastoreItem xmlns:ds="http://schemas.openxmlformats.org/officeDocument/2006/customXml" ds:itemID="{706B59A1-FE58-6F40-AB85-061A82B06D5B}">
+<ds:datastoreItem xmlns:ds="http://schemas.openxmlformats.org/officeDocument/2006/customXml" ds:itemID="{E9BB10B7-92F8-0740-A027-7A88F5EC0033}">
   <ds:schemaRefs>
     <ds:schemaRef ds:uri="http://schemas.openxmlformats.org/officeDocument/2006/bibliography"/>
   </ds:schemaRefs>

</xml_diff>

<commit_message>
[ADD] data-test location problem
</commit_message>
<xml_diff>
--- a/New-year-contest/Far-away/Far away.docx
+++ b/New-year-contest/Far-away/Far away.docx
@@ -21,7 +21,27 @@
           <w:sz w:val="32"/>
           <w:szCs w:val="32"/>
         </w:rPr>
-        <w:t>1 sec, 64 MB</w:t>
+        <w:t xml:space="preserve">1 </w:t>
+      </w:r>
+      <w:r>
+        <w:rPr>
+          <w:rFonts w:ascii="TH Sarabun New" w:hAnsi="TH Sarabun New" w:cs="TH Sarabun New"/>
+          <w:b/>
+          <w:bCs/>
+          <w:sz w:val="32"/>
+          <w:szCs w:val="32"/>
+        </w:rPr>
+        <w:t>S</w:t>
+      </w:r>
+      <w:r>
+        <w:rPr>
+          <w:rFonts w:ascii="TH Sarabun New" w:hAnsi="TH Sarabun New" w:cs="TH Sarabun New"/>
+          <w:b/>
+          <w:bCs/>
+          <w:sz w:val="32"/>
+          <w:szCs w:val="32"/>
+        </w:rPr>
+        <w:t>ec, 64 MB</w:t>
       </w:r>
     </w:p>
     <w:p>
@@ -219,17 +239,7 @@
             <w:rFonts w:ascii="Cambria Math" w:hAnsi="Cambria Math" w:cs="TH Sarabun New"/>
             <w:szCs w:val="24"/>
           </w:rPr>
-          <m:t xml:space="preserve"> </m:t>
-        </m:r>
-        <m:r>
-          <m:rPr>
-            <m:sty m:val="p"/>
-          </m:rPr>
-          <w:rPr>
-            <w:rFonts w:ascii="Cambria Math" w:hAnsi="Cambria Math" w:cs="TH Sarabun New"/>
-            <w:szCs w:val="24"/>
-          </w:rPr>
-          <m:t>i</m:t>
+          <m:t xml:space="preserve"> i</m:t>
         </m:r>
       </m:oMath>
       <w:r>
@@ -1447,7 +1457,7 @@
         <w:tc>
           <w:tcPr>
             <w:tcW w:w="4675" w:type="dxa"/>
-            <w:shd w:val="clear" w:color="auto" w:fill="auto"/>
+            <w:shd w:val="clear" w:color="auto" w:fill="F2F2F2" w:themeFill="background1" w:themeFillShade="F2"/>
           </w:tcPr>
           <w:p>
             <w:pPr>
@@ -1473,7 +1483,7 @@
         <w:tc>
           <w:tcPr>
             <w:tcW w:w="4675" w:type="dxa"/>
-            <w:shd w:val="clear" w:color="auto" w:fill="auto"/>
+            <w:shd w:val="clear" w:color="auto" w:fill="F2F2F2" w:themeFill="background1" w:themeFillShade="F2"/>
           </w:tcPr>
           <w:p>
             <w:pPr>
@@ -1948,7 +1958,7 @@
             <w:pPr>
               <w:jc w:val="center"/>
               <w:rPr>
-                <w:rFonts w:ascii="TH Sarabun New" w:eastAsiaTheme="minorEastAsia" w:hAnsi="TH Sarabun New" w:cs="TH Sarabun New" w:hint="cs"/>
+                <w:rFonts w:ascii="TH Sarabun New" w:eastAsiaTheme="minorEastAsia" w:hAnsi="TH Sarabun New" w:cs="TH Sarabun New"/>
                 <w:sz w:val="32"/>
                 <w:szCs w:val="32"/>
               </w:rPr>
@@ -1971,7 +1981,7 @@
             <w:pPr>
               <w:jc w:val="center"/>
               <w:rPr>
-                <w:rFonts w:ascii="TH Sarabun New" w:eastAsiaTheme="minorEastAsia" w:hAnsi="TH Sarabun New" w:cs="TH Sarabun New" w:hint="cs"/>
+                <w:rFonts w:ascii="TH Sarabun New" w:eastAsiaTheme="minorEastAsia" w:hAnsi="TH Sarabun New" w:cs="TH Sarabun New"/>
                 <w:sz w:val="32"/>
                 <w:szCs w:val="32"/>
               </w:rPr>
@@ -1995,7 +2005,7 @@
             <w:pPr>
               <w:jc w:val="center"/>
               <w:rPr>
-                <w:rFonts w:ascii="TH Sarabun New" w:eastAsiaTheme="minorEastAsia" w:hAnsi="TH Sarabun New" w:cs="TH Sarabun New" w:hint="cs"/>
+                <w:rFonts w:ascii="TH Sarabun New" w:eastAsiaTheme="minorEastAsia" w:hAnsi="TH Sarabun New" w:cs="TH Sarabun New"/>
                 <w:sz w:val="32"/>
                 <w:szCs w:val="32"/>
               </w:rPr>
@@ -2023,7 +2033,7 @@
             <w:pPr>
               <w:jc w:val="center"/>
               <w:rPr>
-                <w:rFonts w:ascii="TH Sarabun New" w:eastAsiaTheme="minorEastAsia" w:hAnsi="TH Sarabun New" w:cs="TH Sarabun New" w:hint="cs"/>
+                <w:rFonts w:ascii="TH Sarabun New" w:eastAsiaTheme="minorEastAsia" w:hAnsi="TH Sarabun New" w:cs="TH Sarabun New"/>
                 <w:sz w:val="32"/>
                 <w:szCs w:val="32"/>
               </w:rPr>
@@ -2046,7 +2056,7 @@
             <w:pPr>
               <w:jc w:val="center"/>
               <w:rPr>
-                <w:rFonts w:ascii="TH Sarabun New" w:eastAsiaTheme="minorEastAsia" w:hAnsi="TH Sarabun New" w:cs="TH Sarabun New" w:hint="cs"/>
+                <w:rFonts w:ascii="TH Sarabun New" w:eastAsiaTheme="minorEastAsia" w:hAnsi="TH Sarabun New" w:cs="TH Sarabun New"/>
                 <w:sz w:val="32"/>
                 <w:szCs w:val="32"/>
               </w:rPr>
@@ -2069,7 +2079,7 @@
             <w:pPr>
               <w:jc w:val="center"/>
               <w:rPr>
-                <w:rFonts w:ascii="TH Sarabun New" w:eastAsiaTheme="minorEastAsia" w:hAnsi="TH Sarabun New" w:cs="TH Sarabun New" w:hint="cs"/>
+                <w:rFonts w:ascii="TH Sarabun New" w:eastAsiaTheme="minorEastAsia" w:hAnsi="TH Sarabun New" w:cs="TH Sarabun New"/>
                 <w:sz w:val="32"/>
                 <w:szCs w:val="32"/>
               </w:rPr>
@@ -2098,7 +2108,7 @@
             <w:pPr>
               <w:jc w:val="center"/>
               <w:rPr>
-                <w:rFonts w:ascii="TH Sarabun New" w:eastAsiaTheme="minorEastAsia" w:hAnsi="TH Sarabun New" w:cs="TH Sarabun New" w:hint="cs"/>
+                <w:rFonts w:ascii="TH Sarabun New" w:eastAsiaTheme="minorEastAsia" w:hAnsi="TH Sarabun New" w:cs="TH Sarabun New"/>
                 <w:sz w:val="32"/>
                 <w:szCs w:val="32"/>
               </w:rPr>
@@ -2121,7 +2131,7 @@
             <w:pPr>
               <w:jc w:val="center"/>
               <w:rPr>
-                <w:rFonts w:ascii="TH Sarabun New" w:eastAsiaTheme="minorEastAsia" w:hAnsi="TH Sarabun New" w:cs="TH Sarabun New" w:hint="cs"/>
+                <w:rFonts w:ascii="TH Sarabun New" w:eastAsiaTheme="minorEastAsia" w:hAnsi="TH Sarabun New" w:cs="TH Sarabun New"/>
                 <w:sz w:val="32"/>
                 <w:szCs w:val="32"/>
               </w:rPr>
@@ -2145,7 +2155,7 @@
             <w:pPr>
               <w:jc w:val="center"/>
               <w:rPr>
-                <w:rFonts w:ascii="TH Sarabun New" w:eastAsiaTheme="minorEastAsia" w:hAnsi="TH Sarabun New" w:cs="TH Sarabun New" w:hint="cs"/>
+                <w:rFonts w:ascii="TH Sarabun New" w:eastAsiaTheme="minorEastAsia" w:hAnsi="TH Sarabun New" w:cs="TH Sarabun New"/>
                 <w:sz w:val="32"/>
                 <w:szCs w:val="32"/>
               </w:rPr>
@@ -2167,12 +2177,40 @@
         <w:ind w:firstLine="720"/>
         <w:jc w:val="thaiDistribute"/>
         <w:rPr>
+          <w:rFonts w:ascii="TH Sarabun New" w:eastAsiaTheme="minorEastAsia" w:hAnsi="TH Sarabun New" w:cs="TH Sarabun New"/>
+          <w:sz w:val="32"/>
+          <w:szCs w:val="32"/>
+        </w:rPr>
+      </w:pPr>
+    </w:p>
+    <w:p>
+      <w:pPr>
+        <w:ind w:firstLine="720"/>
+        <w:jc w:val="thaiDistribute"/>
+        <w:rPr>
+          <w:rFonts w:ascii="TH Sarabun New" w:eastAsiaTheme="minorEastAsia" w:hAnsi="TH Sarabun New" w:cs="TH Sarabun New"/>
+          <w:sz w:val="32"/>
+          <w:szCs w:val="32"/>
+          <w:cs/>
+        </w:rPr>
+      </w:pPr>
+      <w:r>
+        <w:rPr>
           <w:rFonts w:ascii="TH Sarabun New" w:eastAsiaTheme="minorEastAsia" w:hAnsi="TH Sarabun New" w:cs="TH Sarabun New" w:hint="cs"/>
           <w:sz w:val="32"/>
           <w:szCs w:val="32"/>
           <w:cs/>
         </w:rPr>
-      </w:pPr>
+        <w:t xml:space="preserve">ช่องสีฟ้าในตารางคือตำแหน่งที่คุณสามารถสร้างบ้านได้ตรงตามเงื่อนไขที่คุณต้องการ เนื่องจากทั้ง </w:t>
+      </w:r>
+      <w:r>
+        <w:rPr>
+          <w:rFonts w:ascii="TH Sarabun New" w:eastAsiaTheme="minorEastAsia" w:hAnsi="TH Sarabun New" w:cs="TH Sarabun New"/>
+          <w:sz w:val="32"/>
+          <w:szCs w:val="32"/>
+        </w:rPr>
+        <w:t xml:space="preserve">4 </w:t>
+      </w:r>
       <w:r>
         <w:rPr>
           <w:rFonts w:ascii="TH Sarabun New" w:eastAsiaTheme="minorEastAsia" w:hAnsi="TH Sarabun New" w:cs="TH Sarabun New" w:hint="cs"/>
@@ -2180,7 +2218,25 @@
           <w:szCs w:val="32"/>
           <w:cs/>
         </w:rPr>
-        <w:t xml:space="preserve">ช่องสีฟ้าในตารางคือตำแหน่งที่คุณสามารถสร้างบ้านได้ตรงตามเงื่อนไขที่คุณต้องการ เนื่องจากทั้ง </w:t>
+        <w:t>ตำแหน่งนี้</w:t>
+      </w:r>
+      <w:r>
+        <w:rPr>
+          <w:rFonts w:ascii="TH Sarabun New" w:eastAsiaTheme="minorEastAsia" w:hAnsi="TH Sarabun New" w:cs="TH Sarabun New" w:hint="cs"/>
+          <w:sz w:val="32"/>
+          <w:szCs w:val="32"/>
+          <w:cs/>
+        </w:rPr>
+        <w:t xml:space="preserve"> มีระยะทาง</w:t>
+      </w:r>
+      <w:r>
+        <w:rPr>
+          <w:rFonts w:ascii="TH Sarabun New" w:eastAsiaTheme="minorEastAsia" w:hAnsi="TH Sarabun New" w:cs="TH Sarabun New" w:hint="cs"/>
+          <w:sz w:val="32"/>
+          <w:szCs w:val="32"/>
+          <w:cs/>
+        </w:rPr>
+        <w:t xml:space="preserve">จากตำแหน่งของตนเองไปยังบ้านของคนอื่นที่ใกล้ที่สุดเป็นระยะทางเท่ากับ </w:t>
       </w:r>
       <w:r>
         <w:rPr>
@@ -2188,7 +2244,7 @@
           <w:sz w:val="32"/>
           <w:szCs w:val="32"/>
         </w:rPr>
-        <w:t xml:space="preserve">4 </w:t>
+        <w:t xml:space="preserve">2 </w:t>
       </w:r>
       <w:r>
         <w:rPr>
@@ -2197,7 +2253,7 @@
           <w:szCs w:val="32"/>
           <w:cs/>
         </w:rPr>
-        <w:t>ตำแหน่งนี้</w:t>
+        <w:t>เท่ากันทั้งหมด</w:t>
       </w:r>
       <w:r>
         <w:rPr>
@@ -2206,45 +2262,8 @@
           <w:szCs w:val="32"/>
           <w:cs/>
         </w:rPr>
-        <w:t xml:space="preserve"> มีระยะทาง</w:t>
-      </w:r>
-      <w:r>
-        <w:rPr>
-          <w:rFonts w:ascii="TH Sarabun New" w:eastAsiaTheme="minorEastAsia" w:hAnsi="TH Sarabun New" w:cs="TH Sarabun New" w:hint="cs"/>
-          <w:sz w:val="32"/>
-          <w:szCs w:val="32"/>
-          <w:cs/>
-        </w:rPr>
-        <w:t xml:space="preserve">จากตำแหน่งของตนเองไปยังบ้านของคนอื่นที่ใกล้ที่สุดเป็นระยะทางเท่ากับ </w:t>
-      </w:r>
-      <w:r>
-        <w:rPr>
-          <w:rFonts w:ascii="TH Sarabun New" w:eastAsiaTheme="minorEastAsia" w:hAnsi="TH Sarabun New" w:cs="TH Sarabun New"/>
-          <w:sz w:val="32"/>
-          <w:szCs w:val="32"/>
-        </w:rPr>
-        <w:t xml:space="preserve">2 </w:t>
-      </w:r>
-      <w:r>
-        <w:rPr>
-          <w:rFonts w:ascii="TH Sarabun New" w:eastAsiaTheme="minorEastAsia" w:hAnsi="TH Sarabun New" w:cs="TH Sarabun New" w:hint="cs"/>
-          <w:sz w:val="32"/>
-          <w:szCs w:val="32"/>
-          <w:cs/>
-        </w:rPr>
-        <w:t>เท่ากันทั้งหมด</w:t>
-      </w:r>
-      <w:r>
-        <w:rPr>
-          <w:rFonts w:ascii="TH Sarabun New" w:eastAsiaTheme="minorEastAsia" w:hAnsi="TH Sarabun New" w:cs="TH Sarabun New" w:hint="cs"/>
-          <w:sz w:val="32"/>
-          <w:szCs w:val="32"/>
-          <w:cs/>
-        </w:rPr>
         <w:t xml:space="preserve"> ซึ่งเป็นระยะทางที่ไกลที่สุดที่เป็นไปได้</w:t>
       </w:r>
-      <w:bookmarkStart w:id="0" w:name="_GoBack"/>
-      <w:bookmarkEnd w:id="0"/>
     </w:p>
     <w:p>
       <w:pPr>
@@ -2284,13 +2303,27 @@
     <w:p>
       <w:pPr>
         <w:rPr>
-          <w:rFonts w:ascii="TH Sarabun New" w:hAnsi="TH Sarabun New" w:cs="TH Sarabun New" w:hint="cs"/>
+          <w:rFonts w:ascii="TH Sarabun New" w:hAnsi="TH Sarabun New" w:cs="TH Sarabun New"/>
           <w:b/>
           <w:bCs/>
           <w:sz w:val="32"/>
           <w:szCs w:val="36"/>
         </w:rPr>
       </w:pPr>
+    </w:p>
+    <w:p>
+      <w:pPr>
+        <w:jc w:val="right"/>
+        <w:rPr>
+          <w:rFonts w:ascii="TH Sarabun New" w:hAnsi="TH Sarabun New" w:cs="TH Sarabun New"/>
+          <w:b/>
+          <w:bCs/>
+          <w:sz w:val="32"/>
+          <w:szCs w:val="36"/>
+        </w:rPr>
+      </w:pPr>
+      <w:bookmarkStart w:id="0" w:name="_GoBack"/>
+      <w:bookmarkEnd w:id="0"/>
     </w:p>
     <w:p>
       <w:pPr>
@@ -3211,7 +3244,7 @@
 </file>
 
 <file path=customXml/itemProps1.xml><?xml version="1.0" encoding="utf-8"?>
-<ds:datastoreItem xmlns:ds="http://schemas.openxmlformats.org/officeDocument/2006/customXml" ds:itemID="{E9BB10B7-92F8-0740-A027-7A88F5EC0033}">
+<ds:datastoreItem xmlns:ds="http://schemas.openxmlformats.org/officeDocument/2006/customXml" ds:itemID="{2DBA3A3D-94CD-6F4B-9843-7EB6E6395A1D}">
   <ds:schemaRefs>
     <ds:schemaRef ds:uri="http://schemas.openxmlformats.org/officeDocument/2006/bibliography"/>
   </ds:schemaRefs>

</xml_diff>

<commit_message>
[FIX] pdf far away problem
</commit_message>
<xml_diff>
--- a/New-year-contest/Far-away/Far away.docx
+++ b/New-year-contest/Far-away/Far away.docx
@@ -1386,6 +1386,7 @@
     </w:p>
     <w:p>
       <w:pPr>
+        <w:ind w:firstLine="720"/>
         <w:jc w:val="right"/>
         <w:rPr>
           <w:rFonts w:ascii="TH Sarabun New" w:eastAsiaTheme="minorEastAsia" w:hAnsi="TH Sarabun New" w:cs="TH Sarabun New"/>
@@ -1395,10 +1396,7 @@
           <w:szCs w:val="32"/>
         </w:rPr>
       </w:pPr>
-    </w:p>
-    <w:p>
-      <w:pPr>
-        <w:jc w:val="right"/>
+      <w:r>
         <w:rPr>
           <w:rFonts w:ascii="TH Sarabun New" w:eastAsiaTheme="minorEastAsia" w:hAnsi="TH Sarabun New" w:cs="TH Sarabun New"/>
           <w:b/>
@@ -1406,16 +1404,6 @@
           <w:sz w:val="32"/>
           <w:szCs w:val="32"/>
         </w:rPr>
-      </w:pPr>
-      <w:r>
-        <w:rPr>
-          <w:rFonts w:ascii="TH Sarabun New" w:eastAsiaTheme="minorEastAsia" w:hAnsi="TH Sarabun New" w:cs="TH Sarabun New"/>
-          <w:b/>
-          <w:bCs/>
-          <w:sz w:val="32"/>
-          <w:szCs w:val="32"/>
-        </w:rPr>
-        <w:lastRenderedPageBreak/>
         <w:t>1/2</w:t>
       </w:r>
     </w:p>
@@ -1440,6 +1428,7 @@
           <w:szCs w:val="32"/>
           <w:cs/>
         </w:rPr>
+        <w:lastRenderedPageBreak/>
         <w:t>ตัวอย่าง</w:t>
       </w:r>
     </w:p>
@@ -2322,8 +2311,6 @@
           <w:szCs w:val="36"/>
         </w:rPr>
       </w:pPr>
-      <w:bookmarkStart w:id="0" w:name="_GoBack"/>
-      <w:bookmarkEnd w:id="0"/>
     </w:p>
     <w:p>
       <w:pPr>
@@ -2336,6 +2323,20 @@
           <w:szCs w:val="36"/>
         </w:rPr>
       </w:pPr>
+    </w:p>
+    <w:p>
+      <w:pPr>
+        <w:jc w:val="right"/>
+        <w:rPr>
+          <w:rFonts w:ascii="TH Sarabun New" w:hAnsi="TH Sarabun New" w:cs="TH Sarabun New"/>
+          <w:b/>
+          <w:bCs/>
+          <w:sz w:val="32"/>
+          <w:szCs w:val="36"/>
+        </w:rPr>
+      </w:pPr>
+      <w:bookmarkStart w:id="0" w:name="_GoBack"/>
+      <w:bookmarkEnd w:id="0"/>
       <w:r>
         <w:rPr>
           <w:rFonts w:ascii="TH Sarabun New" w:hAnsi="TH Sarabun New" w:cs="TH Sarabun New"/>
@@ -2403,8 +2404,18 @@
         <w:sz w:val="32"/>
         <w:szCs w:val="36"/>
       </w:rPr>
-      <w:t>y boyplus</w:t>
+      <w:t xml:space="preserve">y </w:t>
     </w:r>
+    <w:proofErr w:type="spellStart"/>
+    <w:r>
+      <w:rPr>
+        <w:rFonts w:ascii="TH Sarabun New" w:hAnsi="TH Sarabun New" w:cs="TH Sarabun New" w:hint="cs"/>
+        <w:sz w:val="32"/>
+        <w:szCs w:val="36"/>
+      </w:rPr>
+      <w:t>boyplus</w:t>
+    </w:r>
+    <w:proofErr w:type="spellEnd"/>
   </w:p>
   <w:p>
     <w:pPr>
@@ -3244,7 +3255,7 @@
 </file>
 
 <file path=customXml/itemProps1.xml><?xml version="1.0" encoding="utf-8"?>
-<ds:datastoreItem xmlns:ds="http://schemas.openxmlformats.org/officeDocument/2006/customXml" ds:itemID="{2DBA3A3D-94CD-6F4B-9843-7EB6E6395A1D}">
+<ds:datastoreItem xmlns:ds="http://schemas.openxmlformats.org/officeDocument/2006/customXml" ds:itemID="{EFA346B1-4F15-904B-9D29-53988778F290}">
   <ds:schemaRefs>
     <ds:schemaRef ds:uri="http://schemas.openxmlformats.org/officeDocument/2006/bibliography"/>
   </ds:schemaRefs>

</xml_diff>

<commit_message>
[FIX] all problem in new year contest
</commit_message>
<xml_diff>
--- a/New-year-contest/Far-away/Far away.docx
+++ b/New-year-contest/Far-away/Far away.docx
@@ -1404,7 +1404,17 @@
           <w:sz w:val="32"/>
           <w:szCs w:val="32"/>
         </w:rPr>
-        <w:t>1/2</w:t>
+        <w:t>1/</w:t>
+      </w:r>
+      <w:r>
+        <w:rPr>
+          <w:rFonts w:ascii="TH Sarabun New" w:eastAsiaTheme="minorEastAsia" w:hAnsi="TH Sarabun New" w:cs="TH Sarabun New"/>
+          <w:b/>
+          <w:bCs/>
+          <w:sz w:val="32"/>
+          <w:szCs w:val="32"/>
+        </w:rPr>
+        <w:t>3</w:t>
       </w:r>
     </w:p>
     <w:p>
@@ -1743,7 +1753,15 @@
                 <w:sz w:val="32"/>
                 <w:szCs w:val="32"/>
               </w:rPr>
-              <w:t>GGGGHGG</w:t>
+              <w:t>GGGGHG</w:t>
+            </w:r>
+            <w:r>
+              <w:rPr>
+                <w:rFonts w:ascii="TH Sarabun New" w:eastAsiaTheme="minorEastAsia" w:hAnsi="TH Sarabun New" w:cs="TH Sarabun New"/>
+                <w:sz w:val="32"/>
+                <w:szCs w:val="32"/>
+              </w:rPr>
+              <w:t>H</w:t>
             </w:r>
           </w:p>
           <w:p>
@@ -1761,7 +1779,23 @@
                 <w:sz w:val="32"/>
                 <w:szCs w:val="32"/>
               </w:rPr>
-              <w:t>GGGGGGG</w:t>
+              <w:t>GG</w:t>
+            </w:r>
+            <w:r>
+              <w:rPr>
+                <w:rFonts w:ascii="TH Sarabun New" w:eastAsiaTheme="minorEastAsia" w:hAnsi="TH Sarabun New" w:cs="TH Sarabun New"/>
+                <w:sz w:val="32"/>
+                <w:szCs w:val="32"/>
+              </w:rPr>
+              <w:t>H</w:t>
+            </w:r>
+            <w:r>
+              <w:rPr>
+                <w:rFonts w:ascii="TH Sarabun New" w:eastAsiaTheme="minorEastAsia" w:hAnsi="TH Sarabun New" w:cs="TH Sarabun New" w:hint="cs"/>
+                <w:sz w:val="32"/>
+                <w:szCs w:val="32"/>
+              </w:rPr>
+              <w:t>GGGG</w:t>
             </w:r>
           </w:p>
           <w:p>
@@ -1816,11 +1850,11 @@
             </w:pPr>
             <w:r>
               <w:rPr>
-                <w:rFonts w:ascii="TH Sarabun New" w:eastAsiaTheme="minorEastAsia" w:hAnsi="TH Sarabun New" w:cs="TH Sarabun New" w:hint="cs"/>
-                <w:sz w:val="32"/>
-                <w:szCs w:val="32"/>
-              </w:rPr>
-              <w:t>3 3</w:t>
+                <w:rFonts w:ascii="TH Sarabun New" w:eastAsiaTheme="minorEastAsia" w:hAnsi="TH Sarabun New" w:cs="TH Sarabun New"/>
+                <w:sz w:val="32"/>
+                <w:szCs w:val="32"/>
+              </w:rPr>
+              <w:t>3 2</w:t>
             </w:r>
           </w:p>
           <w:p>
@@ -1834,7 +1868,7 @@
             </w:pPr>
             <w:r>
               <w:rPr>
-                <w:rFonts w:ascii="TH Sarabun New" w:eastAsiaTheme="minorEastAsia" w:hAnsi="TH Sarabun New" w:cs="TH Sarabun New" w:hint="cs"/>
+                <w:rFonts w:ascii="TH Sarabun New" w:eastAsiaTheme="minorEastAsia" w:hAnsi="TH Sarabun New" w:cs="TH Sarabun New"/>
                 <w:sz w:val="32"/>
                 <w:szCs w:val="32"/>
               </w:rPr>
@@ -1852,25 +1886,7 @@
             </w:pPr>
             <w:r>
               <w:rPr>
-                <w:rFonts w:ascii="TH Sarabun New" w:eastAsiaTheme="minorEastAsia" w:hAnsi="TH Sarabun New" w:cs="TH Sarabun New" w:hint="cs"/>
-                <w:sz w:val="32"/>
-                <w:szCs w:val="32"/>
-              </w:rPr>
-              <w:t>(2,3)</w:t>
-            </w:r>
-          </w:p>
-          <w:p>
-            <w:pPr>
-              <w:jc w:val="thaiDistribute"/>
-              <w:rPr>
-                <w:rFonts w:ascii="TH Sarabun New" w:eastAsiaTheme="minorEastAsia" w:hAnsi="TH Sarabun New" w:cs="TH Sarabun New"/>
-                <w:sz w:val="32"/>
-                <w:szCs w:val="32"/>
-              </w:rPr>
-            </w:pPr>
-            <w:r>
-              <w:rPr>
-                <w:rFonts w:ascii="TH Sarabun New" w:eastAsiaTheme="minorEastAsia" w:hAnsi="TH Sarabun New" w:cs="TH Sarabun New" w:hint="cs"/>
+                <w:rFonts w:ascii="TH Sarabun New" w:eastAsiaTheme="minorEastAsia" w:hAnsi="TH Sarabun New" w:cs="TH Sarabun New"/>
                 <w:sz w:val="32"/>
                 <w:szCs w:val="32"/>
               </w:rPr>
@@ -1988,7 +2004,7 @@
         <w:tc>
           <w:tcPr>
             <w:tcW w:w="868" w:type="dxa"/>
-            <w:shd w:val="clear" w:color="auto" w:fill="BDD6EE" w:themeFill="accent5" w:themeFillTint="66"/>
+            <w:shd w:val="clear" w:color="auto" w:fill="BDD6EE"/>
           </w:tcPr>
           <w:p>
             <w:pPr>
@@ -2040,6 +2056,7 @@
         <w:tc>
           <w:tcPr>
             <w:tcW w:w="868" w:type="dxa"/>
+            <w:shd w:val="clear" w:color="auto" w:fill="FFF2CC" w:themeFill="accent4" w:themeFillTint="33"/>
           </w:tcPr>
           <w:p>
             <w:pPr>
@@ -2180,7 +2197,6 @@
           <w:rFonts w:ascii="TH Sarabun New" w:eastAsiaTheme="minorEastAsia" w:hAnsi="TH Sarabun New" w:cs="TH Sarabun New"/>
           <w:sz w:val="32"/>
           <w:szCs w:val="32"/>
-          <w:cs/>
         </w:rPr>
       </w:pPr>
       <w:r>
@@ -2256,6 +2272,73 @@
     </w:p>
     <w:p>
       <w:pPr>
+        <w:ind w:firstLine="720"/>
+        <w:jc w:val="thaiDistribute"/>
+        <w:rPr>
+          <w:rFonts w:ascii="TH Sarabun New" w:eastAsiaTheme="minorEastAsia" w:hAnsi="TH Sarabun New" w:cs="TH Sarabun New"/>
+          <w:sz w:val="32"/>
+          <w:szCs w:val="32"/>
+        </w:rPr>
+      </w:pPr>
+    </w:p>
+    <w:p>
+      <w:pPr>
+        <w:ind w:firstLine="720"/>
+        <w:jc w:val="thaiDistribute"/>
+        <w:rPr>
+          <w:rFonts w:ascii="TH Sarabun New" w:eastAsiaTheme="minorEastAsia" w:hAnsi="TH Sarabun New" w:cs="TH Sarabun New"/>
+          <w:sz w:val="32"/>
+          <w:szCs w:val="32"/>
+        </w:rPr>
+      </w:pPr>
+    </w:p>
+    <w:p>
+      <w:pPr>
+        <w:ind w:firstLine="720"/>
+        <w:jc w:val="thaiDistribute"/>
+        <w:rPr>
+          <w:rFonts w:ascii="TH Sarabun New" w:eastAsiaTheme="minorEastAsia" w:hAnsi="TH Sarabun New" w:cs="TH Sarabun New"/>
+          <w:sz w:val="32"/>
+          <w:szCs w:val="32"/>
+        </w:rPr>
+      </w:pPr>
+    </w:p>
+    <w:p>
+      <w:pPr>
+        <w:ind w:firstLine="720"/>
+        <w:jc w:val="thaiDistribute"/>
+        <w:rPr>
+          <w:rFonts w:ascii="TH Sarabun New" w:eastAsiaTheme="minorEastAsia" w:hAnsi="TH Sarabun New" w:cs="TH Sarabun New"/>
+          <w:sz w:val="32"/>
+          <w:szCs w:val="32"/>
+        </w:rPr>
+      </w:pPr>
+    </w:p>
+    <w:p>
+      <w:pPr>
+        <w:ind w:firstLine="720"/>
+        <w:jc w:val="thaiDistribute"/>
+        <w:rPr>
+          <w:rFonts w:ascii="TH Sarabun New" w:eastAsiaTheme="minorEastAsia" w:hAnsi="TH Sarabun New" w:cs="TH Sarabun New"/>
+          <w:sz w:val="32"/>
+          <w:szCs w:val="32"/>
+        </w:rPr>
+      </w:pPr>
+    </w:p>
+    <w:p>
+      <w:pPr>
+        <w:ind w:firstLine="720"/>
+        <w:jc w:val="thaiDistribute"/>
+        <w:rPr>
+          <w:rFonts w:ascii="TH Sarabun New" w:eastAsiaTheme="minorEastAsia" w:hAnsi="TH Sarabun New" w:cs="TH Sarabun New"/>
+          <w:sz w:val="32"/>
+          <w:szCs w:val="32"/>
+        </w:rPr>
+      </w:pPr>
+    </w:p>
+    <w:p>
+      <w:pPr>
+        <w:jc w:val="right"/>
         <w:rPr>
           <w:rFonts w:ascii="TH Sarabun New" w:hAnsi="TH Sarabun New" w:cs="TH Sarabun New"/>
           <w:b/>
@@ -2264,10 +2347,7 @@
           <w:szCs w:val="36"/>
         </w:rPr>
       </w:pPr>
-    </w:p>
-    <w:p>
-      <w:pPr>
-        <w:jc w:val="right"/>
+      <w:r>
         <w:rPr>
           <w:rFonts w:ascii="TH Sarabun New" w:hAnsi="TH Sarabun New" w:cs="TH Sarabun New"/>
           <w:b/>
@@ -2275,11 +2355,9 @@
           <w:sz w:val="32"/>
           <w:szCs w:val="36"/>
         </w:rPr>
-      </w:pPr>
-    </w:p>
-    <w:p>
-      <w:pPr>
-        <w:jc w:val="right"/>
+        <w:t>2/</w:t>
+      </w:r>
+      <w:r>
         <w:rPr>
           <w:rFonts w:ascii="TH Sarabun New" w:hAnsi="TH Sarabun New" w:cs="TH Sarabun New"/>
           <w:b/>
@@ -2287,8 +2365,1065 @@
           <w:sz w:val="32"/>
           <w:szCs w:val="36"/>
         </w:rPr>
+        <w:t>3</w:t>
+      </w:r>
+    </w:p>
+    <w:p>
+      <w:pPr>
+        <w:jc w:val="thaiDistribute"/>
+        <w:rPr>
+          <w:rFonts w:ascii="TH Sarabun New" w:eastAsiaTheme="minorEastAsia" w:hAnsi="TH Sarabun New" w:cs="TH Sarabun New"/>
+          <w:b/>
+          <w:bCs/>
+          <w:sz w:val="32"/>
+          <w:szCs w:val="32"/>
+        </w:rPr>
       </w:pPr>
-    </w:p>
+      <w:r>
+        <w:rPr>
+          <w:rFonts w:ascii="TH Sarabun New" w:eastAsiaTheme="minorEastAsia" w:hAnsi="TH Sarabun New" w:cs="TH Sarabun New" w:hint="cs"/>
+          <w:b/>
+          <w:bCs/>
+          <w:sz w:val="32"/>
+          <w:szCs w:val="32"/>
+          <w:cs/>
+        </w:rPr>
+        <w:lastRenderedPageBreak/>
+        <w:t xml:space="preserve">คำอธิบายตัวอย่างที่ </w:t>
+      </w:r>
+      <w:r>
+        <w:rPr>
+          <w:rFonts w:ascii="TH Sarabun New" w:eastAsiaTheme="minorEastAsia" w:hAnsi="TH Sarabun New" w:cs="TH Sarabun New"/>
+          <w:b/>
+          <w:bCs/>
+          <w:sz w:val="32"/>
+          <w:szCs w:val="32"/>
+        </w:rPr>
+        <w:t>2</w:t>
+      </w:r>
+    </w:p>
+    <w:tbl>
+      <w:tblPr>
+        <w:tblStyle w:val="TableGrid"/>
+        <w:tblW w:w="0" w:type="auto"/>
+        <w:tblLook w:val="04A0" w:firstRow="1" w:lastRow="0" w:firstColumn="1" w:lastColumn="0" w:noHBand="0" w:noVBand="1"/>
+      </w:tblPr>
+      <w:tblGrid>
+        <w:gridCol w:w="651"/>
+        <w:gridCol w:w="651"/>
+        <w:gridCol w:w="652"/>
+        <w:gridCol w:w="652"/>
+        <w:gridCol w:w="652"/>
+        <w:gridCol w:w="652"/>
+        <w:gridCol w:w="652"/>
+      </w:tblGrid>
+      <w:tr>
+        <w:trPr>
+          <w:trHeight w:val="394"/>
+        </w:trPr>
+        <w:tc>
+          <w:tcPr>
+            <w:tcW w:w="651" w:type="dxa"/>
+            <w:shd w:val="clear" w:color="auto" w:fill="E2EFD9" w:themeFill="accent6" w:themeFillTint="33"/>
+          </w:tcPr>
+          <w:p>
+            <w:pPr>
+              <w:jc w:val="center"/>
+              <w:rPr>
+                <w:rFonts w:ascii="TH Sarabun New" w:eastAsiaTheme="minorEastAsia" w:hAnsi="TH Sarabun New" w:cs="TH Sarabun New"/>
+                <w:sz w:val="32"/>
+                <w:szCs w:val="32"/>
+              </w:rPr>
+            </w:pPr>
+            <w:r>
+              <w:rPr>
+                <w:rFonts w:ascii="TH Sarabun New" w:eastAsiaTheme="minorEastAsia" w:hAnsi="TH Sarabun New" w:cs="TH Sarabun New"/>
+                <w:sz w:val="32"/>
+                <w:szCs w:val="32"/>
+              </w:rPr>
+              <w:t>H</w:t>
+            </w:r>
+          </w:p>
+        </w:tc>
+        <w:tc>
+          <w:tcPr>
+            <w:tcW w:w="651" w:type="dxa"/>
+          </w:tcPr>
+          <w:p>
+            <w:pPr>
+              <w:jc w:val="center"/>
+              <w:rPr>
+                <w:rFonts w:ascii="TH Sarabun New" w:eastAsiaTheme="minorEastAsia" w:hAnsi="TH Sarabun New" w:cs="TH Sarabun New"/>
+                <w:sz w:val="32"/>
+                <w:szCs w:val="32"/>
+              </w:rPr>
+            </w:pPr>
+            <w:r>
+              <w:rPr>
+                <w:rFonts w:ascii="TH Sarabun New" w:eastAsiaTheme="minorEastAsia" w:hAnsi="TH Sarabun New" w:cs="TH Sarabun New"/>
+                <w:sz w:val="32"/>
+                <w:szCs w:val="32"/>
+              </w:rPr>
+              <w:t>G</w:t>
+            </w:r>
+          </w:p>
+        </w:tc>
+        <w:tc>
+          <w:tcPr>
+            <w:tcW w:w="652" w:type="dxa"/>
+          </w:tcPr>
+          <w:p>
+            <w:pPr>
+              <w:jc w:val="center"/>
+              <w:rPr>
+                <w:rFonts w:ascii="TH Sarabun New" w:eastAsiaTheme="minorEastAsia" w:hAnsi="TH Sarabun New" w:cs="TH Sarabun New"/>
+                <w:sz w:val="32"/>
+                <w:szCs w:val="32"/>
+              </w:rPr>
+            </w:pPr>
+            <w:r>
+              <w:rPr>
+                <w:rFonts w:ascii="TH Sarabun New" w:eastAsiaTheme="minorEastAsia" w:hAnsi="TH Sarabun New" w:cs="TH Sarabun New"/>
+                <w:sz w:val="32"/>
+                <w:szCs w:val="32"/>
+              </w:rPr>
+              <w:t>G</w:t>
+            </w:r>
+          </w:p>
+        </w:tc>
+        <w:tc>
+          <w:tcPr>
+            <w:tcW w:w="652" w:type="dxa"/>
+            <w:shd w:val="clear" w:color="auto" w:fill="BDD6EE"/>
+          </w:tcPr>
+          <w:p>
+            <w:pPr>
+              <w:jc w:val="center"/>
+              <w:rPr>
+                <w:rFonts w:ascii="TH Sarabun New" w:eastAsiaTheme="minorEastAsia" w:hAnsi="TH Sarabun New" w:cs="TH Sarabun New"/>
+                <w:sz w:val="32"/>
+                <w:szCs w:val="32"/>
+              </w:rPr>
+            </w:pPr>
+            <w:r>
+              <w:rPr>
+                <w:rFonts w:ascii="TH Sarabun New" w:eastAsiaTheme="minorEastAsia" w:hAnsi="TH Sarabun New" w:cs="TH Sarabun New"/>
+                <w:sz w:val="32"/>
+                <w:szCs w:val="32"/>
+              </w:rPr>
+              <w:t>G</w:t>
+            </w:r>
+          </w:p>
+        </w:tc>
+        <w:tc>
+          <w:tcPr>
+            <w:tcW w:w="652" w:type="dxa"/>
+          </w:tcPr>
+          <w:p>
+            <w:pPr>
+              <w:jc w:val="center"/>
+              <w:rPr>
+                <w:rFonts w:ascii="TH Sarabun New" w:eastAsiaTheme="minorEastAsia" w:hAnsi="TH Sarabun New" w:cs="TH Sarabun New"/>
+                <w:sz w:val="32"/>
+                <w:szCs w:val="32"/>
+              </w:rPr>
+            </w:pPr>
+            <w:r>
+              <w:rPr>
+                <w:rFonts w:ascii="TH Sarabun New" w:eastAsiaTheme="minorEastAsia" w:hAnsi="TH Sarabun New" w:cs="TH Sarabun New"/>
+                <w:sz w:val="32"/>
+                <w:szCs w:val="32"/>
+              </w:rPr>
+              <w:t>G</w:t>
+            </w:r>
+          </w:p>
+        </w:tc>
+        <w:tc>
+          <w:tcPr>
+            <w:tcW w:w="652" w:type="dxa"/>
+          </w:tcPr>
+          <w:p>
+            <w:pPr>
+              <w:jc w:val="center"/>
+              <w:rPr>
+                <w:rFonts w:ascii="TH Sarabun New" w:eastAsiaTheme="minorEastAsia" w:hAnsi="TH Sarabun New" w:cs="TH Sarabun New"/>
+                <w:sz w:val="32"/>
+                <w:szCs w:val="32"/>
+              </w:rPr>
+            </w:pPr>
+            <w:r>
+              <w:rPr>
+                <w:rFonts w:ascii="TH Sarabun New" w:eastAsiaTheme="minorEastAsia" w:hAnsi="TH Sarabun New" w:cs="TH Sarabun New"/>
+                <w:sz w:val="32"/>
+                <w:szCs w:val="32"/>
+              </w:rPr>
+              <w:t>G</w:t>
+            </w:r>
+          </w:p>
+        </w:tc>
+        <w:tc>
+          <w:tcPr>
+            <w:tcW w:w="652" w:type="dxa"/>
+            <w:shd w:val="clear" w:color="auto" w:fill="E2EFD9" w:themeFill="accent6" w:themeFillTint="33"/>
+          </w:tcPr>
+          <w:p>
+            <w:pPr>
+              <w:jc w:val="center"/>
+              <w:rPr>
+                <w:rFonts w:ascii="TH Sarabun New" w:eastAsiaTheme="minorEastAsia" w:hAnsi="TH Sarabun New" w:cs="TH Sarabun New"/>
+                <w:sz w:val="32"/>
+                <w:szCs w:val="32"/>
+              </w:rPr>
+            </w:pPr>
+            <w:r>
+              <w:rPr>
+                <w:rFonts w:ascii="TH Sarabun New" w:eastAsiaTheme="minorEastAsia" w:hAnsi="TH Sarabun New" w:cs="TH Sarabun New"/>
+                <w:sz w:val="32"/>
+                <w:szCs w:val="32"/>
+              </w:rPr>
+              <w:t>H</w:t>
+            </w:r>
+          </w:p>
+        </w:tc>
+      </w:tr>
+      <w:tr>
+        <w:trPr>
+          <w:trHeight w:val="394"/>
+        </w:trPr>
+        <w:tc>
+          <w:tcPr>
+            <w:tcW w:w="651" w:type="dxa"/>
+          </w:tcPr>
+          <w:p>
+            <w:pPr>
+              <w:jc w:val="center"/>
+              <w:rPr>
+                <w:rFonts w:ascii="TH Sarabun New" w:eastAsiaTheme="minorEastAsia" w:hAnsi="TH Sarabun New" w:cs="TH Sarabun New"/>
+                <w:sz w:val="32"/>
+                <w:szCs w:val="32"/>
+              </w:rPr>
+            </w:pPr>
+            <w:r>
+              <w:rPr>
+                <w:rFonts w:ascii="TH Sarabun New" w:eastAsiaTheme="minorEastAsia" w:hAnsi="TH Sarabun New" w:cs="TH Sarabun New"/>
+                <w:sz w:val="32"/>
+                <w:szCs w:val="32"/>
+              </w:rPr>
+              <w:t>G</w:t>
+            </w:r>
+          </w:p>
+        </w:tc>
+        <w:tc>
+          <w:tcPr>
+            <w:tcW w:w="651" w:type="dxa"/>
+          </w:tcPr>
+          <w:p>
+            <w:pPr>
+              <w:jc w:val="center"/>
+              <w:rPr>
+                <w:rFonts w:ascii="TH Sarabun New" w:eastAsiaTheme="minorEastAsia" w:hAnsi="TH Sarabun New" w:cs="TH Sarabun New"/>
+                <w:sz w:val="32"/>
+                <w:szCs w:val="32"/>
+              </w:rPr>
+            </w:pPr>
+            <w:r>
+              <w:rPr>
+                <w:rFonts w:ascii="TH Sarabun New" w:eastAsiaTheme="minorEastAsia" w:hAnsi="TH Sarabun New" w:cs="TH Sarabun New"/>
+                <w:sz w:val="32"/>
+                <w:szCs w:val="32"/>
+              </w:rPr>
+              <w:t>G</w:t>
+            </w:r>
+          </w:p>
+        </w:tc>
+        <w:tc>
+          <w:tcPr>
+            <w:tcW w:w="652" w:type="dxa"/>
+            <w:shd w:val="clear" w:color="auto" w:fill="auto"/>
+          </w:tcPr>
+          <w:p>
+            <w:pPr>
+              <w:jc w:val="center"/>
+              <w:rPr>
+                <w:rFonts w:ascii="TH Sarabun New" w:eastAsiaTheme="minorEastAsia" w:hAnsi="TH Sarabun New" w:cs="TH Sarabun New"/>
+                <w:sz w:val="32"/>
+                <w:szCs w:val="32"/>
+              </w:rPr>
+            </w:pPr>
+            <w:r>
+              <w:rPr>
+                <w:rFonts w:ascii="TH Sarabun New" w:eastAsiaTheme="minorEastAsia" w:hAnsi="TH Sarabun New" w:cs="TH Sarabun New"/>
+                <w:sz w:val="32"/>
+                <w:szCs w:val="32"/>
+              </w:rPr>
+              <w:t>G</w:t>
+            </w:r>
+          </w:p>
+        </w:tc>
+        <w:tc>
+          <w:tcPr>
+            <w:tcW w:w="652" w:type="dxa"/>
+          </w:tcPr>
+          <w:p>
+            <w:pPr>
+              <w:jc w:val="center"/>
+              <w:rPr>
+                <w:rFonts w:ascii="TH Sarabun New" w:eastAsiaTheme="minorEastAsia" w:hAnsi="TH Sarabun New" w:cs="TH Sarabun New"/>
+                <w:sz w:val="32"/>
+                <w:szCs w:val="32"/>
+              </w:rPr>
+            </w:pPr>
+            <w:r>
+              <w:rPr>
+                <w:rFonts w:ascii="TH Sarabun New" w:eastAsiaTheme="minorEastAsia" w:hAnsi="TH Sarabun New" w:cs="TH Sarabun New"/>
+                <w:sz w:val="32"/>
+                <w:szCs w:val="32"/>
+              </w:rPr>
+              <w:t>G</w:t>
+            </w:r>
+          </w:p>
+        </w:tc>
+        <w:tc>
+          <w:tcPr>
+            <w:tcW w:w="652" w:type="dxa"/>
+          </w:tcPr>
+          <w:p>
+            <w:pPr>
+              <w:jc w:val="center"/>
+              <w:rPr>
+                <w:rFonts w:ascii="TH Sarabun New" w:eastAsiaTheme="minorEastAsia" w:hAnsi="TH Sarabun New" w:cs="TH Sarabun New"/>
+                <w:sz w:val="32"/>
+                <w:szCs w:val="32"/>
+              </w:rPr>
+            </w:pPr>
+            <w:r>
+              <w:rPr>
+                <w:rFonts w:ascii="TH Sarabun New" w:eastAsiaTheme="minorEastAsia" w:hAnsi="TH Sarabun New" w:cs="TH Sarabun New"/>
+                <w:sz w:val="32"/>
+                <w:szCs w:val="32"/>
+              </w:rPr>
+              <w:t>G</w:t>
+            </w:r>
+          </w:p>
+        </w:tc>
+        <w:tc>
+          <w:tcPr>
+            <w:tcW w:w="652" w:type="dxa"/>
+          </w:tcPr>
+          <w:p>
+            <w:pPr>
+              <w:jc w:val="center"/>
+              <w:rPr>
+                <w:rFonts w:ascii="TH Sarabun New" w:eastAsiaTheme="minorEastAsia" w:hAnsi="TH Sarabun New" w:cs="TH Sarabun New"/>
+                <w:sz w:val="32"/>
+                <w:szCs w:val="32"/>
+              </w:rPr>
+            </w:pPr>
+            <w:r>
+              <w:rPr>
+                <w:rFonts w:ascii="TH Sarabun New" w:eastAsiaTheme="minorEastAsia" w:hAnsi="TH Sarabun New" w:cs="TH Sarabun New"/>
+                <w:sz w:val="32"/>
+                <w:szCs w:val="32"/>
+              </w:rPr>
+              <w:t>G</w:t>
+            </w:r>
+          </w:p>
+        </w:tc>
+        <w:tc>
+          <w:tcPr>
+            <w:tcW w:w="652" w:type="dxa"/>
+          </w:tcPr>
+          <w:p>
+            <w:pPr>
+              <w:jc w:val="center"/>
+              <w:rPr>
+                <w:rFonts w:ascii="TH Sarabun New" w:eastAsiaTheme="minorEastAsia" w:hAnsi="TH Sarabun New" w:cs="TH Sarabun New"/>
+                <w:sz w:val="32"/>
+                <w:szCs w:val="32"/>
+              </w:rPr>
+            </w:pPr>
+            <w:r>
+              <w:rPr>
+                <w:rFonts w:ascii="TH Sarabun New" w:eastAsiaTheme="minorEastAsia" w:hAnsi="TH Sarabun New" w:cs="TH Sarabun New"/>
+                <w:sz w:val="32"/>
+                <w:szCs w:val="32"/>
+              </w:rPr>
+              <w:t>G</w:t>
+            </w:r>
+          </w:p>
+        </w:tc>
+      </w:tr>
+      <w:tr>
+        <w:trPr>
+          <w:trHeight w:val="394"/>
+        </w:trPr>
+        <w:tc>
+          <w:tcPr>
+            <w:tcW w:w="651" w:type="dxa"/>
+          </w:tcPr>
+          <w:p>
+            <w:pPr>
+              <w:jc w:val="center"/>
+              <w:rPr>
+                <w:rFonts w:ascii="TH Sarabun New" w:eastAsiaTheme="minorEastAsia" w:hAnsi="TH Sarabun New" w:cs="TH Sarabun New"/>
+                <w:sz w:val="32"/>
+                <w:szCs w:val="32"/>
+              </w:rPr>
+            </w:pPr>
+            <w:r>
+              <w:rPr>
+                <w:rFonts w:ascii="TH Sarabun New" w:eastAsiaTheme="minorEastAsia" w:hAnsi="TH Sarabun New" w:cs="TH Sarabun New"/>
+                <w:sz w:val="32"/>
+                <w:szCs w:val="32"/>
+              </w:rPr>
+              <w:t>G</w:t>
+            </w:r>
+          </w:p>
+        </w:tc>
+        <w:tc>
+          <w:tcPr>
+            <w:tcW w:w="651" w:type="dxa"/>
+          </w:tcPr>
+          <w:p>
+            <w:pPr>
+              <w:jc w:val="center"/>
+              <w:rPr>
+                <w:rFonts w:ascii="TH Sarabun New" w:eastAsiaTheme="minorEastAsia" w:hAnsi="TH Sarabun New" w:cs="TH Sarabun New"/>
+                <w:sz w:val="32"/>
+                <w:szCs w:val="32"/>
+              </w:rPr>
+            </w:pPr>
+            <w:r>
+              <w:rPr>
+                <w:rFonts w:ascii="TH Sarabun New" w:eastAsiaTheme="minorEastAsia" w:hAnsi="TH Sarabun New" w:cs="TH Sarabun New"/>
+                <w:sz w:val="32"/>
+                <w:szCs w:val="32"/>
+              </w:rPr>
+              <w:t>G</w:t>
+            </w:r>
+          </w:p>
+        </w:tc>
+        <w:tc>
+          <w:tcPr>
+            <w:tcW w:w="652" w:type="dxa"/>
+          </w:tcPr>
+          <w:p>
+            <w:pPr>
+              <w:jc w:val="center"/>
+              <w:rPr>
+                <w:rFonts w:ascii="TH Sarabun New" w:eastAsiaTheme="minorEastAsia" w:hAnsi="TH Sarabun New" w:cs="TH Sarabun New"/>
+                <w:sz w:val="32"/>
+                <w:szCs w:val="32"/>
+              </w:rPr>
+            </w:pPr>
+            <w:r>
+              <w:rPr>
+                <w:rFonts w:ascii="TH Sarabun New" w:eastAsiaTheme="minorEastAsia" w:hAnsi="TH Sarabun New" w:cs="TH Sarabun New"/>
+                <w:sz w:val="32"/>
+                <w:szCs w:val="32"/>
+              </w:rPr>
+              <w:t>G</w:t>
+            </w:r>
+          </w:p>
+        </w:tc>
+        <w:tc>
+          <w:tcPr>
+            <w:tcW w:w="652" w:type="dxa"/>
+          </w:tcPr>
+          <w:p>
+            <w:pPr>
+              <w:jc w:val="center"/>
+              <w:rPr>
+                <w:rFonts w:ascii="TH Sarabun New" w:eastAsiaTheme="minorEastAsia" w:hAnsi="TH Sarabun New" w:cs="TH Sarabun New"/>
+                <w:sz w:val="32"/>
+                <w:szCs w:val="32"/>
+              </w:rPr>
+            </w:pPr>
+            <w:r>
+              <w:rPr>
+                <w:rFonts w:ascii="TH Sarabun New" w:eastAsiaTheme="minorEastAsia" w:hAnsi="TH Sarabun New" w:cs="TH Sarabun New"/>
+                <w:sz w:val="32"/>
+                <w:szCs w:val="32"/>
+              </w:rPr>
+              <w:t>G</w:t>
+            </w:r>
+          </w:p>
+        </w:tc>
+        <w:tc>
+          <w:tcPr>
+            <w:tcW w:w="652" w:type="dxa"/>
+            <w:shd w:val="clear" w:color="auto" w:fill="E2EFD9" w:themeFill="accent6" w:themeFillTint="33"/>
+          </w:tcPr>
+          <w:p>
+            <w:pPr>
+              <w:jc w:val="center"/>
+              <w:rPr>
+                <w:rFonts w:ascii="TH Sarabun New" w:eastAsiaTheme="minorEastAsia" w:hAnsi="TH Sarabun New" w:cs="TH Sarabun New"/>
+                <w:sz w:val="32"/>
+                <w:szCs w:val="32"/>
+              </w:rPr>
+            </w:pPr>
+            <w:r>
+              <w:rPr>
+                <w:rFonts w:ascii="TH Sarabun New" w:eastAsiaTheme="minorEastAsia" w:hAnsi="TH Sarabun New" w:cs="TH Sarabun New"/>
+                <w:sz w:val="32"/>
+                <w:szCs w:val="32"/>
+              </w:rPr>
+              <w:t>H</w:t>
+            </w:r>
+          </w:p>
+        </w:tc>
+        <w:tc>
+          <w:tcPr>
+            <w:tcW w:w="652" w:type="dxa"/>
+          </w:tcPr>
+          <w:p>
+            <w:pPr>
+              <w:jc w:val="center"/>
+              <w:rPr>
+                <w:rFonts w:ascii="TH Sarabun New" w:eastAsiaTheme="minorEastAsia" w:hAnsi="TH Sarabun New" w:cs="TH Sarabun New"/>
+                <w:sz w:val="32"/>
+                <w:szCs w:val="32"/>
+              </w:rPr>
+            </w:pPr>
+            <w:r>
+              <w:rPr>
+                <w:rFonts w:ascii="TH Sarabun New" w:eastAsiaTheme="minorEastAsia" w:hAnsi="TH Sarabun New" w:cs="TH Sarabun New"/>
+                <w:sz w:val="32"/>
+                <w:szCs w:val="32"/>
+              </w:rPr>
+              <w:t>G</w:t>
+            </w:r>
+          </w:p>
+        </w:tc>
+        <w:tc>
+          <w:tcPr>
+            <w:tcW w:w="652" w:type="dxa"/>
+          </w:tcPr>
+          <w:p>
+            <w:pPr>
+              <w:jc w:val="center"/>
+              <w:rPr>
+                <w:rFonts w:ascii="TH Sarabun New" w:eastAsiaTheme="minorEastAsia" w:hAnsi="TH Sarabun New" w:cs="TH Sarabun New"/>
+                <w:sz w:val="32"/>
+                <w:szCs w:val="32"/>
+              </w:rPr>
+            </w:pPr>
+            <w:r>
+              <w:rPr>
+                <w:rFonts w:ascii="TH Sarabun New" w:eastAsiaTheme="minorEastAsia" w:hAnsi="TH Sarabun New" w:cs="TH Sarabun New"/>
+                <w:sz w:val="32"/>
+                <w:szCs w:val="32"/>
+              </w:rPr>
+              <w:t>H</w:t>
+            </w:r>
+          </w:p>
+        </w:tc>
+      </w:tr>
+      <w:tr>
+        <w:trPr>
+          <w:trHeight w:val="394"/>
+        </w:trPr>
+        <w:tc>
+          <w:tcPr>
+            <w:tcW w:w="651" w:type="dxa"/>
+          </w:tcPr>
+          <w:p>
+            <w:pPr>
+              <w:jc w:val="center"/>
+              <w:rPr>
+                <w:rFonts w:ascii="TH Sarabun New" w:eastAsiaTheme="minorEastAsia" w:hAnsi="TH Sarabun New" w:cs="TH Sarabun New"/>
+                <w:sz w:val="32"/>
+                <w:szCs w:val="32"/>
+              </w:rPr>
+            </w:pPr>
+            <w:r>
+              <w:rPr>
+                <w:rFonts w:ascii="TH Sarabun New" w:eastAsiaTheme="minorEastAsia" w:hAnsi="TH Sarabun New" w:cs="TH Sarabun New"/>
+                <w:sz w:val="32"/>
+                <w:szCs w:val="32"/>
+              </w:rPr>
+              <w:t>G</w:t>
+            </w:r>
+          </w:p>
+        </w:tc>
+        <w:tc>
+          <w:tcPr>
+            <w:tcW w:w="651" w:type="dxa"/>
+          </w:tcPr>
+          <w:p>
+            <w:pPr>
+              <w:jc w:val="center"/>
+              <w:rPr>
+                <w:rFonts w:ascii="TH Sarabun New" w:eastAsiaTheme="minorEastAsia" w:hAnsi="TH Sarabun New" w:cs="TH Sarabun New"/>
+                <w:sz w:val="32"/>
+                <w:szCs w:val="32"/>
+              </w:rPr>
+            </w:pPr>
+            <w:r>
+              <w:rPr>
+                <w:rFonts w:ascii="TH Sarabun New" w:eastAsiaTheme="minorEastAsia" w:hAnsi="TH Sarabun New" w:cs="TH Sarabun New"/>
+                <w:sz w:val="32"/>
+                <w:szCs w:val="32"/>
+              </w:rPr>
+              <w:t>G</w:t>
+            </w:r>
+          </w:p>
+        </w:tc>
+        <w:tc>
+          <w:tcPr>
+            <w:tcW w:w="652" w:type="dxa"/>
+            <w:shd w:val="clear" w:color="auto" w:fill="FFF2CC" w:themeFill="accent4" w:themeFillTint="33"/>
+          </w:tcPr>
+          <w:p>
+            <w:pPr>
+              <w:jc w:val="center"/>
+              <w:rPr>
+                <w:rFonts w:ascii="TH Sarabun New" w:eastAsiaTheme="minorEastAsia" w:hAnsi="TH Sarabun New" w:cs="TH Sarabun New"/>
+                <w:sz w:val="32"/>
+                <w:szCs w:val="32"/>
+              </w:rPr>
+            </w:pPr>
+            <w:r>
+              <w:rPr>
+                <w:rFonts w:ascii="TH Sarabun New" w:eastAsiaTheme="minorEastAsia" w:hAnsi="TH Sarabun New" w:cs="TH Sarabun New"/>
+                <w:sz w:val="32"/>
+                <w:szCs w:val="32"/>
+              </w:rPr>
+              <w:t>H</w:t>
+            </w:r>
+          </w:p>
+        </w:tc>
+        <w:tc>
+          <w:tcPr>
+            <w:tcW w:w="652" w:type="dxa"/>
+          </w:tcPr>
+          <w:p>
+            <w:pPr>
+              <w:jc w:val="center"/>
+              <w:rPr>
+                <w:rFonts w:ascii="TH Sarabun New" w:eastAsiaTheme="minorEastAsia" w:hAnsi="TH Sarabun New" w:cs="TH Sarabun New"/>
+                <w:sz w:val="32"/>
+                <w:szCs w:val="32"/>
+              </w:rPr>
+            </w:pPr>
+            <w:r>
+              <w:rPr>
+                <w:rFonts w:ascii="TH Sarabun New" w:eastAsiaTheme="minorEastAsia" w:hAnsi="TH Sarabun New" w:cs="TH Sarabun New"/>
+                <w:sz w:val="32"/>
+                <w:szCs w:val="32"/>
+              </w:rPr>
+              <w:t>G</w:t>
+            </w:r>
+          </w:p>
+        </w:tc>
+        <w:tc>
+          <w:tcPr>
+            <w:tcW w:w="652" w:type="dxa"/>
+          </w:tcPr>
+          <w:p>
+            <w:pPr>
+              <w:jc w:val="center"/>
+              <w:rPr>
+                <w:rFonts w:ascii="TH Sarabun New" w:eastAsiaTheme="minorEastAsia" w:hAnsi="TH Sarabun New" w:cs="TH Sarabun New"/>
+                <w:sz w:val="32"/>
+                <w:szCs w:val="32"/>
+              </w:rPr>
+            </w:pPr>
+            <w:r>
+              <w:rPr>
+                <w:rFonts w:ascii="TH Sarabun New" w:eastAsiaTheme="minorEastAsia" w:hAnsi="TH Sarabun New" w:cs="TH Sarabun New"/>
+                <w:sz w:val="32"/>
+                <w:szCs w:val="32"/>
+              </w:rPr>
+              <w:t>G</w:t>
+            </w:r>
+          </w:p>
+        </w:tc>
+        <w:tc>
+          <w:tcPr>
+            <w:tcW w:w="652" w:type="dxa"/>
+          </w:tcPr>
+          <w:p>
+            <w:pPr>
+              <w:jc w:val="center"/>
+              <w:rPr>
+                <w:rFonts w:ascii="TH Sarabun New" w:eastAsiaTheme="minorEastAsia" w:hAnsi="TH Sarabun New" w:cs="TH Sarabun New"/>
+                <w:sz w:val="32"/>
+                <w:szCs w:val="32"/>
+              </w:rPr>
+            </w:pPr>
+            <w:r>
+              <w:rPr>
+                <w:rFonts w:ascii="TH Sarabun New" w:eastAsiaTheme="minorEastAsia" w:hAnsi="TH Sarabun New" w:cs="TH Sarabun New"/>
+                <w:sz w:val="32"/>
+                <w:szCs w:val="32"/>
+              </w:rPr>
+              <w:t>G</w:t>
+            </w:r>
+          </w:p>
+        </w:tc>
+        <w:tc>
+          <w:tcPr>
+            <w:tcW w:w="652" w:type="dxa"/>
+          </w:tcPr>
+          <w:p>
+            <w:pPr>
+              <w:jc w:val="center"/>
+              <w:rPr>
+                <w:rFonts w:ascii="TH Sarabun New" w:eastAsiaTheme="minorEastAsia" w:hAnsi="TH Sarabun New" w:cs="TH Sarabun New"/>
+                <w:sz w:val="32"/>
+                <w:szCs w:val="32"/>
+              </w:rPr>
+            </w:pPr>
+            <w:r>
+              <w:rPr>
+                <w:rFonts w:ascii="TH Sarabun New" w:eastAsiaTheme="minorEastAsia" w:hAnsi="TH Sarabun New" w:cs="TH Sarabun New"/>
+                <w:sz w:val="32"/>
+                <w:szCs w:val="32"/>
+              </w:rPr>
+              <w:t>G</w:t>
+            </w:r>
+          </w:p>
+        </w:tc>
+      </w:tr>
+      <w:tr>
+        <w:trPr>
+          <w:trHeight w:val="394"/>
+        </w:trPr>
+        <w:tc>
+          <w:tcPr>
+            <w:tcW w:w="651" w:type="dxa"/>
+          </w:tcPr>
+          <w:p>
+            <w:pPr>
+              <w:jc w:val="center"/>
+              <w:rPr>
+                <w:rFonts w:ascii="TH Sarabun New" w:eastAsiaTheme="minorEastAsia" w:hAnsi="TH Sarabun New" w:cs="TH Sarabun New"/>
+                <w:sz w:val="32"/>
+                <w:szCs w:val="32"/>
+              </w:rPr>
+            </w:pPr>
+            <w:r>
+              <w:rPr>
+                <w:rFonts w:ascii="TH Sarabun New" w:eastAsiaTheme="minorEastAsia" w:hAnsi="TH Sarabun New" w:cs="TH Sarabun New"/>
+                <w:sz w:val="32"/>
+                <w:szCs w:val="32"/>
+              </w:rPr>
+              <w:t>G</w:t>
+            </w:r>
+          </w:p>
+        </w:tc>
+        <w:tc>
+          <w:tcPr>
+            <w:tcW w:w="651" w:type="dxa"/>
+            <w:shd w:val="clear" w:color="auto" w:fill="FFF2CC" w:themeFill="accent4" w:themeFillTint="33"/>
+          </w:tcPr>
+          <w:p>
+            <w:pPr>
+              <w:jc w:val="center"/>
+              <w:rPr>
+                <w:rFonts w:ascii="TH Sarabun New" w:eastAsiaTheme="minorEastAsia" w:hAnsi="TH Sarabun New" w:cs="TH Sarabun New"/>
+                <w:sz w:val="32"/>
+                <w:szCs w:val="32"/>
+              </w:rPr>
+            </w:pPr>
+            <w:r>
+              <w:rPr>
+                <w:rFonts w:ascii="TH Sarabun New" w:eastAsiaTheme="minorEastAsia" w:hAnsi="TH Sarabun New" w:cs="TH Sarabun New"/>
+                <w:sz w:val="32"/>
+                <w:szCs w:val="32"/>
+              </w:rPr>
+              <w:t>H</w:t>
+            </w:r>
+          </w:p>
+        </w:tc>
+        <w:tc>
+          <w:tcPr>
+            <w:tcW w:w="652" w:type="dxa"/>
+          </w:tcPr>
+          <w:p>
+            <w:pPr>
+              <w:jc w:val="center"/>
+              <w:rPr>
+                <w:rFonts w:ascii="TH Sarabun New" w:eastAsiaTheme="minorEastAsia" w:hAnsi="TH Sarabun New" w:cs="TH Sarabun New"/>
+                <w:sz w:val="32"/>
+                <w:szCs w:val="32"/>
+              </w:rPr>
+            </w:pPr>
+            <w:r>
+              <w:rPr>
+                <w:rFonts w:ascii="TH Sarabun New" w:eastAsiaTheme="minorEastAsia" w:hAnsi="TH Sarabun New" w:cs="TH Sarabun New"/>
+                <w:sz w:val="32"/>
+                <w:szCs w:val="32"/>
+              </w:rPr>
+              <w:t>G</w:t>
+            </w:r>
+          </w:p>
+        </w:tc>
+        <w:tc>
+          <w:tcPr>
+            <w:tcW w:w="652" w:type="dxa"/>
+          </w:tcPr>
+          <w:p>
+            <w:pPr>
+              <w:jc w:val="center"/>
+              <w:rPr>
+                <w:rFonts w:ascii="TH Sarabun New" w:eastAsiaTheme="minorEastAsia" w:hAnsi="TH Sarabun New" w:cs="TH Sarabun New"/>
+                <w:sz w:val="32"/>
+                <w:szCs w:val="32"/>
+              </w:rPr>
+            </w:pPr>
+            <w:r>
+              <w:rPr>
+                <w:rFonts w:ascii="TH Sarabun New" w:eastAsiaTheme="minorEastAsia" w:hAnsi="TH Sarabun New" w:cs="TH Sarabun New"/>
+                <w:sz w:val="32"/>
+                <w:szCs w:val="32"/>
+              </w:rPr>
+              <w:t>G</w:t>
+            </w:r>
+          </w:p>
+        </w:tc>
+        <w:tc>
+          <w:tcPr>
+            <w:tcW w:w="652" w:type="dxa"/>
+          </w:tcPr>
+          <w:p>
+            <w:pPr>
+              <w:jc w:val="center"/>
+              <w:rPr>
+                <w:rFonts w:ascii="TH Sarabun New" w:eastAsiaTheme="minorEastAsia" w:hAnsi="TH Sarabun New" w:cs="TH Sarabun New"/>
+                <w:sz w:val="32"/>
+                <w:szCs w:val="32"/>
+              </w:rPr>
+            </w:pPr>
+            <w:r>
+              <w:rPr>
+                <w:rFonts w:ascii="TH Sarabun New" w:eastAsiaTheme="minorEastAsia" w:hAnsi="TH Sarabun New" w:cs="TH Sarabun New"/>
+                <w:sz w:val="32"/>
+                <w:szCs w:val="32"/>
+              </w:rPr>
+              <w:t>G</w:t>
+            </w:r>
+          </w:p>
+        </w:tc>
+        <w:tc>
+          <w:tcPr>
+            <w:tcW w:w="652" w:type="dxa"/>
+          </w:tcPr>
+          <w:p>
+            <w:pPr>
+              <w:jc w:val="center"/>
+              <w:rPr>
+                <w:rFonts w:ascii="TH Sarabun New" w:eastAsiaTheme="minorEastAsia" w:hAnsi="TH Sarabun New" w:cs="TH Sarabun New"/>
+                <w:sz w:val="32"/>
+                <w:szCs w:val="32"/>
+              </w:rPr>
+            </w:pPr>
+            <w:r>
+              <w:rPr>
+                <w:rFonts w:ascii="TH Sarabun New" w:eastAsiaTheme="minorEastAsia" w:hAnsi="TH Sarabun New" w:cs="TH Sarabun New"/>
+                <w:sz w:val="32"/>
+                <w:szCs w:val="32"/>
+              </w:rPr>
+              <w:t>G</w:t>
+            </w:r>
+          </w:p>
+        </w:tc>
+        <w:tc>
+          <w:tcPr>
+            <w:tcW w:w="652" w:type="dxa"/>
+          </w:tcPr>
+          <w:p>
+            <w:pPr>
+              <w:jc w:val="center"/>
+              <w:rPr>
+                <w:rFonts w:ascii="TH Sarabun New" w:eastAsiaTheme="minorEastAsia" w:hAnsi="TH Sarabun New" w:cs="TH Sarabun New"/>
+                <w:sz w:val="32"/>
+                <w:szCs w:val="32"/>
+              </w:rPr>
+            </w:pPr>
+            <w:r>
+              <w:rPr>
+                <w:rFonts w:ascii="TH Sarabun New" w:eastAsiaTheme="minorEastAsia" w:hAnsi="TH Sarabun New" w:cs="TH Sarabun New"/>
+                <w:sz w:val="32"/>
+                <w:szCs w:val="32"/>
+              </w:rPr>
+              <w:t>G</w:t>
+            </w:r>
+          </w:p>
+        </w:tc>
+      </w:tr>
+      <w:tr>
+        <w:trPr>
+          <w:trHeight w:val="383"/>
+        </w:trPr>
+        <w:tc>
+          <w:tcPr>
+            <w:tcW w:w="651" w:type="dxa"/>
+            <w:shd w:val="clear" w:color="auto" w:fill="FFF2CC" w:themeFill="accent4" w:themeFillTint="33"/>
+          </w:tcPr>
+          <w:p>
+            <w:pPr>
+              <w:jc w:val="center"/>
+              <w:rPr>
+                <w:rFonts w:ascii="TH Sarabun New" w:eastAsiaTheme="minorEastAsia" w:hAnsi="TH Sarabun New" w:cs="TH Sarabun New"/>
+                <w:sz w:val="32"/>
+                <w:szCs w:val="32"/>
+              </w:rPr>
+            </w:pPr>
+            <w:r>
+              <w:rPr>
+                <w:rFonts w:ascii="TH Sarabun New" w:eastAsiaTheme="minorEastAsia" w:hAnsi="TH Sarabun New" w:cs="TH Sarabun New"/>
+                <w:sz w:val="32"/>
+                <w:szCs w:val="32"/>
+              </w:rPr>
+              <w:t>H</w:t>
+            </w:r>
+          </w:p>
+        </w:tc>
+        <w:tc>
+          <w:tcPr>
+            <w:tcW w:w="651" w:type="dxa"/>
+          </w:tcPr>
+          <w:p>
+            <w:pPr>
+              <w:jc w:val="center"/>
+              <w:rPr>
+                <w:rFonts w:ascii="TH Sarabun New" w:eastAsiaTheme="minorEastAsia" w:hAnsi="TH Sarabun New" w:cs="TH Sarabun New"/>
+                <w:sz w:val="32"/>
+                <w:szCs w:val="32"/>
+              </w:rPr>
+            </w:pPr>
+            <w:r>
+              <w:rPr>
+                <w:rFonts w:ascii="TH Sarabun New" w:eastAsiaTheme="minorEastAsia" w:hAnsi="TH Sarabun New" w:cs="TH Sarabun New"/>
+                <w:sz w:val="32"/>
+                <w:szCs w:val="32"/>
+              </w:rPr>
+              <w:t>G</w:t>
+            </w:r>
+          </w:p>
+        </w:tc>
+        <w:tc>
+          <w:tcPr>
+            <w:tcW w:w="652" w:type="dxa"/>
+          </w:tcPr>
+          <w:p>
+            <w:pPr>
+              <w:jc w:val="center"/>
+              <w:rPr>
+                <w:rFonts w:ascii="TH Sarabun New" w:eastAsiaTheme="minorEastAsia" w:hAnsi="TH Sarabun New" w:cs="TH Sarabun New"/>
+                <w:sz w:val="32"/>
+                <w:szCs w:val="32"/>
+              </w:rPr>
+            </w:pPr>
+            <w:r>
+              <w:rPr>
+                <w:rFonts w:ascii="TH Sarabun New" w:eastAsiaTheme="minorEastAsia" w:hAnsi="TH Sarabun New" w:cs="TH Sarabun New"/>
+                <w:sz w:val="32"/>
+                <w:szCs w:val="32"/>
+              </w:rPr>
+              <w:t>G</w:t>
+            </w:r>
+          </w:p>
+        </w:tc>
+        <w:tc>
+          <w:tcPr>
+            <w:tcW w:w="652" w:type="dxa"/>
+            <w:shd w:val="clear" w:color="auto" w:fill="BDD6EE"/>
+          </w:tcPr>
+          <w:p>
+            <w:pPr>
+              <w:jc w:val="center"/>
+              <w:rPr>
+                <w:rFonts w:ascii="TH Sarabun New" w:eastAsiaTheme="minorEastAsia" w:hAnsi="TH Sarabun New" w:cs="TH Sarabun New"/>
+                <w:sz w:val="32"/>
+                <w:szCs w:val="32"/>
+              </w:rPr>
+            </w:pPr>
+            <w:r>
+              <w:rPr>
+                <w:rFonts w:ascii="TH Sarabun New" w:eastAsiaTheme="minorEastAsia" w:hAnsi="TH Sarabun New" w:cs="TH Sarabun New"/>
+                <w:sz w:val="32"/>
+                <w:szCs w:val="32"/>
+              </w:rPr>
+              <w:t>G</w:t>
+            </w:r>
+          </w:p>
+        </w:tc>
+        <w:tc>
+          <w:tcPr>
+            <w:tcW w:w="652" w:type="dxa"/>
+          </w:tcPr>
+          <w:p>
+            <w:pPr>
+              <w:jc w:val="center"/>
+              <w:rPr>
+                <w:rFonts w:ascii="TH Sarabun New" w:eastAsiaTheme="minorEastAsia" w:hAnsi="TH Sarabun New" w:cs="TH Sarabun New"/>
+                <w:sz w:val="32"/>
+                <w:szCs w:val="32"/>
+              </w:rPr>
+            </w:pPr>
+            <w:r>
+              <w:rPr>
+                <w:rFonts w:ascii="TH Sarabun New" w:eastAsiaTheme="minorEastAsia" w:hAnsi="TH Sarabun New" w:cs="TH Sarabun New"/>
+                <w:sz w:val="32"/>
+                <w:szCs w:val="32"/>
+              </w:rPr>
+              <w:t>G</w:t>
+            </w:r>
+          </w:p>
+        </w:tc>
+        <w:tc>
+          <w:tcPr>
+            <w:tcW w:w="652" w:type="dxa"/>
+          </w:tcPr>
+          <w:p>
+            <w:pPr>
+              <w:jc w:val="center"/>
+              <w:rPr>
+                <w:rFonts w:ascii="TH Sarabun New" w:eastAsiaTheme="minorEastAsia" w:hAnsi="TH Sarabun New" w:cs="TH Sarabun New"/>
+                <w:sz w:val="32"/>
+                <w:szCs w:val="32"/>
+              </w:rPr>
+            </w:pPr>
+            <w:r>
+              <w:rPr>
+                <w:rFonts w:ascii="TH Sarabun New" w:eastAsiaTheme="minorEastAsia" w:hAnsi="TH Sarabun New" w:cs="TH Sarabun New"/>
+                <w:sz w:val="32"/>
+                <w:szCs w:val="32"/>
+              </w:rPr>
+              <w:t>G</w:t>
+            </w:r>
+          </w:p>
+        </w:tc>
+        <w:tc>
+          <w:tcPr>
+            <w:tcW w:w="652" w:type="dxa"/>
+            <w:shd w:val="clear" w:color="auto" w:fill="FFF2CC" w:themeFill="accent4" w:themeFillTint="33"/>
+          </w:tcPr>
+          <w:p>
+            <w:pPr>
+              <w:jc w:val="center"/>
+              <w:rPr>
+                <w:rFonts w:ascii="TH Sarabun New" w:eastAsiaTheme="minorEastAsia" w:hAnsi="TH Sarabun New" w:cs="TH Sarabun New"/>
+                <w:sz w:val="32"/>
+                <w:szCs w:val="32"/>
+              </w:rPr>
+            </w:pPr>
+            <w:r>
+              <w:rPr>
+                <w:rFonts w:ascii="TH Sarabun New" w:eastAsiaTheme="minorEastAsia" w:hAnsi="TH Sarabun New" w:cs="TH Sarabun New"/>
+                <w:sz w:val="32"/>
+                <w:szCs w:val="32"/>
+              </w:rPr>
+              <w:t>H</w:t>
+            </w:r>
+          </w:p>
+        </w:tc>
+      </w:tr>
+    </w:tbl>
     <w:p>
       <w:pPr>
         <w:rPr>
@@ -2302,7 +3437,302 @@
     </w:p>
     <w:p>
       <w:pPr>
-        <w:jc w:val="right"/>
+        <w:ind w:firstLine="720"/>
+        <w:jc w:val="thaiDistribute"/>
+        <w:rPr>
+          <w:rFonts w:ascii="TH Sarabun New" w:eastAsiaTheme="minorEastAsia" w:hAnsi="TH Sarabun New" w:cs="TH Sarabun New"/>
+          <w:sz w:val="32"/>
+          <w:szCs w:val="32"/>
+        </w:rPr>
+      </w:pPr>
+      <w:r>
+        <w:rPr>
+          <w:rFonts w:ascii="TH Sarabun New" w:eastAsiaTheme="minorEastAsia" w:hAnsi="TH Sarabun New" w:cs="TH Sarabun New" w:hint="cs"/>
+          <w:sz w:val="32"/>
+          <w:szCs w:val="32"/>
+          <w:cs/>
+        </w:rPr>
+        <w:t xml:space="preserve">ช่องสีฟ้าในตารางคือตำแหน่งที่คุณสามารถสร้างบ้านได้ตรงตามเงื่อนไขที่คุณต้องการ เนื่องจากทั้ง </w:t>
+      </w:r>
+      <w:r>
+        <w:rPr>
+          <w:rFonts w:ascii="TH Sarabun New" w:eastAsiaTheme="minorEastAsia" w:hAnsi="TH Sarabun New" w:cs="TH Sarabun New"/>
+          <w:sz w:val="32"/>
+          <w:szCs w:val="32"/>
+        </w:rPr>
+        <w:t>2</w:t>
+      </w:r>
+      <w:r>
+        <w:rPr>
+          <w:rFonts w:ascii="TH Sarabun New" w:eastAsiaTheme="minorEastAsia" w:hAnsi="TH Sarabun New" w:cs="TH Sarabun New"/>
+          <w:sz w:val="32"/>
+          <w:szCs w:val="32"/>
+        </w:rPr>
+        <w:t xml:space="preserve"> </w:t>
+      </w:r>
+      <w:r>
+        <w:rPr>
+          <w:rFonts w:ascii="TH Sarabun New" w:eastAsiaTheme="minorEastAsia" w:hAnsi="TH Sarabun New" w:cs="TH Sarabun New" w:hint="cs"/>
+          <w:sz w:val="32"/>
+          <w:szCs w:val="32"/>
+          <w:cs/>
+        </w:rPr>
+        <w:t xml:space="preserve">ตำแหน่งนี้ มีระยะทางจากตำแหน่งของตนเองไปยังบ้านของคนอื่นที่ใกล้ที่สุดเป็นระยะทางเท่ากับ </w:t>
+      </w:r>
+      <w:r>
+        <w:rPr>
+          <w:rFonts w:ascii="TH Sarabun New" w:eastAsiaTheme="minorEastAsia" w:hAnsi="TH Sarabun New" w:cs="TH Sarabun New"/>
+          <w:sz w:val="32"/>
+          <w:szCs w:val="32"/>
+        </w:rPr>
+        <w:t>3</w:t>
+      </w:r>
+      <w:r>
+        <w:rPr>
+          <w:rFonts w:ascii="TH Sarabun New" w:eastAsiaTheme="minorEastAsia" w:hAnsi="TH Sarabun New" w:cs="TH Sarabun New"/>
+          <w:sz w:val="32"/>
+          <w:szCs w:val="32"/>
+        </w:rPr>
+        <w:t xml:space="preserve"> </w:t>
+      </w:r>
+      <w:r>
+        <w:rPr>
+          <w:rFonts w:ascii="TH Sarabun New" w:eastAsiaTheme="minorEastAsia" w:hAnsi="TH Sarabun New" w:cs="TH Sarabun New" w:hint="cs"/>
+          <w:sz w:val="32"/>
+          <w:szCs w:val="32"/>
+          <w:cs/>
+        </w:rPr>
+        <w:t>เท่ากัน</w:t>
+      </w:r>
+      <w:r>
+        <w:rPr>
+          <w:rFonts w:ascii="TH Sarabun New" w:eastAsiaTheme="minorEastAsia" w:hAnsi="TH Sarabun New" w:cs="TH Sarabun New" w:hint="cs"/>
+          <w:sz w:val="32"/>
+          <w:szCs w:val="32"/>
+          <w:cs/>
+        </w:rPr>
+        <w:t xml:space="preserve"> </w:t>
+      </w:r>
+      <w:r>
+        <w:rPr>
+          <w:rFonts w:ascii="TH Sarabun New" w:eastAsiaTheme="minorEastAsia" w:hAnsi="TH Sarabun New" w:cs="TH Sarabun New" w:hint="cs"/>
+          <w:sz w:val="32"/>
+          <w:szCs w:val="32"/>
+          <w:cs/>
+        </w:rPr>
+        <w:t>ซึ่งเป็นระยะทางที่ไกลที่สุดที่เป็นไปได้</w:t>
+      </w:r>
+      <w:r>
+        <w:rPr>
+          <w:rFonts w:ascii="TH Sarabun New" w:eastAsiaTheme="minorEastAsia" w:hAnsi="TH Sarabun New" w:cs="TH Sarabun New"/>
+          <w:sz w:val="32"/>
+          <w:szCs w:val="32"/>
+        </w:rPr>
+        <w:t xml:space="preserve"> (</w:t>
+      </w:r>
+      <w:r>
+        <w:rPr>
+          <w:rFonts w:ascii="TH Sarabun New" w:eastAsiaTheme="minorEastAsia" w:hAnsi="TH Sarabun New" w:cs="TH Sarabun New" w:hint="cs"/>
+          <w:sz w:val="32"/>
+          <w:szCs w:val="32"/>
+          <w:cs/>
+        </w:rPr>
+        <w:t xml:space="preserve">ที่ตำแหน่ง </w:t>
+      </w:r>
+      <w:r>
+        <w:rPr>
+          <w:rFonts w:ascii="TH Sarabun New" w:eastAsiaTheme="minorEastAsia" w:hAnsi="TH Sarabun New" w:cs="TH Sarabun New"/>
+          <w:sz w:val="32"/>
+          <w:szCs w:val="32"/>
+        </w:rPr>
+        <w:t xml:space="preserve">(1,4) </w:t>
+      </w:r>
+      <w:r>
+        <w:rPr>
+          <w:rFonts w:ascii="TH Sarabun New" w:eastAsiaTheme="minorEastAsia" w:hAnsi="TH Sarabun New" w:cs="TH Sarabun New" w:hint="cs"/>
+          <w:sz w:val="32"/>
+          <w:szCs w:val="32"/>
+          <w:cs/>
+        </w:rPr>
+        <w:t>ห่างจากบ้านคนอื่น</w:t>
+      </w:r>
+      <w:r>
+        <w:rPr>
+          <w:rFonts w:ascii="TH Sarabun New" w:eastAsiaTheme="minorEastAsia" w:hAnsi="TH Sarabun New" w:cs="TH Sarabun New" w:hint="cs"/>
+          <w:sz w:val="32"/>
+          <w:szCs w:val="32"/>
+          <w:cs/>
+        </w:rPr>
+        <w:t>ที่อยู่ใกล้ที่</w:t>
+      </w:r>
+      <w:r>
+        <w:rPr>
+          <w:rFonts w:ascii="TH Sarabun New" w:eastAsiaTheme="minorEastAsia" w:hAnsi="TH Sarabun New" w:cs="TH Sarabun New" w:hint="cs"/>
+          <w:sz w:val="32"/>
+          <w:szCs w:val="32"/>
+          <w:cs/>
+        </w:rPr>
+        <w:t>สุด</w:t>
+      </w:r>
+      <w:r>
+        <w:rPr>
+          <w:rFonts w:ascii="TH Sarabun New" w:eastAsiaTheme="minorEastAsia" w:hAnsi="TH Sarabun New" w:cs="TH Sarabun New"/>
+          <w:sz w:val="32"/>
+          <w:szCs w:val="32"/>
+        </w:rPr>
+        <w:t>(</w:t>
+      </w:r>
+      <w:r>
+        <w:rPr>
+          <w:rFonts w:ascii="TH Sarabun New" w:eastAsiaTheme="minorEastAsia" w:hAnsi="TH Sarabun New" w:cs="TH Sarabun New" w:hint="cs"/>
+          <w:sz w:val="32"/>
+          <w:szCs w:val="32"/>
+          <w:cs/>
+        </w:rPr>
+        <w:t>สีเขียว</w:t>
+      </w:r>
+      <w:r>
+        <w:rPr>
+          <w:rFonts w:ascii="TH Sarabun New" w:eastAsiaTheme="minorEastAsia" w:hAnsi="TH Sarabun New" w:cs="TH Sarabun New"/>
+          <w:sz w:val="32"/>
+          <w:szCs w:val="32"/>
+        </w:rPr>
+        <w:t>)</w:t>
+      </w:r>
+      <w:r>
+        <w:rPr>
+          <w:rFonts w:ascii="TH Sarabun New" w:eastAsiaTheme="minorEastAsia" w:hAnsi="TH Sarabun New" w:cs="TH Sarabun New" w:hint="cs"/>
+          <w:sz w:val="32"/>
+          <w:szCs w:val="32"/>
+          <w:cs/>
+        </w:rPr>
+        <w:t xml:space="preserve"> เป็นระยะทาง </w:t>
+      </w:r>
+      <w:r>
+        <w:rPr>
+          <w:rFonts w:ascii="TH Sarabun New" w:eastAsiaTheme="minorEastAsia" w:hAnsi="TH Sarabun New" w:cs="TH Sarabun New"/>
+          <w:sz w:val="32"/>
+          <w:szCs w:val="32"/>
+        </w:rPr>
+        <w:t xml:space="preserve">3 </w:t>
+      </w:r>
+      <w:r>
+        <w:rPr>
+          <w:rFonts w:ascii="TH Sarabun New" w:eastAsiaTheme="minorEastAsia" w:hAnsi="TH Sarabun New" w:cs="TH Sarabun New" w:hint="cs"/>
+          <w:sz w:val="32"/>
+          <w:szCs w:val="32"/>
+          <w:cs/>
+        </w:rPr>
+        <w:t>หน่วย</w:t>
+      </w:r>
+      <w:r>
+        <w:rPr>
+          <w:rFonts w:ascii="TH Sarabun New" w:eastAsiaTheme="minorEastAsia" w:hAnsi="TH Sarabun New" w:cs="TH Sarabun New" w:hint="cs"/>
+          <w:sz w:val="32"/>
+          <w:szCs w:val="32"/>
+          <w:cs/>
+        </w:rPr>
+        <w:t xml:space="preserve"> และที่ตำแหน่ง </w:t>
+      </w:r>
+      <w:r>
+        <w:rPr>
+          <w:rFonts w:ascii="TH Sarabun New" w:eastAsiaTheme="minorEastAsia" w:hAnsi="TH Sarabun New" w:cs="TH Sarabun New"/>
+          <w:sz w:val="32"/>
+          <w:szCs w:val="32"/>
+        </w:rPr>
+        <w:t>(6,4)</w:t>
+      </w:r>
+      <w:r>
+        <w:rPr>
+          <w:rFonts w:ascii="TH Sarabun New" w:eastAsiaTheme="minorEastAsia" w:hAnsi="TH Sarabun New" w:cs="TH Sarabun New" w:hint="cs"/>
+          <w:sz w:val="32"/>
+          <w:szCs w:val="32"/>
+          <w:cs/>
+        </w:rPr>
+        <w:t xml:space="preserve"> ห่างจากบ้านคนอื่นที่อยู่ใกล้ที่สุด</w:t>
+      </w:r>
+      <w:r>
+        <w:rPr>
+          <w:rFonts w:ascii="TH Sarabun New" w:eastAsiaTheme="minorEastAsia" w:hAnsi="TH Sarabun New" w:cs="TH Sarabun New"/>
+          <w:sz w:val="32"/>
+          <w:szCs w:val="32"/>
+        </w:rPr>
+        <w:t>(</w:t>
+      </w:r>
+      <w:r>
+        <w:rPr>
+          <w:rFonts w:ascii="TH Sarabun New" w:eastAsiaTheme="minorEastAsia" w:hAnsi="TH Sarabun New" w:cs="TH Sarabun New" w:hint="cs"/>
+          <w:sz w:val="32"/>
+          <w:szCs w:val="32"/>
+          <w:cs/>
+        </w:rPr>
+        <w:t>สีเหลือง</w:t>
+      </w:r>
+      <w:bookmarkStart w:id="0" w:name="_GoBack"/>
+      <w:bookmarkEnd w:id="0"/>
+      <w:r>
+        <w:rPr>
+          <w:rFonts w:ascii="TH Sarabun New" w:eastAsiaTheme="minorEastAsia" w:hAnsi="TH Sarabun New" w:cs="TH Sarabun New"/>
+          <w:sz w:val="32"/>
+          <w:szCs w:val="32"/>
+        </w:rPr>
+        <w:t>)</w:t>
+      </w:r>
+      <w:r>
+        <w:rPr>
+          <w:rFonts w:ascii="TH Sarabun New" w:eastAsiaTheme="minorEastAsia" w:hAnsi="TH Sarabun New" w:cs="TH Sarabun New" w:hint="cs"/>
+          <w:sz w:val="32"/>
+          <w:szCs w:val="32"/>
+          <w:cs/>
+        </w:rPr>
+        <w:t xml:space="preserve"> </w:t>
+      </w:r>
+      <w:r>
+        <w:rPr>
+          <w:rFonts w:ascii="TH Sarabun New" w:eastAsiaTheme="minorEastAsia" w:hAnsi="TH Sarabun New" w:cs="TH Sarabun New" w:hint="cs"/>
+          <w:sz w:val="32"/>
+          <w:szCs w:val="32"/>
+          <w:cs/>
+        </w:rPr>
+        <w:t xml:space="preserve">เป็นระยะทาง </w:t>
+      </w:r>
+      <w:r>
+        <w:rPr>
+          <w:rFonts w:ascii="TH Sarabun New" w:eastAsiaTheme="minorEastAsia" w:hAnsi="TH Sarabun New" w:cs="TH Sarabun New"/>
+          <w:sz w:val="32"/>
+          <w:szCs w:val="32"/>
+        </w:rPr>
+        <w:t>3</w:t>
+      </w:r>
+      <w:r>
+        <w:rPr>
+          <w:rFonts w:ascii="TH Sarabun New" w:eastAsiaTheme="minorEastAsia" w:hAnsi="TH Sarabun New" w:cs="TH Sarabun New" w:hint="cs"/>
+          <w:sz w:val="32"/>
+          <w:szCs w:val="32"/>
+          <w:cs/>
+        </w:rPr>
+        <w:t xml:space="preserve"> หน่วย</w:t>
+      </w:r>
+      <w:r>
+        <w:rPr>
+          <w:rFonts w:ascii="TH Sarabun New" w:eastAsiaTheme="minorEastAsia" w:hAnsi="TH Sarabun New" w:cs="TH Sarabun New"/>
+          <w:sz w:val="32"/>
+          <w:szCs w:val="32"/>
+        </w:rPr>
+        <w:t>)</w:t>
+      </w:r>
+    </w:p>
+    <w:p>
+      <w:pPr>
+        <w:rPr>
+          <w:rFonts w:ascii="TH Sarabun New" w:hAnsi="TH Sarabun New" w:cs="TH Sarabun New"/>
+          <w:sz w:val="32"/>
+          <w:szCs w:val="36"/>
+        </w:rPr>
+      </w:pPr>
+    </w:p>
+    <w:p>
+      <w:pPr>
         <w:rPr>
           <w:rFonts w:ascii="TH Sarabun New" w:hAnsi="TH Sarabun New" w:cs="TH Sarabun New"/>
           <w:b/>
@@ -2335,9 +3765,10 @@
           <w:szCs w:val="36"/>
         </w:rPr>
       </w:pPr>
-      <w:bookmarkStart w:id="0" w:name="_GoBack"/>
-      <w:bookmarkEnd w:id="0"/>
-      <w:r>
+    </w:p>
+    <w:p>
+      <w:pPr>
+        <w:jc w:val="right"/>
         <w:rPr>
           <w:rFonts w:ascii="TH Sarabun New" w:hAnsi="TH Sarabun New" w:cs="TH Sarabun New"/>
           <w:b/>
@@ -2345,7 +3776,171 @@
           <w:sz w:val="32"/>
           <w:szCs w:val="36"/>
         </w:rPr>
-        <w:t>2/2</w:t>
+      </w:pPr>
+    </w:p>
+    <w:p>
+      <w:pPr>
+        <w:jc w:val="right"/>
+        <w:rPr>
+          <w:rFonts w:ascii="TH Sarabun New" w:hAnsi="TH Sarabun New" w:cs="TH Sarabun New"/>
+          <w:b/>
+          <w:bCs/>
+          <w:sz w:val="32"/>
+          <w:szCs w:val="36"/>
+        </w:rPr>
+      </w:pPr>
+    </w:p>
+    <w:p>
+      <w:pPr>
+        <w:jc w:val="right"/>
+        <w:rPr>
+          <w:rFonts w:ascii="TH Sarabun New" w:hAnsi="TH Sarabun New" w:cs="TH Sarabun New"/>
+          <w:b/>
+          <w:bCs/>
+          <w:sz w:val="32"/>
+          <w:szCs w:val="36"/>
+        </w:rPr>
+      </w:pPr>
+    </w:p>
+    <w:p>
+      <w:pPr>
+        <w:jc w:val="right"/>
+        <w:rPr>
+          <w:rFonts w:ascii="TH Sarabun New" w:hAnsi="TH Sarabun New" w:cs="TH Sarabun New"/>
+          <w:b/>
+          <w:bCs/>
+          <w:sz w:val="32"/>
+          <w:szCs w:val="36"/>
+        </w:rPr>
+      </w:pPr>
+    </w:p>
+    <w:p>
+      <w:pPr>
+        <w:jc w:val="right"/>
+        <w:rPr>
+          <w:rFonts w:ascii="TH Sarabun New" w:hAnsi="TH Sarabun New" w:cs="TH Sarabun New"/>
+          <w:b/>
+          <w:bCs/>
+          <w:sz w:val="32"/>
+          <w:szCs w:val="36"/>
+        </w:rPr>
+      </w:pPr>
+    </w:p>
+    <w:p>
+      <w:pPr>
+        <w:jc w:val="right"/>
+        <w:rPr>
+          <w:rFonts w:ascii="TH Sarabun New" w:hAnsi="TH Sarabun New" w:cs="TH Sarabun New"/>
+          <w:b/>
+          <w:bCs/>
+          <w:sz w:val="32"/>
+          <w:szCs w:val="36"/>
+        </w:rPr>
+      </w:pPr>
+    </w:p>
+    <w:p>
+      <w:pPr>
+        <w:jc w:val="right"/>
+        <w:rPr>
+          <w:rFonts w:ascii="TH Sarabun New" w:hAnsi="TH Sarabun New" w:cs="TH Sarabun New"/>
+          <w:b/>
+          <w:bCs/>
+          <w:sz w:val="32"/>
+          <w:szCs w:val="36"/>
+        </w:rPr>
+      </w:pPr>
+    </w:p>
+    <w:p>
+      <w:pPr>
+        <w:jc w:val="right"/>
+        <w:rPr>
+          <w:rFonts w:ascii="TH Sarabun New" w:hAnsi="TH Sarabun New" w:cs="TH Sarabun New"/>
+          <w:b/>
+          <w:bCs/>
+          <w:sz w:val="32"/>
+          <w:szCs w:val="36"/>
+        </w:rPr>
+      </w:pPr>
+    </w:p>
+    <w:p>
+      <w:pPr>
+        <w:jc w:val="right"/>
+        <w:rPr>
+          <w:rFonts w:ascii="TH Sarabun New" w:hAnsi="TH Sarabun New" w:cs="TH Sarabun New"/>
+          <w:b/>
+          <w:bCs/>
+          <w:sz w:val="32"/>
+          <w:szCs w:val="36"/>
+        </w:rPr>
+      </w:pPr>
+    </w:p>
+    <w:p>
+      <w:pPr>
+        <w:jc w:val="right"/>
+        <w:rPr>
+          <w:rFonts w:ascii="TH Sarabun New" w:hAnsi="TH Sarabun New" w:cs="TH Sarabun New"/>
+          <w:b/>
+          <w:bCs/>
+          <w:sz w:val="32"/>
+          <w:szCs w:val="36"/>
+        </w:rPr>
+      </w:pPr>
+    </w:p>
+    <w:p>
+      <w:pPr>
+        <w:jc w:val="right"/>
+        <w:rPr>
+          <w:rFonts w:ascii="TH Sarabun New" w:hAnsi="TH Sarabun New" w:cs="TH Sarabun New"/>
+          <w:b/>
+          <w:bCs/>
+          <w:sz w:val="32"/>
+          <w:szCs w:val="36"/>
+        </w:rPr>
+      </w:pPr>
+    </w:p>
+    <w:p>
+      <w:pPr>
+        <w:rPr>
+          <w:rFonts w:ascii="TH Sarabun New" w:hAnsi="TH Sarabun New" w:cs="TH Sarabun New"/>
+          <w:b/>
+          <w:bCs/>
+          <w:sz w:val="32"/>
+          <w:szCs w:val="36"/>
+        </w:rPr>
+      </w:pPr>
+    </w:p>
+    <w:p>
+      <w:pPr>
+        <w:jc w:val="right"/>
+        <w:rPr>
+          <w:rFonts w:ascii="TH Sarabun New" w:hAnsi="TH Sarabun New" w:cs="TH Sarabun New"/>
+          <w:b/>
+          <w:bCs/>
+          <w:sz w:val="32"/>
+          <w:szCs w:val="36"/>
+        </w:rPr>
+      </w:pPr>
+    </w:p>
+    <w:p>
+      <w:pPr>
+        <w:jc w:val="right"/>
+        <w:rPr>
+          <w:rFonts w:ascii="TH Sarabun New" w:hAnsi="TH Sarabun New" w:cs="TH Sarabun New"/>
+          <w:b/>
+          <w:bCs/>
+          <w:sz w:val="32"/>
+          <w:szCs w:val="36"/>
+        </w:rPr>
+      </w:pPr>
+      <w:r>
+        <w:rPr>
+          <w:rFonts w:ascii="TH Sarabun New" w:hAnsi="TH Sarabun New" w:cs="TH Sarabun New"/>
+          <w:b/>
+          <w:bCs/>
+          <w:sz w:val="32"/>
+          <w:szCs w:val="36"/>
+        </w:rPr>
+        <w:t>3/3</w:t>
       </w:r>
     </w:p>
     <w:sectPr>
@@ -2404,18 +3999,8 @@
         <w:sz w:val="32"/>
         <w:szCs w:val="36"/>
       </w:rPr>
-      <w:t xml:space="preserve">y </w:t>
+      <w:t>y boyplus</w:t>
     </w:r>
-    <w:proofErr w:type="spellStart"/>
-    <w:r>
-      <w:rPr>
-        <w:rFonts w:ascii="TH Sarabun New" w:hAnsi="TH Sarabun New" w:cs="TH Sarabun New" w:hint="cs"/>
-        <w:sz w:val="32"/>
-        <w:szCs w:val="36"/>
-      </w:rPr>
-      <w:t>boyplus</w:t>
-    </w:r>
-    <w:proofErr w:type="spellEnd"/>
   </w:p>
   <w:p>
     <w:pPr>
@@ -3255,7 +4840,7 @@
 </file>
 
 <file path=customXml/itemProps1.xml><?xml version="1.0" encoding="utf-8"?>
-<ds:datastoreItem xmlns:ds="http://schemas.openxmlformats.org/officeDocument/2006/customXml" ds:itemID="{EFA346B1-4F15-904B-9D29-53988778F290}">
+<ds:datastoreItem xmlns:ds="http://schemas.openxmlformats.org/officeDocument/2006/customXml" ds:itemID="{E6CEC365-9786-314E-A26E-3C8A0F9744C4}">
   <ds:schemaRefs>
     <ds:schemaRef ds:uri="http://schemas.openxmlformats.org/officeDocument/2006/bibliography"/>
   </ds:schemaRefs>

</xml_diff>